<commit_message>
Project Analysis Doc updated
</commit_message>
<xml_diff>
--- a/Project Analysis.docx
+++ b/Project Analysis.docx
@@ -39,6 +39,12 @@
     </w:p>
     <w:sdt>
       <w:sdtPr>
+        <w:rPr>
+          <w:rFonts w:asciiTheme="minorHAnsi" w:eastAsiaTheme="minorHAnsi" w:hAnsiTheme="minorHAnsi" w:cstheme="minorBidi"/>
+          <w:color w:val="auto"/>
+          <w:sz w:val="22"/>
+          <w:szCs w:val="22"/>
+        </w:rPr>
         <w:id w:val="945735582"/>
         <w:docPartObj>
           <w:docPartGallery w:val="Table of Contents"/>
@@ -47,13 +53,9 @@
       </w:sdtPr>
       <w:sdtEndPr>
         <w:rPr>
-          <w:rFonts w:asciiTheme="minorHAnsi" w:eastAsiaTheme="minorHAnsi" w:hAnsiTheme="minorHAnsi" w:cstheme="minorBidi"/>
           <w:b/>
           <w:bCs/>
           <w:noProof/>
-          <w:color w:val="auto"/>
-          <w:sz w:val="22"/>
-          <w:szCs w:val="22"/>
         </w:rPr>
       </w:sdtEndPr>
       <w:sdtContent>
@@ -682,10 +684,7 @@
       </w:pPr>
       <w:bookmarkStart w:id="2" w:name="_Toc64448504"/>
       <w:r>
-        <w:t>Healthcare</w:t>
-      </w:r>
-      <w:r>
-        <w:t xml:space="preserve"> Analysis</w:t>
+        <w:t>Healthcare Analysis</w:t>
       </w:r>
       <w:bookmarkEnd w:id="2"/>
     </w:p>
@@ -694,28 +693,7 @@
         <w:ind w:left="720"/>
       </w:pPr>
       <w:r>
-        <w:t xml:space="preserve">This aspect of our project serves to evaluate countries expenditures for </w:t>
-      </w:r>
-      <w:r>
-        <w:t>Health</w:t>
-      </w:r>
-      <w:r>
-        <w:t>care</w:t>
-      </w:r>
-      <w:r>
-        <w:t xml:space="preserve"> and</w:t>
-      </w:r>
-      <w:r>
-        <w:t xml:space="preserve"> their relationship to</w:t>
-      </w:r>
-      <w:r>
-        <w:t xml:space="preserve"> Happiness</w:t>
-      </w:r>
-      <w:r>
-        <w:t xml:space="preserve"> scores. </w:t>
-      </w:r>
-      <w:r>
-        <w:t xml:space="preserve">To begin this </w:t>
+        <w:t xml:space="preserve">This aspect of our project serves to evaluate countries expenditures for Healthcare and their relationship to Happiness scores. To begin this </w:t>
       </w:r>
       <w:r>
         <w:t xml:space="preserve">part of the </w:t>
@@ -727,13 +705,7 @@
         <w:t xml:space="preserve">data was gathered about </w:t>
       </w:r>
       <w:r>
-        <w:t>I located data on how much each country spends on hea</w:t>
-      </w:r>
-      <w:r>
-        <w:t>l</w:t>
-      </w:r>
-      <w:r>
-        <w:t>thcare</w:t>
+        <w:t>I located data on how much each country spends on healthcare</w:t>
       </w:r>
       <w:r>
         <w:t>,</w:t>
@@ -853,12 +825,140 @@
       </w:pPr>
       <w:bookmarkStart w:id="3" w:name="_Toc64448505"/>
       <w:r>
-        <w:t>Social Support</w:t>
-      </w:r>
-      <w:r>
-        <w:t xml:space="preserve"> Analysis</w:t>
+        <w:t>Social Support Analysis</w:t>
       </w:r>
       <w:bookmarkEnd w:id="3"/>
+    </w:p>
+    <w:p>
+      <w:pPr>
+        <w:ind w:left="360"/>
+      </w:pPr>
+      <w:r>
+        <w:t>My question was how the social support score was correlated with the happiness index</w:t>
+      </w:r>
+      <w:r>
+        <w:t xml:space="preserve">. </w:t>
+      </w:r>
+      <w:r>
+        <w:t xml:space="preserve">To begin </w:t>
+      </w:r>
+      <w:proofErr w:type="spellStart"/>
+      <w:r>
+        <w:t>n</w:t>
+      </w:r>
+      <w:proofErr w:type="spellEnd"/>
+      <w:r>
+        <w:t xml:space="preserve"> this project I </w:t>
+      </w:r>
+      <w:proofErr w:type="spellStart"/>
+      <w:r>
+        <w:t>combened</w:t>
+      </w:r>
+      <w:proofErr w:type="spellEnd"/>
+      <w:r>
+        <w:t xml:space="preserve"> the yearly happiness index csv files, cleaned and renamed the combined file.</w:t>
+      </w:r>
+    </w:p>
+    <w:p>
+      <w:pPr>
+        <w:ind w:left="360"/>
+      </w:pPr>
+      <w:r>
+        <w:t>I ran a regression analysis to determine correlation between social support and happiness.</w:t>
+      </w:r>
+    </w:p>
+    <w:p>
+      <w:pPr>
+        <w:ind w:left="360"/>
+      </w:pPr>
+      <w:r>
+        <w:t xml:space="preserve">I found a strong positive relationship between the two with a r-square 0.78 </w:t>
+      </w:r>
+    </w:p>
+    <w:p>
+      <w:pPr>
+        <w:ind w:left="360"/>
+      </w:pPr>
+      <w:r>
+        <w:t xml:space="preserve">Since social support and charity are </w:t>
+      </w:r>
+      <w:proofErr w:type="gramStart"/>
+      <w:r>
+        <w:t>related</w:t>
+      </w:r>
+      <w:proofErr w:type="gramEnd"/>
+      <w:r>
+        <w:t xml:space="preserve"> I was curious how these two are connected to happiness. I did an analysis with social support and generosity vs happiness.</w:t>
+      </w:r>
+    </w:p>
+    <w:p>
+      <w:pPr>
+        <w:ind w:left="360"/>
+      </w:pPr>
+      <w:r>
+        <w:t>These are some of the findings I have</w:t>
+      </w:r>
+    </w:p>
+    <w:p>
+      <w:pPr>
+        <w:ind w:left="360"/>
+      </w:pPr>
+      <w:r>
+        <w:t xml:space="preserve">* Iceland was always on the top in terms of social support score, but </w:t>
+      </w:r>
+      <w:proofErr w:type="gramStart"/>
+      <w:r>
+        <w:t>the  happiness</w:t>
+      </w:r>
+      <w:proofErr w:type="gramEnd"/>
+      <w:r>
+        <w:t xml:space="preserve"> index was not the highest</w:t>
+      </w:r>
+    </w:p>
+    <w:p>
+      <w:pPr>
+        <w:ind w:left="360"/>
+      </w:pPr>
+      <w:r>
+        <w:t>* Toga has the lowest level of social support, but the happiness index is not the lowest.</w:t>
+      </w:r>
+    </w:p>
+    <w:p>
+      <w:pPr>
+        <w:ind w:left="360"/>
+      </w:pPr>
+      <w:r>
+        <w:t>* Myanmar is the top country in terms of generosity, but its happiness index is below 4.5</w:t>
+      </w:r>
+    </w:p>
+    <w:p>
+      <w:pPr>
+        <w:ind w:left="360"/>
+      </w:pPr>
+      <w:r>
+        <w:t>In summary, lack of social support seems to affect the happiness index up to a certain level, but the correlation between these two are not linear.</w:t>
+      </w:r>
+    </w:p>
+    <w:p>
+      <w:pPr>
+        <w:ind w:left="360"/>
+      </w:pPr>
+      <w:r>
+        <w:t xml:space="preserve">Also, generous countries were not automatically happy until social support was added in too. </w:t>
+      </w:r>
+    </w:p>
+    <w:p>
+      <w:pPr>
+        <w:ind w:left="360"/>
+      </w:pPr>
+      <w:r>
+        <w:t>We like to think this says people in general are good, and want to make others happy, even if they are not happy themselves.</w:t>
+      </w:r>
+    </w:p>
+    <w:p>
+      <w:pPr>
+        <w:pStyle w:val="Heading3"/>
+      </w:pPr>
     </w:p>
     <w:p>
       <w:pPr>
@@ -875,10 +975,7 @@
       </w:pPr>
       <w:bookmarkStart w:id="4" w:name="_Toc64448506"/>
       <w:r>
-        <w:t>Government A</w:t>
-      </w:r>
-      <w:r>
-        <w:t>nalysis</w:t>
+        <w:t>Government Analysis</w:t>
       </w:r>
       <w:bookmarkEnd w:id="4"/>
     </w:p>
@@ -1022,6 +1119,7 @@
         <w:ind w:left="720"/>
       </w:pPr>
       <w:r>
+        <w:lastRenderedPageBreak/>
         <w:t>When sorting through the data on the top ten countries ranked by highest average happiness, these countries are all under Parliamentary form of Government. While on the bottom 10 countries 8 out of 10 are Direct Presidential.</w:t>
       </w:r>
     </w:p>
@@ -1036,10 +1134,7 @@
       </w:pPr>
       <w:bookmarkStart w:id="5" w:name="_Toc64448507"/>
       <w:r>
-        <w:t>Weather</w:t>
-      </w:r>
-      <w:r>
-        <w:t xml:space="preserve"> Analysis</w:t>
+        <w:t>Weather Analysis</w:t>
       </w:r>
       <w:bookmarkEnd w:id="5"/>
     </w:p>
@@ -1114,11 +1209,7 @@
         <w:t xml:space="preserve"> in city field) were removed, as were any empty data rows, of which there were none.</w:t>
       </w:r>
       <w:r>
-        <w:t xml:space="preserve"> City weather data was merged back into countries and capitals list, to allow further processing by country instead of by city. Here also, </w:t>
-      </w:r>
-      <w:r>
-        <w:lastRenderedPageBreak/>
-        <w:t>any row that had no value or had an “Nan” fields were removed from the dataset. This dataframe was then again merged with the Average Happiness data file from section 1</w:t>
+        <w:t xml:space="preserve"> City weather data was merged back into countries and capitals list, to allow further processing by country instead of by city. Here also, any row that had no value or had an “Nan” fields were removed from the dataset. This dataframe was then again merged with the Average Happiness data file from section 1</w:t>
       </w:r>
       <w:r>
         <w:t>, which provides average happiness over the four years 2015 – 2019 in one score. This score was used to slice the weather data into a dataframe showing weather for the top 10 happiest countries worldwide. The resulting dataset “happiness_weather_top10” was exported as a .csv file for the following visualizations.</w:t>
@@ -5487,6 +5578,155 @@
 </file>
 
 <file path=customXml/item1.xml><?xml version="1.0" encoding="utf-8"?>
+<b:Sources xmlns:b="http://schemas.openxmlformats.org/officeDocument/2006/bibliography" xmlns="http://schemas.openxmlformats.org/officeDocument/2006/bibliography" SelectedStyle="\APASixthEditionOfficeOnline.xsl" StyleName="APA" Version="6"/>
+</file>
+
+<file path=customXml/item2.xml><?xml version="1.0" encoding="utf-8"?>
+<?mso-contentType ?>
+<FormTemplates xmlns="http://schemas.microsoft.com/sharepoint/v3/contenttype/forms">
+  <Display>DocumentLibraryForm</Display>
+  <Edit>AssetEditForm</Edit>
+  <New>DocumentLibraryForm</New>
+</FormTemplates>
+</file>
+
+<file path=customXml/item3.xml><?xml version="1.0" encoding="utf-8"?>
+<p:properties xmlns:p="http://schemas.microsoft.com/office/2006/metadata/properties" xmlns:xsi="http://www.w3.org/2001/XMLSchema-instance" xmlns:pc="http://schemas.microsoft.com/office/infopath/2007/PartnerControls">
+  <documentManagement>
+    <LocLastLocAttemptVersionTypeLookup xmlns="4873beb7-5857-4685-be1f-d57550cc96cc" xsi:nil="true"/>
+    <MarketSpecific xmlns="4873beb7-5857-4685-be1f-d57550cc96cc">false</MarketSpecific>
+    <ApprovalStatus xmlns="4873beb7-5857-4685-be1f-d57550cc96cc">InProgress</ApprovalStatus>
+    <LocComments xmlns="4873beb7-5857-4685-be1f-d57550cc96cc" xsi:nil="true"/>
+    <DirectSourceMarket xmlns="4873beb7-5857-4685-be1f-d57550cc96cc" xsi:nil="true"/>
+    <LocPublishedLinkedAssetsLookup xmlns="4873beb7-5857-4685-be1f-d57550cc96cc" xsi:nil="true"/>
+    <ThumbnailAssetId xmlns="4873beb7-5857-4685-be1f-d57550cc96cc" xsi:nil="true"/>
+    <PrimaryImageGen xmlns="4873beb7-5857-4685-be1f-d57550cc96cc">true</PrimaryImageGen>
+    <LegacyData xmlns="4873beb7-5857-4685-be1f-d57550cc96cc" xsi:nil="true"/>
+    <LocNewPublishedVersionLookup xmlns="4873beb7-5857-4685-be1f-d57550cc96cc" xsi:nil="true"/>
+    <NumericId xmlns="4873beb7-5857-4685-be1f-d57550cc96cc">102787001</NumericId>
+    <TPFriendlyName xmlns="4873beb7-5857-4685-be1f-d57550cc96cc" xsi:nil="true"/>
+    <LocOverallPublishStatusLookup xmlns="4873beb7-5857-4685-be1f-d57550cc96cc" xsi:nil="true"/>
+    <LocRecommendedHandoff xmlns="4873beb7-5857-4685-be1f-d57550cc96cc" xsi:nil="true"/>
+    <BlockPublish xmlns="4873beb7-5857-4685-be1f-d57550cc96cc">false</BlockPublish>
+    <BusinessGroup xmlns="4873beb7-5857-4685-be1f-d57550cc96cc" xsi:nil="true"/>
+    <OpenTemplate xmlns="4873beb7-5857-4685-be1f-d57550cc96cc">true</OpenTemplate>
+    <SourceTitle xmlns="4873beb7-5857-4685-be1f-d57550cc96cc" xsi:nil="true"/>
+    <LocOverallLocStatusLookup xmlns="4873beb7-5857-4685-be1f-d57550cc96cc" xsi:nil="true"/>
+    <APEditor xmlns="4873beb7-5857-4685-be1f-d57550cc96cc">
+      <UserInfo>
+        <DisplayName/>
+        <AccountId xsi:nil="true"/>
+        <AccountType/>
+      </UserInfo>
+    </APEditor>
+    <UALocComments xmlns="4873beb7-5857-4685-be1f-d57550cc96cc" xsi:nil="true"/>
+    <IntlLangReviewDate xmlns="4873beb7-5857-4685-be1f-d57550cc96cc" xsi:nil="true"/>
+    <PublishStatusLookup xmlns="4873beb7-5857-4685-be1f-d57550cc96cc">
+      <Value>1343188</Value>
+    </PublishStatusLookup>
+    <ParentAssetId xmlns="4873beb7-5857-4685-be1f-d57550cc96cc" xsi:nil="true"/>
+    <FeatureTagsTaxHTField0 xmlns="4873beb7-5857-4685-be1f-d57550cc96cc">
+      <Terms xmlns="http://schemas.microsoft.com/office/infopath/2007/PartnerControls"/>
+    </FeatureTagsTaxHTField0>
+    <MachineTranslated xmlns="4873beb7-5857-4685-be1f-d57550cc96cc">false</MachineTranslated>
+    <Providers xmlns="4873beb7-5857-4685-be1f-d57550cc96cc" xsi:nil="true"/>
+    <OriginalSourceMarket xmlns="4873beb7-5857-4685-be1f-d57550cc96cc" xsi:nil="true"/>
+    <APDescription xmlns="4873beb7-5857-4685-be1f-d57550cc96cc" xsi:nil="true"/>
+    <ContentItem xmlns="4873beb7-5857-4685-be1f-d57550cc96cc" xsi:nil="true"/>
+    <ClipArtFilename xmlns="4873beb7-5857-4685-be1f-d57550cc96cc" xsi:nil="true"/>
+    <TPInstallLocation xmlns="4873beb7-5857-4685-be1f-d57550cc96cc" xsi:nil="true"/>
+    <TimesCloned xmlns="4873beb7-5857-4685-be1f-d57550cc96cc" xsi:nil="true"/>
+    <PublishTargets xmlns="4873beb7-5857-4685-be1f-d57550cc96cc">OfficeOnlineVNext</PublishTargets>
+    <AcquiredFrom xmlns="4873beb7-5857-4685-be1f-d57550cc96cc">Internal MS</AcquiredFrom>
+    <AssetStart xmlns="4873beb7-5857-4685-be1f-d57550cc96cc">2011-11-23T17:29:00+00:00</AssetStart>
+    <FriendlyTitle xmlns="4873beb7-5857-4685-be1f-d57550cc96cc" xsi:nil="true"/>
+    <Provider xmlns="4873beb7-5857-4685-be1f-d57550cc96cc" xsi:nil="true"/>
+    <LastHandOff xmlns="4873beb7-5857-4685-be1f-d57550cc96cc" xsi:nil="true"/>
+    <TPClientViewer xmlns="4873beb7-5857-4685-be1f-d57550cc96cc" xsi:nil="true"/>
+    <TemplateStatus xmlns="4873beb7-5857-4685-be1f-d57550cc96cc">Complete</TemplateStatus>
+    <Downloads xmlns="4873beb7-5857-4685-be1f-d57550cc96cc">0</Downloads>
+    <OOCacheId xmlns="4873beb7-5857-4685-be1f-d57550cc96cc" xsi:nil="true"/>
+    <IsDeleted xmlns="4873beb7-5857-4685-be1f-d57550cc96cc">false</IsDeleted>
+    <LocPublishedDependentAssetsLookup xmlns="4873beb7-5857-4685-be1f-d57550cc96cc" xsi:nil="true"/>
+    <AssetExpire xmlns="4873beb7-5857-4685-be1f-d57550cc96cc">2029-05-12T07:00:00+00:00</AssetExpire>
+    <CSXSubmissionMarket xmlns="4873beb7-5857-4685-be1f-d57550cc96cc" xsi:nil="true"/>
+    <DSATActionTaken xmlns="4873beb7-5857-4685-be1f-d57550cc96cc" xsi:nil="true"/>
+    <SubmitterId xmlns="4873beb7-5857-4685-be1f-d57550cc96cc" xsi:nil="true"/>
+    <EditorialTags xmlns="4873beb7-5857-4685-be1f-d57550cc96cc" xsi:nil="true"/>
+    <TPExecutable xmlns="4873beb7-5857-4685-be1f-d57550cc96cc" xsi:nil="true"/>
+    <CSXSubmissionDate xmlns="4873beb7-5857-4685-be1f-d57550cc96cc" xsi:nil="true"/>
+    <CSXUpdate xmlns="4873beb7-5857-4685-be1f-d57550cc96cc">false</CSXUpdate>
+    <AssetType xmlns="4873beb7-5857-4685-be1f-d57550cc96cc">TP</AssetType>
+    <ApprovalLog xmlns="4873beb7-5857-4685-be1f-d57550cc96cc" xsi:nil="true"/>
+    <BugNumber xmlns="4873beb7-5857-4685-be1f-d57550cc96cc" xsi:nil="true"/>
+    <OriginAsset xmlns="4873beb7-5857-4685-be1f-d57550cc96cc" xsi:nil="true"/>
+    <TPComponent xmlns="4873beb7-5857-4685-be1f-d57550cc96cc" xsi:nil="true"/>
+    <Milestone xmlns="4873beb7-5857-4685-be1f-d57550cc96cc" xsi:nil="true"/>
+    <RecommendationsModifier xmlns="4873beb7-5857-4685-be1f-d57550cc96cc" xsi:nil="true"/>
+    <AssetId xmlns="4873beb7-5857-4685-be1f-d57550cc96cc">TP102787001</AssetId>
+    <PolicheckWords xmlns="4873beb7-5857-4685-be1f-d57550cc96cc" xsi:nil="true"/>
+    <TPLaunchHelpLink xmlns="4873beb7-5857-4685-be1f-d57550cc96cc" xsi:nil="true"/>
+    <IntlLocPriority xmlns="4873beb7-5857-4685-be1f-d57550cc96cc" xsi:nil="true"/>
+    <TPApplication xmlns="4873beb7-5857-4685-be1f-d57550cc96cc" xsi:nil="true"/>
+    <IntlLangReviewer xmlns="4873beb7-5857-4685-be1f-d57550cc96cc" xsi:nil="true"/>
+    <HandoffToMSDN xmlns="4873beb7-5857-4685-be1f-d57550cc96cc" xsi:nil="true"/>
+    <PlannedPubDate xmlns="4873beb7-5857-4685-be1f-d57550cc96cc" xsi:nil="true"/>
+    <CrawlForDependencies xmlns="4873beb7-5857-4685-be1f-d57550cc96cc">false</CrawlForDependencies>
+    <LocLastLocAttemptVersionLookup xmlns="4873beb7-5857-4685-be1f-d57550cc96cc">693888</LocLastLocAttemptVersionLookup>
+    <LocProcessedForHandoffsLookup xmlns="4873beb7-5857-4685-be1f-d57550cc96cc" xsi:nil="true"/>
+    <TrustLevel xmlns="4873beb7-5857-4685-be1f-d57550cc96cc">1 Microsoft Managed Content</TrustLevel>
+    <CampaignTagsTaxHTField0 xmlns="4873beb7-5857-4685-be1f-d57550cc96cc">
+      <Terms xmlns="http://schemas.microsoft.com/office/infopath/2007/PartnerControls"/>
+    </CampaignTagsTaxHTField0>
+    <TPNamespace xmlns="4873beb7-5857-4685-be1f-d57550cc96cc" xsi:nil="true"/>
+    <LocOverallPreviewStatusLookup xmlns="4873beb7-5857-4685-be1f-d57550cc96cc" xsi:nil="true"/>
+    <TaxCatchAll xmlns="4873beb7-5857-4685-be1f-d57550cc96cc"/>
+    <IsSearchable xmlns="4873beb7-5857-4685-be1f-d57550cc96cc">false</IsSearchable>
+    <TemplateTemplateType xmlns="4873beb7-5857-4685-be1f-d57550cc96cc">Word Document Template</TemplateTemplateType>
+    <Markets xmlns="4873beb7-5857-4685-be1f-d57550cc96cc"/>
+    <IntlLangReview xmlns="4873beb7-5857-4685-be1f-d57550cc96cc" xsi:nil="true"/>
+    <UAProjectedTotalWords xmlns="4873beb7-5857-4685-be1f-d57550cc96cc" xsi:nil="true"/>
+    <OutputCachingOn xmlns="4873beb7-5857-4685-be1f-d57550cc96cc">false</OutputCachingOn>
+    <AverageRating xmlns="4873beb7-5857-4685-be1f-d57550cc96cc" xsi:nil="true"/>
+    <LocMarketGroupTiers2 xmlns="4873beb7-5857-4685-be1f-d57550cc96cc" xsi:nil="true"/>
+    <APAuthor xmlns="4873beb7-5857-4685-be1f-d57550cc96cc">
+      <UserInfo>
+        <DisplayName>REDMOND\v-namall</DisplayName>
+        <AccountId>978</AccountId>
+        <AccountType/>
+      </UserInfo>
+    </APAuthor>
+    <TPCommandLine xmlns="4873beb7-5857-4685-be1f-d57550cc96cc" xsi:nil="true"/>
+    <LocManualTestRequired xmlns="4873beb7-5857-4685-be1f-d57550cc96cc">false</LocManualTestRequired>
+    <TPAppVersion xmlns="4873beb7-5857-4685-be1f-d57550cc96cc" xsi:nil="true"/>
+    <EditorialStatus xmlns="4873beb7-5857-4685-be1f-d57550cc96cc">Complete</EditorialStatus>
+    <LocProcessedForMarketsLookup xmlns="4873beb7-5857-4685-be1f-d57550cc96cc" xsi:nil="true"/>
+    <LastModifiedDateTime xmlns="4873beb7-5857-4685-be1f-d57550cc96cc" xsi:nil="true"/>
+    <TPLaunchHelpLinkType xmlns="4873beb7-5857-4685-be1f-d57550cc96cc">Template</TPLaunchHelpLinkType>
+    <ScenarioTagsTaxHTField0 xmlns="4873beb7-5857-4685-be1f-d57550cc96cc">
+      <Terms xmlns="http://schemas.microsoft.com/office/infopath/2007/PartnerControls"/>
+    </ScenarioTagsTaxHTField0>
+    <OriginalRelease xmlns="4873beb7-5857-4685-be1f-d57550cc96cc">14</OriginalRelease>
+    <LocalizationTagsTaxHTField0 xmlns="4873beb7-5857-4685-be1f-d57550cc96cc">
+      <Terms xmlns="http://schemas.microsoft.com/office/infopath/2007/PartnerControls"/>
+    </LocalizationTagsTaxHTField0>
+    <Manager xmlns="4873beb7-5857-4685-be1f-d57550cc96cc" xsi:nil="true"/>
+    <UALocRecommendation xmlns="4873beb7-5857-4685-be1f-d57550cc96cc">Localize</UALocRecommendation>
+    <LocOverallHandbackStatusLookup xmlns="4873beb7-5857-4685-be1f-d57550cc96cc" xsi:nil="true"/>
+    <ArtSampleDocs xmlns="4873beb7-5857-4685-be1f-d57550cc96cc" xsi:nil="true"/>
+    <UACurrentWords xmlns="4873beb7-5857-4685-be1f-d57550cc96cc" xsi:nil="true"/>
+    <ShowIn xmlns="4873beb7-5857-4685-be1f-d57550cc96cc">Show everywhere</ShowIn>
+    <CSXHash xmlns="4873beb7-5857-4685-be1f-d57550cc96cc" xsi:nil="true"/>
+    <VoteCount xmlns="4873beb7-5857-4685-be1f-d57550cc96cc" xsi:nil="true"/>
+    <InternalTagsTaxHTField0 xmlns="4873beb7-5857-4685-be1f-d57550cc96cc">
+      <Terms xmlns="http://schemas.microsoft.com/office/infopath/2007/PartnerControls"/>
+    </InternalTagsTaxHTField0>
+    <UANotes xmlns="4873beb7-5857-4685-be1f-d57550cc96cc" xsi:nil="true"/>
+  </documentManagement>
+</p:properties>
+</file>
+
+<file path=customXml/item4.xml><?xml version="1.0" encoding="utf-8"?>
 <ct:contentTypeSchema xmlns:ct="http://schemas.microsoft.com/office/2006/metadata/contentType" xmlns:ma="http://schemas.microsoft.com/office/2006/metadata/properties/metaAttributes" ct:_="" ma:_="" ma:contentTypeName="TemplateFile" ma:contentTypeID="0x0101006EDDDB5EE6D98C44930B742096920B300400F5B6D36B3EF94B4E9A635CDF2A18F5B8" ma:contentTypeVersion="72" ma:contentTypeDescription="Create a new document." ma:contentTypeScope="" ma:versionID="a23e56308344d904b51738559c3d67c9">
   <xsd:schema xmlns:xsd="http://www.w3.org/2001/XMLSchema" xmlns:xs="http://www.w3.org/2001/XMLSchema" xmlns:p="http://schemas.microsoft.com/office/2006/metadata/properties" xmlns:ns2="4873beb7-5857-4685-be1f-d57550cc96cc" targetNamespace="http://schemas.microsoft.com/office/2006/metadata/properties" ma:root="true" ma:fieldsID="cd0908cc4600e77bf5da051303e00c8d" ns2:_="">
     <xsd:import namespace="4873beb7-5857-4685-be1f-d57550cc96cc"/>
@@ -6526,156 +6766,33 @@
 </ct:contentTypeSchema>
 </file>
 
-<file path=customXml/item2.xml><?xml version="1.0" encoding="utf-8"?>
-<p:properties xmlns:p="http://schemas.microsoft.com/office/2006/metadata/properties" xmlns:xsi="http://www.w3.org/2001/XMLSchema-instance" xmlns:pc="http://schemas.microsoft.com/office/infopath/2007/PartnerControls">
-  <documentManagement>
-    <LocLastLocAttemptVersionTypeLookup xmlns="4873beb7-5857-4685-be1f-d57550cc96cc" xsi:nil="true"/>
-    <MarketSpecific xmlns="4873beb7-5857-4685-be1f-d57550cc96cc">false</MarketSpecific>
-    <ApprovalStatus xmlns="4873beb7-5857-4685-be1f-d57550cc96cc">InProgress</ApprovalStatus>
-    <LocComments xmlns="4873beb7-5857-4685-be1f-d57550cc96cc" xsi:nil="true"/>
-    <DirectSourceMarket xmlns="4873beb7-5857-4685-be1f-d57550cc96cc" xsi:nil="true"/>
-    <LocPublishedLinkedAssetsLookup xmlns="4873beb7-5857-4685-be1f-d57550cc96cc" xsi:nil="true"/>
-    <ThumbnailAssetId xmlns="4873beb7-5857-4685-be1f-d57550cc96cc" xsi:nil="true"/>
-    <PrimaryImageGen xmlns="4873beb7-5857-4685-be1f-d57550cc96cc">true</PrimaryImageGen>
-    <LegacyData xmlns="4873beb7-5857-4685-be1f-d57550cc96cc" xsi:nil="true"/>
-    <LocNewPublishedVersionLookup xmlns="4873beb7-5857-4685-be1f-d57550cc96cc" xsi:nil="true"/>
-    <NumericId xmlns="4873beb7-5857-4685-be1f-d57550cc96cc">102787001</NumericId>
-    <TPFriendlyName xmlns="4873beb7-5857-4685-be1f-d57550cc96cc" xsi:nil="true"/>
-    <LocOverallPublishStatusLookup xmlns="4873beb7-5857-4685-be1f-d57550cc96cc" xsi:nil="true"/>
-    <LocRecommendedHandoff xmlns="4873beb7-5857-4685-be1f-d57550cc96cc" xsi:nil="true"/>
-    <BlockPublish xmlns="4873beb7-5857-4685-be1f-d57550cc96cc">false</BlockPublish>
-    <BusinessGroup xmlns="4873beb7-5857-4685-be1f-d57550cc96cc" xsi:nil="true"/>
-    <OpenTemplate xmlns="4873beb7-5857-4685-be1f-d57550cc96cc">true</OpenTemplate>
-    <SourceTitle xmlns="4873beb7-5857-4685-be1f-d57550cc96cc" xsi:nil="true"/>
-    <LocOverallLocStatusLookup xmlns="4873beb7-5857-4685-be1f-d57550cc96cc" xsi:nil="true"/>
-    <APEditor xmlns="4873beb7-5857-4685-be1f-d57550cc96cc">
-      <UserInfo>
-        <DisplayName/>
-        <AccountId xsi:nil="true"/>
-        <AccountType/>
-      </UserInfo>
-    </APEditor>
-    <UALocComments xmlns="4873beb7-5857-4685-be1f-d57550cc96cc" xsi:nil="true"/>
-    <IntlLangReviewDate xmlns="4873beb7-5857-4685-be1f-d57550cc96cc" xsi:nil="true"/>
-    <PublishStatusLookup xmlns="4873beb7-5857-4685-be1f-d57550cc96cc">
-      <Value>1343188</Value>
-    </PublishStatusLookup>
-    <ParentAssetId xmlns="4873beb7-5857-4685-be1f-d57550cc96cc" xsi:nil="true"/>
-    <FeatureTagsTaxHTField0 xmlns="4873beb7-5857-4685-be1f-d57550cc96cc">
-      <Terms xmlns="http://schemas.microsoft.com/office/infopath/2007/PartnerControls"/>
-    </FeatureTagsTaxHTField0>
-    <MachineTranslated xmlns="4873beb7-5857-4685-be1f-d57550cc96cc">false</MachineTranslated>
-    <Providers xmlns="4873beb7-5857-4685-be1f-d57550cc96cc" xsi:nil="true"/>
-    <OriginalSourceMarket xmlns="4873beb7-5857-4685-be1f-d57550cc96cc" xsi:nil="true"/>
-    <APDescription xmlns="4873beb7-5857-4685-be1f-d57550cc96cc" xsi:nil="true"/>
-    <ContentItem xmlns="4873beb7-5857-4685-be1f-d57550cc96cc" xsi:nil="true"/>
-    <ClipArtFilename xmlns="4873beb7-5857-4685-be1f-d57550cc96cc" xsi:nil="true"/>
-    <TPInstallLocation xmlns="4873beb7-5857-4685-be1f-d57550cc96cc" xsi:nil="true"/>
-    <TimesCloned xmlns="4873beb7-5857-4685-be1f-d57550cc96cc" xsi:nil="true"/>
-    <PublishTargets xmlns="4873beb7-5857-4685-be1f-d57550cc96cc">OfficeOnlineVNext</PublishTargets>
-    <AcquiredFrom xmlns="4873beb7-5857-4685-be1f-d57550cc96cc">Internal MS</AcquiredFrom>
-    <AssetStart xmlns="4873beb7-5857-4685-be1f-d57550cc96cc">2011-11-23T17:29:00+00:00</AssetStart>
-    <FriendlyTitle xmlns="4873beb7-5857-4685-be1f-d57550cc96cc" xsi:nil="true"/>
-    <Provider xmlns="4873beb7-5857-4685-be1f-d57550cc96cc" xsi:nil="true"/>
-    <LastHandOff xmlns="4873beb7-5857-4685-be1f-d57550cc96cc" xsi:nil="true"/>
-    <TPClientViewer xmlns="4873beb7-5857-4685-be1f-d57550cc96cc" xsi:nil="true"/>
-    <TemplateStatus xmlns="4873beb7-5857-4685-be1f-d57550cc96cc">Complete</TemplateStatus>
-    <Downloads xmlns="4873beb7-5857-4685-be1f-d57550cc96cc">0</Downloads>
-    <OOCacheId xmlns="4873beb7-5857-4685-be1f-d57550cc96cc" xsi:nil="true"/>
-    <IsDeleted xmlns="4873beb7-5857-4685-be1f-d57550cc96cc">false</IsDeleted>
-    <LocPublishedDependentAssetsLookup xmlns="4873beb7-5857-4685-be1f-d57550cc96cc" xsi:nil="true"/>
-    <AssetExpire xmlns="4873beb7-5857-4685-be1f-d57550cc96cc">2029-05-12T07:00:00+00:00</AssetExpire>
-    <CSXSubmissionMarket xmlns="4873beb7-5857-4685-be1f-d57550cc96cc" xsi:nil="true"/>
-    <DSATActionTaken xmlns="4873beb7-5857-4685-be1f-d57550cc96cc" xsi:nil="true"/>
-    <SubmitterId xmlns="4873beb7-5857-4685-be1f-d57550cc96cc" xsi:nil="true"/>
-    <EditorialTags xmlns="4873beb7-5857-4685-be1f-d57550cc96cc" xsi:nil="true"/>
-    <TPExecutable xmlns="4873beb7-5857-4685-be1f-d57550cc96cc" xsi:nil="true"/>
-    <CSXSubmissionDate xmlns="4873beb7-5857-4685-be1f-d57550cc96cc" xsi:nil="true"/>
-    <CSXUpdate xmlns="4873beb7-5857-4685-be1f-d57550cc96cc">false</CSXUpdate>
-    <AssetType xmlns="4873beb7-5857-4685-be1f-d57550cc96cc">TP</AssetType>
-    <ApprovalLog xmlns="4873beb7-5857-4685-be1f-d57550cc96cc" xsi:nil="true"/>
-    <BugNumber xmlns="4873beb7-5857-4685-be1f-d57550cc96cc" xsi:nil="true"/>
-    <OriginAsset xmlns="4873beb7-5857-4685-be1f-d57550cc96cc" xsi:nil="true"/>
-    <TPComponent xmlns="4873beb7-5857-4685-be1f-d57550cc96cc" xsi:nil="true"/>
-    <Milestone xmlns="4873beb7-5857-4685-be1f-d57550cc96cc" xsi:nil="true"/>
-    <RecommendationsModifier xmlns="4873beb7-5857-4685-be1f-d57550cc96cc" xsi:nil="true"/>
-    <AssetId xmlns="4873beb7-5857-4685-be1f-d57550cc96cc">TP102787001</AssetId>
-    <PolicheckWords xmlns="4873beb7-5857-4685-be1f-d57550cc96cc" xsi:nil="true"/>
-    <TPLaunchHelpLink xmlns="4873beb7-5857-4685-be1f-d57550cc96cc" xsi:nil="true"/>
-    <IntlLocPriority xmlns="4873beb7-5857-4685-be1f-d57550cc96cc" xsi:nil="true"/>
-    <TPApplication xmlns="4873beb7-5857-4685-be1f-d57550cc96cc" xsi:nil="true"/>
-    <IntlLangReviewer xmlns="4873beb7-5857-4685-be1f-d57550cc96cc" xsi:nil="true"/>
-    <HandoffToMSDN xmlns="4873beb7-5857-4685-be1f-d57550cc96cc" xsi:nil="true"/>
-    <PlannedPubDate xmlns="4873beb7-5857-4685-be1f-d57550cc96cc" xsi:nil="true"/>
-    <CrawlForDependencies xmlns="4873beb7-5857-4685-be1f-d57550cc96cc">false</CrawlForDependencies>
-    <LocLastLocAttemptVersionLookup xmlns="4873beb7-5857-4685-be1f-d57550cc96cc">693888</LocLastLocAttemptVersionLookup>
-    <LocProcessedForHandoffsLookup xmlns="4873beb7-5857-4685-be1f-d57550cc96cc" xsi:nil="true"/>
-    <TrustLevel xmlns="4873beb7-5857-4685-be1f-d57550cc96cc">1 Microsoft Managed Content</TrustLevel>
-    <CampaignTagsTaxHTField0 xmlns="4873beb7-5857-4685-be1f-d57550cc96cc">
-      <Terms xmlns="http://schemas.microsoft.com/office/infopath/2007/PartnerControls"/>
-    </CampaignTagsTaxHTField0>
-    <TPNamespace xmlns="4873beb7-5857-4685-be1f-d57550cc96cc" xsi:nil="true"/>
-    <LocOverallPreviewStatusLookup xmlns="4873beb7-5857-4685-be1f-d57550cc96cc" xsi:nil="true"/>
-    <TaxCatchAll xmlns="4873beb7-5857-4685-be1f-d57550cc96cc"/>
-    <IsSearchable xmlns="4873beb7-5857-4685-be1f-d57550cc96cc">false</IsSearchable>
-    <TemplateTemplateType xmlns="4873beb7-5857-4685-be1f-d57550cc96cc">Word Document Template</TemplateTemplateType>
-    <Markets xmlns="4873beb7-5857-4685-be1f-d57550cc96cc"/>
-    <IntlLangReview xmlns="4873beb7-5857-4685-be1f-d57550cc96cc" xsi:nil="true"/>
-    <UAProjectedTotalWords xmlns="4873beb7-5857-4685-be1f-d57550cc96cc" xsi:nil="true"/>
-    <OutputCachingOn xmlns="4873beb7-5857-4685-be1f-d57550cc96cc">false</OutputCachingOn>
-    <AverageRating xmlns="4873beb7-5857-4685-be1f-d57550cc96cc" xsi:nil="true"/>
-    <LocMarketGroupTiers2 xmlns="4873beb7-5857-4685-be1f-d57550cc96cc" xsi:nil="true"/>
-    <APAuthor xmlns="4873beb7-5857-4685-be1f-d57550cc96cc">
-      <UserInfo>
-        <DisplayName>REDMOND\v-namall</DisplayName>
-        <AccountId>978</AccountId>
-        <AccountType/>
-      </UserInfo>
-    </APAuthor>
-    <TPCommandLine xmlns="4873beb7-5857-4685-be1f-d57550cc96cc" xsi:nil="true"/>
-    <LocManualTestRequired xmlns="4873beb7-5857-4685-be1f-d57550cc96cc">false</LocManualTestRequired>
-    <TPAppVersion xmlns="4873beb7-5857-4685-be1f-d57550cc96cc" xsi:nil="true"/>
-    <EditorialStatus xmlns="4873beb7-5857-4685-be1f-d57550cc96cc">Complete</EditorialStatus>
-    <LocProcessedForMarketsLookup xmlns="4873beb7-5857-4685-be1f-d57550cc96cc" xsi:nil="true"/>
-    <LastModifiedDateTime xmlns="4873beb7-5857-4685-be1f-d57550cc96cc" xsi:nil="true"/>
-    <TPLaunchHelpLinkType xmlns="4873beb7-5857-4685-be1f-d57550cc96cc">Template</TPLaunchHelpLinkType>
-    <ScenarioTagsTaxHTField0 xmlns="4873beb7-5857-4685-be1f-d57550cc96cc">
-      <Terms xmlns="http://schemas.microsoft.com/office/infopath/2007/PartnerControls"/>
-    </ScenarioTagsTaxHTField0>
-    <OriginalRelease xmlns="4873beb7-5857-4685-be1f-d57550cc96cc">14</OriginalRelease>
-    <LocalizationTagsTaxHTField0 xmlns="4873beb7-5857-4685-be1f-d57550cc96cc">
-      <Terms xmlns="http://schemas.microsoft.com/office/infopath/2007/PartnerControls"/>
-    </LocalizationTagsTaxHTField0>
-    <Manager xmlns="4873beb7-5857-4685-be1f-d57550cc96cc" xsi:nil="true"/>
-    <UALocRecommendation xmlns="4873beb7-5857-4685-be1f-d57550cc96cc">Localize</UALocRecommendation>
-    <LocOverallHandbackStatusLookup xmlns="4873beb7-5857-4685-be1f-d57550cc96cc" xsi:nil="true"/>
-    <ArtSampleDocs xmlns="4873beb7-5857-4685-be1f-d57550cc96cc" xsi:nil="true"/>
-    <UACurrentWords xmlns="4873beb7-5857-4685-be1f-d57550cc96cc" xsi:nil="true"/>
-    <ShowIn xmlns="4873beb7-5857-4685-be1f-d57550cc96cc">Show everywhere</ShowIn>
-    <CSXHash xmlns="4873beb7-5857-4685-be1f-d57550cc96cc" xsi:nil="true"/>
-    <VoteCount xmlns="4873beb7-5857-4685-be1f-d57550cc96cc" xsi:nil="true"/>
-    <InternalTagsTaxHTField0 xmlns="4873beb7-5857-4685-be1f-d57550cc96cc">
-      <Terms xmlns="http://schemas.microsoft.com/office/infopath/2007/PartnerControls"/>
-    </InternalTagsTaxHTField0>
-    <UANotes xmlns="4873beb7-5857-4685-be1f-d57550cc96cc" xsi:nil="true"/>
-  </documentManagement>
-</p:properties>
+<file path=customXml/itemProps1.xml><?xml version="1.0" encoding="utf-8"?>
+<ds:datastoreItem xmlns:ds="http://schemas.openxmlformats.org/officeDocument/2006/customXml" ds:itemID="{B83EF91C-ED05-44B3-A621-50E7BA8C6AFB}">
+  <ds:schemaRefs>
+    <ds:schemaRef ds:uri="http://schemas.openxmlformats.org/officeDocument/2006/bibliography"/>
+  </ds:schemaRefs>
+</ds:datastoreItem>
 </file>
 
-<file path=customXml/item3.xml><?xml version="1.0" encoding="utf-8"?>
-<?mso-contentType ?>
-<FormTemplates xmlns="http://schemas.microsoft.com/sharepoint/v3/contenttype/forms">
-  <Display>DocumentLibraryForm</Display>
-  <Edit>AssetEditForm</Edit>
-  <New>DocumentLibraryForm</New>
-</FormTemplates>
+<file path=customXml/itemProps2.xml><?xml version="1.0" encoding="utf-8"?>
+<ds:datastoreItem xmlns:ds="http://schemas.openxmlformats.org/officeDocument/2006/customXml" ds:itemID="{C01C3C56-10DB-49F7-B061-44D8728D078A}">
+  <ds:schemaRefs>
+    <ds:schemaRef ds:uri="http://schemas.microsoft.com/sharepoint/v3/contenttype/forms"/>
+  </ds:schemaRefs>
+</ds:datastoreItem>
 </file>
 
-<file path=customXml/item4.xml><?xml version="1.0" encoding="utf-8"?>
-<b:Sources xmlns:b="http://schemas.openxmlformats.org/officeDocument/2006/bibliography" xmlns="http://schemas.openxmlformats.org/officeDocument/2006/bibliography" SelectedStyle="\APASixthEditionOfficeOnline.xsl" StyleName="APA" Version="6"/>
+<file path=customXml/itemProps3.xml><?xml version="1.0" encoding="utf-8"?>
+<ds:datastoreItem xmlns:ds="http://schemas.openxmlformats.org/officeDocument/2006/customXml" ds:itemID="{7FBDB1CC-CEFB-4E46-8174-1F0AA0D30B24}">
+  <ds:schemaRefs>
+    <ds:schemaRef ds:uri="http://schemas.microsoft.com/office/2006/metadata/properties"/>
+    <ds:schemaRef ds:uri="http://schemas.microsoft.com/office/infopath/2007/PartnerControls"/>
+    <ds:schemaRef ds:uri="4873beb7-5857-4685-be1f-d57550cc96cc"/>
+  </ds:schemaRefs>
+</ds:datastoreItem>
 </file>
 
-<file path=customXml/itemProps1.xml><?xml version="1.0" encoding="utf-8"?>
+<file path=customXml/itemProps4.xml><?xml version="1.0" encoding="utf-8"?>
 <ds:datastoreItem xmlns:ds="http://schemas.openxmlformats.org/officeDocument/2006/customXml" ds:itemID="{4B3A7E92-E05A-4924-9E8A-9F6659E5855B}">
   <ds:schemaRefs>
     <ds:schemaRef ds:uri="http://schemas.microsoft.com/office/2006/metadata/contentType"/>
@@ -6691,30 +6808,4 @@
     <ds:schemaRef ds:uri="http://schemas.microsoft.com/internal/obd"/>
   </ds:schemaRefs>
 </ds:datastoreItem>
-</file>
-
-<file path=customXml/itemProps2.xml><?xml version="1.0" encoding="utf-8"?>
-<ds:datastoreItem xmlns:ds="http://schemas.openxmlformats.org/officeDocument/2006/customXml" ds:itemID="{7FBDB1CC-CEFB-4E46-8174-1F0AA0D30B24}">
-  <ds:schemaRefs>
-    <ds:schemaRef ds:uri="http://schemas.microsoft.com/office/2006/metadata/properties"/>
-    <ds:schemaRef ds:uri="http://schemas.microsoft.com/office/infopath/2007/PartnerControls"/>
-    <ds:schemaRef ds:uri="4873beb7-5857-4685-be1f-d57550cc96cc"/>
-  </ds:schemaRefs>
-</ds:datastoreItem>
-</file>
-
-<file path=customXml/itemProps3.xml><?xml version="1.0" encoding="utf-8"?>
-<ds:datastoreItem xmlns:ds="http://schemas.openxmlformats.org/officeDocument/2006/customXml" ds:itemID="{C01C3C56-10DB-49F7-B061-44D8728D078A}">
-  <ds:schemaRefs>
-    <ds:schemaRef ds:uri="http://schemas.microsoft.com/sharepoint/v3/contenttype/forms"/>
-  </ds:schemaRefs>
-</ds:datastoreItem>
-</file>
-
-<file path=customXml/itemProps4.xml><?xml version="1.0" encoding="utf-8"?>
-<ds:datastoreItem xmlns:ds="http://schemas.openxmlformats.org/officeDocument/2006/customXml" ds:itemID="{B83EF91C-ED05-44B3-A621-50E7BA8C6AFB}">
-  <ds:schemaRefs>
-    <ds:schemaRef ds:uri="http://schemas.openxmlformats.org/officeDocument/2006/bibliography"/>
-  </ds:schemaRefs>
-</ds:datastoreItem>
 </file>
</xml_diff>

<commit_message>
Project analysis doc updated with Happiness Report Description
</commit_message>
<xml_diff>
--- a/Project Analysis.docx
+++ b/Project Analysis.docx
@@ -617,7 +617,294 @@
         <w:ind w:left="720"/>
       </w:pPr>
     </w:p>
-    <w:p/>
+    <w:p>
+      <w:pPr>
+        <w:rPr>
+          <w:rFonts w:cstheme="minorHAnsi"/>
+          <w:sz w:val="24"/>
+          <w:szCs w:val="24"/>
+        </w:rPr>
+      </w:pPr>
+      <w:r>
+        <w:rPr>
+          <w:rFonts w:cstheme="minorHAnsi"/>
+          <w:sz w:val="24"/>
+          <w:szCs w:val="24"/>
+        </w:rPr>
+        <w:t xml:space="preserve">The first iteration of the World Happiness Report was published in 2012 in support of the United Nations High Level Meeting on Happiness and Well-Being. It was created in response to the 2011 Resolution of the UN General Assembly, which invited countries to measure the happiness of their people and use this information when making public policy decisions. The main purpose of this report was to bring internationally comparable data, based on the Gallup World Poll, and a common scientific understanding to the global stage. In doing so, the report was successful in establishing a shared understanding of subjective well-being and methods to measure it. Subsequent reports built on this foundation and made it so that the World Happiness Reports are a key guide in the progress towards sustainable development. </w:t>
+      </w:r>
+    </w:p>
+    <w:p>
+      <w:pPr>
+        <w:rPr>
+          <w:rFonts w:cstheme="minorHAnsi"/>
+          <w:sz w:val="24"/>
+          <w:szCs w:val="24"/>
+        </w:rPr>
+      </w:pPr>
+    </w:p>
+    <w:p>
+      <w:pPr>
+        <w:rPr>
+          <w:rFonts w:cstheme="minorHAnsi"/>
+          <w:sz w:val="24"/>
+          <w:szCs w:val="24"/>
+        </w:rPr>
+      </w:pPr>
+      <w:r>
+        <w:rPr>
+          <w:rFonts w:cstheme="minorHAnsi"/>
+          <w:sz w:val="24"/>
+          <w:szCs w:val="24"/>
+        </w:rPr>
+        <w:t xml:space="preserve">The happiness scores within these reports are based on responses to the Gallup World Poll that has been surveying countries since 2005 and now represents almost </w:t>
+      </w:r>
+      <w:proofErr w:type="gramStart"/>
+      <w:r>
+        <w:rPr>
+          <w:rFonts w:cstheme="minorHAnsi"/>
+          <w:sz w:val="24"/>
+          <w:szCs w:val="24"/>
+        </w:rPr>
+        <w:t>all of</w:t>
+      </w:r>
+      <w:proofErr w:type="gramEnd"/>
+      <w:r>
+        <w:rPr>
+          <w:rFonts w:cstheme="minorHAnsi"/>
+          <w:sz w:val="24"/>
+          <w:szCs w:val="24"/>
+        </w:rPr>
+        <w:t xml:space="preserve"> the world’s population. The questions on this poll adhere to the guidelines outlined in the </w:t>
+      </w:r>
+      <w:proofErr w:type="spellStart"/>
+      <w:r>
+        <w:rPr>
+          <w:rFonts w:cstheme="minorHAnsi"/>
+          <w:sz w:val="24"/>
+          <w:szCs w:val="24"/>
+        </w:rPr>
+        <w:t>Organisation</w:t>
+      </w:r>
+      <w:proofErr w:type="spellEnd"/>
+      <w:r>
+        <w:rPr>
+          <w:rFonts w:cstheme="minorHAnsi"/>
+          <w:sz w:val="24"/>
+          <w:szCs w:val="24"/>
+        </w:rPr>
+        <w:t xml:space="preserve"> for Economic Co-operation and Development (OECD) </w:t>
+      </w:r>
+      <w:r>
+        <w:rPr>
+          <w:rFonts w:cstheme="minorHAnsi"/>
+          <w:i/>
+          <w:iCs/>
+          <w:sz w:val="24"/>
+          <w:szCs w:val="24"/>
+        </w:rPr>
+        <w:t>Guidelines on Measuring Subjective Well-being</w:t>
+      </w:r>
+      <w:r>
+        <w:rPr>
+          <w:rFonts w:cstheme="minorHAnsi"/>
+          <w:sz w:val="24"/>
+          <w:szCs w:val="24"/>
+        </w:rPr>
+        <w:t xml:space="preserve">. The recommendation is for there to be a central measure of life satisfaction on a </w:t>
+      </w:r>
+      <w:proofErr w:type="spellStart"/>
+      <w:r>
+        <w:rPr>
+          <w:rFonts w:cstheme="minorHAnsi"/>
+          <w:sz w:val="24"/>
+          <w:szCs w:val="24"/>
+        </w:rPr>
+        <w:t>Cantril</w:t>
+      </w:r>
+      <w:proofErr w:type="spellEnd"/>
+      <w:r>
+        <w:rPr>
+          <w:rFonts w:cstheme="minorHAnsi"/>
+          <w:sz w:val="24"/>
+          <w:szCs w:val="24"/>
+        </w:rPr>
+        <w:t xml:space="preserve"> ladder. This question would essentially ask respondents to evaluate their current lives on a 0 to 10 scale, with 0 representing the worst possible life and 10 the best life for them. Additionally, the guidelines recommend a series of questions about life meaning or purpose that would complement the primary measure. The responses to these secondary questions could differ by region due to cultural and other differences across the globe. The Gallup World Poll fulfills this requirement by including a series of experiential questions primarily focused on the previous day. </w:t>
+      </w:r>
+    </w:p>
+    <w:p>
+      <w:pPr>
+        <w:rPr>
+          <w:rFonts w:cstheme="minorHAnsi"/>
+          <w:sz w:val="24"/>
+          <w:szCs w:val="24"/>
+        </w:rPr>
+      </w:pPr>
+    </w:p>
+    <w:p>
+      <w:pPr>
+        <w:rPr>
+          <w:rFonts w:cstheme="minorHAnsi"/>
+          <w:sz w:val="24"/>
+          <w:szCs w:val="24"/>
+        </w:rPr>
+      </w:pPr>
+      <w:r>
+        <w:rPr>
+          <w:rFonts w:cstheme="minorHAnsi"/>
+          <w:sz w:val="24"/>
+          <w:szCs w:val="24"/>
+        </w:rPr>
+        <w:t>The World Happiness Report</w:t>
+      </w:r>
+      <w:r>
+        <w:rPr>
+          <w:rFonts w:cstheme="minorHAnsi"/>
+          <w:sz w:val="24"/>
+          <w:szCs w:val="24"/>
+        </w:rPr>
+        <w:t xml:space="preserve"> also</w:t>
+      </w:r>
+      <w:r>
+        <w:rPr>
+          <w:rFonts w:cstheme="minorHAnsi"/>
+          <w:sz w:val="24"/>
+          <w:szCs w:val="24"/>
+        </w:rPr>
+        <w:t xml:space="preserve"> estimates how six key variables can explain the happiness scores for a given country. The six factors are GDP per capita, healthy years of life expectancy, social support (as measured by having someone to count on in times of trouble), trust (as measured by a perceived absence of corruption in government and business), perceived freedom to make life decisions, and generosity (as measured by recent donations, adjusted for differences in income). Each of the six variables tries to highlight a different aspect of life.</w:t>
+      </w:r>
+    </w:p>
+    <w:p>
+      <w:pPr>
+        <w:rPr>
+          <w:rFonts w:cstheme="minorHAnsi"/>
+          <w:sz w:val="24"/>
+          <w:szCs w:val="24"/>
+        </w:rPr>
+      </w:pPr>
+    </w:p>
+    <w:p>
+      <w:pPr>
+        <w:rPr>
+          <w:rFonts w:cstheme="minorHAnsi"/>
+          <w:sz w:val="24"/>
+          <w:szCs w:val="24"/>
+        </w:rPr>
+      </w:pPr>
+      <w:r>
+        <w:rPr>
+          <w:rFonts w:cstheme="minorHAnsi"/>
+          <w:sz w:val="24"/>
+          <w:szCs w:val="24"/>
+        </w:rPr>
+        <w:t xml:space="preserve">References: </w:t>
+      </w:r>
+    </w:p>
+    <w:p>
+      <w:pPr>
+        <w:pStyle w:val="ListParagraph"/>
+        <w:numPr>
+          <w:ilvl w:val="0"/>
+          <w:numId w:val="30"/>
+        </w:numPr>
+        <w:spacing w:after="200" w:line="276" w:lineRule="auto"/>
+        <w:rPr>
+          <w:rFonts w:cstheme="minorHAnsi"/>
+          <w:sz w:val="24"/>
+          <w:szCs w:val="24"/>
+        </w:rPr>
+      </w:pPr>
+      <w:r>
+        <w:rPr>
+          <w:rFonts w:cstheme="minorHAnsi"/>
+          <w:color w:val="000000"/>
+          <w:sz w:val="24"/>
+          <w:szCs w:val="24"/>
+          <w:shd w:val="clear" w:color="auto" w:fill="FFFFFF"/>
+        </w:rPr>
+        <w:t>Helliwell, John F., Richard Layard, and Jeffrey Sachs, eds. 2015. World Happiness Report 2015. New York: Sustainable Development Solutions Network.</w:t>
+      </w:r>
+    </w:p>
+    <w:p>
+      <w:pPr>
+        <w:pStyle w:val="ListParagraph"/>
+        <w:numPr>
+          <w:ilvl w:val="0"/>
+          <w:numId w:val="30"/>
+        </w:numPr>
+      </w:pPr>
+      <w:r>
+        <w:rPr>
+          <w:rFonts w:cstheme="minorHAnsi"/>
+          <w:color w:val="444444"/>
+          <w:sz w:val="24"/>
+          <w:szCs w:val="24"/>
+          <w:shd w:val="clear" w:color="auto" w:fill="FFFFFF"/>
+        </w:rPr>
+        <w:t xml:space="preserve">“Understanding How Gallup Uses the </w:t>
+      </w:r>
+      <w:proofErr w:type="spellStart"/>
+      <w:r>
+        <w:rPr>
+          <w:rFonts w:cstheme="minorHAnsi"/>
+          <w:color w:val="444444"/>
+          <w:sz w:val="24"/>
+          <w:szCs w:val="24"/>
+          <w:shd w:val="clear" w:color="auto" w:fill="FFFFFF"/>
+        </w:rPr>
+        <w:t>Cantril</w:t>
+      </w:r>
+      <w:proofErr w:type="spellEnd"/>
+      <w:r>
+        <w:rPr>
+          <w:rFonts w:cstheme="minorHAnsi"/>
+          <w:color w:val="444444"/>
+          <w:sz w:val="24"/>
+          <w:szCs w:val="24"/>
+          <w:shd w:val="clear" w:color="auto" w:fill="FFFFFF"/>
+        </w:rPr>
+        <w:t xml:space="preserve"> Scale.” </w:t>
+      </w:r>
+      <w:r>
+        <w:rPr>
+          <w:rFonts w:cstheme="minorHAnsi"/>
+          <w:i/>
+          <w:iCs/>
+          <w:color w:val="222222"/>
+          <w:sz w:val="24"/>
+          <w:szCs w:val="24"/>
+          <w:bdr w:val="none" w:sz="0" w:space="0" w:color="auto" w:frame="1"/>
+          <w:shd w:val="clear" w:color="auto" w:fill="FFFFFF"/>
+        </w:rPr>
+        <w:t>Gallup</w:t>
+      </w:r>
+      <w:r>
+        <w:rPr>
+          <w:rFonts w:cstheme="minorHAnsi"/>
+          <w:color w:val="444444"/>
+          <w:sz w:val="24"/>
+          <w:szCs w:val="24"/>
+          <w:shd w:val="clear" w:color="auto" w:fill="FFFFFF"/>
+        </w:rPr>
+        <w:t xml:space="preserve">, </w:t>
+      </w:r>
+      <w:r>
+        <w:rPr>
+          <w:rFonts w:cstheme="minorHAnsi"/>
+          <w:sz w:val="24"/>
+          <w:szCs w:val="24"/>
+        </w:rPr>
+        <w:t>https://news.gallup.com/poll/122453/understanding-gallup-uses-cantril-scale.aspx</w:t>
+      </w:r>
+      <w:r>
+        <w:rPr>
+          <w:rFonts w:cstheme="minorHAnsi"/>
+          <w:sz w:val="24"/>
+          <w:szCs w:val="24"/>
+        </w:rPr>
+        <w:t>.</w:t>
+      </w:r>
+    </w:p>
     <w:p>
       <w:pPr>
         <w:pStyle w:val="Heading1"/>
@@ -645,7 +932,11 @@
         <w:ind w:left="720"/>
       </w:pPr>
       <w:r>
-        <w:t xml:space="preserve">This analysis served to study the correlation between the overall unemployment rate in each country and its happiness score. The analysis was based primarily on two different datasets – one measuring happiness and the other unemployment. Both datasets contained data over the same time frame, 2015 to 2019.  The hypothesis being that there is an inverse correlation between unemployment rate and the happiness score. </w:t>
+        <w:t xml:space="preserve">This analysis served to study the correlation between the overall unemployment rate in each country and its happiness score. The analysis was based primarily on two different datasets – one measuring happiness and the other unemployment. Both datasets contained data over the </w:t>
+      </w:r>
+      <w:r>
+        <w:lastRenderedPageBreak/>
+        <w:t xml:space="preserve">same time frame, 2015 to 2019.  The hypothesis being that there is an inverse correlation between unemployment rate and the happiness score. </w:t>
       </w:r>
     </w:p>
     <w:p>
@@ -687,6 +978,9 @@
         <w:ind w:left="720"/>
       </w:pPr>
       <w:r>
+        <w:rPr>
+          <w:noProof/>
+        </w:rPr>
         <w:drawing>
           <wp:inline distT="0" distB="0" distL="0" distR="0" wp14:anchorId="45FE8080" wp14:editId="64CC232C">
             <wp:extent cx="2521974" cy="1868343"/>
@@ -743,7 +1037,9 @@
         <w:ind w:left="720"/>
       </w:pPr>
       <w:r>
-        <w:lastRenderedPageBreak/>
+        <w:rPr>
+          <w:noProof/>
+        </w:rPr>
         <w:drawing>
           <wp:inline distT="0" distB="0" distL="0" distR="0" wp14:anchorId="2D828C67" wp14:editId="5EE44F20">
             <wp:extent cx="2190135" cy="1691878"/>
@@ -795,6 +1091,9 @@
         </w:drawing>
       </w:r>
       <w:r>
+        <w:rPr>
+          <w:noProof/>
+        </w:rPr>
         <w:drawing>
           <wp:inline distT="0" distB="0" distL="0" distR="0" wp14:anchorId="3F16C969" wp14:editId="7DD0F47B">
             <wp:extent cx="2145891" cy="1711348"/>
@@ -856,6 +1155,7 @@
         </w:numPr>
       </w:pPr>
       <w:r>
+        <w:lastRenderedPageBreak/>
         <w:t>Government health spend vs. Happiness</w:t>
       </w:r>
     </w:p>
@@ -968,11 +1268,16 @@
         <w:ind w:left="720"/>
       </w:pPr>
       <w:r>
-        <w:t>I found a strong correlation between the two. It made me curious if only highly populated areas spent the most on health</w:t>
+        <w:t xml:space="preserve">I found a strong correlation between the two. It made me curious if only highly populated areas spent the most on </w:t>
+      </w:r>
+      <w:proofErr w:type="gramStart"/>
+      <w:r>
+        <w:t>health</w:t>
       </w:r>
       <w:r>
         <w:t>care</w:t>
       </w:r>
+      <w:proofErr w:type="gramEnd"/>
       <w:r>
         <w:t xml:space="preserve"> so I did an analysis just between population and happiness.</w:t>
       </w:r>
@@ -988,6 +1293,9 @@
     <w:p/>
     <w:p>
       <w:r>
+        <w:rPr>
+          <w:noProof/>
+        </w:rPr>
         <w:drawing>
           <wp:inline distT="0" distB="0" distL="0" distR="0" wp14:anchorId="0F95B322" wp14:editId="1D36B098">
             <wp:extent cx="2949677" cy="1979304"/>
@@ -1041,7 +1349,9 @@
     </w:p>
     <w:p>
       <w:r>
-        <w:lastRenderedPageBreak/>
+        <w:rPr>
+          <w:noProof/>
+        </w:rPr>
         <w:drawing>
           <wp:inline distT="0" distB="0" distL="0" distR="0" wp14:anchorId="783C9FD7" wp14:editId="68D56D1E">
             <wp:extent cx="2868561" cy="2075844"/>
@@ -1112,7 +1422,15 @@
         <w:ind w:left="720"/>
       </w:pPr>
       <w:r>
-        <w:t xml:space="preserve">My question was how the social support score was correlated with the happiness index. To begin this project I </w:t>
+        <w:t xml:space="preserve">My question was how the social support score was correlated with the happiness index. To begin this </w:t>
+      </w:r>
+      <w:proofErr w:type="gramStart"/>
+      <w:r>
+        <w:t>project</w:t>
+      </w:r>
+      <w:proofErr w:type="gramEnd"/>
+      <w:r>
+        <w:t xml:space="preserve"> I </w:t>
       </w:r>
       <w:r>
         <w:t>combined</w:t>
@@ -1142,6 +1460,7 @@
         <w:ind w:left="720"/>
       </w:pPr>
       <w:r>
+        <w:lastRenderedPageBreak/>
         <w:t xml:space="preserve">Since social support and charity are </w:t>
       </w:r>
       <w:r>
@@ -1215,6 +1534,9 @@
         <w:ind w:left="720"/>
       </w:pPr>
       <w:r>
+        <w:rPr>
+          <w:noProof/>
+        </w:rPr>
         <w:drawing>
           <wp:inline distT="0" distB="0" distL="0" distR="0" wp14:anchorId="647ABE55" wp14:editId="5AEE30F0">
             <wp:extent cx="3279441" cy="2131142"/>
@@ -1271,7 +1593,9 @@
         <w:ind w:left="720"/>
       </w:pPr>
       <w:r>
-        <w:lastRenderedPageBreak/>
+        <w:rPr>
+          <w:noProof/>
+        </w:rPr>
         <w:drawing>
           <wp:inline distT="0" distB="0" distL="0" distR="0" wp14:anchorId="5FEBE889" wp14:editId="2904AD7C">
             <wp:extent cx="3809135" cy="1541206"/>
@@ -1328,6 +1652,9 @@
         <w:ind w:left="720"/>
       </w:pPr>
       <w:r>
+        <w:rPr>
+          <w:noProof/>
+        </w:rPr>
         <w:drawing>
           <wp:inline distT="0" distB="0" distL="0" distR="0" wp14:anchorId="36BE9AAC" wp14:editId="15EA2E73">
             <wp:extent cx="4066331" cy="1710813"/>
@@ -1403,7 +1730,19 @@
         <w:ind w:left="720"/>
       </w:pPr>
       <w:r>
-        <w:t>To find the types of governments on the top and bottom ten countries, I used the Database on Political Institutions (DPI) from the World Bank Data Catalogue to extract the types of political systems with in each country during 2015 to 2017. Merged this information with the average happiness per country taken from the "world Happiness Report"</w:t>
+        <w:t xml:space="preserve">To find the types of governments on the top and bottom ten countries, I used the Database on Political Institutions (DPI) from the World Bank Data Catalogue to extract the types of political </w:t>
+      </w:r>
+      <w:r>
+        <w:lastRenderedPageBreak/>
+        <w:t xml:space="preserve">systems </w:t>
+      </w:r>
+      <w:proofErr w:type="gramStart"/>
+      <w:r>
+        <w:t>with in</w:t>
+      </w:r>
+      <w:proofErr w:type="gramEnd"/>
+      <w:r>
+        <w:t xml:space="preserve"> each country during 2015 to 2017. Merged this information with the average happiness per country taken from the "world Happiness Report"</w:t>
       </w:r>
     </w:p>
     <w:p>
@@ -1551,6 +1890,9 @@
         <w:ind w:left="720"/>
       </w:pPr>
       <w:r>
+        <w:rPr>
+          <w:noProof/>
+        </w:rPr>
         <w:drawing>
           <wp:inline distT="0" distB="0" distL="0" distR="0" wp14:anchorId="4551A0BC" wp14:editId="6E2ABE96">
             <wp:extent cx="2086897" cy="2099007"/>
@@ -1631,10 +1973,18 @@
         <w:t xml:space="preserve">jupyter notebook </w:t>
       </w:r>
       <w:r>
-        <w:t>“weather.i</w:t>
-      </w:r>
-      <w:r>
-        <w:t>pvnb” c</w:t>
+        <w:t>“</w:t>
+      </w:r>
+      <w:proofErr w:type="gramStart"/>
+      <w:r>
+        <w:t>weather.i</w:t>
+      </w:r>
+      <w:r>
+        <w:t>pvnb</w:t>
+      </w:r>
+      <w:proofErr w:type="gramEnd"/>
+      <w:r>
+        <w:t>” c</w:t>
       </w:r>
       <w:r>
         <w:t>ountries were combined with a list of the nations’ capitals and for each capital, a current weather report was pulled. The question to be answered with this aspect of our project is not what weather influences happiness, but what weather can be expected were we to visit one of the ten on average happiest countries from the World Happiness Report.</w:t>
@@ -1650,6 +2000,7 @@
         <w:ind w:left="720"/>
       </w:pPr>
       <w:r>
+        <w:lastRenderedPageBreak/>
         <w:t xml:space="preserve">The capital locations with their respective countries were </w:t>
       </w:r>
       <w:r>
@@ -1810,7 +2161,23 @@
           <w:b/>
           <w:bCs/>
         </w:rPr>
-        <w:t>Create a brief summary of your interests and intent:</w:t>
+        <w:t xml:space="preserve">Create </w:t>
+      </w:r>
+      <w:proofErr w:type="gramStart"/>
+      <w:r>
+        <w:rPr>
+          <w:b/>
+          <w:bCs/>
+        </w:rPr>
+        <w:t>a brief summary</w:t>
+      </w:r>
+      <w:proofErr w:type="gramEnd"/>
+      <w:r>
+        <w:rPr>
+          <w:b/>
+          <w:bCs/>
+        </w:rPr>
+        <w:t xml:space="preserve"> of your interests and intent:</w:t>
       </w:r>
     </w:p>
     <w:p>
@@ -1851,7 +2218,23 @@
           <w:i/>
           <w:iCs/>
         </w:rPr>
-        <w:t xml:space="preserve"> detracting from </w:t>
+        <w:t xml:space="preserve"> detracting </w:t>
+      </w:r>
+      <w:proofErr w:type="gramStart"/>
+      <w:r>
+        <w:rPr>
+          <w:i/>
+          <w:iCs/>
+        </w:rPr>
+        <w:t>from</w:t>
+      </w:r>
+      <w:proofErr w:type="gramEnd"/>
+      <w:r>
+        <w:rPr>
+          <w:i/>
+          <w:iCs/>
+        </w:rPr>
+        <w:t xml:space="preserve"> </w:t>
       </w:r>
       <w:r>
         <w:rPr>
@@ -2338,6 +2721,9 @@
     </w:p>
     <w:p>
       <w:r>
+        <w:rPr>
+          <w:noProof/>
+        </w:rPr>
         <w:drawing>
           <wp:inline distT="0" distB="0" distL="0" distR="0" wp14:anchorId="2328C940" wp14:editId="41A926E4">
             <wp:extent cx="2626537" cy="2094271"/>
@@ -2389,6 +2775,9 @@
         </w:drawing>
       </w:r>
       <w:r>
+        <w:rPr>
+          <w:noProof/>
+        </w:rPr>
         <w:drawing>
           <wp:inline distT="0" distB="0" distL="0" distR="0" wp14:anchorId="7D7EA2A1" wp14:editId="507E34D8">
             <wp:extent cx="2713703" cy="2170962"/>
@@ -2467,6 +2856,9 @@
     </w:p>
     <w:p>
       <w:r>
+        <w:rPr>
+          <w:noProof/>
+        </w:rPr>
         <w:drawing>
           <wp:inline distT="0" distB="0" distL="0" distR="0" wp14:anchorId="4CEE209B" wp14:editId="6665C2FB">
             <wp:extent cx="3962953" cy="3496163"/>
@@ -3159,6 +3551,97 @@
     </w:lvl>
   </w:abstractNum>
   <w:abstractNum w:abstractNumId="15" w15:restartNumberingAfterBreak="0">
+    <w:nsid w:val="22A84555"/>
+    <w:multiLevelType w:val="hybridMultilevel"/>
+    <w:tmpl w:val="131A3FCA"/>
+    <w:lvl w:ilvl="0" w:tplc="4EAA5068">
+      <w:start w:val="1"/>
+      <w:numFmt w:val="decimal"/>
+      <w:lvlText w:val="%1."/>
+      <w:lvlJc w:val="left"/>
+      <w:pPr>
+        <w:ind w:left="720" w:hanging="360"/>
+      </w:pPr>
+      <w:rPr>
+        <w:rFonts w:ascii="Segoe UI" w:hAnsi="Segoe UI" w:cs="Segoe UI" w:hint="default"/>
+        <w:color w:val="000000"/>
+        <w:sz w:val="20"/>
+      </w:rPr>
+    </w:lvl>
+    <w:lvl w:ilvl="1" w:tplc="04090019" w:tentative="1">
+      <w:start w:val="1"/>
+      <w:numFmt w:val="lowerLetter"/>
+      <w:lvlText w:val="%2."/>
+      <w:lvlJc w:val="left"/>
+      <w:pPr>
+        <w:ind w:left="1440" w:hanging="360"/>
+      </w:pPr>
+    </w:lvl>
+    <w:lvl w:ilvl="2" w:tplc="0409001B" w:tentative="1">
+      <w:start w:val="1"/>
+      <w:numFmt w:val="lowerRoman"/>
+      <w:lvlText w:val="%3."/>
+      <w:lvlJc w:val="right"/>
+      <w:pPr>
+        <w:ind w:left="2160" w:hanging="180"/>
+      </w:pPr>
+    </w:lvl>
+    <w:lvl w:ilvl="3" w:tplc="0409000F" w:tentative="1">
+      <w:start w:val="1"/>
+      <w:numFmt w:val="decimal"/>
+      <w:lvlText w:val="%4."/>
+      <w:lvlJc w:val="left"/>
+      <w:pPr>
+        <w:ind w:left="2880" w:hanging="360"/>
+      </w:pPr>
+    </w:lvl>
+    <w:lvl w:ilvl="4" w:tplc="04090019" w:tentative="1">
+      <w:start w:val="1"/>
+      <w:numFmt w:val="lowerLetter"/>
+      <w:lvlText w:val="%5."/>
+      <w:lvlJc w:val="left"/>
+      <w:pPr>
+        <w:ind w:left="3600" w:hanging="360"/>
+      </w:pPr>
+    </w:lvl>
+    <w:lvl w:ilvl="5" w:tplc="0409001B" w:tentative="1">
+      <w:start w:val="1"/>
+      <w:numFmt w:val="lowerRoman"/>
+      <w:lvlText w:val="%6."/>
+      <w:lvlJc w:val="right"/>
+      <w:pPr>
+        <w:ind w:left="4320" w:hanging="180"/>
+      </w:pPr>
+    </w:lvl>
+    <w:lvl w:ilvl="6" w:tplc="0409000F" w:tentative="1">
+      <w:start w:val="1"/>
+      <w:numFmt w:val="decimal"/>
+      <w:lvlText w:val="%7."/>
+      <w:lvlJc w:val="left"/>
+      <w:pPr>
+        <w:ind w:left="5040" w:hanging="360"/>
+      </w:pPr>
+    </w:lvl>
+    <w:lvl w:ilvl="7" w:tplc="04090019" w:tentative="1">
+      <w:start w:val="1"/>
+      <w:numFmt w:val="lowerLetter"/>
+      <w:lvlText w:val="%8."/>
+      <w:lvlJc w:val="left"/>
+      <w:pPr>
+        <w:ind w:left="5760" w:hanging="360"/>
+      </w:pPr>
+    </w:lvl>
+    <w:lvl w:ilvl="8" w:tplc="0409001B" w:tentative="1">
+      <w:start w:val="1"/>
+      <w:numFmt w:val="lowerRoman"/>
+      <w:lvlText w:val="%9."/>
+      <w:lvlJc w:val="right"/>
+      <w:pPr>
+        <w:ind w:left="6480" w:hanging="180"/>
+      </w:pPr>
+    </w:lvl>
+  </w:abstractNum>
+  <w:abstractNum w:abstractNumId="16" w15:restartNumberingAfterBreak="0">
     <w:nsid w:val="298929E5"/>
     <w:multiLevelType w:val="multilevel"/>
     <w:tmpl w:val="0409001F"/>
@@ -3244,7 +3727,7 @@
       </w:pPr>
     </w:lvl>
   </w:abstractNum>
-  <w:abstractNum w:abstractNumId="16" w15:restartNumberingAfterBreak="0">
+  <w:abstractNum w:abstractNumId="17" w15:restartNumberingAfterBreak="0">
     <w:nsid w:val="2E2D4116"/>
     <w:multiLevelType w:val="hybridMultilevel"/>
     <w:tmpl w:val="D1C05E02"/>
@@ -3333,7 +3816,7 @@
       </w:pPr>
     </w:lvl>
   </w:abstractNum>
-  <w:abstractNum w:abstractNumId="17" w15:restartNumberingAfterBreak="0">
+  <w:abstractNum w:abstractNumId="18" w15:restartNumberingAfterBreak="0">
     <w:nsid w:val="2EDE304E"/>
     <w:multiLevelType w:val="multilevel"/>
     <w:tmpl w:val="0409001D"/>
@@ -3419,7 +3902,7 @@
       </w:pPr>
     </w:lvl>
   </w:abstractNum>
-  <w:abstractNum w:abstractNumId="18" w15:restartNumberingAfterBreak="0">
+  <w:abstractNum w:abstractNumId="19" w15:restartNumberingAfterBreak="0">
     <w:nsid w:val="30E92901"/>
     <w:multiLevelType w:val="hybridMultilevel"/>
     <w:tmpl w:val="5D4C9BDE"/>
@@ -3507,7 +3990,7 @@
       </w:pPr>
     </w:lvl>
   </w:abstractNum>
-  <w:abstractNum w:abstractNumId="19" w15:restartNumberingAfterBreak="0">
+  <w:abstractNum w:abstractNumId="20" w15:restartNumberingAfterBreak="0">
     <w:nsid w:val="3AEB0273"/>
     <w:multiLevelType w:val="multilevel"/>
     <w:tmpl w:val="526206A0"/>
@@ -3594,7 +4077,7 @@
       </w:pPr>
     </w:lvl>
   </w:abstractNum>
-  <w:abstractNum w:abstractNumId="20" w15:restartNumberingAfterBreak="0">
+  <w:abstractNum w:abstractNumId="21" w15:restartNumberingAfterBreak="0">
     <w:nsid w:val="43F8503E"/>
     <w:multiLevelType w:val="multilevel"/>
     <w:tmpl w:val="0409001F"/>
@@ -3680,7 +4163,7 @@
       </w:pPr>
     </w:lvl>
   </w:abstractNum>
-  <w:abstractNum w:abstractNumId="21" w15:restartNumberingAfterBreak="0">
+  <w:abstractNum w:abstractNumId="22" w15:restartNumberingAfterBreak="0">
     <w:nsid w:val="45BF60F7"/>
     <w:multiLevelType w:val="hybridMultilevel"/>
     <w:tmpl w:val="B58A240C"/>
@@ -3769,7 +4252,7 @@
       </w:pPr>
     </w:lvl>
   </w:abstractNum>
-  <w:abstractNum w:abstractNumId="22" w15:restartNumberingAfterBreak="0">
+  <w:abstractNum w:abstractNumId="23" w15:restartNumberingAfterBreak="0">
     <w:nsid w:val="478A2AB0"/>
     <w:multiLevelType w:val="hybridMultilevel"/>
     <w:tmpl w:val="251C17B2"/>
@@ -3858,7 +4341,7 @@
       </w:pPr>
     </w:lvl>
   </w:abstractNum>
-  <w:abstractNum w:abstractNumId="23" w15:restartNumberingAfterBreak="0">
+  <w:abstractNum w:abstractNumId="24" w15:restartNumberingAfterBreak="0">
     <w:nsid w:val="484C4F29"/>
     <w:multiLevelType w:val="multilevel"/>
     <w:tmpl w:val="D8061F64"/>
@@ -3945,7 +4428,7 @@
       </w:pPr>
     </w:lvl>
   </w:abstractNum>
-  <w:abstractNum w:abstractNumId="24" w15:restartNumberingAfterBreak="0">
+  <w:abstractNum w:abstractNumId="25" w15:restartNumberingAfterBreak="0">
     <w:nsid w:val="59350CFB"/>
     <w:multiLevelType w:val="multilevel"/>
     <w:tmpl w:val="9DF09F08"/>
@@ -4032,7 +4515,7 @@
       </w:pPr>
     </w:lvl>
   </w:abstractNum>
-  <w:abstractNum w:abstractNumId="25" w15:restartNumberingAfterBreak="0">
+  <w:abstractNum w:abstractNumId="26" w15:restartNumberingAfterBreak="0">
     <w:nsid w:val="5DEC6B47"/>
     <w:multiLevelType w:val="multilevel"/>
     <w:tmpl w:val="604E1C0A"/>
@@ -4119,7 +4602,7 @@
       </w:pPr>
     </w:lvl>
   </w:abstractNum>
-  <w:abstractNum w:abstractNumId="26" w15:restartNumberingAfterBreak="0">
+  <w:abstractNum w:abstractNumId="27" w15:restartNumberingAfterBreak="0">
     <w:nsid w:val="6E9514D7"/>
     <w:multiLevelType w:val="multilevel"/>
     <w:tmpl w:val="0409001F"/>
@@ -4205,7 +4688,7 @@
       </w:pPr>
     </w:lvl>
   </w:abstractNum>
-  <w:abstractNum w:abstractNumId="27" w15:restartNumberingAfterBreak="0">
+  <w:abstractNum w:abstractNumId="28" w15:restartNumberingAfterBreak="0">
     <w:nsid w:val="7D8C2C6D"/>
     <w:multiLevelType w:val="multilevel"/>
     <w:tmpl w:val="04090023"/>
@@ -4292,7 +4775,7 @@
       </w:pPr>
     </w:lvl>
   </w:abstractNum>
-  <w:abstractNum w:abstractNumId="28" w15:restartNumberingAfterBreak="0">
+  <w:abstractNum w:abstractNumId="29" w15:restartNumberingAfterBreak="0">
     <w:nsid w:val="7E0D12B2"/>
     <w:multiLevelType w:val="hybridMultilevel"/>
     <w:tmpl w:val="F462F00C"/>
@@ -4432,7 +4915,7 @@
     </w:lvl>
   </w:abstractNum>
   <w:num w:numId="1">
-    <w:abstractNumId w:val="24"/>
+    <w:abstractNumId w:val="25"/>
   </w:num>
   <w:num w:numId="2">
     <w:abstractNumId w:val="12"/>
@@ -4441,16 +4924,16 @@
     <w:abstractNumId w:val="10"/>
   </w:num>
   <w:num w:numId="4">
-    <w:abstractNumId w:val="26"/>
+    <w:abstractNumId w:val="27"/>
   </w:num>
   <w:num w:numId="5">
     <w:abstractNumId w:val="14"/>
   </w:num>
   <w:num w:numId="6">
-    <w:abstractNumId w:val="19"/>
+    <w:abstractNumId w:val="20"/>
   </w:num>
   <w:num w:numId="7">
-    <w:abstractNumId w:val="23"/>
+    <w:abstractNumId w:val="24"/>
   </w:num>
   <w:num w:numId="8">
     <w:abstractNumId w:val="9"/>
@@ -4483,40 +4966,43 @@
     <w:abstractNumId w:val="0"/>
   </w:num>
   <w:num w:numId="18">
-    <w:abstractNumId w:val="15"/>
+    <w:abstractNumId w:val="16"/>
   </w:num>
   <w:num w:numId="19">
-    <w:abstractNumId w:val="17"/>
+    <w:abstractNumId w:val="18"/>
   </w:num>
   <w:num w:numId="20">
-    <w:abstractNumId w:val="25"/>
+    <w:abstractNumId w:val="26"/>
   </w:num>
   <w:num w:numId="21">
-    <w:abstractNumId w:val="20"/>
+    <w:abstractNumId w:val="21"/>
   </w:num>
   <w:num w:numId="22">
     <w:abstractNumId w:val="11"/>
   </w:num>
   <w:num w:numId="23">
-    <w:abstractNumId w:val="27"/>
+    <w:abstractNumId w:val="28"/>
   </w:num>
   <w:num w:numId="24">
-    <w:abstractNumId w:val="28"/>
+    <w:abstractNumId w:val="29"/>
   </w:num>
   <w:num w:numId="25">
-    <w:abstractNumId w:val="16"/>
+    <w:abstractNumId w:val="17"/>
   </w:num>
   <w:num w:numId="26">
-    <w:abstractNumId w:val="21"/>
+    <w:abstractNumId w:val="22"/>
   </w:num>
   <w:num w:numId="27">
     <w:abstractNumId w:val="13"/>
   </w:num>
   <w:num w:numId="28">
-    <w:abstractNumId w:val="18"/>
+    <w:abstractNumId w:val="19"/>
   </w:num>
   <w:num w:numId="29">
-    <w:abstractNumId w:val="22"/>
+    <w:abstractNumId w:val="23"/>
+  </w:num>
+  <w:num w:numId="30">
+    <w:abstractNumId w:val="15"/>
   </w:num>
 </w:numbering>
 </file>
@@ -5113,6 +5599,7 @@
   <w:style w:type="character" w:default="1" w:styleId="DefaultParagraphFont">
     <w:name w:val="Default Paragraph Font"/>
     <w:uiPriority w:val="1"/>
+    <w:semiHidden/>
     <w:unhideWhenUsed/>
   </w:style>
   <w:style w:type="table" w:default="1" w:styleId="TableNormal">
@@ -6238,1043 +6725,12 @@
 </file>
 
 <file path=customXml/item1.xml><?xml version="1.0" encoding="utf-8"?>
-<ct:contentTypeSchema xmlns:ct="http://schemas.microsoft.com/office/2006/metadata/contentType" xmlns:ma="http://schemas.microsoft.com/office/2006/metadata/properties/metaAttributes" ct:_="" ma:_="" ma:contentTypeName="TemplateFile" ma:contentTypeID="0x0101006EDDDB5EE6D98C44930B742096920B300400F5B6D36B3EF94B4E9A635CDF2A18F5B8" ma:contentTypeVersion="72" ma:contentTypeDescription="Create a new document." ma:contentTypeScope="" ma:versionID="a23e56308344d904b51738559c3d67c9">
-  <xsd:schema xmlns:xsd="http://www.w3.org/2001/XMLSchema" xmlns:xs="http://www.w3.org/2001/XMLSchema" xmlns:p="http://schemas.microsoft.com/office/2006/metadata/properties" xmlns:ns2="4873beb7-5857-4685-be1f-d57550cc96cc" targetNamespace="http://schemas.microsoft.com/office/2006/metadata/properties" ma:root="true" ma:fieldsID="cd0908cc4600e77bf5da051303e00c8d" ns2:_="">
-    <xsd:import namespace="4873beb7-5857-4685-be1f-d57550cc96cc"/>
-    <xsd:element name="properties">
-      <xsd:complexType>
-        <xsd:sequence>
-          <xsd:element name="documentManagement">
-            <xsd:complexType>
-              <xsd:all>
-                <xsd:element ref="ns2:AcquiredFrom" minOccurs="0"/>
-                <xsd:element ref="ns2:UACurrentWords" minOccurs="0"/>
-                <xsd:element ref="ns2:TPApplication" minOccurs="0"/>
-                <xsd:element ref="ns2:ApprovalLog" minOccurs="0"/>
-                <xsd:element ref="ns2:ApprovalStatus" minOccurs="0"/>
-                <xsd:element ref="ns2:AssetStart" minOccurs="0"/>
-                <xsd:element ref="ns2:AssetExpire" minOccurs="0"/>
-                <xsd:element ref="ns2:AssetId" minOccurs="0"/>
-                <xsd:element ref="ns2:IsSearchable" minOccurs="0"/>
-                <xsd:element ref="ns2:AssetType" minOccurs="0"/>
-                <xsd:element ref="ns2:APAuthor" minOccurs="0"/>
-                <xsd:element ref="ns2:AverageRating" minOccurs="0"/>
-                <xsd:element ref="ns2:BlockPublish" minOccurs="0"/>
-                <xsd:element ref="ns2:BugNumber" minOccurs="0"/>
-                <xsd:element ref="ns2:CampaignTagsTaxHTField0" minOccurs="0"/>
-                <xsd:element ref="ns2:TPClientViewer" minOccurs="0"/>
-                <xsd:element ref="ns2:ClipArtFilename" minOccurs="0"/>
-                <xsd:element ref="ns2:TPCommandLine" minOccurs="0"/>
-                <xsd:element ref="ns2:TPComponent" minOccurs="0"/>
-                <xsd:element ref="ns2:ContentItem" minOccurs="0"/>
-                <xsd:element ref="ns2:CrawlForDependencies" minOccurs="0"/>
-                <xsd:element ref="ns2:CSXHash" minOccurs="0"/>
-                <xsd:element ref="ns2:CSXSubmissionMarket" minOccurs="0"/>
-                <xsd:element ref="ns2:CSXUpdate" minOccurs="0"/>
-                <xsd:element ref="ns2:IntlLangReviewDate" minOccurs="0"/>
-                <xsd:element ref="ns2:IsDeleted" minOccurs="0"/>
-                <xsd:element ref="ns2:APDescription" minOccurs="0"/>
-                <xsd:element ref="ns2:DirectSourceMarket" minOccurs="0"/>
-                <xsd:element ref="ns2:Downloads" minOccurs="0"/>
-                <xsd:element ref="ns2:DSATActionTaken" minOccurs="0"/>
-                <xsd:element ref="ns2:APEditor" minOccurs="0"/>
-                <xsd:element ref="ns2:EditorialStatus" minOccurs="0"/>
-                <xsd:element ref="ns2:EditorialTags" minOccurs="0"/>
-                <xsd:element ref="ns2:TPExecutable" minOccurs="0"/>
-                <xsd:element ref="ns2:FeatureTagsTaxHTField0" minOccurs="0"/>
-                <xsd:element ref="ns2:TPFriendlyName" minOccurs="0"/>
-                <xsd:element ref="ns2:FriendlyTitle" minOccurs="0"/>
-                <xsd:element ref="ns2:PrimaryImageGen" minOccurs="0"/>
-                <xsd:element ref="ns2:HandoffToMSDN" minOccurs="0"/>
-                <xsd:element ref="ns2:InProjectListLookup" minOccurs="0"/>
-                <xsd:element ref="ns2:TPInstallLocation" minOccurs="0"/>
-                <xsd:element ref="ns2:InternalTagsTaxHTField0" minOccurs="0"/>
-                <xsd:element ref="ns2:IntlLangReview" minOccurs="0"/>
-                <xsd:element ref="ns2:IntlLangReviewer" minOccurs="0"/>
-                <xsd:element ref="ns2:MarketSpecific" minOccurs="0"/>
-                <xsd:element ref="ns2:LastCompleteVersionLookup" minOccurs="0"/>
-                <xsd:element ref="ns2:LastHandOff" minOccurs="0"/>
-                <xsd:element ref="ns2:LastModifiedDateTime" minOccurs="0"/>
-                <xsd:element ref="ns2:LastPreviewErrorLookup" minOccurs="0"/>
-                <xsd:element ref="ns2:LastPreviewResultLookup" minOccurs="0"/>
-                <xsd:element ref="ns2:LastPreviewAttemptDateLookup" minOccurs="0"/>
-                <xsd:element ref="ns2:LastPreviewedByLookup" minOccurs="0"/>
-                <xsd:element ref="ns2:LastPreviewTimeLookup" minOccurs="0"/>
-                <xsd:element ref="ns2:LastPreviewVersionLookup" minOccurs="0"/>
-                <xsd:element ref="ns2:LastPublishErrorLookup" minOccurs="0"/>
-                <xsd:element ref="ns2:LastPublishResultLookup" minOccurs="0"/>
-                <xsd:element ref="ns2:LastPublishAttemptDateLookup" minOccurs="0"/>
-                <xsd:element ref="ns2:LastPublishedByLookup" minOccurs="0"/>
-                <xsd:element ref="ns2:LastPublishTimeLookup" minOccurs="0"/>
-                <xsd:element ref="ns2:LastPublishVersionLookup" minOccurs="0"/>
-                <xsd:element ref="ns2:TPLaunchHelpLinkType" minOccurs="0"/>
-                <xsd:element ref="ns2:LegacyData" minOccurs="0"/>
-                <xsd:element ref="ns2:TPLaunchHelpLink" minOccurs="0"/>
-                <xsd:element ref="ns2:LocComments" minOccurs="0"/>
-                <xsd:element ref="ns2:LocLastLocAttemptVersionLookup" minOccurs="0"/>
-                <xsd:element ref="ns2:LocLastLocAttemptVersionTypeLookup" minOccurs="0"/>
-                <xsd:element ref="ns2:LocManualTestRequired" minOccurs="0"/>
-                <xsd:element ref="ns2:LocMarketGroupTiers2" minOccurs="0"/>
-                <xsd:element ref="ns2:LocNewPublishedVersionLookup" minOccurs="0"/>
-                <xsd:element ref="ns2:LocOverallHandbackStatusLookup" minOccurs="0"/>
-                <xsd:element ref="ns2:LocOverallLocStatusLookup" minOccurs="0"/>
-                <xsd:element ref="ns2:LocOverallPreviewStatusLookup" minOccurs="0"/>
-                <xsd:element ref="ns2:LocOverallPublishStatusLookup" minOccurs="0"/>
-                <xsd:element ref="ns2:IntlLocPriority" minOccurs="0"/>
-                <xsd:element ref="ns2:LocProcessedForHandoffsLookup" minOccurs="0"/>
-                <xsd:element ref="ns2:LocProcessedForMarketsLookup" minOccurs="0"/>
-                <xsd:element ref="ns2:LocPublishedDependentAssetsLookup" minOccurs="0"/>
-                <xsd:element ref="ns2:LocPublishedLinkedAssetsLookup" minOccurs="0"/>
-                <xsd:element ref="ns2:LocRecommendedHandoff" minOccurs="0"/>
-                <xsd:element ref="ns2:LocalizationTagsTaxHTField0" minOccurs="0"/>
-                <xsd:element ref="ns2:MachineTranslated" minOccurs="0"/>
-                <xsd:element ref="ns2:Manager" minOccurs="0"/>
-                <xsd:element ref="ns2:Markets" minOccurs="0"/>
-                <xsd:element ref="ns2:Milestone" minOccurs="0"/>
-                <xsd:element ref="ns2:TPNamespace" minOccurs="0"/>
-                <xsd:element ref="ns2:NumericId" minOccurs="0"/>
-                <xsd:element ref="ns2:NumOfRatingsLookup" minOccurs="0"/>
-                <xsd:element ref="ns2:OOCacheId" minOccurs="0"/>
-                <xsd:element ref="ns2:OpenTemplate" minOccurs="0"/>
-                <xsd:element ref="ns2:OriginAsset" minOccurs="0"/>
-                <xsd:element ref="ns2:OriginalRelease" minOccurs="0"/>
-                <xsd:element ref="ns2:OriginalSourceMarket" minOccurs="0"/>
-                <xsd:element ref="ns2:OutputCachingOn" minOccurs="0"/>
-                <xsd:element ref="ns2:ParentAssetId" minOccurs="0"/>
-                <xsd:element ref="ns2:PlannedPubDate" minOccurs="0"/>
-                <xsd:element ref="ns2:PolicheckWords" minOccurs="0"/>
-                <xsd:element ref="ns2:BusinessGroup" minOccurs="0"/>
-                <xsd:element ref="ns2:UAProjectedTotalWords" minOccurs="0"/>
-                <xsd:element ref="ns2:Provider" minOccurs="0"/>
-                <xsd:element ref="ns2:Providers" minOccurs="0"/>
-                <xsd:element ref="ns2:PublishStatusLookup" minOccurs="0"/>
-                <xsd:element ref="ns2:PublishTargets" minOccurs="0"/>
-                <xsd:element ref="ns2:RecommendationsModifier" minOccurs="0"/>
-                <xsd:element ref="ns2:ArtSampleDocs" minOccurs="0"/>
-                <xsd:element ref="ns2:ScenarioTagsTaxHTField0" minOccurs="0"/>
-                <xsd:element ref="ns2:ShowIn" minOccurs="0"/>
-                <xsd:element ref="ns2:SourceTitle" minOccurs="0"/>
-                <xsd:element ref="ns2:CSXSubmissionDate" minOccurs="0"/>
-                <xsd:element ref="ns2:SubmitterId" minOccurs="0"/>
-                <xsd:element ref="ns2:TaxCatchAll" minOccurs="0"/>
-                <xsd:element ref="ns2:TaxCatchAllLabel" minOccurs="0"/>
-                <xsd:element ref="ns2:TemplateStatus" minOccurs="0"/>
-                <xsd:element ref="ns2:TemplateTemplateType" minOccurs="0"/>
-                <xsd:element ref="ns2:ThumbnailAssetId" minOccurs="0"/>
-                <xsd:element ref="ns2:TimesCloned" minOccurs="0"/>
-                <xsd:element ref="ns2:TrustLevel" minOccurs="0"/>
-                <xsd:element ref="ns2:UALocComments" minOccurs="0"/>
-                <xsd:element ref="ns2:UALocRecommendation" minOccurs="0"/>
-                <xsd:element ref="ns2:UANotes" minOccurs="0"/>
-                <xsd:element ref="ns2:TPAppVersion" minOccurs="0"/>
-                <xsd:element ref="ns2:VoteCount" minOccurs="0"/>
-              </xsd:all>
-            </xsd:complexType>
-          </xsd:element>
-        </xsd:sequence>
-      </xsd:complexType>
-    </xsd:element>
-  </xsd:schema>
-  <xsd:schema xmlns:xsd="http://www.w3.org/2001/XMLSchema" xmlns:xs="http://www.w3.org/2001/XMLSchema" xmlns:dms="http://schemas.microsoft.com/office/2006/documentManagement/types" xmlns:pc="http://schemas.microsoft.com/office/infopath/2007/PartnerControls" targetNamespace="4873beb7-5857-4685-be1f-d57550cc96cc" elementFormDefault="qualified">
-    <xsd:import namespace="http://schemas.microsoft.com/office/2006/documentManagement/types"/>
-    <xsd:import namespace="http://schemas.microsoft.com/office/infopath/2007/PartnerControls"/>
-    <xsd:element name="AcquiredFrom" ma:index="1" nillable="true" ma:displayName="Acquired From" ma:default="Internal MS" ma:internalName="AcquiredFrom" ma:readOnly="false">
-      <xsd:simpleType>
-        <xsd:restriction base="dms:Choice">
-          <xsd:enumeration value="Internal MS"/>
-          <xsd:enumeration value="Community"/>
-          <xsd:enumeration value="MVP"/>
-          <xsd:enumeration value="Publisher"/>
-          <xsd:enumeration value="Partner"/>
-          <xsd:enumeration value="None"/>
-        </xsd:restriction>
-      </xsd:simpleType>
-    </xsd:element>
-    <xsd:element name="UACurrentWords" ma:index="2" nillable="true" ma:displayName="Actual Word Count" ma:default="" ma:internalName="UACurrentWords" ma:readOnly="false">
-      <xsd:simpleType>
-        <xsd:restriction base="dms:Unknown"/>
-      </xsd:simpleType>
-    </xsd:element>
-    <xsd:element name="TPApplication" ma:index="3" nillable="true" ma:displayName="Application to Open Template With" ma:default="" ma:internalName="TPApplication">
-      <xsd:simpleType>
-        <xsd:restriction base="dms:Text"/>
-      </xsd:simpleType>
-    </xsd:element>
-    <xsd:element name="ApprovalLog" ma:index="4" nillable="true" ma:displayName="Approval Log" ma:default="" ma:hidden="true" ma:internalName="ApprovalLog" ma:readOnly="false">
-      <xsd:simpleType>
-        <xsd:restriction base="dms:Note"/>
-      </xsd:simpleType>
-    </xsd:element>
-    <xsd:element name="ApprovalStatus" ma:index="5" nillable="true" ma:displayName="Approval Status" ma:default="InProgress" ma:internalName="ApprovalStatus" ma:readOnly="false">
-      <xsd:simpleType>
-        <xsd:restriction base="dms:Choice">
-          <xsd:enumeration value="InProgress"/>
-          <xsd:enumeration value="Rejected"/>
-          <xsd:enumeration value="Questionable"/>
-          <xsd:enumeration value="ApprovedAutomatic"/>
-          <xsd:enumeration value="ApprovedManual"/>
-          <xsd:enumeration value="On Hold"/>
-          <xsd:enumeration value="Needs Review"/>
-          <xsd:enumeration value="A Violation"/>
-          <xsd:enumeration value="Unpublished Violation"/>
-        </xsd:restriction>
-      </xsd:simpleType>
-    </xsd:element>
-    <xsd:element name="AssetStart" ma:index="6" nillable="true" ma:displayName="Asset Begin Date" ma:default="[Today]" ma:internalName="AssetStart" ma:readOnly="false">
-      <xsd:simpleType>
-        <xsd:restriction base="dms:DateTime"/>
-      </xsd:simpleType>
-    </xsd:element>
-    <xsd:element name="AssetExpire" ma:index="7" nillable="true" ma:displayName="Asset End Date" ma:default="2029-01-01T08:00:00Z" ma:format="DateTime" ma:internalName="AssetExpire" ma:readOnly="false">
-      <xsd:simpleType>
-        <xsd:restriction base="dms:DateTime"/>
-      </xsd:simpleType>
-    </xsd:element>
-    <xsd:element name="AssetId" ma:index="8" nillable="true" ma:displayName="Asset ID" ma:default="" ma:indexed="true" ma:internalName="AssetId" ma:readOnly="false">
-      <xsd:simpleType>
-        <xsd:restriction base="dms:Text">
-          <xsd:maxLength value="255"/>
-        </xsd:restriction>
-      </xsd:simpleType>
-    </xsd:element>
-    <xsd:element name="IsSearchable" ma:index="9" nillable="true" ma:displayName="Asset Searchable?" ma:default="true" ma:internalName="IsSearchable" ma:readOnly="false">
-      <xsd:simpleType>
-        <xsd:restriction base="dms:Boolean"/>
-      </xsd:simpleType>
-    </xsd:element>
-    <xsd:element name="AssetType" ma:index="10" nillable="true" ma:displayName="Asset Type" ma:default="" ma:internalName="AssetType" ma:readOnly="false">
-      <xsd:simpleType>
-        <xsd:restriction base="dms:Unknown"/>
-      </xsd:simpleType>
-    </xsd:element>
-    <xsd:element name="APAuthor" ma:index="11" nillable="true" ma:displayName="Author" ma:default="" ma:list="UserInfo" ma:internalName="APAuthor" ma:readOnly="false">
-      <xsd:complexType>
-        <xsd:complexContent>
-          <xsd:extension base="dms:User">
-            <xsd:sequence>
-              <xsd:element name="UserInfo" minOccurs="0" maxOccurs="unbounded">
-                <xsd:complexType>
-                  <xsd:sequence>
-                    <xsd:element name="DisplayName" type="xsd:string" minOccurs="0"/>
-                    <xsd:element name="AccountId" type="dms:UserId" minOccurs="0" nillable="true"/>
-                    <xsd:element name="AccountType" type="xsd:string" minOccurs="0"/>
-                  </xsd:sequence>
-                </xsd:complexType>
-              </xsd:element>
-            </xsd:sequence>
-          </xsd:extension>
-        </xsd:complexContent>
-      </xsd:complexType>
-    </xsd:element>
-    <xsd:element name="AverageRating" ma:index="12" nillable="true" ma:displayName="Average Rating" ma:internalName="AverageRating" ma:readOnly="false">
-      <xsd:simpleType>
-        <xsd:restriction base="dms:Text"/>
-      </xsd:simpleType>
-    </xsd:element>
-    <xsd:element name="BlockPublish" ma:index="13" nillable="true" ma:displayName="Block from Publishing?" ma:default="" ma:internalName="BlockPublish" ma:readOnly="false">
-      <xsd:simpleType>
-        <xsd:restriction base="dms:Boolean"/>
-      </xsd:simpleType>
-    </xsd:element>
-    <xsd:element name="BugNumber" ma:index="14" nillable="true" ma:displayName="Bug Number" ma:default="" ma:internalName="BugNumber" ma:readOnly="false">
-      <xsd:simpleType>
-        <xsd:restriction base="dms:Text"/>
-      </xsd:simpleType>
-    </xsd:element>
-    <xsd:element name="CampaignTagsTaxHTField0" ma:index="16" nillable="true" ma:taxonomy="true" ma:internalName="CampaignTagsTaxHTField0" ma:taxonomyFieldName="CampaignTags" ma:displayName="Campaigns" ma:readOnly="false" ma:default="" ma:fieldId="{1df42cc3-2301-4f11-a52a-6ead923c29ed}" ma:taxonomyMulti="true" ma:sspId="8f79753a-75d3-41f5-8ca3-40b843941b4f" ma:termSetId="ca0e50d4-faa1-44ce-961e-bb1441c60e66" ma:anchorId="00000000-0000-0000-0000-000000000000" ma:open="false" ma:isKeyword="false">
-      <xsd:complexType>
-        <xsd:sequence>
-          <xsd:element ref="pc:Terms" minOccurs="0" maxOccurs="1"/>
-        </xsd:sequence>
-      </xsd:complexType>
-    </xsd:element>
-    <xsd:element name="TPClientViewer" ma:index="17" nillable="true" ma:displayName="Client Viewer" ma:default="" ma:internalName="TPClientViewer">
-      <xsd:simpleType>
-        <xsd:restriction base="dms:Text"/>
-      </xsd:simpleType>
-    </xsd:element>
-    <xsd:element name="ClipArtFilename" ma:index="18" nillable="true" ma:displayName="Clip Art Name" ma:default="" ma:internalName="ClipArtFilename" ma:readOnly="false">
-      <xsd:simpleType>
-        <xsd:restriction base="dms:Text"/>
-      </xsd:simpleType>
-    </xsd:element>
-    <xsd:element name="TPCommandLine" ma:index="19" nillable="true" ma:displayName="Command Line" ma:default="" ma:internalName="TPCommandLine">
-      <xsd:simpleType>
-        <xsd:restriction base="dms:Text"/>
-      </xsd:simpleType>
-    </xsd:element>
-    <xsd:element name="TPComponent" ma:index="20" nillable="true" ma:displayName="Component" ma:default="" ma:internalName="TPComponent">
-      <xsd:simpleType>
-        <xsd:restriction base="dms:Text"/>
-      </xsd:simpleType>
-    </xsd:element>
-    <xsd:element name="ContentItem" ma:index="21" nillable="true" ma:displayName="Content Item" ma:default="" ma:hidden="true" ma:internalName="ContentItem" ma:readOnly="false">
-      <xsd:simpleType>
-        <xsd:restriction base="dms:Unknown"/>
-      </xsd:simpleType>
-    </xsd:element>
-    <xsd:element name="CrawlForDependencies" ma:index="23" nillable="true" ma:displayName="Crawl for Dependencies?" ma:default="true" ma:internalName="CrawlForDependencies" ma:readOnly="false">
-      <xsd:simpleType>
-        <xsd:restriction base="dms:Boolean"/>
-      </xsd:simpleType>
-    </xsd:element>
-    <xsd:element name="CSXHash" ma:index="26" nillable="true" ma:displayName="CSX Hash" ma:default="" ma:indexed="true" ma:internalName="CSXHash" ma:readOnly="false">
-      <xsd:simpleType>
-        <xsd:restriction base="dms:Text"/>
-      </xsd:simpleType>
-    </xsd:element>
-    <xsd:element name="CSXSubmissionMarket" ma:index="27" nillable="true" ma:displayName="CSX Submission Market" ma:default="" ma:list="{2FBD1B11-2ACE-4FDC-B5A3-635D4ADF6F1B}" ma:internalName="CSXSubmissionMarket" ma:readOnly="false" ma:showField="MarketName" ma:web="4873beb7-5857-4685-be1f-d57550cc96cc">
-      <xsd:simpleType>
-        <xsd:restriction base="dms:Lookup"/>
-      </xsd:simpleType>
-    </xsd:element>
-    <xsd:element name="CSXUpdate" ma:index="28" nillable="true" ma:displayName="CSX Updated?" ma:default="false" ma:internalName="CSXUpdate" ma:readOnly="false">
-      <xsd:simpleType>
-        <xsd:restriction base="dms:Boolean"/>
-      </xsd:simpleType>
-    </xsd:element>
-    <xsd:element name="IntlLangReviewDate" ma:index="29" nillable="true" ma:displayName="Date to Complete Intl QA" ma:default="" ma:internalName="IntlLangReviewDate" ma:readOnly="false">
-      <xsd:simpleType>
-        <xsd:restriction base="dms:DateTime"/>
-      </xsd:simpleType>
-    </xsd:element>
-    <xsd:element name="IsDeleted" ma:index="30" nillable="true" ma:displayName="Deleted?" ma:default="" ma:internalName="IsDeleted" ma:readOnly="false">
-      <xsd:simpleType>
-        <xsd:restriction base="dms:Boolean"/>
-      </xsd:simpleType>
-    </xsd:element>
-    <xsd:element name="APDescription" ma:index="31" nillable="true" ma:displayName="Description" ma:default="" ma:internalName="APDescription" ma:readOnly="false">
-      <xsd:simpleType>
-        <xsd:restriction base="dms:Note"/>
-      </xsd:simpleType>
-    </xsd:element>
-    <xsd:element name="DirectSourceMarket" ma:index="32" nillable="true" ma:displayName="Direct Source Market Group" ma:default="" ma:internalName="DirectSourceMarket" ma:readOnly="false">
-      <xsd:simpleType>
-        <xsd:restriction base="dms:Text"/>
-      </xsd:simpleType>
-    </xsd:element>
-    <xsd:element name="Downloads" ma:index="33" nillable="true" ma:displayName="Downloads" ma:default="0" ma:hidden="true" ma:internalName="Downloads" ma:readOnly="false">
-      <xsd:simpleType>
-        <xsd:restriction base="dms:Unknown"/>
-      </xsd:simpleType>
-    </xsd:element>
-    <xsd:element name="DSATActionTaken" ma:index="34" nillable="true" ma:displayName="DSAT Action Taken" ma:default="" ma:internalName="DSATActionTaken" ma:readOnly="false">
-      <xsd:simpleType>
-        <xsd:restriction base="dms:Choice">
-          <xsd:enumeration value="Best Bets"/>
-          <xsd:enumeration value="Expire"/>
-          <xsd:enumeration value="Hide"/>
-          <xsd:enumeration value="None"/>
-        </xsd:restriction>
-      </xsd:simpleType>
-    </xsd:element>
-    <xsd:element name="APEditor" ma:index="35" nillable="true" ma:displayName="Editor" ma:default="" ma:list="UserInfo" ma:internalName="APEditor" ma:readOnly="false">
-      <xsd:complexType>
-        <xsd:complexContent>
-          <xsd:extension base="dms:User">
-            <xsd:sequence>
-              <xsd:element name="UserInfo" minOccurs="0" maxOccurs="unbounded">
-                <xsd:complexType>
-                  <xsd:sequence>
-                    <xsd:element name="DisplayName" type="xsd:string" minOccurs="0"/>
-                    <xsd:element name="AccountId" type="dms:UserId" minOccurs="0" nillable="true"/>
-                    <xsd:element name="AccountType" type="xsd:string" minOccurs="0"/>
-                  </xsd:sequence>
-                </xsd:complexType>
-              </xsd:element>
-            </xsd:sequence>
-          </xsd:extension>
-        </xsd:complexContent>
-      </xsd:complexType>
-    </xsd:element>
-    <xsd:element name="EditorialStatus" ma:index="36" nillable="true" ma:displayName="Editorial Status" ma:default="" ma:internalName="EditorialStatus" ma:readOnly="false">
-      <xsd:simpleType>
-        <xsd:restriction base="dms:Unknown"/>
-      </xsd:simpleType>
-    </xsd:element>
-    <xsd:element name="EditorialTags" ma:index="37" nillable="true" ma:displayName="Editorial Tags" ma:default="" ma:internalName="EditorialTags">
-      <xsd:simpleType>
-        <xsd:restriction base="dms:Unknown"/>
-      </xsd:simpleType>
-    </xsd:element>
-    <xsd:element name="TPExecutable" ma:index="38" nillable="true" ma:displayName="Executable" ma:default="" ma:internalName="TPExecutable">
-      <xsd:simpleType>
-        <xsd:restriction base="dms:Text"/>
-      </xsd:simpleType>
-    </xsd:element>
-    <xsd:element name="FeatureTagsTaxHTField0" ma:index="40" nillable="true" ma:taxonomy="true" ma:internalName="FeatureTagsTaxHTField0" ma:taxonomyFieldName="FeatureTags" ma:displayName="Features" ma:readOnly="false" ma:default="" ma:fieldId="{7fc0d542-15c6-4882-a8e3-13bca44403fb}" ma:taxonomyMulti="true" ma:sspId="8f79753a-75d3-41f5-8ca3-40b843941b4f" ma:termSetId="f1ab6845-967d-4854-a0ba-4ec07f0f8113" ma:anchorId="00000000-0000-0000-0000-000000000000" ma:open="false" ma:isKeyword="false">
-      <xsd:complexType>
-        <xsd:sequence>
-          <xsd:element ref="pc:Terms" minOccurs="0" maxOccurs="1"/>
-        </xsd:sequence>
-      </xsd:complexType>
-    </xsd:element>
-    <xsd:element name="TPFriendlyName" ma:index="41" nillable="true" ma:displayName="Friendly Name" ma:default="" ma:internalName="TPFriendlyName">
-      <xsd:simpleType>
-        <xsd:restriction base="dms:Text"/>
-      </xsd:simpleType>
-    </xsd:element>
-    <xsd:element name="FriendlyTitle" ma:index="42" nillable="true" ma:displayName="Friendly Title" ma:default="" ma:description="Shorter title to be used when displaying search results" ma:internalName="FriendlyTitle" ma:readOnly="false">
-      <xsd:simpleType>
-        <xsd:restriction base="dms:Text"/>
-      </xsd:simpleType>
-    </xsd:element>
-    <xsd:element name="PrimaryImageGen" ma:index="43" nillable="true" ma:displayName="Generate Images?" ma:default="true" ma:internalName="PrimaryImageGen">
-      <xsd:simpleType>
-        <xsd:restriction base="dms:Boolean"/>
-      </xsd:simpleType>
-    </xsd:element>
-    <xsd:element name="HandoffToMSDN" ma:index="44" nillable="true" ma:displayName="Handoff To MSDN Date" ma:default="" ma:internalName="HandoffToMSDN" ma:readOnly="false">
-      <xsd:simpleType>
-        <xsd:restriction base="dms:DateTime"/>
-      </xsd:simpleType>
-    </xsd:element>
-    <xsd:element name="InProjectListLookup" ma:index="45" nillable="true" ma:displayName="InProjectListLookup" ma:list="{9E343742-310B-4684-A24C-1D137CB4B230}" ma:internalName="InProjectListLookup" ma:readOnly="true" ma:showField="InProjectList" ma:web="4873beb7-5857-4685-be1f-d57550cc96cc">
-      <xsd:complexType>
-        <xsd:complexContent>
-          <xsd:extension base="dms:MultiChoiceLookup">
-            <xsd:sequence>
-              <xsd:element name="Value" type="dms:Lookup" maxOccurs="unbounded" minOccurs="0" nillable="true"/>
-            </xsd:sequence>
-          </xsd:extension>
-        </xsd:complexContent>
-      </xsd:complexType>
-    </xsd:element>
-    <xsd:element name="TPInstallLocation" ma:index="46" nillable="true" ma:displayName="Install Location" ma:default="" ma:internalName="TPInstallLocation">
-      <xsd:simpleType>
-        <xsd:restriction base="dms:Text"/>
-      </xsd:simpleType>
-    </xsd:element>
-    <xsd:element name="InternalTagsTaxHTField0" ma:index="48" nillable="true" ma:taxonomy="true" ma:internalName="InternalTagsTaxHTField0" ma:taxonomyFieldName="InternalTags" ma:displayName="Internal Tags" ma:readOnly="false" ma:default="" ma:fieldId="{1490b8a4-2706-41ec-b5e3-73176dccf34e}" ma:taxonomyMulti="true" ma:sspId="8f79753a-75d3-41f5-8ca3-40b843941b4f" ma:termSetId="82b6639e-f7fc-4c18-ad2d-003a6e707765" ma:anchorId="00000000-0000-0000-0000-000000000000" ma:open="false" ma:isKeyword="false">
-      <xsd:complexType>
-        <xsd:sequence>
-          <xsd:element ref="pc:Terms" minOccurs="0" maxOccurs="1"/>
-        </xsd:sequence>
-      </xsd:complexType>
-    </xsd:element>
-    <xsd:element name="IntlLangReview" ma:index="49" nillable="true" ma:displayName="Intl Lang QA Review Required?" ma:default="" ma:internalName="IntlLangReview" ma:readOnly="false">
-      <xsd:simpleType>
-        <xsd:restriction base="dms:Boolean"/>
-      </xsd:simpleType>
-    </xsd:element>
-    <xsd:element name="IntlLangReviewer" ma:index="50" nillable="true" ma:displayName="Intl Lang QA Reviewer" ma:default="" ma:internalName="IntlLangReviewer" ma:readOnly="false">
-      <xsd:simpleType>
-        <xsd:restriction base="dms:Text"/>
-      </xsd:simpleType>
-    </xsd:element>
-    <xsd:element name="MarketSpecific" ma:index="51" nillable="true" ma:displayName="Is Market Specific?" ma:default="" ma:internalName="MarketSpecific" ma:readOnly="false">
-      <xsd:simpleType>
-        <xsd:restriction base="dms:Boolean"/>
-      </xsd:simpleType>
-    </xsd:element>
-    <xsd:element name="LastCompleteVersionLookup" ma:index="52" nillable="true" ma:displayName="Last Complete Version Lookup" ma:default="" ma:list="{9E343742-310B-4684-A24C-1D137CB4B230}" ma:internalName="LastCompleteVersionLookup" ma:readOnly="true" ma:showField="LastCompleteVersion" ma:web="4873beb7-5857-4685-be1f-d57550cc96cc">
-      <xsd:complexType>
-        <xsd:complexContent>
-          <xsd:extension base="dms:MultiChoiceLookup">
-            <xsd:sequence>
-              <xsd:element name="Value" type="dms:Lookup" maxOccurs="unbounded" minOccurs="0" nillable="true"/>
-            </xsd:sequence>
-          </xsd:extension>
-        </xsd:complexContent>
-      </xsd:complexType>
-    </xsd:element>
-    <xsd:element name="LastHandOff" ma:index="53" nillable="true" ma:displayName="Last Hand-off" ma:default="" ma:internalName="LastHandOff" ma:readOnly="false">
-      <xsd:simpleType>
-        <xsd:restriction base="dms:DateTime"/>
-      </xsd:simpleType>
-    </xsd:element>
-    <xsd:element name="LastModifiedDateTime" ma:index="54" nillable="true" ma:displayName="Last Modified Date" ma:default="" ma:internalName="LastModifiedDateTime" ma:readOnly="false">
-      <xsd:simpleType>
-        <xsd:restriction base="dms:DateTime"/>
-      </xsd:simpleType>
-    </xsd:element>
-    <xsd:element name="LastPreviewErrorLookup" ma:index="55" nillable="true" ma:displayName="Last Preview Attempt Error" ma:default="" ma:list="{9E343742-310B-4684-A24C-1D137CB4B230}" ma:internalName="LastPreviewErrorLookup" ma:readOnly="true" ma:showField="LastPreviewError" ma:web="4873beb7-5857-4685-be1f-d57550cc96cc">
-      <xsd:complexType>
-        <xsd:complexContent>
-          <xsd:extension base="dms:MultiChoiceLookup">
-            <xsd:sequence>
-              <xsd:element name="Value" type="dms:Lookup" maxOccurs="unbounded" minOccurs="0" nillable="true"/>
-            </xsd:sequence>
-          </xsd:extension>
-        </xsd:complexContent>
-      </xsd:complexType>
-    </xsd:element>
-    <xsd:element name="LastPreviewResultLookup" ma:index="56" nillable="true" ma:displayName="Last Preview Attempt Result" ma:default="" ma:list="{9E343742-310B-4684-A24C-1D137CB4B230}" ma:internalName="LastPreviewResultLookup" ma:readOnly="true" ma:showField="LastPreviewResult" ma:web="4873beb7-5857-4685-be1f-d57550cc96cc">
-      <xsd:complexType>
-        <xsd:complexContent>
-          <xsd:extension base="dms:MultiChoiceLookup">
-            <xsd:sequence>
-              <xsd:element name="Value" type="dms:Lookup" maxOccurs="unbounded" minOccurs="0" nillable="true"/>
-            </xsd:sequence>
-          </xsd:extension>
-        </xsd:complexContent>
-      </xsd:complexType>
-    </xsd:element>
-    <xsd:element name="LastPreviewAttemptDateLookup" ma:index="57" nillable="true" ma:displayName="Last Preview Attempted On" ma:default="" ma:list="{9E343742-310B-4684-A24C-1D137CB4B230}" ma:internalName="LastPreviewAttemptDateLookup" ma:readOnly="true" ma:showField="LastPreviewAttemptDate" ma:web="4873beb7-5857-4685-be1f-d57550cc96cc">
-      <xsd:complexType>
-        <xsd:complexContent>
-          <xsd:extension base="dms:MultiChoiceLookup">
-            <xsd:sequence>
-              <xsd:element name="Value" type="dms:Lookup" maxOccurs="unbounded" minOccurs="0" nillable="true"/>
-            </xsd:sequence>
-          </xsd:extension>
-        </xsd:complexContent>
-      </xsd:complexType>
-    </xsd:element>
-    <xsd:element name="LastPreviewedByLookup" ma:index="58" nillable="true" ma:displayName="Last Previewed By" ma:default="" ma:list="{9E343742-310B-4684-A24C-1D137CB4B230}" ma:internalName="LastPreviewedByLookup" ma:readOnly="true" ma:showField="LastPreviewedBy" ma:web="4873beb7-5857-4685-be1f-d57550cc96cc">
-      <xsd:complexType>
-        <xsd:complexContent>
-          <xsd:extension base="dms:MultiChoiceLookup">
-            <xsd:sequence>
-              <xsd:element name="Value" type="dms:Lookup" maxOccurs="unbounded" minOccurs="0" nillable="true"/>
-            </xsd:sequence>
-          </xsd:extension>
-        </xsd:complexContent>
-      </xsd:complexType>
-    </xsd:element>
-    <xsd:element name="LastPreviewTimeLookup" ma:index="59" nillable="true" ma:displayName="Last Previewed Date" ma:default="" ma:list="{9E343742-310B-4684-A24C-1D137CB4B230}" ma:internalName="LastPreviewTimeLookup" ma:readOnly="true" ma:showField="LastPreviewTime" ma:web="4873beb7-5857-4685-be1f-d57550cc96cc">
-      <xsd:complexType>
-        <xsd:complexContent>
-          <xsd:extension base="dms:MultiChoiceLookup">
-            <xsd:sequence>
-              <xsd:element name="Value" type="dms:Lookup" maxOccurs="unbounded" minOccurs="0" nillable="true"/>
-            </xsd:sequence>
-          </xsd:extension>
-        </xsd:complexContent>
-      </xsd:complexType>
-    </xsd:element>
-    <xsd:element name="LastPreviewVersionLookup" ma:index="60" nillable="true" ma:displayName="Last Previewed Version" ma:default="" ma:list="{9E343742-310B-4684-A24C-1D137CB4B230}" ma:internalName="LastPreviewVersionLookup" ma:readOnly="true" ma:showField="LastPreviewVersion" ma:web="4873beb7-5857-4685-be1f-d57550cc96cc">
-      <xsd:complexType>
-        <xsd:complexContent>
-          <xsd:extension base="dms:MultiChoiceLookup">
-            <xsd:sequence>
-              <xsd:element name="Value" type="dms:Lookup" maxOccurs="unbounded" minOccurs="0" nillable="true"/>
-            </xsd:sequence>
-          </xsd:extension>
-        </xsd:complexContent>
-      </xsd:complexType>
-    </xsd:element>
-    <xsd:element name="LastPublishErrorLookup" ma:index="61" nillable="true" ma:displayName="Last Publish Attempt Error" ma:default="" ma:list="{9E343742-310B-4684-A24C-1D137CB4B230}" ma:internalName="LastPublishErrorLookup" ma:readOnly="true" ma:showField="LastPublishError" ma:web="4873beb7-5857-4685-be1f-d57550cc96cc">
-      <xsd:complexType>
-        <xsd:complexContent>
-          <xsd:extension base="dms:MultiChoiceLookup">
-            <xsd:sequence>
-              <xsd:element name="Value" type="dms:Lookup" maxOccurs="unbounded" minOccurs="0" nillable="true"/>
-            </xsd:sequence>
-          </xsd:extension>
-        </xsd:complexContent>
-      </xsd:complexType>
-    </xsd:element>
-    <xsd:element name="LastPublishResultLookup" ma:index="62" nillable="true" ma:displayName="Last Publish Attempt Result" ma:default="" ma:list="{9E343742-310B-4684-A24C-1D137CB4B230}" ma:internalName="LastPublishResultLookup" ma:readOnly="true" ma:showField="LastPublishResult" ma:web="4873beb7-5857-4685-be1f-d57550cc96cc">
-      <xsd:complexType>
-        <xsd:complexContent>
-          <xsd:extension base="dms:MultiChoiceLookup">
-            <xsd:sequence>
-              <xsd:element name="Value" type="dms:Lookup" maxOccurs="unbounded" minOccurs="0" nillable="true"/>
-            </xsd:sequence>
-          </xsd:extension>
-        </xsd:complexContent>
-      </xsd:complexType>
-    </xsd:element>
-    <xsd:element name="LastPublishAttemptDateLookup" ma:index="63" nillable="true" ma:displayName="Last Publish Attempted On" ma:default="" ma:list="{9E343742-310B-4684-A24C-1D137CB4B230}" ma:internalName="LastPublishAttemptDateLookup" ma:readOnly="true" ma:showField="LastPublishAttemptDate" ma:web="4873beb7-5857-4685-be1f-d57550cc96cc">
-      <xsd:complexType>
-        <xsd:complexContent>
-          <xsd:extension base="dms:MultiChoiceLookup">
-            <xsd:sequence>
-              <xsd:element name="Value" type="dms:Lookup" maxOccurs="unbounded" minOccurs="0" nillable="true"/>
-            </xsd:sequence>
-          </xsd:extension>
-        </xsd:complexContent>
-      </xsd:complexType>
-    </xsd:element>
-    <xsd:element name="LastPublishedByLookup" ma:index="64" nillable="true" ma:displayName="Last Published By" ma:default="" ma:list="{9E343742-310B-4684-A24C-1D137CB4B230}" ma:internalName="LastPublishedByLookup" ma:readOnly="true" ma:showField="LastPublishedBy" ma:web="4873beb7-5857-4685-be1f-d57550cc96cc">
-      <xsd:complexType>
-        <xsd:complexContent>
-          <xsd:extension base="dms:MultiChoiceLookup">
-            <xsd:sequence>
-              <xsd:element name="Value" type="dms:Lookup" maxOccurs="unbounded" minOccurs="0" nillable="true"/>
-            </xsd:sequence>
-          </xsd:extension>
-        </xsd:complexContent>
-      </xsd:complexType>
-    </xsd:element>
-    <xsd:element name="LastPublishTimeLookup" ma:index="65" nillable="true" ma:displayName="Last Published Date" ma:default="" ma:list="{9E343742-310B-4684-A24C-1D137CB4B230}" ma:internalName="LastPublishTimeLookup" ma:readOnly="true" ma:showField="LastPublishTime" ma:web="4873beb7-5857-4685-be1f-d57550cc96cc">
-      <xsd:complexType>
-        <xsd:complexContent>
-          <xsd:extension base="dms:MultiChoiceLookup">
-            <xsd:sequence>
-              <xsd:element name="Value" type="dms:Lookup" maxOccurs="unbounded" minOccurs="0" nillable="true"/>
-            </xsd:sequence>
-          </xsd:extension>
-        </xsd:complexContent>
-      </xsd:complexType>
-    </xsd:element>
-    <xsd:element name="LastPublishVersionLookup" ma:index="66" nillable="true" ma:displayName="Last Published Version" ma:default="" ma:list="{9E343742-310B-4684-A24C-1D137CB4B230}" ma:internalName="LastPublishVersionLookup" ma:readOnly="true" ma:showField="LastPublishVersion" ma:web="4873beb7-5857-4685-be1f-d57550cc96cc">
-      <xsd:complexType>
-        <xsd:complexContent>
-          <xsd:extension base="dms:MultiChoiceLookup">
-            <xsd:sequence>
-              <xsd:element name="Value" type="dms:Lookup" maxOccurs="unbounded" minOccurs="0" nillable="true"/>
-            </xsd:sequence>
-          </xsd:extension>
-        </xsd:complexContent>
-      </xsd:complexType>
-    </xsd:element>
-    <xsd:element name="TPLaunchHelpLinkType" ma:index="67" nillable="true" ma:displayName="Launch Help Link Type" ma:default="Template" ma:internalName="TPLaunchHelpLinkType">
-      <xsd:simpleType>
-        <xsd:restriction base="dms:Choice">
-          <xsd:enumeration value="Template"/>
-          <xsd:enumeration value="Training"/>
-          <xsd:enumeration value="URL"/>
-          <xsd:enumeration value="None"/>
-        </xsd:restriction>
-      </xsd:simpleType>
-    </xsd:element>
-    <xsd:element name="LegacyData" ma:index="68" nillable="true" ma:displayName="Legacy Data" ma:default="" ma:internalName="LegacyData" ma:readOnly="false">
-      <xsd:simpleType>
-        <xsd:restriction base="dms:Note"/>
-      </xsd:simpleType>
-    </xsd:element>
-    <xsd:element name="TPLaunchHelpLink" ma:index="69" nillable="true" ma:displayName="Link to Launch Help Topic" ma:default="" ma:internalName="TPLaunchHelpLink">
-      <xsd:simpleType>
-        <xsd:restriction base="dms:Text"/>
-      </xsd:simpleType>
-    </xsd:element>
-    <xsd:element name="LocComments" ma:index="70" nillable="true" ma:displayName="Loc Approval Comments" ma:default="" ma:internalName="LocComments" ma:readOnly="false">
-      <xsd:simpleType>
-        <xsd:restriction base="dms:Note"/>
-      </xsd:simpleType>
-    </xsd:element>
-    <xsd:element name="LocLastLocAttemptVersionLookup" ma:index="71" nillable="true" ma:displayName="Loc Last Loc Attempt Version" ma:default="" ma:list="{7DD1DCEC-E449-43D3-891F-7DC62F62AD21}" ma:internalName="LocLastLocAttemptVersionLookup" ma:readOnly="false" ma:showField="LastLocAttemptVersion" ma:web="4873beb7-5857-4685-be1f-d57550cc96cc">
-      <xsd:simpleType>
-        <xsd:restriction base="dms:Lookup"/>
-      </xsd:simpleType>
-    </xsd:element>
-    <xsd:element name="LocLastLocAttemptVersionTypeLookup" ma:index="72" nillable="true" ma:displayName="Loc Last Loc Attempt Version Type" ma:default="" ma:list="{7DD1DCEC-E449-43D3-891F-7DC62F62AD21}" ma:internalName="LocLastLocAttemptVersionTypeLookup" ma:readOnly="true" ma:showField="LastLocAttemptVersionType" ma:web="4873beb7-5857-4685-be1f-d57550cc96cc">
-      <xsd:simpleType>
-        <xsd:restriction base="dms:Lookup"/>
-      </xsd:simpleType>
-    </xsd:element>
-    <xsd:element name="LocManualTestRequired" ma:index="73" nillable="true" ma:displayName="Loc Manual Test Required" ma:default="" ma:internalName="LocManualTestRequired" ma:readOnly="false">
-      <xsd:simpleType>
-        <xsd:restriction base="dms:Boolean"/>
-      </xsd:simpleType>
-    </xsd:element>
-    <xsd:element name="LocMarketGroupTiers2" ma:index="74" nillable="true" ma:displayName="Loc Market Group Tiers" ma:internalName="LocMarketGroupTiers2" ma:readOnly="false">
-      <xsd:simpleType>
-        <xsd:restriction base="dms:Unknown"/>
-      </xsd:simpleType>
-    </xsd:element>
-    <xsd:element name="LocNewPublishedVersionLookup" ma:index="75" nillable="true" ma:displayName="Loc New Published Version Lookup" ma:default="" ma:list="{7DD1DCEC-E449-43D3-891F-7DC62F62AD21}" ma:internalName="LocNewPublishedVersionLookup" ma:readOnly="true" ma:showField="NewPublishedVersion" ma:web="4873beb7-5857-4685-be1f-d57550cc96cc">
-      <xsd:simpleType>
-        <xsd:restriction base="dms:Lookup"/>
-      </xsd:simpleType>
-    </xsd:element>
-    <xsd:element name="LocOverallHandbackStatusLookup" ma:index="76" nillable="true" ma:displayName="Loc Overall Handback Status" ma:default="" ma:list="{7DD1DCEC-E449-43D3-891F-7DC62F62AD21}" ma:internalName="LocOverallHandbackStatusLookup" ma:readOnly="true" ma:showField="OverallHandbackStatus" ma:web="4873beb7-5857-4685-be1f-d57550cc96cc">
-      <xsd:simpleType>
-        <xsd:restriction base="dms:Lookup"/>
-      </xsd:simpleType>
-    </xsd:element>
-    <xsd:element name="LocOverallLocStatusLookup" ma:index="77" nillable="true" ma:displayName="Loc Overall Localize Status" ma:default="" ma:list="{7DD1DCEC-E449-43D3-891F-7DC62F62AD21}" ma:internalName="LocOverallLocStatusLookup" ma:readOnly="true" ma:showField="OverallLocStatus" ma:web="4873beb7-5857-4685-be1f-d57550cc96cc">
-      <xsd:simpleType>
-        <xsd:restriction base="dms:Lookup"/>
-      </xsd:simpleType>
-    </xsd:element>
-    <xsd:element name="LocOverallPreviewStatusLookup" ma:index="78" nillable="true" ma:displayName="Loc Overall Preview Status" ma:default="" ma:list="{7DD1DCEC-E449-43D3-891F-7DC62F62AD21}" ma:internalName="LocOverallPreviewStatusLookup" ma:readOnly="true" ma:showField="OverallPreviewStatus" ma:web="4873beb7-5857-4685-be1f-d57550cc96cc">
-      <xsd:simpleType>
-        <xsd:restriction base="dms:Lookup"/>
-      </xsd:simpleType>
-    </xsd:element>
-    <xsd:element name="LocOverallPublishStatusLookup" ma:index="79" nillable="true" ma:displayName="Loc Overall Publish Status" ma:default="" ma:list="{7DD1DCEC-E449-43D3-891F-7DC62F62AD21}" ma:internalName="LocOverallPublishStatusLookup" ma:readOnly="true" ma:showField="OverallPublishStatus" ma:web="4873beb7-5857-4685-be1f-d57550cc96cc">
-      <xsd:simpleType>
-        <xsd:restriction base="dms:Lookup"/>
-      </xsd:simpleType>
-    </xsd:element>
-    <xsd:element name="IntlLocPriority" ma:index="80" nillable="true" ma:displayName="Loc Priority" ma:default="" ma:internalName="IntlLocPriority" ma:readOnly="false">
-      <xsd:simpleType>
-        <xsd:restriction base="dms:Unknown"/>
-      </xsd:simpleType>
-    </xsd:element>
-    <xsd:element name="LocProcessedForHandoffsLookup" ma:index="81" nillable="true" ma:displayName="Loc Processed For Handoffs" ma:default="" ma:list="{7DD1DCEC-E449-43D3-891F-7DC62F62AD21}" ma:internalName="LocProcessedForHandoffsLookup" ma:readOnly="true" ma:showField="ProcessedForHandoffs" ma:web="4873beb7-5857-4685-be1f-d57550cc96cc">
-      <xsd:simpleType>
-        <xsd:restriction base="dms:Lookup"/>
-      </xsd:simpleType>
-    </xsd:element>
-    <xsd:element name="LocProcessedForMarketsLookup" ma:index="82" nillable="true" ma:displayName="Loc Processed For Markets" ma:default="" ma:list="{7DD1DCEC-E449-43D3-891F-7DC62F62AD21}" ma:internalName="LocProcessedForMarketsLookup" ma:readOnly="true" ma:showField="ProcessedForMarkets" ma:web="4873beb7-5857-4685-be1f-d57550cc96cc">
-      <xsd:simpleType>
-        <xsd:restriction base="dms:Lookup"/>
-      </xsd:simpleType>
-    </xsd:element>
-    <xsd:element name="LocPublishedDependentAssetsLookup" ma:index="83" nillable="true" ma:displayName="Loc Published Dependent Assets" ma:default="" ma:list="{7DD1DCEC-E449-43D3-891F-7DC62F62AD21}" ma:internalName="LocPublishedDependentAssetsLookup" ma:readOnly="true" ma:showField="PublishedDependentAssets" ma:web="4873beb7-5857-4685-be1f-d57550cc96cc">
-      <xsd:simpleType>
-        <xsd:restriction base="dms:Lookup"/>
-      </xsd:simpleType>
-    </xsd:element>
-    <xsd:element name="LocPublishedLinkedAssetsLookup" ma:index="84" nillable="true" ma:displayName="Loc Published Linked Assets" ma:default="" ma:list="{7DD1DCEC-E449-43D3-891F-7DC62F62AD21}" ma:internalName="LocPublishedLinkedAssetsLookup" ma:readOnly="true" ma:showField="PublishedLinkedAssets" ma:web="4873beb7-5857-4685-be1f-d57550cc96cc">
-      <xsd:simpleType>
-        <xsd:restriction base="dms:Lookup"/>
-      </xsd:simpleType>
-    </xsd:element>
-    <xsd:element name="LocRecommendedHandoff" ma:index="85" nillable="true" ma:displayName="Loc Recommended Handoff" ma:default="" ma:indexed="true" ma:internalName="LocRecommendedHandoff" ma:readOnly="false">
-      <xsd:simpleType>
-        <xsd:restriction base="dms:Text"/>
-      </xsd:simpleType>
-    </xsd:element>
-    <xsd:element name="LocalizationTagsTaxHTField0" ma:index="87" nillable="true" ma:taxonomy="true" ma:internalName="LocalizationTagsTaxHTField0" ma:taxonomyFieldName="LocalizationTags" ma:displayName="Localization Tags" ma:readOnly="false" ma:default="" ma:fieldId="{00f02cb3-2c7c-424a-9c61-10e9b6878429}" ma:taxonomyMulti="true" ma:sspId="8f79753a-75d3-41f5-8ca3-40b843941b4f" ma:termSetId="5b7703a5-8e8b-4b58-8b31-1cea35331da3" ma:anchorId="00000000-0000-0000-0000-000000000000" ma:open="false" ma:isKeyword="false">
-      <xsd:complexType>
-        <xsd:sequence>
-          <xsd:element ref="pc:Terms" minOccurs="0" maxOccurs="1"/>
-        </xsd:sequence>
-      </xsd:complexType>
-    </xsd:element>
-    <xsd:element name="MachineTranslated" ma:index="88" nillable="true" ma:displayName="Machine Translated" ma:default="" ma:internalName="MachineTranslated" ma:readOnly="false">
-      <xsd:simpleType>
-        <xsd:restriction base="dms:Boolean"/>
-      </xsd:simpleType>
-    </xsd:element>
-    <xsd:element name="Manager" ma:index="89" nillable="true" ma:displayName="Manager" ma:hidden="true" ma:internalName="Manager" ma:readOnly="false">
-      <xsd:simpleType>
-        <xsd:restriction base="dms:Text"/>
-      </xsd:simpleType>
-    </xsd:element>
-    <xsd:element name="Markets" ma:index="90" nillable="true" ma:displayName="Markets" ma:default="" ma:description="Leave blank to show in all markets" ma:list="{2FBD1B11-2ACE-4FDC-B5A3-635D4ADF6F1B}" ma:internalName="Markets" ma:readOnly="false" ma:showField="MarketName" ma:web="4873beb7-5857-4685-be1f-d57550cc96cc">
-      <xsd:complexType>
-        <xsd:complexContent>
-          <xsd:extension base="dms:MultiChoiceLookup">
-            <xsd:sequence>
-              <xsd:element name="Value" type="dms:Lookup" maxOccurs="unbounded" minOccurs="0" nillable="true"/>
-            </xsd:sequence>
-          </xsd:extension>
-        </xsd:complexContent>
-      </xsd:complexType>
-    </xsd:element>
-    <xsd:element name="Milestone" ma:index="91" nillable="true" ma:displayName="Milestone" ma:default="" ma:internalName="Milestone" ma:readOnly="false">
-      <xsd:simpleType>
-        <xsd:restriction base="dms:Unknown"/>
-      </xsd:simpleType>
-    </xsd:element>
-    <xsd:element name="TPNamespace" ma:index="94" nillable="true" ma:displayName="Namespace" ma:default="" ma:internalName="TPNamespace">
-      <xsd:simpleType>
-        <xsd:restriction base="dms:Text"/>
-      </xsd:simpleType>
-    </xsd:element>
-    <xsd:element name="NumericId" ma:index="95" nillable="true" ma:displayName="Numeric ID" ma:default="" ma:indexed="true" ma:internalName="NumericId" ma:readOnly="false">
-      <xsd:simpleType>
-        <xsd:restriction base="dms:Number"/>
-      </xsd:simpleType>
-    </xsd:element>
-    <xsd:element name="NumOfRatingsLookup" ma:index="96" nillable="true" ma:displayName="NumOfRatings" ma:default="" ma:list="{9E343742-310B-4684-A24C-1D137CB4B230}" ma:internalName="NumOfRatingsLookup" ma:readOnly="true" ma:showField="NumOfRatings" ma:web="4873beb7-5857-4685-be1f-d57550cc96cc">
-      <xsd:complexType>
-        <xsd:complexContent>
-          <xsd:extension base="dms:MultiChoiceLookup">
-            <xsd:sequence>
-              <xsd:element name="Value" type="dms:Lookup" maxOccurs="unbounded" minOccurs="0" nillable="true"/>
-            </xsd:sequence>
-          </xsd:extension>
-        </xsd:complexContent>
-      </xsd:complexType>
-    </xsd:element>
-    <xsd:element name="OOCacheId" ma:index="97" nillable="true" ma:displayName="OOCacheId" ma:internalName="OOCacheId" ma:readOnly="false">
-      <xsd:simpleType>
-        <xsd:restriction base="dms:Text"/>
-      </xsd:simpleType>
-    </xsd:element>
-    <xsd:element name="OpenTemplate" ma:index="98" nillable="true" ma:displayName="Open Template" ma:default="true" ma:internalName="OpenTemplate">
-      <xsd:simpleType>
-        <xsd:restriction base="dms:Boolean"/>
-      </xsd:simpleType>
-    </xsd:element>
-    <xsd:element name="OriginAsset" ma:index="99" nillable="true" ma:displayName="Origin Asset" ma:default="" ma:internalName="OriginAsset" ma:readOnly="false">
-      <xsd:simpleType>
-        <xsd:restriction base="dms:Text"/>
-      </xsd:simpleType>
-    </xsd:element>
-    <xsd:element name="OriginalRelease" ma:index="100" nillable="true" ma:displayName="Original Release" ma:default="15" ma:internalName="OriginalRelease" ma:readOnly="false">
-      <xsd:simpleType>
-        <xsd:restriction base="dms:Choice">
-          <xsd:enumeration value="14"/>
-          <xsd:enumeration value="15"/>
-          <xsd:enumeration value="16"/>
-        </xsd:restriction>
-      </xsd:simpleType>
-    </xsd:element>
-    <xsd:element name="OriginalSourceMarket" ma:index="101" nillable="true" ma:displayName="Original Source Market Group" ma:default="" ma:internalName="OriginalSourceMarket" ma:readOnly="false">
-      <xsd:simpleType>
-        <xsd:restriction base="dms:Text"/>
-      </xsd:simpleType>
-    </xsd:element>
-    <xsd:element name="OutputCachingOn" ma:index="102" nillable="true" ma:displayName="Output Caching" ma:default="true" ma:hidden="true" ma:internalName="OutputCachingOn" ma:readOnly="false">
-      <xsd:simpleType>
-        <xsd:restriction base="dms:Boolean"/>
-      </xsd:simpleType>
-    </xsd:element>
-    <xsd:element name="ParentAssetId" ma:index="103" nillable="true" ma:displayName="Parent Asset Id" ma:default="" ma:internalName="ParentAssetId" ma:readOnly="false">
-      <xsd:simpleType>
-        <xsd:restriction base="dms:Text"/>
-      </xsd:simpleType>
-    </xsd:element>
-    <xsd:element name="PlannedPubDate" ma:index="104" nillable="true" ma:displayName="Planned Publish Date" ma:default="" ma:indexed="true" ma:internalName="PlannedPubDate" ma:readOnly="false">
-      <xsd:simpleType>
-        <xsd:restriction base="dms:DateTime"/>
-      </xsd:simpleType>
-    </xsd:element>
-    <xsd:element name="PolicheckWords" ma:index="105" nillable="true" ma:displayName="Policheck Words" ma:default="" ma:internalName="PolicheckWords" ma:readOnly="false">
-      <xsd:simpleType>
-        <xsd:restriction base="dms:Text"/>
-      </xsd:simpleType>
-    </xsd:element>
-    <xsd:element name="BusinessGroup" ma:index="106" nillable="true" ma:displayName="Product Division Owner" ma:default="" ma:internalName="BusinessGroup" ma:readOnly="false">
-      <xsd:simpleType>
-        <xsd:restriction base="dms:Unknown"/>
-      </xsd:simpleType>
-    </xsd:element>
-    <xsd:element name="UAProjectedTotalWords" ma:index="107" nillable="true" ma:displayName="Projected Word Count" ma:default="" ma:internalName="UAProjectedTotalWords" ma:readOnly="false">
-      <xsd:simpleType>
-        <xsd:restriction base="dms:Unknown"/>
-      </xsd:simpleType>
-    </xsd:element>
-    <xsd:element name="Provider" ma:index="108" nillable="true" ma:displayName="Provider" ma:default="" ma:internalName="Provider" ma:readOnly="false">
-      <xsd:simpleType>
-        <xsd:restriction base="dms:Unknown"/>
-      </xsd:simpleType>
-    </xsd:element>
-    <xsd:element name="Providers" ma:index="109" nillable="true" ma:displayName="Providers" ma:default="" ma:internalName="Providers">
-      <xsd:simpleType>
-        <xsd:restriction base="dms:Unknown"/>
-      </xsd:simpleType>
-    </xsd:element>
-    <xsd:element name="PublishStatusLookup" ma:index="110" nillable="true" ma:displayName="Publish Status" ma:default="" ma:list="{9E343742-310B-4684-A24C-1D137CB4B230}" ma:internalName="PublishStatusLookup" ma:readOnly="false" ma:showField="PublishStatus" ma:web="4873beb7-5857-4685-be1f-d57550cc96cc">
-      <xsd:complexType>
-        <xsd:complexContent>
-          <xsd:extension base="dms:MultiChoiceLookup">
-            <xsd:sequence>
-              <xsd:element name="Value" type="dms:Lookup" maxOccurs="unbounded" minOccurs="0" nillable="true"/>
-            </xsd:sequence>
-          </xsd:extension>
-        </xsd:complexContent>
-      </xsd:complexType>
-    </xsd:element>
-    <xsd:element name="PublishTargets" ma:index="111" nillable="true" ma:displayName="Publish Target" ma:default="OfficeOnlineVNext" ma:internalName="PublishTargets" ma:readOnly="false">
-      <xsd:simpleType>
-        <xsd:restriction base="dms:Unknown"/>
-      </xsd:simpleType>
-    </xsd:element>
-    <xsd:element name="RecommendationsModifier" ma:index="112" nillable="true" ma:displayName="Recommendations Modifier" ma:default="" ma:internalName="RecommendationsModifier" ma:readOnly="false">
-      <xsd:simpleType>
-        <xsd:restriction base="dms:Number"/>
-      </xsd:simpleType>
-    </xsd:element>
-    <xsd:element name="ArtSampleDocs" ma:index="113" nillable="true" ma:displayName="Sample Docs" ma:default="" ma:hidden="true" ma:internalName="ArtSampleDocs" ma:readOnly="false">
-      <xsd:simpleType>
-        <xsd:restriction base="dms:Text"/>
-      </xsd:simpleType>
-    </xsd:element>
-    <xsd:element name="ScenarioTagsTaxHTField0" ma:index="115" nillable="true" ma:taxonomy="true" ma:internalName="ScenarioTagsTaxHTField0" ma:taxonomyFieldName="ScenarioTags" ma:displayName="Scenarios" ma:readOnly="false" ma:default="" ma:fieldId="{93aef74d-6c78-4815-8310-51477dceeccc}" ma:taxonomyMulti="true" ma:sspId="8f79753a-75d3-41f5-8ca3-40b843941b4f" ma:termSetId="4b7d5f16-e2f2-4fc0-bab3-6e8b931e57d6" ma:anchorId="00000000-0000-0000-0000-000000000000" ma:open="false" ma:isKeyword="false">
-      <xsd:complexType>
-        <xsd:sequence>
-          <xsd:element ref="pc:Terms" minOccurs="0" maxOccurs="1"/>
-        </xsd:sequence>
-      </xsd:complexType>
-    </xsd:element>
-    <xsd:element name="ShowIn" ma:index="117" nillable="true" ma:displayName="Show In" ma:default="Show everywhere" ma:internalName="ShowIn" ma:readOnly="false">
-      <xsd:simpleType>
-        <xsd:restriction base="dms:Choice">
-          <xsd:enumeration value="Hide on web"/>
-          <xsd:enumeration value="On Web no search"/>
-          <xsd:enumeration value="Show everywhere"/>
-          <xsd:enumeration value="Special use only"/>
-        </xsd:restriction>
-      </xsd:simpleType>
-    </xsd:element>
-    <xsd:element name="SourceTitle" ma:index="118" nillable="true" ma:displayName="Source Title" ma:default="" ma:indexed="true" ma:internalName="SourceTitle" ma:readOnly="false">
-      <xsd:simpleType>
-        <xsd:restriction base="dms:Text"/>
-      </xsd:simpleType>
-    </xsd:element>
-    <xsd:element name="CSXSubmissionDate" ma:index="119" nillable="true" ma:displayName="Submission Date" ma:default="" ma:internalName="CSXSubmissionDate" ma:readOnly="false">
-      <xsd:simpleType>
-        <xsd:restriction base="dms:DateTime"/>
-      </xsd:simpleType>
-    </xsd:element>
-    <xsd:element name="SubmitterId" ma:index="120" nillable="true" ma:displayName="Submitter ID" ma:default="" ma:internalName="SubmitterId" ma:readOnly="false">
-      <xsd:simpleType>
-        <xsd:restriction base="dms:Text"/>
-      </xsd:simpleType>
-    </xsd:element>
-    <xsd:element name="TaxCatchAll" ma:index="121" nillable="true" ma:displayName="Taxonomy Catch All Column" ma:hidden="true" ma:list="{530f955b-6704-4601-bd83-f81d87f1e440}" ma:internalName="TaxCatchAll" ma:showField="CatchAllData" ma:web="4873beb7-5857-4685-be1f-d57550cc96cc">
-      <xsd:complexType>
-        <xsd:complexContent>
-          <xsd:extension base="dms:MultiChoiceLookup">
-            <xsd:sequence>
-              <xsd:element name="Value" type="dms:Lookup" maxOccurs="unbounded" minOccurs="0" nillable="true"/>
-            </xsd:sequence>
-          </xsd:extension>
-        </xsd:complexContent>
-      </xsd:complexType>
-    </xsd:element>
-    <xsd:element name="TaxCatchAllLabel" ma:index="122" nillable="true" ma:displayName="Taxonomy Catch All Column1" ma:hidden="true" ma:list="{530f955b-6704-4601-bd83-f81d87f1e440}" ma:internalName="TaxCatchAllLabel" ma:readOnly="true" ma:showField="CatchAllDataLabel" ma:web="4873beb7-5857-4685-be1f-d57550cc96cc">
-      <xsd:complexType>
-        <xsd:complexContent>
-          <xsd:extension base="dms:MultiChoiceLookup">
-            <xsd:sequence>
-              <xsd:element name="Value" type="dms:Lookup" maxOccurs="unbounded" minOccurs="0" nillable="true"/>
-            </xsd:sequence>
-          </xsd:extension>
-        </xsd:complexContent>
-      </xsd:complexType>
-    </xsd:element>
-    <xsd:element name="TemplateStatus" ma:index="123" nillable="true" ma:displayName="Template Status" ma:default="" ma:internalName="TemplateStatus">
-      <xsd:simpleType>
-        <xsd:restriction base="dms:Unknown"/>
-      </xsd:simpleType>
-    </xsd:element>
-    <xsd:element name="TemplateTemplateType" ma:index="124" nillable="true" ma:displayName="Template Type" ma:default="" ma:internalName="TemplateTemplateType">
-      <xsd:simpleType>
-        <xsd:restriction base="dms:Unknown"/>
-      </xsd:simpleType>
-    </xsd:element>
-    <xsd:element name="ThumbnailAssetId" ma:index="125" nillable="true" ma:displayName="Thumbnail Image Asset" ma:default="" ma:internalName="ThumbnailAssetId" ma:readOnly="false">
-      <xsd:simpleType>
-        <xsd:restriction base="dms:Text"/>
-      </xsd:simpleType>
-    </xsd:element>
-    <xsd:element name="TimesCloned" ma:index="126" nillable="true" ma:displayName="Times Cloned" ma:default="" ma:internalName="TimesCloned" ma:readOnly="false">
-      <xsd:simpleType>
-        <xsd:restriction base="dms:Number"/>
-      </xsd:simpleType>
-    </xsd:element>
-    <xsd:element name="TrustLevel" ma:index="128" nillable="true" ma:displayName="Trust Level" ma:default="1 Microsoft Managed Content" ma:internalName="TrustLevel" ma:readOnly="false">
-      <xsd:simpleType>
-        <xsd:restriction base="dms:Unknown"/>
-      </xsd:simpleType>
-    </xsd:element>
-    <xsd:element name="UALocComments" ma:index="129" nillable="true" ma:displayName="UA Loc Comments" ma:default="" ma:internalName="UALocComments" ma:readOnly="false">
-      <xsd:simpleType>
-        <xsd:restriction base="dms:Note"/>
-      </xsd:simpleType>
-    </xsd:element>
-    <xsd:element name="UALocRecommendation" ma:index="130" nillable="true" ma:displayName="UA Loc Recommendation" ma:default="Localize" ma:internalName="UALocRecommendation" ma:readOnly="false">
-      <xsd:simpleType>
-        <xsd:restriction base="dms:Choice">
-          <xsd:enumeration value="Localize"/>
-          <xsd:enumeration value="Never Localize"/>
-          <xsd:enumeration value="Priority Localize"/>
-        </xsd:restriction>
-      </xsd:simpleType>
-    </xsd:element>
-    <xsd:element name="UANotes" ma:index="131" nillable="true" ma:displayName="UA Notes" ma:default="" ma:internalName="UANotes" ma:readOnly="false">
-      <xsd:simpleType>
-        <xsd:restriction base="dms:Note"/>
-      </xsd:simpleType>
-    </xsd:element>
-    <xsd:element name="TPAppVersion" ma:index="132" nillable="true" ma:displayName="Version" ma:default="" ma:internalName="TPAppVersion">
-      <xsd:simpleType>
-        <xsd:restriction base="dms:Text"/>
-      </xsd:simpleType>
-    </xsd:element>
-    <xsd:element name="VoteCount" ma:index="133" nillable="true" ma:displayName="Vote Count" ma:default="" ma:internalName="VoteCount" ma:readOnly="false">
-      <xsd:simpleType>
-        <xsd:restriction base="dms:Unknown"/>
-      </xsd:simpleType>
-    </xsd:element>
-  </xsd:schema>
-  <xsd:schema xmlns="http://schemas.openxmlformats.org/package/2006/metadata/core-properties" xmlns:xsd="http://www.w3.org/2001/XMLSchema" xmlns:xsi="http://www.w3.org/2001/XMLSchema-instance" xmlns:dc="http://purl.org/dc/elements/1.1/" xmlns:dcterms="http://purl.org/dc/terms/" xmlns:odoc="http://schemas.microsoft.com/internal/obd" targetNamespace="http://schemas.openxmlformats.org/package/2006/metadata/core-properties" elementFormDefault="qualified" attributeFormDefault="unqualified" blockDefault="#all">
-    <xsd:import namespace="http://purl.org/dc/elements/1.1/" schemaLocation="http://dublincore.org/schemas/xmls/qdc/2003/04/02/dc.xsd"/>
-    <xsd:import namespace="http://purl.org/dc/terms/" schemaLocation="http://dublincore.org/schemas/xmls/qdc/2003/04/02/dcterms.xsd"/>
-    <xsd:element name="coreProperties" type="CT_coreProperties"/>
-    <xsd:complexType name="CT_coreProperties">
-      <xsd:all>
-        <xsd:element ref="dc:creator" minOccurs="0" maxOccurs="1"/>
-        <xsd:element ref="dcterms:created" minOccurs="0" maxOccurs="1"/>
-        <xsd:element ref="dc:identifier" minOccurs="0" maxOccurs="1"/>
-        <xsd:element name="contentType" minOccurs="0" maxOccurs="1" type="xsd:string" ma:index="22" ma:displayName="Content Type"/>
-        <xsd:element ref="dc:title" minOccurs="0" maxOccurs="1" ma:index="127" ma:displayName="Title"/>
-        <xsd:element ref="dc:subject" minOccurs="0" maxOccurs="1"/>
-        <xsd:element ref="dc:description" minOccurs="0" maxOccurs="1"/>
-        <xsd:element name="keywords" minOccurs="0" maxOccurs="1" type="xsd:string"/>
-        <xsd:element ref="dc:language" minOccurs="0" maxOccurs="1"/>
-        <xsd:element name="category" minOccurs="0" maxOccurs="1" type="xsd:string"/>
-        <xsd:element name="version" minOccurs="0" maxOccurs="1" type="xsd:string"/>
-        <xsd:element name="revision" minOccurs="0" maxOccurs="1" type="xsd:string">
-          <xsd:annotation>
-            <xsd:documentation>
-                        This value indicates the number of saves or revisions. The application is responsible for updating this value after each revision.
-                    </xsd:documentation>
-          </xsd:annotation>
-        </xsd:element>
-        <xsd:element name="lastModifiedBy" minOccurs="0" maxOccurs="1" type="xsd:string"/>
-        <xsd:element ref="dcterms:modified" minOccurs="0" maxOccurs="1"/>
-        <xsd:element name="contentStatus" minOccurs="0" maxOccurs="1" type="xsd:string"/>
-      </xsd:all>
-    </xsd:complexType>
-  </xsd:schema>
-  <xs:schema xmlns:pc="http://schemas.microsoft.com/office/infopath/2007/PartnerControls" xmlns:xs="http://www.w3.org/2001/XMLSchema" targetNamespace="http://schemas.microsoft.com/office/infopath/2007/PartnerControls" elementFormDefault="qualified" attributeFormDefault="unqualified">
-    <xs:element name="Person">
-      <xs:complexType>
-        <xs:sequence>
-          <xs:element ref="pc:DisplayName" minOccurs="0"/>
-          <xs:element ref="pc:AccountId" minOccurs="0"/>
-          <xs:element ref="pc:AccountType" minOccurs="0"/>
-        </xs:sequence>
-      </xs:complexType>
-    </xs:element>
-    <xs:element name="DisplayName" type="xs:string"/>
-    <xs:element name="AccountId" type="xs:string"/>
-    <xs:element name="AccountType" type="xs:string"/>
-    <xs:element name="BDCAssociatedEntity">
-      <xs:complexType>
-        <xs:sequence>
-          <xs:element ref="pc:BDCEntity" minOccurs="0" maxOccurs="unbounded"/>
-        </xs:sequence>
-        <xs:attribute ref="pc:EntityNamespace"/>
-        <xs:attribute ref="pc:EntityName"/>
-        <xs:attribute ref="pc:SystemInstanceName"/>
-        <xs:attribute ref="pc:AssociationName"/>
-      </xs:complexType>
-    </xs:element>
-    <xs:attribute name="EntityNamespace" type="xs:string"/>
-    <xs:attribute name="EntityName" type="xs:string"/>
-    <xs:attribute name="SystemInstanceName" type="xs:string"/>
-    <xs:attribute name="AssociationName" type="xs:string"/>
-    <xs:element name="BDCEntity">
-      <xs:complexType>
-        <xs:sequence>
-          <xs:element ref="pc:EntityDisplayName" minOccurs="0"/>
-          <xs:element ref="pc:EntityInstanceReference" minOccurs="0"/>
-          <xs:element ref="pc:EntityId1" minOccurs="0"/>
-          <xs:element ref="pc:EntityId2" minOccurs="0"/>
-          <xs:element ref="pc:EntityId3" minOccurs="0"/>
-          <xs:element ref="pc:EntityId4" minOccurs="0"/>
-          <xs:element ref="pc:EntityId5" minOccurs="0"/>
-        </xs:sequence>
-      </xs:complexType>
-    </xs:element>
-    <xs:element name="EntityDisplayName" type="xs:string"/>
-    <xs:element name="EntityInstanceReference" type="xs:string"/>
-    <xs:element name="EntityId1" type="xs:string"/>
-    <xs:element name="EntityId2" type="xs:string"/>
-    <xs:element name="EntityId3" type="xs:string"/>
-    <xs:element name="EntityId4" type="xs:string"/>
-    <xs:element name="EntityId5" type="xs:string"/>
-    <xs:element name="Terms">
-      <xs:complexType>
-        <xs:sequence>
-          <xs:element ref="pc:TermInfo" minOccurs="0" maxOccurs="unbounded"/>
-        </xs:sequence>
-      </xs:complexType>
-    </xs:element>
-    <xs:element name="TermInfo">
-      <xs:complexType>
-        <xs:sequence>
-          <xs:element ref="pc:TermName" minOccurs="0"/>
-          <xs:element ref="pc:TermId" minOccurs="0"/>
-        </xs:sequence>
-      </xs:complexType>
-    </xs:element>
-    <xs:element name="TermName" type="xs:string"/>
-    <xs:element name="TermId" type="xs:string"/>
-  </xs:schema>
-</ct:contentTypeSchema>
+<?mso-contentType ?>
+<FormTemplates xmlns="http://schemas.microsoft.com/sharepoint/v3/contenttype/forms">
+  <Display>DocumentLibraryForm</Display>
+  <Edit>AssetEditForm</Edit>
+  <New>DocumentLibraryForm</New>
+</FormTemplates>
 </file>
 
 <file path=customXml/item2.xml><?xml version="1.0" encoding="utf-8"?>
@@ -7414,12 +6870,1043 @@
 </file>
 
 <file path=customXml/item3.xml><?xml version="1.0" encoding="utf-8"?>
-<?mso-contentType ?>
-<FormTemplates xmlns="http://schemas.microsoft.com/sharepoint/v3/contenttype/forms">
-  <Display>DocumentLibraryForm</Display>
-  <Edit>AssetEditForm</Edit>
-  <New>DocumentLibraryForm</New>
-</FormTemplates>
+<ct:contentTypeSchema xmlns:ct="http://schemas.microsoft.com/office/2006/metadata/contentType" xmlns:ma="http://schemas.microsoft.com/office/2006/metadata/properties/metaAttributes" ct:_="" ma:_="" ma:contentTypeName="TemplateFile" ma:contentTypeID="0x0101006EDDDB5EE6D98C44930B742096920B300400F5B6D36B3EF94B4E9A635CDF2A18F5B8" ma:contentTypeVersion="72" ma:contentTypeDescription="Create a new document." ma:contentTypeScope="" ma:versionID="a23e56308344d904b51738559c3d67c9">
+  <xsd:schema xmlns:xsd="http://www.w3.org/2001/XMLSchema" xmlns:xs="http://www.w3.org/2001/XMLSchema" xmlns:p="http://schemas.microsoft.com/office/2006/metadata/properties" xmlns:ns2="4873beb7-5857-4685-be1f-d57550cc96cc" targetNamespace="http://schemas.microsoft.com/office/2006/metadata/properties" ma:root="true" ma:fieldsID="cd0908cc4600e77bf5da051303e00c8d" ns2:_="">
+    <xsd:import namespace="4873beb7-5857-4685-be1f-d57550cc96cc"/>
+    <xsd:element name="properties">
+      <xsd:complexType>
+        <xsd:sequence>
+          <xsd:element name="documentManagement">
+            <xsd:complexType>
+              <xsd:all>
+                <xsd:element ref="ns2:AcquiredFrom" minOccurs="0"/>
+                <xsd:element ref="ns2:UACurrentWords" minOccurs="0"/>
+                <xsd:element ref="ns2:TPApplication" minOccurs="0"/>
+                <xsd:element ref="ns2:ApprovalLog" minOccurs="0"/>
+                <xsd:element ref="ns2:ApprovalStatus" minOccurs="0"/>
+                <xsd:element ref="ns2:AssetStart" minOccurs="0"/>
+                <xsd:element ref="ns2:AssetExpire" minOccurs="0"/>
+                <xsd:element ref="ns2:AssetId" minOccurs="0"/>
+                <xsd:element ref="ns2:IsSearchable" minOccurs="0"/>
+                <xsd:element ref="ns2:AssetType" minOccurs="0"/>
+                <xsd:element ref="ns2:APAuthor" minOccurs="0"/>
+                <xsd:element ref="ns2:AverageRating" minOccurs="0"/>
+                <xsd:element ref="ns2:BlockPublish" minOccurs="0"/>
+                <xsd:element ref="ns2:BugNumber" minOccurs="0"/>
+                <xsd:element ref="ns2:CampaignTagsTaxHTField0" minOccurs="0"/>
+                <xsd:element ref="ns2:TPClientViewer" minOccurs="0"/>
+                <xsd:element ref="ns2:ClipArtFilename" minOccurs="0"/>
+                <xsd:element ref="ns2:TPCommandLine" minOccurs="0"/>
+                <xsd:element ref="ns2:TPComponent" minOccurs="0"/>
+                <xsd:element ref="ns2:ContentItem" minOccurs="0"/>
+                <xsd:element ref="ns2:CrawlForDependencies" minOccurs="0"/>
+                <xsd:element ref="ns2:CSXHash" minOccurs="0"/>
+                <xsd:element ref="ns2:CSXSubmissionMarket" minOccurs="0"/>
+                <xsd:element ref="ns2:CSXUpdate" minOccurs="0"/>
+                <xsd:element ref="ns2:IntlLangReviewDate" minOccurs="0"/>
+                <xsd:element ref="ns2:IsDeleted" minOccurs="0"/>
+                <xsd:element ref="ns2:APDescription" minOccurs="0"/>
+                <xsd:element ref="ns2:DirectSourceMarket" minOccurs="0"/>
+                <xsd:element ref="ns2:Downloads" minOccurs="0"/>
+                <xsd:element ref="ns2:DSATActionTaken" minOccurs="0"/>
+                <xsd:element ref="ns2:APEditor" minOccurs="0"/>
+                <xsd:element ref="ns2:EditorialStatus" minOccurs="0"/>
+                <xsd:element ref="ns2:EditorialTags" minOccurs="0"/>
+                <xsd:element ref="ns2:TPExecutable" minOccurs="0"/>
+                <xsd:element ref="ns2:FeatureTagsTaxHTField0" minOccurs="0"/>
+                <xsd:element ref="ns2:TPFriendlyName" minOccurs="0"/>
+                <xsd:element ref="ns2:FriendlyTitle" minOccurs="0"/>
+                <xsd:element ref="ns2:PrimaryImageGen" minOccurs="0"/>
+                <xsd:element ref="ns2:HandoffToMSDN" minOccurs="0"/>
+                <xsd:element ref="ns2:InProjectListLookup" minOccurs="0"/>
+                <xsd:element ref="ns2:TPInstallLocation" minOccurs="0"/>
+                <xsd:element ref="ns2:InternalTagsTaxHTField0" minOccurs="0"/>
+                <xsd:element ref="ns2:IntlLangReview" minOccurs="0"/>
+                <xsd:element ref="ns2:IntlLangReviewer" minOccurs="0"/>
+                <xsd:element ref="ns2:MarketSpecific" minOccurs="0"/>
+                <xsd:element ref="ns2:LastCompleteVersionLookup" minOccurs="0"/>
+                <xsd:element ref="ns2:LastHandOff" minOccurs="0"/>
+                <xsd:element ref="ns2:LastModifiedDateTime" minOccurs="0"/>
+                <xsd:element ref="ns2:LastPreviewErrorLookup" minOccurs="0"/>
+                <xsd:element ref="ns2:LastPreviewResultLookup" minOccurs="0"/>
+                <xsd:element ref="ns2:LastPreviewAttemptDateLookup" minOccurs="0"/>
+                <xsd:element ref="ns2:LastPreviewedByLookup" minOccurs="0"/>
+                <xsd:element ref="ns2:LastPreviewTimeLookup" minOccurs="0"/>
+                <xsd:element ref="ns2:LastPreviewVersionLookup" minOccurs="0"/>
+                <xsd:element ref="ns2:LastPublishErrorLookup" minOccurs="0"/>
+                <xsd:element ref="ns2:LastPublishResultLookup" minOccurs="0"/>
+                <xsd:element ref="ns2:LastPublishAttemptDateLookup" minOccurs="0"/>
+                <xsd:element ref="ns2:LastPublishedByLookup" minOccurs="0"/>
+                <xsd:element ref="ns2:LastPublishTimeLookup" minOccurs="0"/>
+                <xsd:element ref="ns2:LastPublishVersionLookup" minOccurs="0"/>
+                <xsd:element ref="ns2:TPLaunchHelpLinkType" minOccurs="0"/>
+                <xsd:element ref="ns2:LegacyData" minOccurs="0"/>
+                <xsd:element ref="ns2:TPLaunchHelpLink" minOccurs="0"/>
+                <xsd:element ref="ns2:LocComments" minOccurs="0"/>
+                <xsd:element ref="ns2:LocLastLocAttemptVersionLookup" minOccurs="0"/>
+                <xsd:element ref="ns2:LocLastLocAttemptVersionTypeLookup" minOccurs="0"/>
+                <xsd:element ref="ns2:LocManualTestRequired" minOccurs="0"/>
+                <xsd:element ref="ns2:LocMarketGroupTiers2" minOccurs="0"/>
+                <xsd:element ref="ns2:LocNewPublishedVersionLookup" minOccurs="0"/>
+                <xsd:element ref="ns2:LocOverallHandbackStatusLookup" minOccurs="0"/>
+                <xsd:element ref="ns2:LocOverallLocStatusLookup" minOccurs="0"/>
+                <xsd:element ref="ns2:LocOverallPreviewStatusLookup" minOccurs="0"/>
+                <xsd:element ref="ns2:LocOverallPublishStatusLookup" minOccurs="0"/>
+                <xsd:element ref="ns2:IntlLocPriority" minOccurs="0"/>
+                <xsd:element ref="ns2:LocProcessedForHandoffsLookup" minOccurs="0"/>
+                <xsd:element ref="ns2:LocProcessedForMarketsLookup" minOccurs="0"/>
+                <xsd:element ref="ns2:LocPublishedDependentAssetsLookup" minOccurs="0"/>
+                <xsd:element ref="ns2:LocPublishedLinkedAssetsLookup" minOccurs="0"/>
+                <xsd:element ref="ns2:LocRecommendedHandoff" minOccurs="0"/>
+                <xsd:element ref="ns2:LocalizationTagsTaxHTField0" minOccurs="0"/>
+                <xsd:element ref="ns2:MachineTranslated" minOccurs="0"/>
+                <xsd:element ref="ns2:Manager" minOccurs="0"/>
+                <xsd:element ref="ns2:Markets" minOccurs="0"/>
+                <xsd:element ref="ns2:Milestone" minOccurs="0"/>
+                <xsd:element ref="ns2:TPNamespace" minOccurs="0"/>
+                <xsd:element ref="ns2:NumericId" minOccurs="0"/>
+                <xsd:element ref="ns2:NumOfRatingsLookup" minOccurs="0"/>
+                <xsd:element ref="ns2:OOCacheId" minOccurs="0"/>
+                <xsd:element ref="ns2:OpenTemplate" minOccurs="0"/>
+                <xsd:element ref="ns2:OriginAsset" minOccurs="0"/>
+                <xsd:element ref="ns2:OriginalRelease" minOccurs="0"/>
+                <xsd:element ref="ns2:OriginalSourceMarket" minOccurs="0"/>
+                <xsd:element ref="ns2:OutputCachingOn" minOccurs="0"/>
+                <xsd:element ref="ns2:ParentAssetId" minOccurs="0"/>
+                <xsd:element ref="ns2:PlannedPubDate" minOccurs="0"/>
+                <xsd:element ref="ns2:PolicheckWords" minOccurs="0"/>
+                <xsd:element ref="ns2:BusinessGroup" minOccurs="0"/>
+                <xsd:element ref="ns2:UAProjectedTotalWords" minOccurs="0"/>
+                <xsd:element ref="ns2:Provider" minOccurs="0"/>
+                <xsd:element ref="ns2:Providers" minOccurs="0"/>
+                <xsd:element ref="ns2:PublishStatusLookup" minOccurs="0"/>
+                <xsd:element ref="ns2:PublishTargets" minOccurs="0"/>
+                <xsd:element ref="ns2:RecommendationsModifier" minOccurs="0"/>
+                <xsd:element ref="ns2:ArtSampleDocs" minOccurs="0"/>
+                <xsd:element ref="ns2:ScenarioTagsTaxHTField0" minOccurs="0"/>
+                <xsd:element ref="ns2:ShowIn" minOccurs="0"/>
+                <xsd:element ref="ns2:SourceTitle" minOccurs="0"/>
+                <xsd:element ref="ns2:CSXSubmissionDate" minOccurs="0"/>
+                <xsd:element ref="ns2:SubmitterId" minOccurs="0"/>
+                <xsd:element ref="ns2:TaxCatchAll" minOccurs="0"/>
+                <xsd:element ref="ns2:TaxCatchAllLabel" minOccurs="0"/>
+                <xsd:element ref="ns2:TemplateStatus" minOccurs="0"/>
+                <xsd:element ref="ns2:TemplateTemplateType" minOccurs="0"/>
+                <xsd:element ref="ns2:ThumbnailAssetId" minOccurs="0"/>
+                <xsd:element ref="ns2:TimesCloned" minOccurs="0"/>
+                <xsd:element ref="ns2:TrustLevel" minOccurs="0"/>
+                <xsd:element ref="ns2:UALocComments" minOccurs="0"/>
+                <xsd:element ref="ns2:UALocRecommendation" minOccurs="0"/>
+                <xsd:element ref="ns2:UANotes" minOccurs="0"/>
+                <xsd:element ref="ns2:TPAppVersion" minOccurs="0"/>
+                <xsd:element ref="ns2:VoteCount" minOccurs="0"/>
+              </xsd:all>
+            </xsd:complexType>
+          </xsd:element>
+        </xsd:sequence>
+      </xsd:complexType>
+    </xsd:element>
+  </xsd:schema>
+  <xsd:schema xmlns:xsd="http://www.w3.org/2001/XMLSchema" xmlns:xs="http://www.w3.org/2001/XMLSchema" xmlns:dms="http://schemas.microsoft.com/office/2006/documentManagement/types" xmlns:pc="http://schemas.microsoft.com/office/infopath/2007/PartnerControls" targetNamespace="4873beb7-5857-4685-be1f-d57550cc96cc" elementFormDefault="qualified">
+    <xsd:import namespace="http://schemas.microsoft.com/office/2006/documentManagement/types"/>
+    <xsd:import namespace="http://schemas.microsoft.com/office/infopath/2007/PartnerControls"/>
+    <xsd:element name="AcquiredFrom" ma:index="1" nillable="true" ma:displayName="Acquired From" ma:default="Internal MS" ma:internalName="AcquiredFrom" ma:readOnly="false">
+      <xsd:simpleType>
+        <xsd:restriction base="dms:Choice">
+          <xsd:enumeration value="Internal MS"/>
+          <xsd:enumeration value="Community"/>
+          <xsd:enumeration value="MVP"/>
+          <xsd:enumeration value="Publisher"/>
+          <xsd:enumeration value="Partner"/>
+          <xsd:enumeration value="None"/>
+        </xsd:restriction>
+      </xsd:simpleType>
+    </xsd:element>
+    <xsd:element name="UACurrentWords" ma:index="2" nillable="true" ma:displayName="Actual Word Count" ma:default="" ma:internalName="UACurrentWords" ma:readOnly="false">
+      <xsd:simpleType>
+        <xsd:restriction base="dms:Unknown"/>
+      </xsd:simpleType>
+    </xsd:element>
+    <xsd:element name="TPApplication" ma:index="3" nillable="true" ma:displayName="Application to Open Template With" ma:default="" ma:internalName="TPApplication">
+      <xsd:simpleType>
+        <xsd:restriction base="dms:Text"/>
+      </xsd:simpleType>
+    </xsd:element>
+    <xsd:element name="ApprovalLog" ma:index="4" nillable="true" ma:displayName="Approval Log" ma:default="" ma:hidden="true" ma:internalName="ApprovalLog" ma:readOnly="false">
+      <xsd:simpleType>
+        <xsd:restriction base="dms:Note"/>
+      </xsd:simpleType>
+    </xsd:element>
+    <xsd:element name="ApprovalStatus" ma:index="5" nillable="true" ma:displayName="Approval Status" ma:default="InProgress" ma:internalName="ApprovalStatus" ma:readOnly="false">
+      <xsd:simpleType>
+        <xsd:restriction base="dms:Choice">
+          <xsd:enumeration value="InProgress"/>
+          <xsd:enumeration value="Rejected"/>
+          <xsd:enumeration value="Questionable"/>
+          <xsd:enumeration value="ApprovedAutomatic"/>
+          <xsd:enumeration value="ApprovedManual"/>
+          <xsd:enumeration value="On Hold"/>
+          <xsd:enumeration value="Needs Review"/>
+          <xsd:enumeration value="A Violation"/>
+          <xsd:enumeration value="Unpublished Violation"/>
+        </xsd:restriction>
+      </xsd:simpleType>
+    </xsd:element>
+    <xsd:element name="AssetStart" ma:index="6" nillable="true" ma:displayName="Asset Begin Date" ma:default="[Today]" ma:internalName="AssetStart" ma:readOnly="false">
+      <xsd:simpleType>
+        <xsd:restriction base="dms:DateTime"/>
+      </xsd:simpleType>
+    </xsd:element>
+    <xsd:element name="AssetExpire" ma:index="7" nillable="true" ma:displayName="Asset End Date" ma:default="2029-01-01T08:00:00Z" ma:format="DateTime" ma:internalName="AssetExpire" ma:readOnly="false">
+      <xsd:simpleType>
+        <xsd:restriction base="dms:DateTime"/>
+      </xsd:simpleType>
+    </xsd:element>
+    <xsd:element name="AssetId" ma:index="8" nillable="true" ma:displayName="Asset ID" ma:default="" ma:indexed="true" ma:internalName="AssetId" ma:readOnly="false">
+      <xsd:simpleType>
+        <xsd:restriction base="dms:Text">
+          <xsd:maxLength value="255"/>
+        </xsd:restriction>
+      </xsd:simpleType>
+    </xsd:element>
+    <xsd:element name="IsSearchable" ma:index="9" nillable="true" ma:displayName="Asset Searchable?" ma:default="true" ma:internalName="IsSearchable" ma:readOnly="false">
+      <xsd:simpleType>
+        <xsd:restriction base="dms:Boolean"/>
+      </xsd:simpleType>
+    </xsd:element>
+    <xsd:element name="AssetType" ma:index="10" nillable="true" ma:displayName="Asset Type" ma:default="" ma:internalName="AssetType" ma:readOnly="false">
+      <xsd:simpleType>
+        <xsd:restriction base="dms:Unknown"/>
+      </xsd:simpleType>
+    </xsd:element>
+    <xsd:element name="APAuthor" ma:index="11" nillable="true" ma:displayName="Author" ma:default="" ma:list="UserInfo" ma:internalName="APAuthor" ma:readOnly="false">
+      <xsd:complexType>
+        <xsd:complexContent>
+          <xsd:extension base="dms:User">
+            <xsd:sequence>
+              <xsd:element name="UserInfo" minOccurs="0" maxOccurs="unbounded">
+                <xsd:complexType>
+                  <xsd:sequence>
+                    <xsd:element name="DisplayName" type="xsd:string" minOccurs="0"/>
+                    <xsd:element name="AccountId" type="dms:UserId" minOccurs="0" nillable="true"/>
+                    <xsd:element name="AccountType" type="xsd:string" minOccurs="0"/>
+                  </xsd:sequence>
+                </xsd:complexType>
+              </xsd:element>
+            </xsd:sequence>
+          </xsd:extension>
+        </xsd:complexContent>
+      </xsd:complexType>
+    </xsd:element>
+    <xsd:element name="AverageRating" ma:index="12" nillable="true" ma:displayName="Average Rating" ma:internalName="AverageRating" ma:readOnly="false">
+      <xsd:simpleType>
+        <xsd:restriction base="dms:Text"/>
+      </xsd:simpleType>
+    </xsd:element>
+    <xsd:element name="BlockPublish" ma:index="13" nillable="true" ma:displayName="Block from Publishing?" ma:default="" ma:internalName="BlockPublish" ma:readOnly="false">
+      <xsd:simpleType>
+        <xsd:restriction base="dms:Boolean"/>
+      </xsd:simpleType>
+    </xsd:element>
+    <xsd:element name="BugNumber" ma:index="14" nillable="true" ma:displayName="Bug Number" ma:default="" ma:internalName="BugNumber" ma:readOnly="false">
+      <xsd:simpleType>
+        <xsd:restriction base="dms:Text"/>
+      </xsd:simpleType>
+    </xsd:element>
+    <xsd:element name="CampaignTagsTaxHTField0" ma:index="16" nillable="true" ma:taxonomy="true" ma:internalName="CampaignTagsTaxHTField0" ma:taxonomyFieldName="CampaignTags" ma:displayName="Campaigns" ma:readOnly="false" ma:default="" ma:fieldId="{1df42cc3-2301-4f11-a52a-6ead923c29ed}" ma:taxonomyMulti="true" ma:sspId="8f79753a-75d3-41f5-8ca3-40b843941b4f" ma:termSetId="ca0e50d4-faa1-44ce-961e-bb1441c60e66" ma:anchorId="00000000-0000-0000-0000-000000000000" ma:open="false" ma:isKeyword="false">
+      <xsd:complexType>
+        <xsd:sequence>
+          <xsd:element ref="pc:Terms" minOccurs="0" maxOccurs="1"/>
+        </xsd:sequence>
+      </xsd:complexType>
+    </xsd:element>
+    <xsd:element name="TPClientViewer" ma:index="17" nillable="true" ma:displayName="Client Viewer" ma:default="" ma:internalName="TPClientViewer">
+      <xsd:simpleType>
+        <xsd:restriction base="dms:Text"/>
+      </xsd:simpleType>
+    </xsd:element>
+    <xsd:element name="ClipArtFilename" ma:index="18" nillable="true" ma:displayName="Clip Art Name" ma:default="" ma:internalName="ClipArtFilename" ma:readOnly="false">
+      <xsd:simpleType>
+        <xsd:restriction base="dms:Text"/>
+      </xsd:simpleType>
+    </xsd:element>
+    <xsd:element name="TPCommandLine" ma:index="19" nillable="true" ma:displayName="Command Line" ma:default="" ma:internalName="TPCommandLine">
+      <xsd:simpleType>
+        <xsd:restriction base="dms:Text"/>
+      </xsd:simpleType>
+    </xsd:element>
+    <xsd:element name="TPComponent" ma:index="20" nillable="true" ma:displayName="Component" ma:default="" ma:internalName="TPComponent">
+      <xsd:simpleType>
+        <xsd:restriction base="dms:Text"/>
+      </xsd:simpleType>
+    </xsd:element>
+    <xsd:element name="ContentItem" ma:index="21" nillable="true" ma:displayName="Content Item" ma:default="" ma:hidden="true" ma:internalName="ContentItem" ma:readOnly="false">
+      <xsd:simpleType>
+        <xsd:restriction base="dms:Unknown"/>
+      </xsd:simpleType>
+    </xsd:element>
+    <xsd:element name="CrawlForDependencies" ma:index="23" nillable="true" ma:displayName="Crawl for Dependencies?" ma:default="true" ma:internalName="CrawlForDependencies" ma:readOnly="false">
+      <xsd:simpleType>
+        <xsd:restriction base="dms:Boolean"/>
+      </xsd:simpleType>
+    </xsd:element>
+    <xsd:element name="CSXHash" ma:index="26" nillable="true" ma:displayName="CSX Hash" ma:default="" ma:indexed="true" ma:internalName="CSXHash" ma:readOnly="false">
+      <xsd:simpleType>
+        <xsd:restriction base="dms:Text"/>
+      </xsd:simpleType>
+    </xsd:element>
+    <xsd:element name="CSXSubmissionMarket" ma:index="27" nillable="true" ma:displayName="CSX Submission Market" ma:default="" ma:list="{2FBD1B11-2ACE-4FDC-B5A3-635D4ADF6F1B}" ma:internalName="CSXSubmissionMarket" ma:readOnly="false" ma:showField="MarketName" ma:web="4873beb7-5857-4685-be1f-d57550cc96cc">
+      <xsd:simpleType>
+        <xsd:restriction base="dms:Lookup"/>
+      </xsd:simpleType>
+    </xsd:element>
+    <xsd:element name="CSXUpdate" ma:index="28" nillable="true" ma:displayName="CSX Updated?" ma:default="false" ma:internalName="CSXUpdate" ma:readOnly="false">
+      <xsd:simpleType>
+        <xsd:restriction base="dms:Boolean"/>
+      </xsd:simpleType>
+    </xsd:element>
+    <xsd:element name="IntlLangReviewDate" ma:index="29" nillable="true" ma:displayName="Date to Complete Intl QA" ma:default="" ma:internalName="IntlLangReviewDate" ma:readOnly="false">
+      <xsd:simpleType>
+        <xsd:restriction base="dms:DateTime"/>
+      </xsd:simpleType>
+    </xsd:element>
+    <xsd:element name="IsDeleted" ma:index="30" nillable="true" ma:displayName="Deleted?" ma:default="" ma:internalName="IsDeleted" ma:readOnly="false">
+      <xsd:simpleType>
+        <xsd:restriction base="dms:Boolean"/>
+      </xsd:simpleType>
+    </xsd:element>
+    <xsd:element name="APDescription" ma:index="31" nillable="true" ma:displayName="Description" ma:default="" ma:internalName="APDescription" ma:readOnly="false">
+      <xsd:simpleType>
+        <xsd:restriction base="dms:Note"/>
+      </xsd:simpleType>
+    </xsd:element>
+    <xsd:element name="DirectSourceMarket" ma:index="32" nillable="true" ma:displayName="Direct Source Market Group" ma:default="" ma:internalName="DirectSourceMarket" ma:readOnly="false">
+      <xsd:simpleType>
+        <xsd:restriction base="dms:Text"/>
+      </xsd:simpleType>
+    </xsd:element>
+    <xsd:element name="Downloads" ma:index="33" nillable="true" ma:displayName="Downloads" ma:default="0" ma:hidden="true" ma:internalName="Downloads" ma:readOnly="false">
+      <xsd:simpleType>
+        <xsd:restriction base="dms:Unknown"/>
+      </xsd:simpleType>
+    </xsd:element>
+    <xsd:element name="DSATActionTaken" ma:index="34" nillable="true" ma:displayName="DSAT Action Taken" ma:default="" ma:internalName="DSATActionTaken" ma:readOnly="false">
+      <xsd:simpleType>
+        <xsd:restriction base="dms:Choice">
+          <xsd:enumeration value="Best Bets"/>
+          <xsd:enumeration value="Expire"/>
+          <xsd:enumeration value="Hide"/>
+          <xsd:enumeration value="None"/>
+        </xsd:restriction>
+      </xsd:simpleType>
+    </xsd:element>
+    <xsd:element name="APEditor" ma:index="35" nillable="true" ma:displayName="Editor" ma:default="" ma:list="UserInfo" ma:internalName="APEditor" ma:readOnly="false">
+      <xsd:complexType>
+        <xsd:complexContent>
+          <xsd:extension base="dms:User">
+            <xsd:sequence>
+              <xsd:element name="UserInfo" minOccurs="0" maxOccurs="unbounded">
+                <xsd:complexType>
+                  <xsd:sequence>
+                    <xsd:element name="DisplayName" type="xsd:string" minOccurs="0"/>
+                    <xsd:element name="AccountId" type="dms:UserId" minOccurs="0" nillable="true"/>
+                    <xsd:element name="AccountType" type="xsd:string" minOccurs="0"/>
+                  </xsd:sequence>
+                </xsd:complexType>
+              </xsd:element>
+            </xsd:sequence>
+          </xsd:extension>
+        </xsd:complexContent>
+      </xsd:complexType>
+    </xsd:element>
+    <xsd:element name="EditorialStatus" ma:index="36" nillable="true" ma:displayName="Editorial Status" ma:default="" ma:internalName="EditorialStatus" ma:readOnly="false">
+      <xsd:simpleType>
+        <xsd:restriction base="dms:Unknown"/>
+      </xsd:simpleType>
+    </xsd:element>
+    <xsd:element name="EditorialTags" ma:index="37" nillable="true" ma:displayName="Editorial Tags" ma:default="" ma:internalName="EditorialTags">
+      <xsd:simpleType>
+        <xsd:restriction base="dms:Unknown"/>
+      </xsd:simpleType>
+    </xsd:element>
+    <xsd:element name="TPExecutable" ma:index="38" nillable="true" ma:displayName="Executable" ma:default="" ma:internalName="TPExecutable">
+      <xsd:simpleType>
+        <xsd:restriction base="dms:Text"/>
+      </xsd:simpleType>
+    </xsd:element>
+    <xsd:element name="FeatureTagsTaxHTField0" ma:index="40" nillable="true" ma:taxonomy="true" ma:internalName="FeatureTagsTaxHTField0" ma:taxonomyFieldName="FeatureTags" ma:displayName="Features" ma:readOnly="false" ma:default="" ma:fieldId="{7fc0d542-15c6-4882-a8e3-13bca44403fb}" ma:taxonomyMulti="true" ma:sspId="8f79753a-75d3-41f5-8ca3-40b843941b4f" ma:termSetId="f1ab6845-967d-4854-a0ba-4ec07f0f8113" ma:anchorId="00000000-0000-0000-0000-000000000000" ma:open="false" ma:isKeyword="false">
+      <xsd:complexType>
+        <xsd:sequence>
+          <xsd:element ref="pc:Terms" minOccurs="0" maxOccurs="1"/>
+        </xsd:sequence>
+      </xsd:complexType>
+    </xsd:element>
+    <xsd:element name="TPFriendlyName" ma:index="41" nillable="true" ma:displayName="Friendly Name" ma:default="" ma:internalName="TPFriendlyName">
+      <xsd:simpleType>
+        <xsd:restriction base="dms:Text"/>
+      </xsd:simpleType>
+    </xsd:element>
+    <xsd:element name="FriendlyTitle" ma:index="42" nillable="true" ma:displayName="Friendly Title" ma:default="" ma:description="Shorter title to be used when displaying search results" ma:internalName="FriendlyTitle" ma:readOnly="false">
+      <xsd:simpleType>
+        <xsd:restriction base="dms:Text"/>
+      </xsd:simpleType>
+    </xsd:element>
+    <xsd:element name="PrimaryImageGen" ma:index="43" nillable="true" ma:displayName="Generate Images?" ma:default="true" ma:internalName="PrimaryImageGen">
+      <xsd:simpleType>
+        <xsd:restriction base="dms:Boolean"/>
+      </xsd:simpleType>
+    </xsd:element>
+    <xsd:element name="HandoffToMSDN" ma:index="44" nillable="true" ma:displayName="Handoff To MSDN Date" ma:default="" ma:internalName="HandoffToMSDN" ma:readOnly="false">
+      <xsd:simpleType>
+        <xsd:restriction base="dms:DateTime"/>
+      </xsd:simpleType>
+    </xsd:element>
+    <xsd:element name="InProjectListLookup" ma:index="45" nillable="true" ma:displayName="InProjectListLookup" ma:list="{9E343742-310B-4684-A24C-1D137CB4B230}" ma:internalName="InProjectListLookup" ma:readOnly="true" ma:showField="InProjectList" ma:web="4873beb7-5857-4685-be1f-d57550cc96cc">
+      <xsd:complexType>
+        <xsd:complexContent>
+          <xsd:extension base="dms:MultiChoiceLookup">
+            <xsd:sequence>
+              <xsd:element name="Value" type="dms:Lookup" maxOccurs="unbounded" minOccurs="0" nillable="true"/>
+            </xsd:sequence>
+          </xsd:extension>
+        </xsd:complexContent>
+      </xsd:complexType>
+    </xsd:element>
+    <xsd:element name="TPInstallLocation" ma:index="46" nillable="true" ma:displayName="Install Location" ma:default="" ma:internalName="TPInstallLocation">
+      <xsd:simpleType>
+        <xsd:restriction base="dms:Text"/>
+      </xsd:simpleType>
+    </xsd:element>
+    <xsd:element name="InternalTagsTaxHTField0" ma:index="48" nillable="true" ma:taxonomy="true" ma:internalName="InternalTagsTaxHTField0" ma:taxonomyFieldName="InternalTags" ma:displayName="Internal Tags" ma:readOnly="false" ma:default="" ma:fieldId="{1490b8a4-2706-41ec-b5e3-73176dccf34e}" ma:taxonomyMulti="true" ma:sspId="8f79753a-75d3-41f5-8ca3-40b843941b4f" ma:termSetId="82b6639e-f7fc-4c18-ad2d-003a6e707765" ma:anchorId="00000000-0000-0000-0000-000000000000" ma:open="false" ma:isKeyword="false">
+      <xsd:complexType>
+        <xsd:sequence>
+          <xsd:element ref="pc:Terms" minOccurs="0" maxOccurs="1"/>
+        </xsd:sequence>
+      </xsd:complexType>
+    </xsd:element>
+    <xsd:element name="IntlLangReview" ma:index="49" nillable="true" ma:displayName="Intl Lang QA Review Required?" ma:default="" ma:internalName="IntlLangReview" ma:readOnly="false">
+      <xsd:simpleType>
+        <xsd:restriction base="dms:Boolean"/>
+      </xsd:simpleType>
+    </xsd:element>
+    <xsd:element name="IntlLangReviewer" ma:index="50" nillable="true" ma:displayName="Intl Lang QA Reviewer" ma:default="" ma:internalName="IntlLangReviewer" ma:readOnly="false">
+      <xsd:simpleType>
+        <xsd:restriction base="dms:Text"/>
+      </xsd:simpleType>
+    </xsd:element>
+    <xsd:element name="MarketSpecific" ma:index="51" nillable="true" ma:displayName="Is Market Specific?" ma:default="" ma:internalName="MarketSpecific" ma:readOnly="false">
+      <xsd:simpleType>
+        <xsd:restriction base="dms:Boolean"/>
+      </xsd:simpleType>
+    </xsd:element>
+    <xsd:element name="LastCompleteVersionLookup" ma:index="52" nillable="true" ma:displayName="Last Complete Version Lookup" ma:default="" ma:list="{9E343742-310B-4684-A24C-1D137CB4B230}" ma:internalName="LastCompleteVersionLookup" ma:readOnly="true" ma:showField="LastCompleteVersion" ma:web="4873beb7-5857-4685-be1f-d57550cc96cc">
+      <xsd:complexType>
+        <xsd:complexContent>
+          <xsd:extension base="dms:MultiChoiceLookup">
+            <xsd:sequence>
+              <xsd:element name="Value" type="dms:Lookup" maxOccurs="unbounded" minOccurs="0" nillable="true"/>
+            </xsd:sequence>
+          </xsd:extension>
+        </xsd:complexContent>
+      </xsd:complexType>
+    </xsd:element>
+    <xsd:element name="LastHandOff" ma:index="53" nillable="true" ma:displayName="Last Hand-off" ma:default="" ma:internalName="LastHandOff" ma:readOnly="false">
+      <xsd:simpleType>
+        <xsd:restriction base="dms:DateTime"/>
+      </xsd:simpleType>
+    </xsd:element>
+    <xsd:element name="LastModifiedDateTime" ma:index="54" nillable="true" ma:displayName="Last Modified Date" ma:default="" ma:internalName="LastModifiedDateTime" ma:readOnly="false">
+      <xsd:simpleType>
+        <xsd:restriction base="dms:DateTime"/>
+      </xsd:simpleType>
+    </xsd:element>
+    <xsd:element name="LastPreviewErrorLookup" ma:index="55" nillable="true" ma:displayName="Last Preview Attempt Error" ma:default="" ma:list="{9E343742-310B-4684-A24C-1D137CB4B230}" ma:internalName="LastPreviewErrorLookup" ma:readOnly="true" ma:showField="LastPreviewError" ma:web="4873beb7-5857-4685-be1f-d57550cc96cc">
+      <xsd:complexType>
+        <xsd:complexContent>
+          <xsd:extension base="dms:MultiChoiceLookup">
+            <xsd:sequence>
+              <xsd:element name="Value" type="dms:Lookup" maxOccurs="unbounded" minOccurs="0" nillable="true"/>
+            </xsd:sequence>
+          </xsd:extension>
+        </xsd:complexContent>
+      </xsd:complexType>
+    </xsd:element>
+    <xsd:element name="LastPreviewResultLookup" ma:index="56" nillable="true" ma:displayName="Last Preview Attempt Result" ma:default="" ma:list="{9E343742-310B-4684-A24C-1D137CB4B230}" ma:internalName="LastPreviewResultLookup" ma:readOnly="true" ma:showField="LastPreviewResult" ma:web="4873beb7-5857-4685-be1f-d57550cc96cc">
+      <xsd:complexType>
+        <xsd:complexContent>
+          <xsd:extension base="dms:MultiChoiceLookup">
+            <xsd:sequence>
+              <xsd:element name="Value" type="dms:Lookup" maxOccurs="unbounded" minOccurs="0" nillable="true"/>
+            </xsd:sequence>
+          </xsd:extension>
+        </xsd:complexContent>
+      </xsd:complexType>
+    </xsd:element>
+    <xsd:element name="LastPreviewAttemptDateLookup" ma:index="57" nillable="true" ma:displayName="Last Preview Attempted On" ma:default="" ma:list="{9E343742-310B-4684-A24C-1D137CB4B230}" ma:internalName="LastPreviewAttemptDateLookup" ma:readOnly="true" ma:showField="LastPreviewAttemptDate" ma:web="4873beb7-5857-4685-be1f-d57550cc96cc">
+      <xsd:complexType>
+        <xsd:complexContent>
+          <xsd:extension base="dms:MultiChoiceLookup">
+            <xsd:sequence>
+              <xsd:element name="Value" type="dms:Lookup" maxOccurs="unbounded" minOccurs="0" nillable="true"/>
+            </xsd:sequence>
+          </xsd:extension>
+        </xsd:complexContent>
+      </xsd:complexType>
+    </xsd:element>
+    <xsd:element name="LastPreviewedByLookup" ma:index="58" nillable="true" ma:displayName="Last Previewed By" ma:default="" ma:list="{9E343742-310B-4684-A24C-1D137CB4B230}" ma:internalName="LastPreviewedByLookup" ma:readOnly="true" ma:showField="LastPreviewedBy" ma:web="4873beb7-5857-4685-be1f-d57550cc96cc">
+      <xsd:complexType>
+        <xsd:complexContent>
+          <xsd:extension base="dms:MultiChoiceLookup">
+            <xsd:sequence>
+              <xsd:element name="Value" type="dms:Lookup" maxOccurs="unbounded" minOccurs="0" nillable="true"/>
+            </xsd:sequence>
+          </xsd:extension>
+        </xsd:complexContent>
+      </xsd:complexType>
+    </xsd:element>
+    <xsd:element name="LastPreviewTimeLookup" ma:index="59" nillable="true" ma:displayName="Last Previewed Date" ma:default="" ma:list="{9E343742-310B-4684-A24C-1D137CB4B230}" ma:internalName="LastPreviewTimeLookup" ma:readOnly="true" ma:showField="LastPreviewTime" ma:web="4873beb7-5857-4685-be1f-d57550cc96cc">
+      <xsd:complexType>
+        <xsd:complexContent>
+          <xsd:extension base="dms:MultiChoiceLookup">
+            <xsd:sequence>
+              <xsd:element name="Value" type="dms:Lookup" maxOccurs="unbounded" minOccurs="0" nillable="true"/>
+            </xsd:sequence>
+          </xsd:extension>
+        </xsd:complexContent>
+      </xsd:complexType>
+    </xsd:element>
+    <xsd:element name="LastPreviewVersionLookup" ma:index="60" nillable="true" ma:displayName="Last Previewed Version" ma:default="" ma:list="{9E343742-310B-4684-A24C-1D137CB4B230}" ma:internalName="LastPreviewVersionLookup" ma:readOnly="true" ma:showField="LastPreviewVersion" ma:web="4873beb7-5857-4685-be1f-d57550cc96cc">
+      <xsd:complexType>
+        <xsd:complexContent>
+          <xsd:extension base="dms:MultiChoiceLookup">
+            <xsd:sequence>
+              <xsd:element name="Value" type="dms:Lookup" maxOccurs="unbounded" minOccurs="0" nillable="true"/>
+            </xsd:sequence>
+          </xsd:extension>
+        </xsd:complexContent>
+      </xsd:complexType>
+    </xsd:element>
+    <xsd:element name="LastPublishErrorLookup" ma:index="61" nillable="true" ma:displayName="Last Publish Attempt Error" ma:default="" ma:list="{9E343742-310B-4684-A24C-1D137CB4B230}" ma:internalName="LastPublishErrorLookup" ma:readOnly="true" ma:showField="LastPublishError" ma:web="4873beb7-5857-4685-be1f-d57550cc96cc">
+      <xsd:complexType>
+        <xsd:complexContent>
+          <xsd:extension base="dms:MultiChoiceLookup">
+            <xsd:sequence>
+              <xsd:element name="Value" type="dms:Lookup" maxOccurs="unbounded" minOccurs="0" nillable="true"/>
+            </xsd:sequence>
+          </xsd:extension>
+        </xsd:complexContent>
+      </xsd:complexType>
+    </xsd:element>
+    <xsd:element name="LastPublishResultLookup" ma:index="62" nillable="true" ma:displayName="Last Publish Attempt Result" ma:default="" ma:list="{9E343742-310B-4684-A24C-1D137CB4B230}" ma:internalName="LastPublishResultLookup" ma:readOnly="true" ma:showField="LastPublishResult" ma:web="4873beb7-5857-4685-be1f-d57550cc96cc">
+      <xsd:complexType>
+        <xsd:complexContent>
+          <xsd:extension base="dms:MultiChoiceLookup">
+            <xsd:sequence>
+              <xsd:element name="Value" type="dms:Lookup" maxOccurs="unbounded" minOccurs="0" nillable="true"/>
+            </xsd:sequence>
+          </xsd:extension>
+        </xsd:complexContent>
+      </xsd:complexType>
+    </xsd:element>
+    <xsd:element name="LastPublishAttemptDateLookup" ma:index="63" nillable="true" ma:displayName="Last Publish Attempted On" ma:default="" ma:list="{9E343742-310B-4684-A24C-1D137CB4B230}" ma:internalName="LastPublishAttemptDateLookup" ma:readOnly="true" ma:showField="LastPublishAttemptDate" ma:web="4873beb7-5857-4685-be1f-d57550cc96cc">
+      <xsd:complexType>
+        <xsd:complexContent>
+          <xsd:extension base="dms:MultiChoiceLookup">
+            <xsd:sequence>
+              <xsd:element name="Value" type="dms:Lookup" maxOccurs="unbounded" minOccurs="0" nillable="true"/>
+            </xsd:sequence>
+          </xsd:extension>
+        </xsd:complexContent>
+      </xsd:complexType>
+    </xsd:element>
+    <xsd:element name="LastPublishedByLookup" ma:index="64" nillable="true" ma:displayName="Last Published By" ma:default="" ma:list="{9E343742-310B-4684-A24C-1D137CB4B230}" ma:internalName="LastPublishedByLookup" ma:readOnly="true" ma:showField="LastPublishedBy" ma:web="4873beb7-5857-4685-be1f-d57550cc96cc">
+      <xsd:complexType>
+        <xsd:complexContent>
+          <xsd:extension base="dms:MultiChoiceLookup">
+            <xsd:sequence>
+              <xsd:element name="Value" type="dms:Lookup" maxOccurs="unbounded" minOccurs="0" nillable="true"/>
+            </xsd:sequence>
+          </xsd:extension>
+        </xsd:complexContent>
+      </xsd:complexType>
+    </xsd:element>
+    <xsd:element name="LastPublishTimeLookup" ma:index="65" nillable="true" ma:displayName="Last Published Date" ma:default="" ma:list="{9E343742-310B-4684-A24C-1D137CB4B230}" ma:internalName="LastPublishTimeLookup" ma:readOnly="true" ma:showField="LastPublishTime" ma:web="4873beb7-5857-4685-be1f-d57550cc96cc">
+      <xsd:complexType>
+        <xsd:complexContent>
+          <xsd:extension base="dms:MultiChoiceLookup">
+            <xsd:sequence>
+              <xsd:element name="Value" type="dms:Lookup" maxOccurs="unbounded" minOccurs="0" nillable="true"/>
+            </xsd:sequence>
+          </xsd:extension>
+        </xsd:complexContent>
+      </xsd:complexType>
+    </xsd:element>
+    <xsd:element name="LastPublishVersionLookup" ma:index="66" nillable="true" ma:displayName="Last Published Version" ma:default="" ma:list="{9E343742-310B-4684-A24C-1D137CB4B230}" ma:internalName="LastPublishVersionLookup" ma:readOnly="true" ma:showField="LastPublishVersion" ma:web="4873beb7-5857-4685-be1f-d57550cc96cc">
+      <xsd:complexType>
+        <xsd:complexContent>
+          <xsd:extension base="dms:MultiChoiceLookup">
+            <xsd:sequence>
+              <xsd:element name="Value" type="dms:Lookup" maxOccurs="unbounded" minOccurs="0" nillable="true"/>
+            </xsd:sequence>
+          </xsd:extension>
+        </xsd:complexContent>
+      </xsd:complexType>
+    </xsd:element>
+    <xsd:element name="TPLaunchHelpLinkType" ma:index="67" nillable="true" ma:displayName="Launch Help Link Type" ma:default="Template" ma:internalName="TPLaunchHelpLinkType">
+      <xsd:simpleType>
+        <xsd:restriction base="dms:Choice">
+          <xsd:enumeration value="Template"/>
+          <xsd:enumeration value="Training"/>
+          <xsd:enumeration value="URL"/>
+          <xsd:enumeration value="None"/>
+        </xsd:restriction>
+      </xsd:simpleType>
+    </xsd:element>
+    <xsd:element name="LegacyData" ma:index="68" nillable="true" ma:displayName="Legacy Data" ma:default="" ma:internalName="LegacyData" ma:readOnly="false">
+      <xsd:simpleType>
+        <xsd:restriction base="dms:Note"/>
+      </xsd:simpleType>
+    </xsd:element>
+    <xsd:element name="TPLaunchHelpLink" ma:index="69" nillable="true" ma:displayName="Link to Launch Help Topic" ma:default="" ma:internalName="TPLaunchHelpLink">
+      <xsd:simpleType>
+        <xsd:restriction base="dms:Text"/>
+      </xsd:simpleType>
+    </xsd:element>
+    <xsd:element name="LocComments" ma:index="70" nillable="true" ma:displayName="Loc Approval Comments" ma:default="" ma:internalName="LocComments" ma:readOnly="false">
+      <xsd:simpleType>
+        <xsd:restriction base="dms:Note"/>
+      </xsd:simpleType>
+    </xsd:element>
+    <xsd:element name="LocLastLocAttemptVersionLookup" ma:index="71" nillable="true" ma:displayName="Loc Last Loc Attempt Version" ma:default="" ma:list="{7DD1DCEC-E449-43D3-891F-7DC62F62AD21}" ma:internalName="LocLastLocAttemptVersionLookup" ma:readOnly="false" ma:showField="LastLocAttemptVersion" ma:web="4873beb7-5857-4685-be1f-d57550cc96cc">
+      <xsd:simpleType>
+        <xsd:restriction base="dms:Lookup"/>
+      </xsd:simpleType>
+    </xsd:element>
+    <xsd:element name="LocLastLocAttemptVersionTypeLookup" ma:index="72" nillable="true" ma:displayName="Loc Last Loc Attempt Version Type" ma:default="" ma:list="{7DD1DCEC-E449-43D3-891F-7DC62F62AD21}" ma:internalName="LocLastLocAttemptVersionTypeLookup" ma:readOnly="true" ma:showField="LastLocAttemptVersionType" ma:web="4873beb7-5857-4685-be1f-d57550cc96cc">
+      <xsd:simpleType>
+        <xsd:restriction base="dms:Lookup"/>
+      </xsd:simpleType>
+    </xsd:element>
+    <xsd:element name="LocManualTestRequired" ma:index="73" nillable="true" ma:displayName="Loc Manual Test Required" ma:default="" ma:internalName="LocManualTestRequired" ma:readOnly="false">
+      <xsd:simpleType>
+        <xsd:restriction base="dms:Boolean"/>
+      </xsd:simpleType>
+    </xsd:element>
+    <xsd:element name="LocMarketGroupTiers2" ma:index="74" nillable="true" ma:displayName="Loc Market Group Tiers" ma:internalName="LocMarketGroupTiers2" ma:readOnly="false">
+      <xsd:simpleType>
+        <xsd:restriction base="dms:Unknown"/>
+      </xsd:simpleType>
+    </xsd:element>
+    <xsd:element name="LocNewPublishedVersionLookup" ma:index="75" nillable="true" ma:displayName="Loc New Published Version Lookup" ma:default="" ma:list="{7DD1DCEC-E449-43D3-891F-7DC62F62AD21}" ma:internalName="LocNewPublishedVersionLookup" ma:readOnly="true" ma:showField="NewPublishedVersion" ma:web="4873beb7-5857-4685-be1f-d57550cc96cc">
+      <xsd:simpleType>
+        <xsd:restriction base="dms:Lookup"/>
+      </xsd:simpleType>
+    </xsd:element>
+    <xsd:element name="LocOverallHandbackStatusLookup" ma:index="76" nillable="true" ma:displayName="Loc Overall Handback Status" ma:default="" ma:list="{7DD1DCEC-E449-43D3-891F-7DC62F62AD21}" ma:internalName="LocOverallHandbackStatusLookup" ma:readOnly="true" ma:showField="OverallHandbackStatus" ma:web="4873beb7-5857-4685-be1f-d57550cc96cc">
+      <xsd:simpleType>
+        <xsd:restriction base="dms:Lookup"/>
+      </xsd:simpleType>
+    </xsd:element>
+    <xsd:element name="LocOverallLocStatusLookup" ma:index="77" nillable="true" ma:displayName="Loc Overall Localize Status" ma:default="" ma:list="{7DD1DCEC-E449-43D3-891F-7DC62F62AD21}" ma:internalName="LocOverallLocStatusLookup" ma:readOnly="true" ma:showField="OverallLocStatus" ma:web="4873beb7-5857-4685-be1f-d57550cc96cc">
+      <xsd:simpleType>
+        <xsd:restriction base="dms:Lookup"/>
+      </xsd:simpleType>
+    </xsd:element>
+    <xsd:element name="LocOverallPreviewStatusLookup" ma:index="78" nillable="true" ma:displayName="Loc Overall Preview Status" ma:default="" ma:list="{7DD1DCEC-E449-43D3-891F-7DC62F62AD21}" ma:internalName="LocOverallPreviewStatusLookup" ma:readOnly="true" ma:showField="OverallPreviewStatus" ma:web="4873beb7-5857-4685-be1f-d57550cc96cc">
+      <xsd:simpleType>
+        <xsd:restriction base="dms:Lookup"/>
+      </xsd:simpleType>
+    </xsd:element>
+    <xsd:element name="LocOverallPublishStatusLookup" ma:index="79" nillable="true" ma:displayName="Loc Overall Publish Status" ma:default="" ma:list="{7DD1DCEC-E449-43D3-891F-7DC62F62AD21}" ma:internalName="LocOverallPublishStatusLookup" ma:readOnly="true" ma:showField="OverallPublishStatus" ma:web="4873beb7-5857-4685-be1f-d57550cc96cc">
+      <xsd:simpleType>
+        <xsd:restriction base="dms:Lookup"/>
+      </xsd:simpleType>
+    </xsd:element>
+    <xsd:element name="IntlLocPriority" ma:index="80" nillable="true" ma:displayName="Loc Priority" ma:default="" ma:internalName="IntlLocPriority" ma:readOnly="false">
+      <xsd:simpleType>
+        <xsd:restriction base="dms:Unknown"/>
+      </xsd:simpleType>
+    </xsd:element>
+    <xsd:element name="LocProcessedForHandoffsLookup" ma:index="81" nillable="true" ma:displayName="Loc Processed For Handoffs" ma:default="" ma:list="{7DD1DCEC-E449-43D3-891F-7DC62F62AD21}" ma:internalName="LocProcessedForHandoffsLookup" ma:readOnly="true" ma:showField="ProcessedForHandoffs" ma:web="4873beb7-5857-4685-be1f-d57550cc96cc">
+      <xsd:simpleType>
+        <xsd:restriction base="dms:Lookup"/>
+      </xsd:simpleType>
+    </xsd:element>
+    <xsd:element name="LocProcessedForMarketsLookup" ma:index="82" nillable="true" ma:displayName="Loc Processed For Markets" ma:default="" ma:list="{7DD1DCEC-E449-43D3-891F-7DC62F62AD21}" ma:internalName="LocProcessedForMarketsLookup" ma:readOnly="true" ma:showField="ProcessedForMarkets" ma:web="4873beb7-5857-4685-be1f-d57550cc96cc">
+      <xsd:simpleType>
+        <xsd:restriction base="dms:Lookup"/>
+      </xsd:simpleType>
+    </xsd:element>
+    <xsd:element name="LocPublishedDependentAssetsLookup" ma:index="83" nillable="true" ma:displayName="Loc Published Dependent Assets" ma:default="" ma:list="{7DD1DCEC-E449-43D3-891F-7DC62F62AD21}" ma:internalName="LocPublishedDependentAssetsLookup" ma:readOnly="true" ma:showField="PublishedDependentAssets" ma:web="4873beb7-5857-4685-be1f-d57550cc96cc">
+      <xsd:simpleType>
+        <xsd:restriction base="dms:Lookup"/>
+      </xsd:simpleType>
+    </xsd:element>
+    <xsd:element name="LocPublishedLinkedAssetsLookup" ma:index="84" nillable="true" ma:displayName="Loc Published Linked Assets" ma:default="" ma:list="{7DD1DCEC-E449-43D3-891F-7DC62F62AD21}" ma:internalName="LocPublishedLinkedAssetsLookup" ma:readOnly="true" ma:showField="PublishedLinkedAssets" ma:web="4873beb7-5857-4685-be1f-d57550cc96cc">
+      <xsd:simpleType>
+        <xsd:restriction base="dms:Lookup"/>
+      </xsd:simpleType>
+    </xsd:element>
+    <xsd:element name="LocRecommendedHandoff" ma:index="85" nillable="true" ma:displayName="Loc Recommended Handoff" ma:default="" ma:indexed="true" ma:internalName="LocRecommendedHandoff" ma:readOnly="false">
+      <xsd:simpleType>
+        <xsd:restriction base="dms:Text"/>
+      </xsd:simpleType>
+    </xsd:element>
+    <xsd:element name="LocalizationTagsTaxHTField0" ma:index="87" nillable="true" ma:taxonomy="true" ma:internalName="LocalizationTagsTaxHTField0" ma:taxonomyFieldName="LocalizationTags" ma:displayName="Localization Tags" ma:readOnly="false" ma:default="" ma:fieldId="{00f02cb3-2c7c-424a-9c61-10e9b6878429}" ma:taxonomyMulti="true" ma:sspId="8f79753a-75d3-41f5-8ca3-40b843941b4f" ma:termSetId="5b7703a5-8e8b-4b58-8b31-1cea35331da3" ma:anchorId="00000000-0000-0000-0000-000000000000" ma:open="false" ma:isKeyword="false">
+      <xsd:complexType>
+        <xsd:sequence>
+          <xsd:element ref="pc:Terms" minOccurs="0" maxOccurs="1"/>
+        </xsd:sequence>
+      </xsd:complexType>
+    </xsd:element>
+    <xsd:element name="MachineTranslated" ma:index="88" nillable="true" ma:displayName="Machine Translated" ma:default="" ma:internalName="MachineTranslated" ma:readOnly="false">
+      <xsd:simpleType>
+        <xsd:restriction base="dms:Boolean"/>
+      </xsd:simpleType>
+    </xsd:element>
+    <xsd:element name="Manager" ma:index="89" nillable="true" ma:displayName="Manager" ma:hidden="true" ma:internalName="Manager" ma:readOnly="false">
+      <xsd:simpleType>
+        <xsd:restriction base="dms:Text"/>
+      </xsd:simpleType>
+    </xsd:element>
+    <xsd:element name="Markets" ma:index="90" nillable="true" ma:displayName="Markets" ma:default="" ma:description="Leave blank to show in all markets" ma:list="{2FBD1B11-2ACE-4FDC-B5A3-635D4ADF6F1B}" ma:internalName="Markets" ma:readOnly="false" ma:showField="MarketName" ma:web="4873beb7-5857-4685-be1f-d57550cc96cc">
+      <xsd:complexType>
+        <xsd:complexContent>
+          <xsd:extension base="dms:MultiChoiceLookup">
+            <xsd:sequence>
+              <xsd:element name="Value" type="dms:Lookup" maxOccurs="unbounded" minOccurs="0" nillable="true"/>
+            </xsd:sequence>
+          </xsd:extension>
+        </xsd:complexContent>
+      </xsd:complexType>
+    </xsd:element>
+    <xsd:element name="Milestone" ma:index="91" nillable="true" ma:displayName="Milestone" ma:default="" ma:internalName="Milestone" ma:readOnly="false">
+      <xsd:simpleType>
+        <xsd:restriction base="dms:Unknown"/>
+      </xsd:simpleType>
+    </xsd:element>
+    <xsd:element name="TPNamespace" ma:index="94" nillable="true" ma:displayName="Namespace" ma:default="" ma:internalName="TPNamespace">
+      <xsd:simpleType>
+        <xsd:restriction base="dms:Text"/>
+      </xsd:simpleType>
+    </xsd:element>
+    <xsd:element name="NumericId" ma:index="95" nillable="true" ma:displayName="Numeric ID" ma:default="" ma:indexed="true" ma:internalName="NumericId" ma:readOnly="false">
+      <xsd:simpleType>
+        <xsd:restriction base="dms:Number"/>
+      </xsd:simpleType>
+    </xsd:element>
+    <xsd:element name="NumOfRatingsLookup" ma:index="96" nillable="true" ma:displayName="NumOfRatings" ma:default="" ma:list="{9E343742-310B-4684-A24C-1D137CB4B230}" ma:internalName="NumOfRatingsLookup" ma:readOnly="true" ma:showField="NumOfRatings" ma:web="4873beb7-5857-4685-be1f-d57550cc96cc">
+      <xsd:complexType>
+        <xsd:complexContent>
+          <xsd:extension base="dms:MultiChoiceLookup">
+            <xsd:sequence>
+              <xsd:element name="Value" type="dms:Lookup" maxOccurs="unbounded" minOccurs="0" nillable="true"/>
+            </xsd:sequence>
+          </xsd:extension>
+        </xsd:complexContent>
+      </xsd:complexType>
+    </xsd:element>
+    <xsd:element name="OOCacheId" ma:index="97" nillable="true" ma:displayName="OOCacheId" ma:internalName="OOCacheId" ma:readOnly="false">
+      <xsd:simpleType>
+        <xsd:restriction base="dms:Text"/>
+      </xsd:simpleType>
+    </xsd:element>
+    <xsd:element name="OpenTemplate" ma:index="98" nillable="true" ma:displayName="Open Template" ma:default="true" ma:internalName="OpenTemplate">
+      <xsd:simpleType>
+        <xsd:restriction base="dms:Boolean"/>
+      </xsd:simpleType>
+    </xsd:element>
+    <xsd:element name="OriginAsset" ma:index="99" nillable="true" ma:displayName="Origin Asset" ma:default="" ma:internalName="OriginAsset" ma:readOnly="false">
+      <xsd:simpleType>
+        <xsd:restriction base="dms:Text"/>
+      </xsd:simpleType>
+    </xsd:element>
+    <xsd:element name="OriginalRelease" ma:index="100" nillable="true" ma:displayName="Original Release" ma:default="15" ma:internalName="OriginalRelease" ma:readOnly="false">
+      <xsd:simpleType>
+        <xsd:restriction base="dms:Choice">
+          <xsd:enumeration value="14"/>
+          <xsd:enumeration value="15"/>
+          <xsd:enumeration value="16"/>
+        </xsd:restriction>
+      </xsd:simpleType>
+    </xsd:element>
+    <xsd:element name="OriginalSourceMarket" ma:index="101" nillable="true" ma:displayName="Original Source Market Group" ma:default="" ma:internalName="OriginalSourceMarket" ma:readOnly="false">
+      <xsd:simpleType>
+        <xsd:restriction base="dms:Text"/>
+      </xsd:simpleType>
+    </xsd:element>
+    <xsd:element name="OutputCachingOn" ma:index="102" nillable="true" ma:displayName="Output Caching" ma:default="true" ma:hidden="true" ma:internalName="OutputCachingOn" ma:readOnly="false">
+      <xsd:simpleType>
+        <xsd:restriction base="dms:Boolean"/>
+      </xsd:simpleType>
+    </xsd:element>
+    <xsd:element name="ParentAssetId" ma:index="103" nillable="true" ma:displayName="Parent Asset Id" ma:default="" ma:internalName="ParentAssetId" ma:readOnly="false">
+      <xsd:simpleType>
+        <xsd:restriction base="dms:Text"/>
+      </xsd:simpleType>
+    </xsd:element>
+    <xsd:element name="PlannedPubDate" ma:index="104" nillable="true" ma:displayName="Planned Publish Date" ma:default="" ma:indexed="true" ma:internalName="PlannedPubDate" ma:readOnly="false">
+      <xsd:simpleType>
+        <xsd:restriction base="dms:DateTime"/>
+      </xsd:simpleType>
+    </xsd:element>
+    <xsd:element name="PolicheckWords" ma:index="105" nillable="true" ma:displayName="Policheck Words" ma:default="" ma:internalName="PolicheckWords" ma:readOnly="false">
+      <xsd:simpleType>
+        <xsd:restriction base="dms:Text"/>
+      </xsd:simpleType>
+    </xsd:element>
+    <xsd:element name="BusinessGroup" ma:index="106" nillable="true" ma:displayName="Product Division Owner" ma:default="" ma:internalName="BusinessGroup" ma:readOnly="false">
+      <xsd:simpleType>
+        <xsd:restriction base="dms:Unknown"/>
+      </xsd:simpleType>
+    </xsd:element>
+    <xsd:element name="UAProjectedTotalWords" ma:index="107" nillable="true" ma:displayName="Projected Word Count" ma:default="" ma:internalName="UAProjectedTotalWords" ma:readOnly="false">
+      <xsd:simpleType>
+        <xsd:restriction base="dms:Unknown"/>
+      </xsd:simpleType>
+    </xsd:element>
+    <xsd:element name="Provider" ma:index="108" nillable="true" ma:displayName="Provider" ma:default="" ma:internalName="Provider" ma:readOnly="false">
+      <xsd:simpleType>
+        <xsd:restriction base="dms:Unknown"/>
+      </xsd:simpleType>
+    </xsd:element>
+    <xsd:element name="Providers" ma:index="109" nillable="true" ma:displayName="Providers" ma:default="" ma:internalName="Providers">
+      <xsd:simpleType>
+        <xsd:restriction base="dms:Unknown"/>
+      </xsd:simpleType>
+    </xsd:element>
+    <xsd:element name="PublishStatusLookup" ma:index="110" nillable="true" ma:displayName="Publish Status" ma:default="" ma:list="{9E343742-310B-4684-A24C-1D137CB4B230}" ma:internalName="PublishStatusLookup" ma:readOnly="false" ma:showField="PublishStatus" ma:web="4873beb7-5857-4685-be1f-d57550cc96cc">
+      <xsd:complexType>
+        <xsd:complexContent>
+          <xsd:extension base="dms:MultiChoiceLookup">
+            <xsd:sequence>
+              <xsd:element name="Value" type="dms:Lookup" maxOccurs="unbounded" minOccurs="0" nillable="true"/>
+            </xsd:sequence>
+          </xsd:extension>
+        </xsd:complexContent>
+      </xsd:complexType>
+    </xsd:element>
+    <xsd:element name="PublishTargets" ma:index="111" nillable="true" ma:displayName="Publish Target" ma:default="OfficeOnlineVNext" ma:internalName="PublishTargets" ma:readOnly="false">
+      <xsd:simpleType>
+        <xsd:restriction base="dms:Unknown"/>
+      </xsd:simpleType>
+    </xsd:element>
+    <xsd:element name="RecommendationsModifier" ma:index="112" nillable="true" ma:displayName="Recommendations Modifier" ma:default="" ma:internalName="RecommendationsModifier" ma:readOnly="false">
+      <xsd:simpleType>
+        <xsd:restriction base="dms:Number"/>
+      </xsd:simpleType>
+    </xsd:element>
+    <xsd:element name="ArtSampleDocs" ma:index="113" nillable="true" ma:displayName="Sample Docs" ma:default="" ma:hidden="true" ma:internalName="ArtSampleDocs" ma:readOnly="false">
+      <xsd:simpleType>
+        <xsd:restriction base="dms:Text"/>
+      </xsd:simpleType>
+    </xsd:element>
+    <xsd:element name="ScenarioTagsTaxHTField0" ma:index="115" nillable="true" ma:taxonomy="true" ma:internalName="ScenarioTagsTaxHTField0" ma:taxonomyFieldName="ScenarioTags" ma:displayName="Scenarios" ma:readOnly="false" ma:default="" ma:fieldId="{93aef74d-6c78-4815-8310-51477dceeccc}" ma:taxonomyMulti="true" ma:sspId="8f79753a-75d3-41f5-8ca3-40b843941b4f" ma:termSetId="4b7d5f16-e2f2-4fc0-bab3-6e8b931e57d6" ma:anchorId="00000000-0000-0000-0000-000000000000" ma:open="false" ma:isKeyword="false">
+      <xsd:complexType>
+        <xsd:sequence>
+          <xsd:element ref="pc:Terms" minOccurs="0" maxOccurs="1"/>
+        </xsd:sequence>
+      </xsd:complexType>
+    </xsd:element>
+    <xsd:element name="ShowIn" ma:index="117" nillable="true" ma:displayName="Show In" ma:default="Show everywhere" ma:internalName="ShowIn" ma:readOnly="false">
+      <xsd:simpleType>
+        <xsd:restriction base="dms:Choice">
+          <xsd:enumeration value="Hide on web"/>
+          <xsd:enumeration value="On Web no search"/>
+          <xsd:enumeration value="Show everywhere"/>
+          <xsd:enumeration value="Special use only"/>
+        </xsd:restriction>
+      </xsd:simpleType>
+    </xsd:element>
+    <xsd:element name="SourceTitle" ma:index="118" nillable="true" ma:displayName="Source Title" ma:default="" ma:indexed="true" ma:internalName="SourceTitle" ma:readOnly="false">
+      <xsd:simpleType>
+        <xsd:restriction base="dms:Text"/>
+      </xsd:simpleType>
+    </xsd:element>
+    <xsd:element name="CSXSubmissionDate" ma:index="119" nillable="true" ma:displayName="Submission Date" ma:default="" ma:internalName="CSXSubmissionDate" ma:readOnly="false">
+      <xsd:simpleType>
+        <xsd:restriction base="dms:DateTime"/>
+      </xsd:simpleType>
+    </xsd:element>
+    <xsd:element name="SubmitterId" ma:index="120" nillable="true" ma:displayName="Submitter ID" ma:default="" ma:internalName="SubmitterId" ma:readOnly="false">
+      <xsd:simpleType>
+        <xsd:restriction base="dms:Text"/>
+      </xsd:simpleType>
+    </xsd:element>
+    <xsd:element name="TaxCatchAll" ma:index="121" nillable="true" ma:displayName="Taxonomy Catch All Column" ma:hidden="true" ma:list="{530f955b-6704-4601-bd83-f81d87f1e440}" ma:internalName="TaxCatchAll" ma:showField="CatchAllData" ma:web="4873beb7-5857-4685-be1f-d57550cc96cc">
+      <xsd:complexType>
+        <xsd:complexContent>
+          <xsd:extension base="dms:MultiChoiceLookup">
+            <xsd:sequence>
+              <xsd:element name="Value" type="dms:Lookup" maxOccurs="unbounded" minOccurs="0" nillable="true"/>
+            </xsd:sequence>
+          </xsd:extension>
+        </xsd:complexContent>
+      </xsd:complexType>
+    </xsd:element>
+    <xsd:element name="TaxCatchAllLabel" ma:index="122" nillable="true" ma:displayName="Taxonomy Catch All Column1" ma:hidden="true" ma:list="{530f955b-6704-4601-bd83-f81d87f1e440}" ma:internalName="TaxCatchAllLabel" ma:readOnly="true" ma:showField="CatchAllDataLabel" ma:web="4873beb7-5857-4685-be1f-d57550cc96cc">
+      <xsd:complexType>
+        <xsd:complexContent>
+          <xsd:extension base="dms:MultiChoiceLookup">
+            <xsd:sequence>
+              <xsd:element name="Value" type="dms:Lookup" maxOccurs="unbounded" minOccurs="0" nillable="true"/>
+            </xsd:sequence>
+          </xsd:extension>
+        </xsd:complexContent>
+      </xsd:complexType>
+    </xsd:element>
+    <xsd:element name="TemplateStatus" ma:index="123" nillable="true" ma:displayName="Template Status" ma:default="" ma:internalName="TemplateStatus">
+      <xsd:simpleType>
+        <xsd:restriction base="dms:Unknown"/>
+      </xsd:simpleType>
+    </xsd:element>
+    <xsd:element name="TemplateTemplateType" ma:index="124" nillable="true" ma:displayName="Template Type" ma:default="" ma:internalName="TemplateTemplateType">
+      <xsd:simpleType>
+        <xsd:restriction base="dms:Unknown"/>
+      </xsd:simpleType>
+    </xsd:element>
+    <xsd:element name="ThumbnailAssetId" ma:index="125" nillable="true" ma:displayName="Thumbnail Image Asset" ma:default="" ma:internalName="ThumbnailAssetId" ma:readOnly="false">
+      <xsd:simpleType>
+        <xsd:restriction base="dms:Text"/>
+      </xsd:simpleType>
+    </xsd:element>
+    <xsd:element name="TimesCloned" ma:index="126" nillable="true" ma:displayName="Times Cloned" ma:default="" ma:internalName="TimesCloned" ma:readOnly="false">
+      <xsd:simpleType>
+        <xsd:restriction base="dms:Number"/>
+      </xsd:simpleType>
+    </xsd:element>
+    <xsd:element name="TrustLevel" ma:index="128" nillable="true" ma:displayName="Trust Level" ma:default="1 Microsoft Managed Content" ma:internalName="TrustLevel" ma:readOnly="false">
+      <xsd:simpleType>
+        <xsd:restriction base="dms:Unknown"/>
+      </xsd:simpleType>
+    </xsd:element>
+    <xsd:element name="UALocComments" ma:index="129" nillable="true" ma:displayName="UA Loc Comments" ma:default="" ma:internalName="UALocComments" ma:readOnly="false">
+      <xsd:simpleType>
+        <xsd:restriction base="dms:Note"/>
+      </xsd:simpleType>
+    </xsd:element>
+    <xsd:element name="UALocRecommendation" ma:index="130" nillable="true" ma:displayName="UA Loc Recommendation" ma:default="Localize" ma:internalName="UALocRecommendation" ma:readOnly="false">
+      <xsd:simpleType>
+        <xsd:restriction base="dms:Choice">
+          <xsd:enumeration value="Localize"/>
+          <xsd:enumeration value="Never Localize"/>
+          <xsd:enumeration value="Priority Localize"/>
+        </xsd:restriction>
+      </xsd:simpleType>
+    </xsd:element>
+    <xsd:element name="UANotes" ma:index="131" nillable="true" ma:displayName="UA Notes" ma:default="" ma:internalName="UANotes" ma:readOnly="false">
+      <xsd:simpleType>
+        <xsd:restriction base="dms:Note"/>
+      </xsd:simpleType>
+    </xsd:element>
+    <xsd:element name="TPAppVersion" ma:index="132" nillable="true" ma:displayName="Version" ma:default="" ma:internalName="TPAppVersion">
+      <xsd:simpleType>
+        <xsd:restriction base="dms:Text"/>
+      </xsd:simpleType>
+    </xsd:element>
+    <xsd:element name="VoteCount" ma:index="133" nillable="true" ma:displayName="Vote Count" ma:default="" ma:internalName="VoteCount" ma:readOnly="false">
+      <xsd:simpleType>
+        <xsd:restriction base="dms:Unknown"/>
+      </xsd:simpleType>
+    </xsd:element>
+  </xsd:schema>
+  <xsd:schema xmlns="http://schemas.openxmlformats.org/package/2006/metadata/core-properties" xmlns:xsd="http://www.w3.org/2001/XMLSchema" xmlns:xsi="http://www.w3.org/2001/XMLSchema-instance" xmlns:dc="http://purl.org/dc/elements/1.1/" xmlns:dcterms="http://purl.org/dc/terms/" xmlns:odoc="http://schemas.microsoft.com/internal/obd" targetNamespace="http://schemas.openxmlformats.org/package/2006/metadata/core-properties" elementFormDefault="qualified" attributeFormDefault="unqualified" blockDefault="#all">
+    <xsd:import namespace="http://purl.org/dc/elements/1.1/" schemaLocation="http://dublincore.org/schemas/xmls/qdc/2003/04/02/dc.xsd"/>
+    <xsd:import namespace="http://purl.org/dc/terms/" schemaLocation="http://dublincore.org/schemas/xmls/qdc/2003/04/02/dcterms.xsd"/>
+    <xsd:element name="coreProperties" type="CT_coreProperties"/>
+    <xsd:complexType name="CT_coreProperties">
+      <xsd:all>
+        <xsd:element ref="dc:creator" minOccurs="0" maxOccurs="1"/>
+        <xsd:element ref="dcterms:created" minOccurs="0" maxOccurs="1"/>
+        <xsd:element ref="dc:identifier" minOccurs="0" maxOccurs="1"/>
+        <xsd:element name="contentType" minOccurs="0" maxOccurs="1" type="xsd:string" ma:index="22" ma:displayName="Content Type"/>
+        <xsd:element ref="dc:title" minOccurs="0" maxOccurs="1" ma:index="127" ma:displayName="Title"/>
+        <xsd:element ref="dc:subject" minOccurs="0" maxOccurs="1"/>
+        <xsd:element ref="dc:description" minOccurs="0" maxOccurs="1"/>
+        <xsd:element name="keywords" minOccurs="0" maxOccurs="1" type="xsd:string"/>
+        <xsd:element ref="dc:language" minOccurs="0" maxOccurs="1"/>
+        <xsd:element name="category" minOccurs="0" maxOccurs="1" type="xsd:string"/>
+        <xsd:element name="version" minOccurs="0" maxOccurs="1" type="xsd:string"/>
+        <xsd:element name="revision" minOccurs="0" maxOccurs="1" type="xsd:string">
+          <xsd:annotation>
+            <xsd:documentation>
+                        This value indicates the number of saves or revisions. The application is responsible for updating this value after each revision.
+                    </xsd:documentation>
+          </xsd:annotation>
+        </xsd:element>
+        <xsd:element name="lastModifiedBy" minOccurs="0" maxOccurs="1" type="xsd:string"/>
+        <xsd:element ref="dcterms:modified" minOccurs="0" maxOccurs="1"/>
+        <xsd:element name="contentStatus" minOccurs="0" maxOccurs="1" type="xsd:string"/>
+      </xsd:all>
+    </xsd:complexType>
+  </xsd:schema>
+  <xs:schema xmlns:pc="http://schemas.microsoft.com/office/infopath/2007/PartnerControls" xmlns:xs="http://www.w3.org/2001/XMLSchema" targetNamespace="http://schemas.microsoft.com/office/infopath/2007/PartnerControls" elementFormDefault="qualified" attributeFormDefault="unqualified">
+    <xs:element name="Person">
+      <xs:complexType>
+        <xs:sequence>
+          <xs:element ref="pc:DisplayName" minOccurs="0"/>
+          <xs:element ref="pc:AccountId" minOccurs="0"/>
+          <xs:element ref="pc:AccountType" minOccurs="0"/>
+        </xs:sequence>
+      </xs:complexType>
+    </xs:element>
+    <xs:element name="DisplayName" type="xs:string"/>
+    <xs:element name="AccountId" type="xs:string"/>
+    <xs:element name="AccountType" type="xs:string"/>
+    <xs:element name="BDCAssociatedEntity">
+      <xs:complexType>
+        <xs:sequence>
+          <xs:element ref="pc:BDCEntity" minOccurs="0" maxOccurs="unbounded"/>
+        </xs:sequence>
+        <xs:attribute ref="pc:EntityNamespace"/>
+        <xs:attribute ref="pc:EntityName"/>
+        <xs:attribute ref="pc:SystemInstanceName"/>
+        <xs:attribute ref="pc:AssociationName"/>
+      </xs:complexType>
+    </xs:element>
+    <xs:attribute name="EntityNamespace" type="xs:string"/>
+    <xs:attribute name="EntityName" type="xs:string"/>
+    <xs:attribute name="SystemInstanceName" type="xs:string"/>
+    <xs:attribute name="AssociationName" type="xs:string"/>
+    <xs:element name="BDCEntity">
+      <xs:complexType>
+        <xs:sequence>
+          <xs:element ref="pc:EntityDisplayName" minOccurs="0"/>
+          <xs:element ref="pc:EntityInstanceReference" minOccurs="0"/>
+          <xs:element ref="pc:EntityId1" minOccurs="0"/>
+          <xs:element ref="pc:EntityId2" minOccurs="0"/>
+          <xs:element ref="pc:EntityId3" minOccurs="0"/>
+          <xs:element ref="pc:EntityId4" minOccurs="0"/>
+          <xs:element ref="pc:EntityId5" minOccurs="0"/>
+        </xs:sequence>
+      </xs:complexType>
+    </xs:element>
+    <xs:element name="EntityDisplayName" type="xs:string"/>
+    <xs:element name="EntityInstanceReference" type="xs:string"/>
+    <xs:element name="EntityId1" type="xs:string"/>
+    <xs:element name="EntityId2" type="xs:string"/>
+    <xs:element name="EntityId3" type="xs:string"/>
+    <xs:element name="EntityId4" type="xs:string"/>
+    <xs:element name="EntityId5" type="xs:string"/>
+    <xs:element name="Terms">
+      <xs:complexType>
+        <xs:sequence>
+          <xs:element ref="pc:TermInfo" minOccurs="0" maxOccurs="unbounded"/>
+        </xs:sequence>
+      </xs:complexType>
+    </xs:element>
+    <xs:element name="TermInfo">
+      <xs:complexType>
+        <xs:sequence>
+          <xs:element ref="pc:TermName" minOccurs="0"/>
+          <xs:element ref="pc:TermId" minOccurs="0"/>
+        </xs:sequence>
+      </xs:complexType>
+    </xs:element>
+    <xs:element name="TermName" type="xs:string"/>
+    <xs:element name="TermId" type="xs:string"/>
+  </xs:schema>
+</ct:contentTypeSchema>
 </file>
 
 <file path=customXml/item4.xml><?xml version="1.0" encoding="utf-8"?>
@@ -7427,6 +7914,24 @@
 </file>
 
 <file path=customXml/itemProps1.xml><?xml version="1.0" encoding="utf-8"?>
+<ds:datastoreItem xmlns:ds="http://schemas.openxmlformats.org/officeDocument/2006/customXml" ds:itemID="{C01C3C56-10DB-49F7-B061-44D8728D078A}">
+  <ds:schemaRefs>
+    <ds:schemaRef ds:uri="http://schemas.microsoft.com/sharepoint/v3/contenttype/forms"/>
+  </ds:schemaRefs>
+</ds:datastoreItem>
+</file>
+
+<file path=customXml/itemProps2.xml><?xml version="1.0" encoding="utf-8"?>
+<ds:datastoreItem xmlns:ds="http://schemas.openxmlformats.org/officeDocument/2006/customXml" ds:itemID="{7FBDB1CC-CEFB-4E46-8174-1F0AA0D30B24}">
+  <ds:schemaRefs>
+    <ds:schemaRef ds:uri="http://schemas.microsoft.com/office/2006/metadata/properties"/>
+    <ds:schemaRef ds:uri="http://schemas.microsoft.com/office/infopath/2007/PartnerControls"/>
+    <ds:schemaRef ds:uri="4873beb7-5857-4685-be1f-d57550cc96cc"/>
+  </ds:schemaRefs>
+</ds:datastoreItem>
+</file>
+
+<file path=customXml/itemProps3.xml><?xml version="1.0" encoding="utf-8"?>
 <ds:datastoreItem xmlns:ds="http://schemas.openxmlformats.org/officeDocument/2006/customXml" ds:itemID="{4B3A7E92-E05A-4924-9E8A-9F6659E5855B}">
   <ds:schemaRefs>
     <ds:schemaRef ds:uri="http://schemas.microsoft.com/office/2006/metadata/contentType"/>
@@ -7444,24 +7949,6 @@
 </ds:datastoreItem>
 </file>
 
-<file path=customXml/itemProps2.xml><?xml version="1.0" encoding="utf-8"?>
-<ds:datastoreItem xmlns:ds="http://schemas.openxmlformats.org/officeDocument/2006/customXml" ds:itemID="{7FBDB1CC-CEFB-4E46-8174-1F0AA0D30B24}">
-  <ds:schemaRefs>
-    <ds:schemaRef ds:uri="http://schemas.microsoft.com/office/2006/metadata/properties"/>
-    <ds:schemaRef ds:uri="http://schemas.microsoft.com/office/infopath/2007/PartnerControls"/>
-    <ds:schemaRef ds:uri="4873beb7-5857-4685-be1f-d57550cc96cc"/>
-  </ds:schemaRefs>
-</ds:datastoreItem>
-</file>
-
-<file path=customXml/itemProps3.xml><?xml version="1.0" encoding="utf-8"?>
-<ds:datastoreItem xmlns:ds="http://schemas.openxmlformats.org/officeDocument/2006/customXml" ds:itemID="{C01C3C56-10DB-49F7-B061-44D8728D078A}">
-  <ds:schemaRefs>
-    <ds:schemaRef ds:uri="http://schemas.microsoft.com/sharepoint/v3/contenttype/forms"/>
-  </ds:schemaRefs>
-</ds:datastoreItem>
-</file>
-
 <file path=customXml/itemProps4.xml><?xml version="1.0" encoding="utf-8"?>
 <ds:datastoreItem xmlns:ds="http://schemas.openxmlformats.org/officeDocument/2006/customXml" ds:itemID="{B83EF91C-ED05-44B3-A621-50E7BA8C6AFB}">
   <ds:schemaRefs>

</xml_diff>

<commit_message>
Updates to Analysis Doc and PPT
</commit_message>
<xml_diff>
--- a/Project Analysis.docx
+++ b/Project Analysis.docx
@@ -76,12 +76,12 @@
         <w:p/>
         <w:p>
           <w:pPr>
-            <w:pStyle w:val="TOC2"/>
+            <w:pStyle w:val="TOC1"/>
             <w:tabs>
-              <w:tab w:val="left" w:pos="660"/>
               <w:tab w:val="right" w:leader="dot" w:pos="9350"/>
             </w:tabs>
             <w:rPr>
+              <w:rFonts w:eastAsiaTheme="minorEastAsia"/>
               <w:noProof/>
             </w:rPr>
           </w:pPr>
@@ -94,20 +94,7 @@
           <w:r>
             <w:fldChar w:fldCharType="separate"/>
           </w:r>
-          <w:hyperlink w:anchor="_Toc64448502" w:history="1">
-            <w:r>
-              <w:rPr>
-                <w:rStyle w:val="Hyperlink"/>
-                <w:noProof/>
-              </w:rPr>
-              <w:t>1.</w:t>
-            </w:r>
-            <w:r>
-              <w:rPr>
-                <w:noProof/>
-              </w:rPr>
-              <w:tab/>
-            </w:r>
+          <w:hyperlink w:anchor="_Toc64624221" w:history="1">
             <w:r>
               <w:rPr>
                 <w:rStyle w:val="Hyperlink"/>
@@ -134,7 +121,7 @@
                 <w:noProof/>
                 <w:webHidden/>
               </w:rPr>
-              <w:instrText xml:space="preserve"> PAGEREF _Toc64448502 \h </w:instrText>
+              <w:instrText xml:space="preserve"> PAGEREF _Toc64624221 \h </w:instrText>
             </w:r>
             <w:r>
               <w:rPr>
@@ -154,7 +141,7 @@
                 <w:noProof/>
                 <w:webHidden/>
               </w:rPr>
-              <w:t>1</w:t>
+              <w:t>2</w:t>
             </w:r>
             <w:r>
               <w:rPr>
@@ -167,35 +154,22 @@
         </w:p>
         <w:p>
           <w:pPr>
-            <w:pStyle w:val="TOC2"/>
+            <w:pStyle w:val="TOC1"/>
             <w:tabs>
-              <w:tab w:val="left" w:pos="660"/>
               <w:tab w:val="right" w:leader="dot" w:pos="9350"/>
             </w:tabs>
             <w:rPr>
+              <w:rFonts w:eastAsiaTheme="minorEastAsia"/>
               <w:noProof/>
             </w:rPr>
           </w:pPr>
-          <w:hyperlink w:anchor="_Toc64448503" w:history="1">
+          <w:hyperlink w:anchor="_Toc64624222" w:history="1">
             <w:r>
               <w:rPr>
                 <w:rStyle w:val="Hyperlink"/>
                 <w:noProof/>
               </w:rPr>
-              <w:t>2.</w:t>
-            </w:r>
-            <w:r>
-              <w:rPr>
-                <w:noProof/>
-              </w:rPr>
-              <w:tab/>
-            </w:r>
-            <w:r>
-              <w:rPr>
-                <w:rStyle w:val="Hyperlink"/>
-                <w:noProof/>
-              </w:rPr>
-              <w:t>Unemployment Analysis</w:t>
+              <w:t>What factors play a role in the happiness score of a country?</w:t>
             </w:r>
             <w:r>
               <w:rPr>
@@ -216,171 +190,7 @@
                 <w:noProof/>
                 <w:webHidden/>
               </w:rPr>
-              <w:instrText xml:space="preserve"> PAGEREF _Toc64448503 \h </w:instrText>
-            </w:r>
-            <w:r>
-              <w:rPr>
-                <w:noProof/>
-                <w:webHidden/>
-              </w:rPr>
-            </w:r>
-            <w:r>
-              <w:rPr>
-                <w:noProof/>
-                <w:webHidden/>
-              </w:rPr>
-              <w:fldChar w:fldCharType="separate"/>
-            </w:r>
-            <w:r>
-              <w:rPr>
-                <w:noProof/>
-                <w:webHidden/>
-              </w:rPr>
-              <w:t>1</w:t>
-            </w:r>
-            <w:r>
-              <w:rPr>
-                <w:noProof/>
-                <w:webHidden/>
-              </w:rPr>
-              <w:fldChar w:fldCharType="end"/>
-            </w:r>
-          </w:hyperlink>
-        </w:p>
-        <w:p>
-          <w:pPr>
-            <w:pStyle w:val="TOC2"/>
-            <w:tabs>
-              <w:tab w:val="left" w:pos="660"/>
-              <w:tab w:val="right" w:leader="dot" w:pos="9350"/>
-            </w:tabs>
-            <w:rPr>
-              <w:noProof/>
-            </w:rPr>
-          </w:pPr>
-          <w:hyperlink w:anchor="_Toc64448504" w:history="1">
-            <w:r>
-              <w:rPr>
-                <w:rStyle w:val="Hyperlink"/>
-                <w:noProof/>
-              </w:rPr>
-              <w:t>3.</w:t>
-            </w:r>
-            <w:r>
-              <w:rPr>
-                <w:noProof/>
-              </w:rPr>
-              <w:tab/>
-            </w:r>
-            <w:r>
-              <w:rPr>
-                <w:rStyle w:val="Hyperlink"/>
-                <w:noProof/>
-              </w:rPr>
-              <w:t>Healthcare Analysis</w:t>
-            </w:r>
-            <w:r>
-              <w:rPr>
-                <w:noProof/>
-                <w:webHidden/>
-              </w:rPr>
-              <w:tab/>
-            </w:r>
-            <w:r>
-              <w:rPr>
-                <w:noProof/>
-                <w:webHidden/>
-              </w:rPr>
-              <w:fldChar w:fldCharType="begin"/>
-            </w:r>
-            <w:r>
-              <w:rPr>
-                <w:noProof/>
-                <w:webHidden/>
-              </w:rPr>
-              <w:instrText xml:space="preserve"> PAGEREF _Toc64448504 \h </w:instrText>
-            </w:r>
-            <w:r>
-              <w:rPr>
-                <w:noProof/>
-                <w:webHidden/>
-              </w:rPr>
-            </w:r>
-            <w:r>
-              <w:rPr>
-                <w:noProof/>
-                <w:webHidden/>
-              </w:rPr>
-              <w:fldChar w:fldCharType="separate"/>
-            </w:r>
-            <w:r>
-              <w:rPr>
-                <w:noProof/>
-                <w:webHidden/>
-              </w:rPr>
-              <w:t>1</w:t>
-            </w:r>
-            <w:r>
-              <w:rPr>
-                <w:noProof/>
-                <w:webHidden/>
-              </w:rPr>
-              <w:fldChar w:fldCharType="end"/>
-            </w:r>
-          </w:hyperlink>
-        </w:p>
-        <w:p>
-          <w:pPr>
-            <w:pStyle w:val="TOC2"/>
-            <w:tabs>
-              <w:tab w:val="left" w:pos="660"/>
-              <w:tab w:val="right" w:leader="dot" w:pos="9350"/>
-            </w:tabs>
-            <w:rPr>
-              <w:noProof/>
-            </w:rPr>
-          </w:pPr>
-          <w:hyperlink w:anchor="_Toc64448505" w:history="1">
-            <w:r>
-              <w:rPr>
-                <w:rStyle w:val="Hyperlink"/>
-                <w:noProof/>
-              </w:rPr>
-              <w:t>4.</w:t>
-            </w:r>
-            <w:r>
-              <w:rPr>
-                <w:noProof/>
-              </w:rPr>
-              <w:tab/>
-            </w:r>
-            <w:r>
-              <w:rPr>
-                <w:rStyle w:val="Hyperlink"/>
-                <w:noProof/>
-              </w:rPr>
-              <w:t>Social Support Analysis</w:t>
-            </w:r>
-            <w:r>
-              <w:rPr>
-                <w:noProof/>
-                <w:webHidden/>
-              </w:rPr>
-              <w:tab/>
-            </w:r>
-            <w:r>
-              <w:rPr>
-                <w:noProof/>
-                <w:webHidden/>
-              </w:rPr>
-              <w:fldChar w:fldCharType="begin"/>
-            </w:r>
-            <w:r>
-              <w:rPr>
-                <w:noProof/>
-                <w:webHidden/>
-              </w:rPr>
-              <w:instrText xml:space="preserve"> PAGEREF _Toc64448505 \h </w:instrText>
+              <w:instrText xml:space="preserve"> PAGEREF _Toc64624222 \h </w:instrText>
             </w:r>
             <w:r>
               <w:rPr>
@@ -419,19 +229,21 @@
               <w:tab w:val="right" w:leader="dot" w:pos="9350"/>
             </w:tabs>
             <w:rPr>
+              <w:rFonts w:eastAsiaTheme="minorEastAsia"/>
               <w:noProof/>
             </w:rPr>
           </w:pPr>
-          <w:hyperlink w:anchor="_Toc64448506" w:history="1">
+          <w:hyperlink w:anchor="_Toc64624223" w:history="1">
             <w:r>
               <w:rPr>
                 <w:rStyle w:val="Hyperlink"/>
                 <w:noProof/>
               </w:rPr>
-              <w:t>5.</w:t>
+              <w:t>1.</w:t>
             </w:r>
             <w:r>
               <w:rPr>
+                <w:rFonts w:eastAsiaTheme="minorEastAsia"/>
                 <w:noProof/>
               </w:rPr>
               <w:tab/>
@@ -441,7 +253,7 @@
                 <w:rStyle w:val="Hyperlink"/>
                 <w:noProof/>
               </w:rPr>
-              <w:t>Government Analysis</w:t>
+              <w:t>Unemployment Analysis</w:t>
             </w:r>
             <w:r>
               <w:rPr>
@@ -462,7 +274,7 @@
                 <w:noProof/>
                 <w:webHidden/>
               </w:rPr>
-              <w:instrText xml:space="preserve"> PAGEREF _Toc64448506 \h </w:instrText>
+              <w:instrText xml:space="preserve"> PAGEREF _Toc64624223 \h </w:instrText>
             </w:r>
             <w:r>
               <w:rPr>
@@ -501,19 +313,273 @@
               <w:tab w:val="right" w:leader="dot" w:pos="9350"/>
             </w:tabs>
             <w:rPr>
+              <w:rFonts w:eastAsiaTheme="minorEastAsia"/>
               <w:noProof/>
             </w:rPr>
           </w:pPr>
-          <w:hyperlink w:anchor="_Toc64448507" w:history="1">
+          <w:hyperlink w:anchor="_Toc64624224" w:history="1">
             <w:r>
               <w:rPr>
                 <w:rStyle w:val="Hyperlink"/>
                 <w:noProof/>
               </w:rPr>
-              <w:t>6.</w:t>
+              <w:t>2.</w:t>
             </w:r>
             <w:r>
               <w:rPr>
+                <w:rFonts w:eastAsiaTheme="minorEastAsia"/>
+                <w:noProof/>
+              </w:rPr>
+              <w:tab/>
+            </w:r>
+            <w:r>
+              <w:rPr>
+                <w:rStyle w:val="Hyperlink"/>
+                <w:noProof/>
+              </w:rPr>
+              <w:t>Government health spend vs. Happiness</w:t>
+            </w:r>
+            <w:r>
+              <w:rPr>
+                <w:noProof/>
+                <w:webHidden/>
+              </w:rPr>
+              <w:tab/>
+            </w:r>
+            <w:r>
+              <w:rPr>
+                <w:noProof/>
+                <w:webHidden/>
+              </w:rPr>
+              <w:fldChar w:fldCharType="begin"/>
+            </w:r>
+            <w:r>
+              <w:rPr>
+                <w:noProof/>
+                <w:webHidden/>
+              </w:rPr>
+              <w:instrText xml:space="preserve"> PAGEREF _Toc64624224 \h </w:instrText>
+            </w:r>
+            <w:r>
+              <w:rPr>
+                <w:noProof/>
+                <w:webHidden/>
+              </w:rPr>
+            </w:r>
+            <w:r>
+              <w:rPr>
+                <w:noProof/>
+                <w:webHidden/>
+              </w:rPr>
+              <w:fldChar w:fldCharType="separate"/>
+            </w:r>
+            <w:r>
+              <w:rPr>
+                <w:noProof/>
+                <w:webHidden/>
+              </w:rPr>
+              <w:t>4</w:t>
+            </w:r>
+            <w:r>
+              <w:rPr>
+                <w:noProof/>
+                <w:webHidden/>
+              </w:rPr>
+              <w:fldChar w:fldCharType="end"/>
+            </w:r>
+          </w:hyperlink>
+        </w:p>
+        <w:p>
+          <w:pPr>
+            <w:pStyle w:val="TOC2"/>
+            <w:tabs>
+              <w:tab w:val="left" w:pos="660"/>
+              <w:tab w:val="right" w:leader="dot" w:pos="9350"/>
+            </w:tabs>
+            <w:rPr>
+              <w:rFonts w:eastAsiaTheme="minorEastAsia"/>
+              <w:noProof/>
+            </w:rPr>
+          </w:pPr>
+          <w:hyperlink w:anchor="_Toc64624225" w:history="1">
+            <w:r>
+              <w:rPr>
+                <w:rStyle w:val="Hyperlink"/>
+                <w:noProof/>
+              </w:rPr>
+              <w:t>3.</w:t>
+            </w:r>
+            <w:r>
+              <w:rPr>
+                <w:rFonts w:eastAsiaTheme="minorEastAsia"/>
+                <w:noProof/>
+              </w:rPr>
+              <w:tab/>
+            </w:r>
+            <w:r>
+              <w:rPr>
+                <w:rStyle w:val="Hyperlink"/>
+                <w:noProof/>
+              </w:rPr>
+              <w:t>Social Support vs Happiness</w:t>
+            </w:r>
+            <w:r>
+              <w:rPr>
+                <w:noProof/>
+                <w:webHidden/>
+              </w:rPr>
+              <w:tab/>
+            </w:r>
+            <w:r>
+              <w:rPr>
+                <w:noProof/>
+                <w:webHidden/>
+              </w:rPr>
+              <w:fldChar w:fldCharType="begin"/>
+            </w:r>
+            <w:r>
+              <w:rPr>
+                <w:noProof/>
+                <w:webHidden/>
+              </w:rPr>
+              <w:instrText xml:space="preserve"> PAGEREF _Toc64624225 \h </w:instrText>
+            </w:r>
+            <w:r>
+              <w:rPr>
+                <w:noProof/>
+                <w:webHidden/>
+              </w:rPr>
+            </w:r>
+            <w:r>
+              <w:rPr>
+                <w:noProof/>
+                <w:webHidden/>
+              </w:rPr>
+              <w:fldChar w:fldCharType="separate"/>
+            </w:r>
+            <w:r>
+              <w:rPr>
+                <w:noProof/>
+                <w:webHidden/>
+              </w:rPr>
+              <w:t>5</w:t>
+            </w:r>
+            <w:r>
+              <w:rPr>
+                <w:noProof/>
+                <w:webHidden/>
+              </w:rPr>
+              <w:fldChar w:fldCharType="end"/>
+            </w:r>
+          </w:hyperlink>
+        </w:p>
+        <w:p>
+          <w:pPr>
+            <w:pStyle w:val="TOC2"/>
+            <w:tabs>
+              <w:tab w:val="left" w:pos="660"/>
+              <w:tab w:val="right" w:leader="dot" w:pos="9350"/>
+            </w:tabs>
+            <w:rPr>
+              <w:rFonts w:eastAsiaTheme="minorEastAsia"/>
+              <w:noProof/>
+            </w:rPr>
+          </w:pPr>
+          <w:hyperlink w:anchor="_Toc64624226" w:history="1">
+            <w:r>
+              <w:rPr>
+                <w:rStyle w:val="Hyperlink"/>
+                <w:noProof/>
+              </w:rPr>
+              <w:t>4.</w:t>
+            </w:r>
+            <w:r>
+              <w:rPr>
+                <w:rFonts w:eastAsiaTheme="minorEastAsia"/>
+                <w:noProof/>
+              </w:rPr>
+              <w:tab/>
+            </w:r>
+            <w:r>
+              <w:rPr>
+                <w:rStyle w:val="Hyperlink"/>
+                <w:noProof/>
+              </w:rPr>
+              <w:t>Government Analysis</w:t>
+            </w:r>
+            <w:r>
+              <w:rPr>
+                <w:noProof/>
+                <w:webHidden/>
+              </w:rPr>
+              <w:tab/>
+            </w:r>
+            <w:r>
+              <w:rPr>
+                <w:noProof/>
+                <w:webHidden/>
+              </w:rPr>
+              <w:fldChar w:fldCharType="begin"/>
+            </w:r>
+            <w:r>
+              <w:rPr>
+                <w:noProof/>
+                <w:webHidden/>
+              </w:rPr>
+              <w:instrText xml:space="preserve"> PAGEREF _Toc64624226 \h </w:instrText>
+            </w:r>
+            <w:r>
+              <w:rPr>
+                <w:noProof/>
+                <w:webHidden/>
+              </w:rPr>
+            </w:r>
+            <w:r>
+              <w:rPr>
+                <w:noProof/>
+                <w:webHidden/>
+              </w:rPr>
+              <w:fldChar w:fldCharType="separate"/>
+            </w:r>
+            <w:r>
+              <w:rPr>
+                <w:noProof/>
+                <w:webHidden/>
+              </w:rPr>
+              <w:t>8</w:t>
+            </w:r>
+            <w:r>
+              <w:rPr>
+                <w:noProof/>
+                <w:webHidden/>
+              </w:rPr>
+              <w:fldChar w:fldCharType="end"/>
+            </w:r>
+          </w:hyperlink>
+        </w:p>
+        <w:p>
+          <w:pPr>
+            <w:pStyle w:val="TOC2"/>
+            <w:tabs>
+              <w:tab w:val="left" w:pos="660"/>
+              <w:tab w:val="right" w:leader="dot" w:pos="9350"/>
+            </w:tabs>
+            <w:rPr>
+              <w:rFonts w:eastAsiaTheme="minorEastAsia"/>
+              <w:noProof/>
+            </w:rPr>
+          </w:pPr>
+          <w:hyperlink w:anchor="_Toc64624227" w:history="1">
+            <w:r>
+              <w:rPr>
+                <w:rStyle w:val="Hyperlink"/>
+                <w:noProof/>
+              </w:rPr>
+              <w:t>5.</w:t>
+            </w:r>
+            <w:r>
+              <w:rPr>
+                <w:rFonts w:eastAsiaTheme="minorEastAsia"/>
                 <w:noProof/>
               </w:rPr>
               <w:tab/>
@@ -544,7 +610,7 @@
                 <w:noProof/>
                 <w:webHidden/>
               </w:rPr>
-              <w:instrText xml:space="preserve"> PAGEREF _Toc64448507 \h </w:instrText>
+              <w:instrText xml:space="preserve"> PAGEREF _Toc64624227 \h </w:instrText>
             </w:r>
             <w:r>
               <w:rPr>
@@ -564,7 +630,214 @@
                 <w:noProof/>
                 <w:webHidden/>
               </w:rPr>
-              <w:t>2</w:t>
+              <w:t>8</w:t>
+            </w:r>
+            <w:r>
+              <w:rPr>
+                <w:noProof/>
+                <w:webHidden/>
+              </w:rPr>
+              <w:fldChar w:fldCharType="end"/>
+            </w:r>
+          </w:hyperlink>
+        </w:p>
+        <w:p>
+          <w:pPr>
+            <w:pStyle w:val="TOC1"/>
+            <w:tabs>
+              <w:tab w:val="right" w:leader="dot" w:pos="9350"/>
+            </w:tabs>
+            <w:rPr>
+              <w:rFonts w:eastAsiaTheme="minorEastAsia"/>
+              <w:noProof/>
+            </w:rPr>
+          </w:pPr>
+          <w:hyperlink w:anchor="_Toc64624228" w:history="1">
+            <w:r>
+              <w:rPr>
+                <w:rStyle w:val="Hyperlink"/>
+                <w:noProof/>
+              </w:rPr>
+              <w:t>What is the development of a country or region’s happiness over time?</w:t>
+            </w:r>
+            <w:r>
+              <w:rPr>
+                <w:noProof/>
+                <w:webHidden/>
+              </w:rPr>
+              <w:tab/>
+            </w:r>
+            <w:r>
+              <w:rPr>
+                <w:noProof/>
+                <w:webHidden/>
+              </w:rPr>
+              <w:fldChar w:fldCharType="begin"/>
+            </w:r>
+            <w:r>
+              <w:rPr>
+                <w:noProof/>
+                <w:webHidden/>
+              </w:rPr>
+              <w:instrText xml:space="preserve"> PAGEREF _Toc64624228 \h </w:instrText>
+            </w:r>
+            <w:r>
+              <w:rPr>
+                <w:noProof/>
+                <w:webHidden/>
+              </w:rPr>
+            </w:r>
+            <w:r>
+              <w:rPr>
+                <w:noProof/>
+                <w:webHidden/>
+              </w:rPr>
+              <w:fldChar w:fldCharType="separate"/>
+            </w:r>
+            <w:r>
+              <w:rPr>
+                <w:noProof/>
+                <w:webHidden/>
+              </w:rPr>
+              <w:t>11</w:t>
+            </w:r>
+            <w:r>
+              <w:rPr>
+                <w:noProof/>
+                <w:webHidden/>
+              </w:rPr>
+              <w:fldChar w:fldCharType="end"/>
+            </w:r>
+          </w:hyperlink>
+        </w:p>
+        <w:p>
+          <w:pPr>
+            <w:pStyle w:val="TOC1"/>
+            <w:tabs>
+              <w:tab w:val="right" w:leader="dot" w:pos="9350"/>
+            </w:tabs>
+            <w:rPr>
+              <w:rFonts w:eastAsiaTheme="minorEastAsia"/>
+              <w:noProof/>
+            </w:rPr>
+          </w:pPr>
+          <w:hyperlink w:anchor="_Toc64624229" w:history="1">
+            <w:r>
+              <w:rPr>
+                <w:rStyle w:val="Hyperlink"/>
+                <w:noProof/>
+              </w:rPr>
+              <w:t>What differences can be found between regions of the world?</w:t>
+            </w:r>
+            <w:r>
+              <w:rPr>
+                <w:noProof/>
+                <w:webHidden/>
+              </w:rPr>
+              <w:tab/>
+            </w:r>
+            <w:r>
+              <w:rPr>
+                <w:noProof/>
+                <w:webHidden/>
+              </w:rPr>
+              <w:fldChar w:fldCharType="begin"/>
+            </w:r>
+            <w:r>
+              <w:rPr>
+                <w:noProof/>
+                <w:webHidden/>
+              </w:rPr>
+              <w:instrText xml:space="preserve"> PAGEREF _Toc64624229 \h </w:instrText>
+            </w:r>
+            <w:r>
+              <w:rPr>
+                <w:noProof/>
+                <w:webHidden/>
+              </w:rPr>
+            </w:r>
+            <w:r>
+              <w:rPr>
+                <w:noProof/>
+                <w:webHidden/>
+              </w:rPr>
+              <w:fldChar w:fldCharType="separate"/>
+            </w:r>
+            <w:r>
+              <w:rPr>
+                <w:noProof/>
+                <w:webHidden/>
+              </w:rPr>
+              <w:t>12</w:t>
+            </w:r>
+            <w:r>
+              <w:rPr>
+                <w:noProof/>
+                <w:webHidden/>
+              </w:rPr>
+              <w:fldChar w:fldCharType="end"/>
+            </w:r>
+          </w:hyperlink>
+        </w:p>
+        <w:p>
+          <w:pPr>
+            <w:pStyle w:val="TOC1"/>
+            <w:tabs>
+              <w:tab w:val="right" w:leader="dot" w:pos="9350"/>
+            </w:tabs>
+            <w:rPr>
+              <w:rFonts w:eastAsiaTheme="minorEastAsia"/>
+              <w:noProof/>
+            </w:rPr>
+          </w:pPr>
+          <w:hyperlink w:anchor="_Toc64624230" w:history="1">
+            <w:r>
+              <w:rPr>
+                <w:rStyle w:val="Hyperlink"/>
+                <w:noProof/>
+              </w:rPr>
+              <w:t>References</w:t>
+            </w:r>
+            <w:r>
+              <w:rPr>
+                <w:noProof/>
+                <w:webHidden/>
+              </w:rPr>
+              <w:tab/>
+            </w:r>
+            <w:r>
+              <w:rPr>
+                <w:noProof/>
+                <w:webHidden/>
+              </w:rPr>
+              <w:fldChar w:fldCharType="begin"/>
+            </w:r>
+            <w:r>
+              <w:rPr>
+                <w:noProof/>
+                <w:webHidden/>
+              </w:rPr>
+              <w:instrText xml:space="preserve"> PAGEREF _Toc64624230 \h </w:instrText>
+            </w:r>
+            <w:r>
+              <w:rPr>
+                <w:noProof/>
+                <w:webHidden/>
+              </w:rPr>
+            </w:r>
+            <w:r>
+              <w:rPr>
+                <w:noProof/>
+                <w:webHidden/>
+              </w:rPr>
+              <w:fldChar w:fldCharType="separate"/>
+            </w:r>
+            <w:r>
+              <w:rPr>
+                <w:noProof/>
+                <w:webHidden/>
+              </w:rPr>
+              <w:t>13</w:t>
             </w:r>
             <w:r>
               <w:rPr>
@@ -597,7 +870,6 @@
           <w:szCs w:val="26"/>
         </w:rPr>
       </w:pPr>
-      <w:bookmarkStart w:id="0" w:name="_Toc64448502"/>
       <w:r>
         <w:br w:type="page"/>
       </w:r>
@@ -606,6 +878,7 @@
       <w:pPr>
         <w:pStyle w:val="Heading1"/>
       </w:pPr>
+      <w:bookmarkStart w:id="0" w:name="_Toc64624221"/>
       <w:r>
         <w:lastRenderedPageBreak/>
         <w:t>Happiness Data Report</w:t>
@@ -733,7 +1006,24 @@
           <w:sz w:val="24"/>
           <w:szCs w:val="24"/>
         </w:rPr>
-        <w:t xml:space="preserve"> ladder. This question would essentially ask respondents to evaluate their current lives on a 0 to 10 scale, with 0 representing the worst possible life and 10 the best life for them. Additionally, the guidelines recommend a series of questions about life meaning or purpose that would complement the primary measure. The responses to these secondary questions could differ by region due to cultural and other differences across the globe. The Gallup World Poll fulfills this requirement by including a series of experiential questions primarily focused on the previous day. </w:t>
+        <w:t xml:space="preserve"> ladder. This question would essentially ask respondents to evaluate their current lives on a 0 to 10 scale, with 0 representing the worst possible life and 10 the best life for them.</w:t>
+      </w:r>
+      <w:r>
+        <w:rPr>
+          <w:rStyle w:val="FootnoteReference"/>
+          <w:rFonts w:cstheme="minorHAnsi"/>
+          <w:sz w:val="24"/>
+          <w:szCs w:val="24"/>
+        </w:rPr>
+        <w:footnoteReference w:id="1"/>
+      </w:r>
+      <w:r>
+        <w:rPr>
+          <w:rFonts w:cstheme="minorHAnsi"/>
+          <w:sz w:val="24"/>
+          <w:szCs w:val="24"/>
+        </w:rPr>
+        <w:t xml:space="preserve"> Additionally, the guidelines recommend a series of questions about life meaning or purpose that would complement the primary measure. The responses to these secondary questions could differ by region due to cultural and other differences across the globe. The Gallup World Poll fulfills this requirement by including a series of experiential questions primarily focused on the previous day. </w:t>
       </w:r>
     </w:p>
     <w:p>
@@ -775,134 +1065,54 @@
           <w:sz w:val="24"/>
           <w:szCs w:val="24"/>
         </w:rPr>
-        <w:t xml:space="preserve"> estimates how six key variables can explain the happiness scores for a given country. The six factors are GDP per capita, healthy years of life expectancy, social support (as measured by having someone to count on in times of trouble), trust (as measured by a perceived absence of corruption in government and business), perceived freedom to make life decisions, and generosity (as measured by recent donations, adjusted for differences in income). Each of the six variables tries to highlight a different aspect of life.</w:t>
-      </w:r>
-    </w:p>
-    <w:p>
-      <w:pPr>
+        <w:t xml:space="preserve"> estimates how six key variables can explain the happiness scores for a given country. The six factors are GDP per capita, healthy years of life expectancy, social support (as measured by having someone to count on in times of trouble), trust (as measured by a perceived absence of corruption in government and business), perceived freedom to make life decisions, and generosity (as measured by recent donations, adjusted for differences in income)</w:t>
+      </w:r>
+      <w:r>
+        <w:rPr>
+          <w:rFonts w:cstheme="minorHAnsi"/>
+          <w:noProof/>
+          <w:sz w:val="24"/>
+          <w:szCs w:val="24"/>
+        </w:rPr>
+        <w:t>.</w:t>
+      </w:r>
+      <w:r>
+        <w:rPr>
+          <w:rStyle w:val="FootnoteReference"/>
+          <w:rFonts w:cstheme="minorHAnsi"/>
+          <w:noProof/>
+          <w:sz w:val="24"/>
+          <w:szCs w:val="24"/>
+        </w:rPr>
+        <w:footnoteReference w:id="2"/>
+      </w:r>
+      <w:r>
+        <w:rPr>
+          <w:rFonts w:cstheme="minorHAnsi"/>
+          <w:noProof/>
+          <w:sz w:val="24"/>
+          <w:szCs w:val="24"/>
+        </w:rPr>
+        <w:t xml:space="preserve"> </w:t>
+      </w:r>
+      <w:r>
         <w:rPr>
           <w:rFonts w:cstheme="minorHAnsi"/>
           <w:sz w:val="24"/>
           <w:szCs w:val="24"/>
         </w:rPr>
-      </w:pPr>
+        <w:t>Each of the six variables tries to highlight a different aspect of life.</w:t>
+      </w:r>
     </w:p>
     <w:p>
       <w:pPr>
-        <w:rPr>
-          <w:rFonts w:cstheme="minorHAnsi"/>
-        </w:rPr>
-      </w:pPr>
-      <w:r>
-        <w:rPr>
-          <w:rFonts w:cstheme="minorHAnsi"/>
-        </w:rPr>
-        <w:t xml:space="preserve">References: </w:t>
-      </w:r>
-    </w:p>
-    <w:p>
-      <w:pPr>
-        <w:pStyle w:val="ListParagraph"/>
-        <w:numPr>
-          <w:ilvl w:val="0"/>
-          <w:numId w:val="30"/>
-        </w:numPr>
-        <w:spacing w:after="200" w:line="276" w:lineRule="auto"/>
-        <w:rPr>
-          <w:rFonts w:cstheme="minorHAnsi"/>
-        </w:rPr>
-      </w:pPr>
-      <w:r>
-        <w:rPr>
-          <w:rFonts w:cstheme="minorHAnsi"/>
-          <w:color w:val="000000"/>
-          <w:shd w:val="clear" w:color="auto" w:fill="FFFFFF"/>
-        </w:rPr>
-        <w:t>Helliwell, John F., Richard Layard, and Jeffrey Sachs, eds. 2015. World Happiness Report 2015. New York: Sustainable Development Solutions Network.</w:t>
-      </w:r>
-    </w:p>
-    <w:p>
-      <w:pPr>
-        <w:pStyle w:val="ListParagraph"/>
-        <w:numPr>
-          <w:ilvl w:val="0"/>
-          <w:numId w:val="30"/>
-        </w:numPr>
-        <w:spacing w:after="200" w:line="276" w:lineRule="auto"/>
-        <w:rPr>
-          <w:rFonts w:cstheme="minorHAnsi"/>
-        </w:rPr>
-      </w:pPr>
-      <w:r>
-        <w:rPr>
-          <w:rFonts w:cstheme="minorHAnsi"/>
-          <w:color w:val="444444"/>
-          <w:shd w:val="clear" w:color="auto" w:fill="FFFFFF"/>
-        </w:rPr>
-        <w:t xml:space="preserve">“Understanding How Gallup Uses the </w:t>
-      </w:r>
-      <w:proofErr w:type="spellStart"/>
-      <w:r>
-        <w:rPr>
-          <w:rFonts w:cstheme="minorHAnsi"/>
-          <w:color w:val="444444"/>
-          <w:shd w:val="clear" w:color="auto" w:fill="FFFFFF"/>
-        </w:rPr>
-        <w:t>Cantril</w:t>
-      </w:r>
-      <w:proofErr w:type="spellEnd"/>
-      <w:r>
-        <w:rPr>
-          <w:rFonts w:cstheme="minorHAnsi"/>
-          <w:color w:val="444444"/>
-          <w:shd w:val="clear" w:color="auto" w:fill="FFFFFF"/>
-        </w:rPr>
-        <w:t xml:space="preserve"> Scale.” </w:t>
-      </w:r>
-      <w:r>
-        <w:rPr>
-          <w:rFonts w:cstheme="minorHAnsi"/>
-          <w:i/>
-          <w:iCs/>
-          <w:color w:val="222222"/>
-          <w:bdr w:val="none" w:sz="0" w:space="0" w:color="auto" w:frame="1"/>
-          <w:shd w:val="clear" w:color="auto" w:fill="FFFFFF"/>
-        </w:rPr>
-        <w:t>Gallup</w:t>
-      </w:r>
-      <w:r>
-        <w:rPr>
-          <w:rFonts w:cstheme="minorHAnsi"/>
-          <w:color w:val="444444"/>
-          <w:shd w:val="clear" w:color="auto" w:fill="FFFFFF"/>
-        </w:rPr>
-        <w:t xml:space="preserve">, </w:t>
-      </w:r>
-      <w:r>
-        <w:rPr>
-          <w:rFonts w:cstheme="minorHAnsi"/>
-        </w:rPr>
-        <w:t>https://news.gallup.com/poll/122453/understanding-gallup-uses-cantril-scale.aspx</w:t>
-      </w:r>
-      <w:r>
-        <w:rPr>
-          <w:rFonts w:cstheme="minorHAnsi"/>
-          <w:color w:val="444444"/>
-          <w:shd w:val="clear" w:color="auto" w:fill="FFFFFF"/>
-        </w:rPr>
-        <w:t>.</w:t>
-      </w:r>
-    </w:p>
-    <w:p/>
-    <w:p>
-      <w:pPr>
         <w:pStyle w:val="Heading1"/>
       </w:pPr>
-      <w:bookmarkStart w:id="1" w:name="_Toc64448503"/>
-      <w:r>
-        <w:lastRenderedPageBreak/>
+      <w:bookmarkStart w:id="1" w:name="_Toc64624222"/>
+      <w:r>
         <w:t>What factors play a role in the happiness score of a country?</w:t>
       </w:r>
+      <w:bookmarkEnd w:id="1"/>
     </w:p>
     <w:p>
       <w:pPr>
@@ -912,10 +1122,11 @@
           <w:numId w:val="29"/>
         </w:numPr>
       </w:pPr>
+      <w:bookmarkStart w:id="2" w:name="_Toc64624223"/>
       <w:r>
         <w:t>Unemployment Analysis</w:t>
       </w:r>
-      <w:bookmarkEnd w:id="1"/>
+      <w:bookmarkEnd w:id="2"/>
     </w:p>
     <w:p>
       <w:pPr>
@@ -935,7 +1146,14 @@
         <w:ind w:left="720"/>
       </w:pPr>
       <w:r>
-        <w:t xml:space="preserve">The datasets came from two different sources and did not contain the same countries. Specifically, the happiness dataset from Kaggle contained information for 141 countries. The unemployment dataset, on the other hand, came from the World Economic Outlook (WEO) database (International Monetary Fund) and included over 200 records. After cleaning and merging these datasets, the final dataset only included 85 records. The merge was conducted using the names of the countries and it is very likely that differences in the ways in which they were spelled in each dataset affected the result. </w:t>
+        <w:lastRenderedPageBreak/>
+        <w:t>The datasets came from two different sources and did not contain the same countries. Specifically, the happiness dataset from Kaggle contained information for 141 countries. The unemployment dataset, on the other hand, came from the World Economic Outlook (WEO) database (International Monetary Fund) and included over 200 records. After cleaning and merging these datasets, the final dataset only included 8</w:t>
+      </w:r>
+      <w:r>
+        <w:t>8</w:t>
+      </w:r>
+      <w:r>
+        <w:t xml:space="preserve"> records. The merge was conducted using the names of the countries and it is very likely that differences in the ways in which they were spelled in each dataset affected the result. </w:t>
       </w:r>
     </w:p>
     <w:p>
@@ -943,287 +1161,52 @@
         <w:ind w:left="720"/>
       </w:pPr>
       <w:r>
-        <w:t xml:space="preserve">Nevertheless, analysis showed a moderate correlation between unemployment rates and happiness scores. The r-value of -0.36 demonstrated that there is a negative moderate correlation, in other words, a higher unemployment rate is likely to result in a lower happiness score. The overall correlation calculation is affected by the sample size. Of the 85 records, about six were potential outliers and were excluded from the above calculation. When included, these outliers bump the overall r-value to -0.40. </w:t>
+        <w:t>Nevertheless, analysis showed a moderate correlation between unemployment rates and happiness scores</w:t>
+      </w:r>
+      <w:r>
+        <w:t xml:space="preserve"> (Fig. 1)</w:t>
+      </w:r>
+      <w:r>
+        <w:t xml:space="preserve">. The </w:t>
+      </w:r>
+      <w:proofErr w:type="spellStart"/>
+      <w:r>
+        <w:t>r-value</w:t>
+      </w:r>
+      <w:proofErr w:type="spellEnd"/>
+      <w:r>
+        <w:t xml:space="preserve"> of -0.3</w:t>
+      </w:r>
+      <w:r>
+        <w:t>8</w:t>
+      </w:r>
+      <w:r>
+        <w:t xml:space="preserve"> demonstrated that there is a negative moderate correlation, in other words, a higher unemployment rate is likely to result in a lower happiness score. The overall correlation calculation is affected by the sample size. Of the 8</w:t>
+      </w:r>
+      <w:r>
+        <w:t>8</w:t>
+      </w:r>
+      <w:r>
+        <w:t xml:space="preserve"> records, about six were potential outliers and were excluded from the above calculation. When included, these outliers bump the overall r-value to -0.40. </w:t>
       </w:r>
     </w:p>
     <w:p>
       <w:pPr>
+        <w:keepNext/>
         <w:ind w:left="720"/>
       </w:pPr>
       <w:r>
         <w:t xml:space="preserve">Another factor that could potentially impact these values is the access of information. Was it easier for happier countries to present information? Were countries with higher employment rates more likely to share information? There is no way to definitively answer this question, however, it is likely that these factors are important. For example, there was no available data on the countries with the lowest happiness scores. Most of these countries had suffered from political turmoil during the timeframe covered in the dataset and it is likely that information was not easily available. </w:t>
       </w:r>
-    </w:p>
-    <w:p/>
-    <w:p>
-      <w:pPr>
-        <w:pStyle w:val="Heading2"/>
-        <w:numPr>
-          <w:ilvl w:val="0"/>
-          <w:numId w:val="29"/>
-        </w:numPr>
-      </w:pPr>
-      <w:r>
-        <w:t>Government health spend vs. Happiness</w:t>
-      </w:r>
-    </w:p>
-    <w:p>
-      <w:pPr>
-        <w:ind w:left="720"/>
-      </w:pPr>
-      <w:r>
-        <w:t xml:space="preserve">This aspect of our project serves to evaluate countries expenditures for Healthcare and their relationship to Happiness scores. To begin this </w:t>
-      </w:r>
-      <w:r>
-        <w:t xml:space="preserve">part of the </w:t>
-      </w:r>
-      <w:r>
-        <w:t xml:space="preserve">project, </w:t>
-      </w:r>
-      <w:r>
-        <w:t xml:space="preserve">data was gathered about </w:t>
-      </w:r>
-      <w:r>
-        <w:t>I located data on how much each country spends on healthcare</w:t>
-      </w:r>
-      <w:r>
-        <w:t>,</w:t>
-      </w:r>
-      <w:r>
-        <w:t xml:space="preserve"> as well as </w:t>
-      </w:r>
-      <w:r>
-        <w:t xml:space="preserve">data about </w:t>
-      </w:r>
-      <w:r>
-        <w:t>population</w:t>
-      </w:r>
-      <w:r>
-        <w:t>s</w:t>
-      </w:r>
-      <w:r>
-        <w:t xml:space="preserve">. </w:t>
-      </w:r>
-    </w:p>
-    <w:p>
-      <w:pPr>
-        <w:ind w:left="720"/>
-      </w:pPr>
-    </w:p>
-    <w:p>
-      <w:pPr>
-        <w:ind w:left="720"/>
-      </w:pPr>
-      <w:r>
-        <w:t xml:space="preserve">I then divided </w:t>
-      </w:r>
-      <w:r>
-        <w:t xml:space="preserve">a countries total </w:t>
-      </w:r>
-      <w:r>
-        <w:t>spend</w:t>
-      </w:r>
-      <w:r>
-        <w:t>ing</w:t>
-      </w:r>
-      <w:r>
-        <w:t xml:space="preserve"> </w:t>
-      </w:r>
-      <w:r>
-        <w:t>by</w:t>
-      </w:r>
-      <w:r>
-        <w:t xml:space="preserve"> population to determine </w:t>
-      </w:r>
-      <w:r>
-        <w:t>an expenditure</w:t>
-      </w:r>
-      <w:r>
-        <w:t xml:space="preserve"> per person. I converted this into a csv file. </w:t>
-      </w:r>
-      <w:r>
-        <w:t xml:space="preserve"> </w:t>
-      </w:r>
-      <w:r>
-        <w:t xml:space="preserve">I combined this information with </w:t>
-      </w:r>
-      <w:bookmarkStart w:id="2" w:name="_Hlk64495889"/>
-      <w:r>
-        <w:t xml:space="preserve">the World Happiness Report Data Index csv file </w:t>
-      </w:r>
-      <w:bookmarkEnd w:id="2"/>
-      <w:r>
-        <w:t xml:space="preserve">into 1 dataframe. I then cleaned the merged data and renamed any columns to make the dataframe fields more </w:t>
-      </w:r>
-      <w:r>
-        <w:t>readable</w:t>
-      </w:r>
-      <w:r>
-        <w:t>. I ran a regression analysis to determine correlation between health</w:t>
-      </w:r>
-      <w:r>
-        <w:t>care</w:t>
-      </w:r>
-      <w:r>
-        <w:t xml:space="preserve"> spend</w:t>
-      </w:r>
-      <w:r>
-        <w:t xml:space="preserve">ing per </w:t>
-      </w:r>
-      <w:r>
-        <w:t xml:space="preserve">person and happiness score. </w:t>
-      </w:r>
-    </w:p>
-    <w:p>
-      <w:pPr>
-        <w:ind w:left="720"/>
-      </w:pPr>
-    </w:p>
-    <w:p>
-      <w:pPr>
-        <w:ind w:left="720"/>
-      </w:pPr>
-      <w:r>
-        <w:t>I found a strong correlation between the two. It made me curious if only highly populated areas spent the most on health</w:t>
-      </w:r>
-      <w:r>
-        <w:t>care</w:t>
-      </w:r>
-      <w:r>
-        <w:t xml:space="preserve"> so I did an analysis just between population and happiness.</w:t>
-      </w:r>
-    </w:p>
-    <w:p>
-      <w:pPr>
-        <w:ind w:left="720"/>
-      </w:pPr>
-      <w:r>
-        <w:t>What I found was there was no correlation between happiness and population, so my first finding, spend on health per person, told the real picture.</w:t>
-      </w:r>
-    </w:p>
-    <w:p/>
-    <w:p>
-      <w:pPr>
-        <w:pStyle w:val="Heading2"/>
-        <w:numPr>
-          <w:ilvl w:val="0"/>
-          <w:numId w:val="29"/>
-        </w:numPr>
-      </w:pPr>
-      <w:bookmarkStart w:id="3" w:name="_Toc64448505"/>
-      <w:r>
-        <w:lastRenderedPageBreak/>
-        <w:t xml:space="preserve">Social Support </w:t>
-      </w:r>
-      <w:bookmarkEnd w:id="3"/>
-      <w:r>
-        <w:t>vs Happiness</w:t>
-      </w:r>
-    </w:p>
-    <w:p>
-      <w:pPr>
-        <w:pStyle w:val="ListParagraph"/>
-      </w:pPr>
-      <w:r>
-        <w:t xml:space="preserve">This analysis was to evaluate the impact of the strength of social support on the average happiness score of a country. </w:t>
-      </w:r>
-      <w:r>
-        <w:t xml:space="preserve">The hypothesis being that there is </w:t>
-      </w:r>
-      <w:r>
-        <w:t>a</w:t>
-      </w:r>
-      <w:r>
-        <w:t xml:space="preserve"> correlation between </w:t>
-      </w:r>
-      <w:r>
-        <w:t>social support score</w:t>
-      </w:r>
-      <w:r>
-        <w:t xml:space="preserve"> and the happiness </w:t>
-      </w:r>
-      <w:r>
-        <w:t>index</w:t>
-      </w:r>
-      <w:r>
-        <w:t xml:space="preserve">. </w:t>
-      </w:r>
-      <w:r>
-        <w:t xml:space="preserve">To begin this </w:t>
-      </w:r>
-      <w:r>
-        <w:t>project,</w:t>
-      </w:r>
-      <w:r>
-        <w:t xml:space="preserve"> I </w:t>
-      </w:r>
-      <w:r>
-        <w:t>combined</w:t>
-      </w:r>
-      <w:r>
-        <w:t xml:space="preserve"> </w:t>
-      </w:r>
-      <w:r>
-        <w:t xml:space="preserve">the World Happiness Report Data Index csv </w:t>
-      </w:r>
-      <w:proofErr w:type="gramStart"/>
-      <w:r>
-        <w:t>files</w:t>
-      </w:r>
-      <w:r>
-        <w:t xml:space="preserve">, </w:t>
-      </w:r>
-      <w:r>
-        <w:t>and</w:t>
-      </w:r>
-      <w:proofErr w:type="gramEnd"/>
-      <w:r>
-        <w:t xml:space="preserve"> </w:t>
-      </w:r>
-      <w:r>
-        <w:t xml:space="preserve">cleaned </w:t>
-      </w:r>
-      <w:r>
-        <w:t>and renamed the combined file.</w:t>
-      </w:r>
-      <w:r>
-        <w:t xml:space="preserve"> </w:t>
-      </w:r>
-      <w:r>
-        <w:t xml:space="preserve">I ran a regression analysis to determine correlation between </w:t>
-      </w:r>
-      <w:r>
-        <w:t xml:space="preserve">average scores for </w:t>
-      </w:r>
-      <w:r>
-        <w:t>social support and happiness.</w:t>
-      </w:r>
-      <w:r>
-        <w:t xml:space="preserve"> </w:t>
-      </w:r>
-      <w:r>
-        <w:t xml:space="preserve">I found a strong positive relationship between the two with a r-square </w:t>
-      </w:r>
-      <w:r>
-        <w:t>0.78.</w:t>
-      </w:r>
-      <w:r>
-        <w:t xml:space="preserve"> </w:t>
-      </w:r>
-    </w:p>
-    <w:p>
-      <w:pPr>
-        <w:ind w:left="720"/>
-      </w:pPr>
       <w:r>
         <w:rPr>
           <w:noProof/>
         </w:rPr>
         <w:drawing>
-          <wp:inline distT="0" distB="0" distL="0" distR="0" wp14:anchorId="07FF102D" wp14:editId="7EFFF2C7">
-            <wp:extent cx="3766820" cy="1590675"/>
-            <wp:effectExtent l="0" t="0" r="5080" b="9525"/>
-            <wp:docPr id="1" name="Picture 1"/>
+          <wp:inline distT="0" distB="0" distL="0" distR="0" wp14:anchorId="05C1215C" wp14:editId="11F65D19">
+            <wp:extent cx="5284876" cy="4110459"/>
+            <wp:effectExtent l="0" t="0" r="0" b="4445"/>
+            <wp:docPr id="5" name="Picture 5" descr="Chart, scatter chart&#10;&#10;Description automatically generated"/>
             <wp:cNvGraphicFramePr>
               <a:graphicFrameLocks xmlns:a="http://schemas.openxmlformats.org/drawingml/2006/main" noChangeAspect="1"/>
             </wp:cNvGraphicFramePr>
@@ -1231,11 +1214,17 @@
               <a:graphicData uri="http://schemas.openxmlformats.org/drawingml/2006/picture">
                 <pic:pic xmlns:pic="http://schemas.openxmlformats.org/drawingml/2006/picture">
                   <pic:nvPicPr>
-                    <pic:cNvPr id="1" name=""/>
+                    <pic:cNvPr id="5" name="Picture 5" descr="Chart, scatter chart&#10;&#10;Description automatically generated"/>
                     <pic:cNvPicPr/>
                   </pic:nvPicPr>
                   <pic:blipFill>
-                    <a:blip r:embed="rId9"/>
+                    <a:blip r:embed="rId11">
+                      <a:extLst>
+                        <a:ext uri="{28A0092B-C50C-407E-A947-70E740481C1C}">
+                          <a14:useLocalDpi xmlns:a14="http://schemas.microsoft.com/office/drawing/2010/main" val="0"/>
+                        </a:ext>
+                      </a:extLst>
+                    </a:blip>
                     <a:stretch>
                       <a:fillRect/>
                     </a:stretch>
@@ -1243,7 +1232,7 @@
                   <pic:spPr>
                     <a:xfrm>
                       <a:off x="0" y="0"/>
-                      <a:ext cx="3783221" cy="1597601"/>
+                      <a:ext cx="5358654" cy="4167842"/>
                     </a:xfrm>
                     <a:prstGeom prst="rect">
                       <a:avLst/>
@@ -1258,200 +1247,232 @@
     </w:p>
     <w:p>
       <w:pPr>
-        <w:ind w:left="720"/>
-      </w:pPr>
+        <w:pStyle w:val="Caption"/>
+        <w:rPr>
+          <w:color w:val="auto"/>
+          <w:sz w:val="20"/>
+          <w:szCs w:val="16"/>
+        </w:rPr>
+      </w:pPr>
+      <w:r>
+        <w:rPr>
+          <w:color w:val="auto"/>
+          <w:sz w:val="20"/>
+          <w:szCs w:val="16"/>
+        </w:rPr>
+        <w:t xml:space="preserve">Figure </w:t>
+      </w:r>
+      <w:r>
+        <w:rPr>
+          <w:color w:val="auto"/>
+          <w:sz w:val="20"/>
+          <w:szCs w:val="16"/>
+        </w:rPr>
+        <w:fldChar w:fldCharType="begin"/>
+      </w:r>
+      <w:r>
+        <w:rPr>
+          <w:color w:val="auto"/>
+          <w:sz w:val="20"/>
+          <w:szCs w:val="16"/>
+        </w:rPr>
+        <w:instrText xml:space="preserve"> SEQ Figure \* ARABIC </w:instrText>
+      </w:r>
+      <w:r>
+        <w:rPr>
+          <w:color w:val="auto"/>
+          <w:sz w:val="20"/>
+          <w:szCs w:val="16"/>
+        </w:rPr>
+        <w:fldChar w:fldCharType="separate"/>
+      </w:r>
+      <w:r>
+        <w:rPr>
+          <w:noProof/>
+          <w:color w:val="auto"/>
+          <w:sz w:val="20"/>
+          <w:szCs w:val="16"/>
+        </w:rPr>
+        <w:t>1</w:t>
+      </w:r>
+      <w:r>
+        <w:rPr>
+          <w:color w:val="auto"/>
+          <w:sz w:val="20"/>
+          <w:szCs w:val="16"/>
+        </w:rPr>
+        <w:fldChar w:fldCharType="end"/>
+      </w:r>
+    </w:p>
+    <w:p/>
+    <w:p>
+      <w:pPr>
+        <w:pStyle w:val="Heading2"/>
+        <w:numPr>
+          <w:ilvl w:val="0"/>
+          <w:numId w:val="29"/>
+        </w:numPr>
+      </w:pPr>
+      <w:bookmarkStart w:id="3" w:name="_Toc64624224"/>
+      <w:r>
+        <w:lastRenderedPageBreak/>
+        <w:t>Government health spend vs. Happiness</w:t>
+      </w:r>
+      <w:bookmarkEnd w:id="3"/>
     </w:p>
     <w:p>
       <w:pPr>
         <w:ind w:left="720"/>
       </w:pPr>
       <w:r>
-        <w:t>I analyze</w:t>
-      </w:r>
-      <w:r>
-        <w:t>d</w:t>
-      </w:r>
-      <w:r>
-        <w:t xml:space="preserve"> the data from 2015 to </w:t>
-      </w:r>
-      <w:r>
-        <w:t xml:space="preserve">2019 and </w:t>
-      </w:r>
-      <w:r>
-        <w:t xml:space="preserve">noticed that </w:t>
-      </w:r>
-      <w:r>
-        <w:t>there was a big depression happened in terms of social support in 2016</w:t>
+        <w:t xml:space="preserve">This aspect of our project serves to evaluate countries expenditures for Healthcare and their relationship to Happiness scores. To begin this </w:t>
+      </w:r>
+      <w:r>
+        <w:t xml:space="preserve">part of the </w:t>
+      </w:r>
+      <w:r>
+        <w:t xml:space="preserve">project, </w:t>
+      </w:r>
+      <w:r>
+        <w:t xml:space="preserve">data was gathered about </w:t>
+      </w:r>
+      <w:r>
+        <w:t>I located data on how much each country spends on healthcare</w:t>
+      </w:r>
+      <w:r>
+        <w:t>,</w:t>
+      </w:r>
+      <w:r>
+        <w:t xml:space="preserve"> as well as </w:t>
+      </w:r>
+      <w:r>
+        <w:t xml:space="preserve">data about </w:t>
+      </w:r>
+      <w:r>
+        <w:t>population</w:t>
+      </w:r>
+      <w:r>
+        <w:t>s</w:t>
       </w:r>
       <w:r>
         <w:t xml:space="preserve">. </w:t>
-      </w:r>
-      <w:r>
-        <w:t xml:space="preserve">It </w:t>
-      </w:r>
-      <w:r>
-        <w:t>wa</w:t>
-      </w:r>
-      <w:r>
-        <w:t xml:space="preserve">s </w:t>
-      </w:r>
-      <w:r>
-        <w:t>the year</w:t>
-      </w:r>
-      <w:r>
-        <w:t xml:space="preserve"> the Syrian refugee crisis happened,</w:t>
-      </w:r>
-      <w:r>
-        <w:t xml:space="preserve"> and</w:t>
-      </w:r>
-      <w:r>
-        <w:t xml:space="preserve"> </w:t>
-      </w:r>
-      <w:r>
-        <w:t>the</w:t>
-      </w:r>
-      <w:r>
-        <w:t xml:space="preserve"> spread of Zika virus and the Zika fever epidemic caused worldwide alarm. </w:t>
-      </w:r>
-      <w:r>
-        <w:t>I guess these significant events had an impact on people and a</w:t>
-      </w:r>
-      <w:r>
-        <w:t xml:space="preserve"> f</w:t>
-      </w:r>
-      <w:r>
-        <w:t>ear</w:t>
-      </w:r>
-      <w:r>
-        <w:t xml:space="preserve"> did spread all over the world</w:t>
-      </w:r>
-      <w:r>
-        <w:t>;</w:t>
-      </w:r>
-      <w:r>
-        <w:t xml:space="preserve"> </w:t>
-      </w:r>
-      <w:r>
-        <w:t xml:space="preserve">as a </w:t>
-      </w:r>
-      <w:r>
-        <w:t>result,</w:t>
-      </w:r>
-      <w:r>
-        <w:t xml:space="preserve"> people </w:t>
-      </w:r>
-      <w:r>
-        <w:t xml:space="preserve">had </w:t>
-      </w:r>
-      <w:r>
-        <w:t xml:space="preserve">lost their confidence </w:t>
-      </w:r>
-      <w:r>
-        <w:t xml:space="preserve">level </w:t>
-      </w:r>
-      <w:r>
-        <w:t>about</w:t>
-      </w:r>
-      <w:r>
-        <w:t xml:space="preserve"> </w:t>
-      </w:r>
-      <w:r>
-        <w:t xml:space="preserve">they do have someone to count on if they were in trouble. But after that period there was a huge improvement in their confidence </w:t>
-      </w:r>
-      <w:r>
-        <w:t xml:space="preserve">level </w:t>
-      </w:r>
-      <w:r>
-        <w:t xml:space="preserve">about the social support. </w:t>
       </w:r>
     </w:p>
     <w:p>
       <w:pPr>
         <w:ind w:left="720"/>
       </w:pPr>
-      <w:r>
-        <w:t xml:space="preserve">Development of a country’s happiness </w:t>
-      </w:r>
-      <w:r>
-        <w:t xml:space="preserve">index </w:t>
-      </w:r>
-      <w:r>
-        <w:t xml:space="preserve">and social support score </w:t>
-      </w:r>
-      <w:r>
-        <w:t xml:space="preserve">over time </w:t>
-      </w:r>
-      <w:r>
-        <w:t xml:space="preserve">was evaluated </w:t>
-      </w:r>
-      <w:r>
-        <w:t xml:space="preserve">among the top 10 countries and </w:t>
-      </w:r>
-      <w:r>
-        <w:t xml:space="preserve">among the </w:t>
-      </w:r>
-      <w:r>
-        <w:t>bottom 10 countries</w:t>
-      </w:r>
-      <w:r>
-        <w:t>. Iceland is always on the top position in terms of social support scores. In the happiness score ranking it was in the second position in 2015, but there is a gradual decrease in happiness index and in 2019 it was place</w:t>
-      </w:r>
-      <w:r>
-        <w:t>d</w:t>
-      </w:r>
-      <w:r>
-        <w:t xml:space="preserve"> down in the fourth position. </w:t>
-      </w:r>
-      <w:r>
-        <w:t xml:space="preserve">In case of Finland, the happiness score </w:t>
-      </w:r>
-      <w:r>
-        <w:t>is</w:t>
-      </w:r>
-      <w:r>
-        <w:t xml:space="preserve"> gradually increasing, and it </w:t>
-      </w:r>
-      <w:r>
-        <w:t>became</w:t>
-      </w:r>
-      <w:r>
-        <w:t xml:space="preserve"> the top </w:t>
-      </w:r>
-      <w:r>
-        <w:t xml:space="preserve">one </w:t>
-      </w:r>
-      <w:r>
-        <w:t>country in 2019</w:t>
-      </w:r>
-      <w:r>
-        <w:t xml:space="preserve">; in terms of social support score it was in the sixth position in </w:t>
-      </w:r>
-      <w:r>
-        <w:t>2015 but</w:t>
-      </w:r>
-      <w:r>
-        <w:t xml:space="preserve"> </w:t>
-      </w:r>
-      <w:r>
-        <w:t xml:space="preserve">it </w:t>
-      </w:r>
-      <w:r>
-        <w:t>improved the score and became the second highest country</w:t>
-      </w:r>
-      <w:r>
-        <w:t xml:space="preserve"> in the list of social support score</w:t>
-      </w:r>
-      <w:r>
-        <w:t>.</w:t>
-      </w:r>
     </w:p>
     <w:p>
       <w:pPr>
         <w:ind w:left="720"/>
       </w:pPr>
+      <w:r>
+        <w:t xml:space="preserve">I then divided </w:t>
+      </w:r>
+      <w:r>
+        <w:t xml:space="preserve">a countries total </w:t>
+      </w:r>
+      <w:r>
+        <w:t>spend</w:t>
+      </w:r>
+      <w:r>
+        <w:t>ing</w:t>
+      </w:r>
+      <w:r>
+        <w:t xml:space="preserve"> </w:t>
+      </w:r>
+      <w:r>
+        <w:t>by</w:t>
+      </w:r>
+      <w:r>
+        <w:t xml:space="preserve"> population to determine </w:t>
+      </w:r>
+      <w:r>
+        <w:t>an expenditure</w:t>
+      </w:r>
+      <w:r>
+        <w:t xml:space="preserve"> per person. I converted this into a csv file. </w:t>
+      </w:r>
+      <w:r>
+        <w:t xml:space="preserve"> </w:t>
+      </w:r>
+      <w:r>
+        <w:t xml:space="preserve">I combined this information with </w:t>
+      </w:r>
+      <w:bookmarkStart w:id="4" w:name="_Hlk64495889"/>
+      <w:r>
+        <w:t xml:space="preserve">the World Happiness Report Data Index csv file </w:t>
+      </w:r>
+      <w:bookmarkEnd w:id="4"/>
+      <w:r>
+        <w:t xml:space="preserve">into 1 dataframe. I then cleaned the merged data and renamed any columns to make the dataframe fields more </w:t>
+      </w:r>
+      <w:r>
+        <w:t>readable</w:t>
+      </w:r>
+      <w:r>
+        <w:t>. I ran a regression analysis to determine correlation between health</w:t>
+      </w:r>
+      <w:r>
+        <w:t>care</w:t>
+      </w:r>
+      <w:r>
+        <w:t xml:space="preserve"> spend</w:t>
+      </w:r>
+      <w:r>
+        <w:t xml:space="preserve">ing per </w:t>
+      </w:r>
+      <w:r>
+        <w:t xml:space="preserve">person and happiness score. </w:t>
+      </w:r>
+      <w:r>
+        <w:t>(Fig. 2)</w:t>
+      </w:r>
     </w:p>
     <w:p>
       <w:pPr>
+        <w:ind w:left="720"/>
+      </w:pPr>
+    </w:p>
+    <w:p>
+      <w:pPr>
+        <w:ind w:left="720"/>
+      </w:pPr>
+      <w:r>
+        <w:t xml:space="preserve">I found a strong correlation between the two. It made me curious if only highly populated areas spent the most on </w:t>
+      </w:r>
+      <w:proofErr w:type="gramStart"/>
+      <w:r>
+        <w:t>health</w:t>
+      </w:r>
+      <w:r>
+        <w:t>care</w:t>
+      </w:r>
+      <w:proofErr w:type="gramEnd"/>
+      <w:r>
+        <w:t xml:space="preserve"> so I did an analysis just between population and happiness.</w:t>
+      </w:r>
+      <w:r>
+        <w:t xml:space="preserve"> (Fig. 3)</w:t>
+      </w:r>
+    </w:p>
+    <w:p>
+      <w:pPr>
+        <w:ind w:left="720"/>
+      </w:pPr>
+      <w:r>
+        <w:t>What I found was there was no correlation between happiness and population, so my first finding, spend on health per person, told the real picture.</w:t>
+      </w:r>
+    </w:p>
+    <w:p>
+      <w:pPr>
+        <w:ind w:left="720"/>
+      </w:pPr>
+    </w:p>
+    <w:p>
+      <w:pPr>
+        <w:keepNext/>
         <w:ind w:left="720"/>
       </w:pPr>
       <w:r>
@@ -1459,10 +1480,10 @@
           <w:noProof/>
         </w:rPr>
         <w:drawing>
-          <wp:inline distT="0" distB="0" distL="0" distR="0" wp14:anchorId="34F08A86" wp14:editId="0FC62F7A">
-            <wp:extent cx="4131945" cy="1581150"/>
-            <wp:effectExtent l="0" t="0" r="1905" b="0"/>
-            <wp:docPr id="2" name="Picture 2"/>
+          <wp:inline distT="0" distB="0" distL="0" distR="0" wp14:anchorId="2F8A6580" wp14:editId="27E3E4BB">
+            <wp:extent cx="5485714" cy="3657143"/>
+            <wp:effectExtent l="0" t="0" r="1270" b="0"/>
+            <wp:docPr id="6" name="Picture 6" descr="Chart, scatter chart&#10;&#10;Description automatically generated"/>
             <wp:cNvGraphicFramePr>
               <a:graphicFrameLocks xmlns:a="http://schemas.openxmlformats.org/drawingml/2006/main" noChangeAspect="1"/>
             </wp:cNvGraphicFramePr>
@@ -1470,11 +1491,17 @@
               <a:graphicData uri="http://schemas.openxmlformats.org/drawingml/2006/picture">
                 <pic:pic xmlns:pic="http://schemas.openxmlformats.org/drawingml/2006/picture">
                   <pic:nvPicPr>
-                    <pic:cNvPr id="1" name=""/>
+                    <pic:cNvPr id="6" name="Picture 6" descr="Chart, scatter chart&#10;&#10;Description automatically generated"/>
                     <pic:cNvPicPr/>
                   </pic:nvPicPr>
                   <pic:blipFill>
-                    <a:blip r:embed="rId10"/>
+                    <a:blip r:embed="rId12">
+                      <a:extLst>
+                        <a:ext uri="{28A0092B-C50C-407E-A947-70E740481C1C}">
+                          <a14:useLocalDpi xmlns:a14="http://schemas.microsoft.com/office/drawing/2010/main" val="0"/>
+                        </a:ext>
+                      </a:extLst>
+                    </a:blip>
                     <a:stretch>
                       <a:fillRect/>
                     </a:stretch>
@@ -1482,7 +1509,7 @@
                   <pic:spPr>
                     <a:xfrm>
                       <a:off x="0" y="0"/>
-                      <a:ext cx="4204032" cy="1608735"/>
+                      <a:ext cx="5485714" cy="3657143"/>
                     </a:xfrm>
                     <a:prstGeom prst="rect">
                       <a:avLst/>
@@ -1497,65 +1524,1250 @@
     </w:p>
     <w:p>
       <w:pPr>
-        <w:ind w:left="720"/>
-      </w:pPr>
-      <w:r>
-        <w:t>The bottom 10 countries based on the happiness score was analyzed. As shown in the graph, Syria</w:t>
-      </w:r>
-      <w:r>
-        <w:t xml:space="preserve"> has a lower score in social support, especially after 2016, but its happiness index is not the lowest. This is easily explained by the conflict the country has been. </w:t>
+        <w:pStyle w:val="Caption"/>
+        <w:rPr>
+          <w:color w:val="auto"/>
+        </w:rPr>
+      </w:pPr>
+      <w:r>
+        <w:rPr>
+          <w:color w:val="auto"/>
+        </w:rPr>
+        <w:t xml:space="preserve">Figure </w:t>
+      </w:r>
+      <w:r>
+        <w:rPr>
+          <w:color w:val="auto"/>
+        </w:rPr>
+        <w:fldChar w:fldCharType="begin"/>
+      </w:r>
+      <w:r>
+        <w:rPr>
+          <w:color w:val="auto"/>
+        </w:rPr>
+        <w:instrText xml:space="preserve"> SEQ Figure \* ARABIC </w:instrText>
+      </w:r>
+      <w:r>
+        <w:rPr>
+          <w:color w:val="auto"/>
+        </w:rPr>
+        <w:fldChar w:fldCharType="separate"/>
+      </w:r>
+      <w:r>
+        <w:rPr>
+          <w:noProof/>
+          <w:color w:val="auto"/>
+        </w:rPr>
+        <w:t>2</w:t>
+      </w:r>
+      <w:r>
+        <w:rPr>
+          <w:color w:val="auto"/>
+        </w:rPr>
+        <w:fldChar w:fldCharType="end"/>
       </w:r>
     </w:p>
     <w:p>
-      <w:pPr>
-        <w:ind w:left="720"/>
-      </w:pPr>
-    </w:p>
-    <w:p>
-      <w:pPr>
-        <w:ind w:left="720"/>
-      </w:pPr>
       <w:r>
         <w:rPr>
           <w:noProof/>
         </w:rPr>
         <w:lastRenderedPageBreak/>
-        <w:drawing>
-          <wp:inline distT="0" distB="0" distL="0" distR="0" wp14:anchorId="44DFE48C" wp14:editId="07BC6C4B">
-            <wp:extent cx="4638040" cy="1666875"/>
-            <wp:effectExtent l="0" t="0" r="0" b="9525"/>
-            <wp:docPr id="3" name="Picture 3"/>
-            <wp:cNvGraphicFramePr>
-              <a:graphicFrameLocks xmlns:a="http://schemas.openxmlformats.org/drawingml/2006/main" noChangeAspect="1"/>
-            </wp:cNvGraphicFramePr>
-            <a:graphic xmlns:a="http://schemas.openxmlformats.org/drawingml/2006/main">
-              <a:graphicData uri="http://schemas.openxmlformats.org/drawingml/2006/picture">
-                <pic:pic xmlns:pic="http://schemas.openxmlformats.org/drawingml/2006/picture">
-                  <pic:nvPicPr>
-                    <pic:cNvPr id="1" name=""/>
-                    <pic:cNvPicPr/>
-                  </pic:nvPicPr>
-                  <pic:blipFill>
-                    <a:blip r:embed="rId11"/>
-                    <a:stretch>
-                      <a:fillRect/>
-                    </a:stretch>
-                  </pic:blipFill>
-                  <pic:spPr>
-                    <a:xfrm>
-                      <a:off x="0" y="0"/>
-                      <a:ext cx="4645698" cy="1669627"/>
-                    </a:xfrm>
-                    <a:prstGeom prst="rect">
-                      <a:avLst/>
-                    </a:prstGeom>
-                  </pic:spPr>
-                </pic:pic>
-              </a:graphicData>
-            </a:graphic>
-          </wp:inline>
-        </w:drawing>
-      </w:r>
+        <mc:AlternateContent>
+          <mc:Choice Requires="wpg">
+            <w:drawing>
+              <wp:anchor distT="0" distB="0" distL="114300" distR="114300" simplePos="0" relativeHeight="251654144" behindDoc="0" locked="0" layoutInCell="1" allowOverlap="1" wp14:anchorId="20786B2D" wp14:editId="7CC1A96C">
+                <wp:simplePos x="0" y="0"/>
+                <wp:positionH relativeFrom="column">
+                  <wp:posOffset>457200</wp:posOffset>
+                </wp:positionH>
+                <wp:positionV relativeFrom="paragraph">
+                  <wp:posOffset>0</wp:posOffset>
+                </wp:positionV>
+                <wp:extent cx="5485130" cy="4013200"/>
+                <wp:effectExtent l="0" t="0" r="1270" b="6350"/>
+                <wp:wrapSquare wrapText="bothSides"/>
+                <wp:docPr id="15" name="Group 15"/>
+                <wp:cNvGraphicFramePr/>
+                <a:graphic xmlns:a="http://schemas.openxmlformats.org/drawingml/2006/main">
+                  <a:graphicData uri="http://schemas.microsoft.com/office/word/2010/wordprocessingGroup">
+                    <wpg:wgp>
+                      <wpg:cNvGrpSpPr/>
+                      <wpg:grpSpPr>
+                        <a:xfrm>
+                          <a:off x="0" y="0"/>
+                          <a:ext cx="5485130" cy="4013200"/>
+                          <a:chOff x="0" y="0"/>
+                          <a:chExt cx="5485130" cy="4013200"/>
+                        </a:xfrm>
+                      </wpg:grpSpPr>
+                      <pic:pic xmlns:pic="http://schemas.openxmlformats.org/drawingml/2006/picture">
+                        <pic:nvPicPr>
+                          <pic:cNvPr id="7" name="Picture 7" descr="Chart, scatter chart&#10;&#10;Description automatically generated"/>
+                          <pic:cNvPicPr>
+                            <a:picLocks noChangeAspect="1"/>
+                          </pic:cNvPicPr>
+                        </pic:nvPicPr>
+                        <pic:blipFill>
+                          <a:blip r:embed="rId13">
+                            <a:extLst>
+                              <a:ext uri="{28A0092B-C50C-407E-A947-70E740481C1C}">
+                                <a14:useLocalDpi xmlns:a14="http://schemas.microsoft.com/office/drawing/2010/main" val="0"/>
+                              </a:ext>
+                            </a:extLst>
+                          </a:blip>
+                          <a:stretch>
+                            <a:fillRect/>
+                          </a:stretch>
+                        </pic:blipFill>
+                        <pic:spPr>
+                          <a:xfrm>
+                            <a:off x="0" y="0"/>
+                            <a:ext cx="5485130" cy="3656965"/>
+                          </a:xfrm>
+                          <a:prstGeom prst="rect">
+                            <a:avLst/>
+                          </a:prstGeom>
+                        </pic:spPr>
+                      </pic:pic>
+                      <wps:wsp>
+                        <wps:cNvPr id="8" name="Text Box 8"/>
+                        <wps:cNvSpPr txBox="1"/>
+                        <wps:spPr>
+                          <a:xfrm>
+                            <a:off x="0" y="3715385"/>
+                            <a:ext cx="5485130" cy="297815"/>
+                          </a:xfrm>
+                          <a:prstGeom prst="rect">
+                            <a:avLst/>
+                          </a:prstGeom>
+                          <a:solidFill>
+                            <a:prstClr val="white"/>
+                          </a:solidFill>
+                          <a:ln>
+                            <a:noFill/>
+                          </a:ln>
+                        </wps:spPr>
+                        <wps:txbx>
+                          <w:txbxContent>
+                            <w:p>
+                              <w:pPr>
+                                <w:pStyle w:val="Caption"/>
+                                <w:rPr>
+                                  <w:noProof/>
+                                  <w:color w:val="auto"/>
+                                </w:rPr>
+                              </w:pPr>
+                              <w:r>
+                                <w:rPr>
+                                  <w:color w:val="auto"/>
+                                </w:rPr>
+                                <w:t xml:space="preserve">Figure </w:t>
+                              </w:r>
+                              <w:r>
+                                <w:rPr>
+                                  <w:color w:val="auto"/>
+                                </w:rPr>
+                                <w:fldChar w:fldCharType="begin"/>
+                              </w:r>
+                              <w:r>
+                                <w:rPr>
+                                  <w:color w:val="auto"/>
+                                </w:rPr>
+                                <w:instrText xml:space="preserve"> SEQ Figure \* ARABIC </w:instrText>
+                              </w:r>
+                              <w:r>
+                                <w:rPr>
+                                  <w:color w:val="auto"/>
+                                </w:rPr>
+                                <w:fldChar w:fldCharType="separate"/>
+                              </w:r>
+                              <w:r>
+                                <w:rPr>
+                                  <w:noProof/>
+                                  <w:color w:val="auto"/>
+                                </w:rPr>
+                                <w:t>3</w:t>
+                              </w:r>
+                              <w:r>
+                                <w:rPr>
+                                  <w:color w:val="auto"/>
+                                </w:rPr>
+                                <w:fldChar w:fldCharType="end"/>
+                              </w:r>
+                            </w:p>
+                          </w:txbxContent>
+                        </wps:txbx>
+                        <wps:bodyPr rot="0" spcFirstLastPara="0" vertOverflow="overflow" horzOverflow="overflow" vert="horz" wrap="square" lIns="0" tIns="0" rIns="0" bIns="0" numCol="1" spcCol="0" rtlCol="0" fromWordArt="0" anchor="t" anchorCtr="0" forceAA="0" compatLnSpc="1">
+                          <a:prstTxWarp prst="textNoShape">
+                            <a:avLst/>
+                          </a:prstTxWarp>
+                          <a:spAutoFit/>
+                        </wps:bodyPr>
+                      </wps:wsp>
+                    </wpg:wgp>
+                  </a:graphicData>
+                </a:graphic>
+              </wp:anchor>
+            </w:drawing>
+          </mc:Choice>
+          <mc:Fallback>
+            <w:pict>
+              <v:group w14:anchorId="20786B2D" id="Group 15" o:spid="_x0000_s1026" style="position:absolute;margin-left:36pt;margin-top:0;width:431.9pt;height:316pt;z-index:251654144" coordsize="54851,40132" o:gfxdata="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">
+                <v:shapetype id="_x0000_t75" coordsize="21600,21600" o:spt="75" o:preferrelative="t" path="m@4@5l@4@11@9@11@9@5xe" filled="f" stroked="f">
+                  <v:stroke joinstyle="miter"/>
+                  <v:formulas>
+                    <v:f eqn="if lineDrawn pixelLineWidth 0"/>
+                    <v:f eqn="sum @0 1 0"/>
+                    <v:f eqn="sum 0 0 @1"/>
+                    <v:f eqn="prod @2 1 2"/>
+                    <v:f eqn="prod @3 21600 pixelWidth"/>
+                    <v:f eqn="prod @3 21600 pixelHeight"/>
+                    <v:f eqn="sum @0 0 1"/>
+                    <v:f eqn="prod @6 1 2"/>
+                    <v:f eqn="prod @7 21600 pixelWidth"/>
+                    <v:f eqn="sum @8 21600 0"/>
+                    <v:f eqn="prod @7 21600 pixelHeight"/>
+                    <v:f eqn="sum @10 21600 0"/>
+                  </v:formulas>
+                  <v:path o:extrusionok="f" gradientshapeok="t" o:connecttype="rect"/>
+                  <o:lock v:ext="edit" aspectratio="t"/>
+                </v:shapetype>
+                <v:shape id="Picture 7" o:spid="_x0000_s1027" type="#_x0000_t75" alt="Chart, scatter chart&#10;&#10;Description automatically generated" style="position:absolute;width:54851;height:36569;visibility:visible;mso-wrap-style:square" o:gfxdata="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">
+                  <v:imagedata r:id="rId14" o:title="Chart, scatter chart&#10;&#10;Description automatically generated"/>
+                </v:shape>
+                <v:shapetype id="_x0000_t202" coordsize="21600,21600" o:spt="202" path="m,l,21600r21600,l21600,xe">
+                  <v:stroke joinstyle="miter"/>
+                  <v:path gradientshapeok="t" o:connecttype="rect"/>
+                </v:shapetype>
+                <v:shape id="Text Box 8" o:spid="_x0000_s1028" type="#_x0000_t202" style="position:absolute;top:37153;width:54851;height:2979;visibility:visible;mso-wrap-style:square;v-text-anchor:top" o:gfxdata="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" stroked="f">
+                  <v:textbox style="mso-fit-shape-to-text:t" inset="0,0,0,0">
+                    <w:txbxContent>
+                      <w:p>
+                        <w:pPr>
+                          <w:pStyle w:val="Caption"/>
+                          <w:rPr>
+                            <w:noProof/>
+                            <w:color w:val="auto"/>
+                          </w:rPr>
+                        </w:pPr>
+                        <w:r>
+                          <w:rPr>
+                            <w:color w:val="auto"/>
+                          </w:rPr>
+                          <w:t xml:space="preserve">Figure </w:t>
+                        </w:r>
+                        <w:r>
+                          <w:rPr>
+                            <w:color w:val="auto"/>
+                          </w:rPr>
+                          <w:fldChar w:fldCharType="begin"/>
+                        </w:r>
+                        <w:r>
+                          <w:rPr>
+                            <w:color w:val="auto"/>
+                          </w:rPr>
+                          <w:instrText xml:space="preserve"> SEQ Figure \* ARABIC </w:instrText>
+                        </w:r>
+                        <w:r>
+                          <w:rPr>
+                            <w:color w:val="auto"/>
+                          </w:rPr>
+                          <w:fldChar w:fldCharType="separate"/>
+                        </w:r>
+                        <w:r>
+                          <w:rPr>
+                            <w:noProof/>
+                            <w:color w:val="auto"/>
+                          </w:rPr>
+                          <w:t>3</w:t>
+                        </w:r>
+                        <w:r>
+                          <w:rPr>
+                            <w:color w:val="auto"/>
+                          </w:rPr>
+                          <w:fldChar w:fldCharType="end"/>
+                        </w:r>
+                      </w:p>
+                    </w:txbxContent>
+                  </v:textbox>
+                </v:shape>
+                <w10:wrap type="square"/>
+              </v:group>
+            </w:pict>
+          </mc:Fallback>
+        </mc:AlternateContent>
+      </w:r>
+    </w:p>
+    <w:p>
+      <w:pPr>
+        <w:pStyle w:val="Heading2"/>
+        <w:numPr>
+          <w:ilvl w:val="0"/>
+          <w:numId w:val="29"/>
+        </w:numPr>
+      </w:pPr>
+      <w:bookmarkStart w:id="5" w:name="_Toc64624225"/>
+      <w:r>
+        <w:t xml:space="preserve">Social Support </w:t>
+      </w:r>
+      <w:r>
+        <w:t>vs Happiness</w:t>
+      </w:r>
+      <w:bookmarkEnd w:id="5"/>
+    </w:p>
+    <w:p>
+      <w:pPr>
+        <w:pStyle w:val="ListParagraph"/>
+      </w:pPr>
+      <w:r>
+        <w:t xml:space="preserve">This analysis was to evaluate the impact of the strength of social support on the average happiness score of a country. </w:t>
+      </w:r>
+      <w:r>
+        <w:t xml:space="preserve">The hypothesis being that there is </w:t>
+      </w:r>
+      <w:r>
+        <w:t>a</w:t>
+      </w:r>
+      <w:r>
+        <w:t xml:space="preserve"> correlation between </w:t>
+      </w:r>
+      <w:r>
+        <w:t>social support score</w:t>
+      </w:r>
+      <w:r>
+        <w:t xml:space="preserve"> and the happiness </w:t>
+      </w:r>
+      <w:r>
+        <w:t>index</w:t>
+      </w:r>
+      <w:r>
+        <w:t xml:space="preserve">. </w:t>
+      </w:r>
+      <w:r>
+        <w:t xml:space="preserve">To begin this </w:t>
+      </w:r>
+      <w:r>
+        <w:t>project,</w:t>
+      </w:r>
+      <w:r>
+        <w:t xml:space="preserve"> I </w:t>
+      </w:r>
+      <w:r>
+        <w:t>combined</w:t>
+      </w:r>
+      <w:r>
+        <w:t xml:space="preserve"> </w:t>
+      </w:r>
+      <w:r>
+        <w:t xml:space="preserve">the World Happiness Report Data Index csv </w:t>
+      </w:r>
+      <w:proofErr w:type="gramStart"/>
+      <w:r>
+        <w:t>files</w:t>
+      </w:r>
+      <w:r>
+        <w:t xml:space="preserve">, </w:t>
+      </w:r>
+      <w:r>
+        <w:t>and</w:t>
+      </w:r>
+      <w:proofErr w:type="gramEnd"/>
+      <w:r>
+        <w:t xml:space="preserve"> </w:t>
+      </w:r>
+      <w:r>
+        <w:t xml:space="preserve">cleaned </w:t>
+      </w:r>
+      <w:r>
+        <w:t>and renamed the combined file.</w:t>
+      </w:r>
+      <w:r>
+        <w:t xml:space="preserve"> </w:t>
+      </w:r>
+      <w:r>
+        <w:t xml:space="preserve">I ran a regression analysis to determine correlation between </w:t>
+      </w:r>
+      <w:r>
+        <w:t xml:space="preserve">average scores for </w:t>
+      </w:r>
+      <w:r>
+        <w:t>social support and happiness.</w:t>
+      </w:r>
+      <w:r>
+        <w:t xml:space="preserve"> </w:t>
+      </w:r>
+      <w:r>
+        <w:t xml:space="preserve">I found a strong positive relationship between the two with a r-square </w:t>
+      </w:r>
+      <w:r>
+        <w:t>0.78.</w:t>
+      </w:r>
+      <w:r>
+        <w:t xml:space="preserve"> </w:t>
+      </w:r>
+      <w:r>
+        <w:t>(Fig. 4)</w:t>
+      </w:r>
+    </w:p>
+    <w:p>
+      <w:pPr>
+        <w:pStyle w:val="ListParagraph"/>
+      </w:pPr>
+    </w:p>
+    <w:p>
+      <w:pPr>
+        <w:ind w:left="720"/>
+      </w:pPr>
+      <w:r>
+        <w:t>I analyze</w:t>
+      </w:r>
+      <w:r>
+        <w:t>d</w:t>
+      </w:r>
+      <w:r>
+        <w:t xml:space="preserve"> the data from 2015 to </w:t>
+      </w:r>
+      <w:r>
+        <w:t xml:space="preserve">2019 and </w:t>
+      </w:r>
+      <w:r>
+        <w:t xml:space="preserve">noticed that </w:t>
+      </w:r>
+      <w:r>
+        <w:t>there was a big depression happened in terms of social support in 2016</w:t>
+      </w:r>
+      <w:r>
+        <w:t xml:space="preserve">. </w:t>
+      </w:r>
+      <w:r>
+        <w:t xml:space="preserve">It </w:t>
+      </w:r>
+      <w:r>
+        <w:t>wa</w:t>
+      </w:r>
+      <w:r>
+        <w:t xml:space="preserve">s </w:t>
+      </w:r>
+      <w:r>
+        <w:t>the year</w:t>
+      </w:r>
+      <w:r>
+        <w:t xml:space="preserve"> the Syrian refugee crisis happened,</w:t>
+      </w:r>
+      <w:r>
+        <w:t xml:space="preserve"> and</w:t>
+      </w:r>
+      <w:r>
+        <w:t xml:space="preserve"> </w:t>
+      </w:r>
+      <w:r>
+        <w:t>the</w:t>
+      </w:r>
+      <w:r>
+        <w:t xml:space="preserve"> spread of Zika virus and the Zika fever epidemic caused worldwide alarm. </w:t>
+      </w:r>
+      <w:r>
+        <w:t>I guess these significant events had an impact on people and a</w:t>
+      </w:r>
+      <w:r>
+        <w:t xml:space="preserve"> f</w:t>
+      </w:r>
+      <w:r>
+        <w:t>ear</w:t>
+      </w:r>
+      <w:r>
+        <w:t xml:space="preserve"> did spread all over the world</w:t>
+      </w:r>
+      <w:r>
+        <w:t>;</w:t>
+      </w:r>
+      <w:r>
+        <w:t xml:space="preserve"> </w:t>
+      </w:r>
+      <w:r>
+        <w:t xml:space="preserve">as a </w:t>
+      </w:r>
+      <w:r>
+        <w:t>result,</w:t>
+      </w:r>
+      <w:r>
+        <w:t xml:space="preserve"> people </w:t>
+      </w:r>
+      <w:r>
+        <w:t xml:space="preserve">had </w:t>
+      </w:r>
+      <w:r>
+        <w:t xml:space="preserve">lost their confidence </w:t>
+      </w:r>
+      <w:r>
+        <w:t xml:space="preserve">level </w:t>
+      </w:r>
+      <w:r>
+        <w:t>about</w:t>
+      </w:r>
+      <w:r>
+        <w:t xml:space="preserve"> </w:t>
+      </w:r>
+      <w:r>
+        <w:t xml:space="preserve">they do have someone to count on if they were in trouble. But after that period there was a huge improvement in their confidence </w:t>
+      </w:r>
+      <w:r>
+        <w:t xml:space="preserve">level </w:t>
+      </w:r>
+      <w:r>
+        <w:t xml:space="preserve">about the social support. </w:t>
+      </w:r>
+    </w:p>
+    <w:p>
+      <w:pPr>
+        <w:ind w:left="720"/>
+      </w:pPr>
+      <w:r>
+        <w:t xml:space="preserve">Development of a country’s happiness </w:t>
+      </w:r>
+      <w:r>
+        <w:t xml:space="preserve">index </w:t>
+      </w:r>
+      <w:r>
+        <w:t xml:space="preserve">and social support score </w:t>
+      </w:r>
+      <w:r>
+        <w:t xml:space="preserve">over time </w:t>
+      </w:r>
+      <w:r>
+        <w:t xml:space="preserve">was evaluated </w:t>
+      </w:r>
+      <w:r>
+        <w:t xml:space="preserve">among the top 10 countries and </w:t>
+      </w:r>
+      <w:r>
+        <w:t xml:space="preserve">among the </w:t>
+      </w:r>
+      <w:r>
+        <w:t>bottom 10 countries</w:t>
+      </w:r>
+      <w:r>
+        <w:t>. Iceland is always on the top position in terms of social support scores. In the happiness score ranking it was in the second position in 2015, but there is a gradual decrease in happiness index and in 2019 it was place</w:t>
+      </w:r>
+      <w:r>
+        <w:t>d</w:t>
+      </w:r>
+      <w:r>
+        <w:t xml:space="preserve"> down in the fourth position. </w:t>
+      </w:r>
+      <w:r>
+        <w:t xml:space="preserve">In case of Finland, the happiness score </w:t>
+      </w:r>
+      <w:r>
+        <w:t>is</w:t>
+      </w:r>
+      <w:r>
+        <w:t xml:space="preserve"> gradually increasing, and it </w:t>
+      </w:r>
+      <w:r>
+        <w:t>became</w:t>
+      </w:r>
+      <w:r>
+        <w:t xml:space="preserve"> the top </w:t>
+      </w:r>
+      <w:r>
+        <w:t xml:space="preserve">one </w:t>
+      </w:r>
+      <w:r>
+        <w:t>country in 2019</w:t>
+      </w:r>
+      <w:r>
+        <w:t xml:space="preserve">; in terms of social support score it was in the sixth position in </w:t>
+      </w:r>
+      <w:r>
+        <w:t>2015 but</w:t>
+      </w:r>
+      <w:r>
+        <w:t xml:space="preserve"> </w:t>
+      </w:r>
+      <w:r>
+        <w:t xml:space="preserve">it </w:t>
+      </w:r>
+      <w:r>
+        <w:t>improved the score and became the second highest country</w:t>
+      </w:r>
+      <w:r>
+        <w:t xml:space="preserve"> in the list of social support score</w:t>
+      </w:r>
+      <w:r>
+        <w:t>.</w:t>
+      </w:r>
+      <w:r>
+        <w:t xml:space="preserve"> (Fig. 5)</w:t>
+      </w:r>
+    </w:p>
+    <w:p>
+      <w:pPr>
+        <w:ind w:left="720"/>
+      </w:pPr>
+    </w:p>
+    <w:p>
+      <w:pPr>
+        <w:ind w:left="720"/>
+      </w:pPr>
+      <w:r>
+        <w:rPr>
+          <w:noProof/>
+        </w:rPr>
+        <w:lastRenderedPageBreak/>
+        <mc:AlternateContent>
+          <mc:Choice Requires="wpg">
+            <w:drawing>
+              <wp:anchor distT="0" distB="0" distL="114300" distR="114300" simplePos="0" relativeHeight="251671552" behindDoc="0" locked="0" layoutInCell="1" allowOverlap="1" wp14:anchorId="61BB7E6E" wp14:editId="5202B111">
+                <wp:simplePos x="0" y="0"/>
+                <wp:positionH relativeFrom="column">
+                  <wp:posOffset>237490</wp:posOffset>
+                </wp:positionH>
+                <wp:positionV relativeFrom="paragraph">
+                  <wp:posOffset>3272790</wp:posOffset>
+                </wp:positionV>
+                <wp:extent cx="6047771" cy="3671570"/>
+                <wp:effectExtent l="0" t="0" r="0" b="5080"/>
+                <wp:wrapSquare wrapText="bothSides"/>
+                <wp:docPr id="18" name="Group 18"/>
+                <wp:cNvGraphicFramePr/>
+                <a:graphic xmlns:a="http://schemas.openxmlformats.org/drawingml/2006/main">
+                  <a:graphicData uri="http://schemas.microsoft.com/office/word/2010/wordprocessingGroup">
+                    <wpg:wgp>
+                      <wpg:cNvGrpSpPr/>
+                      <wpg:grpSpPr>
+                        <a:xfrm>
+                          <a:off x="0" y="0"/>
+                          <a:ext cx="6047771" cy="3671570"/>
+                          <a:chOff x="0" y="0"/>
+                          <a:chExt cx="6047771" cy="3671570"/>
+                        </a:xfrm>
+                      </wpg:grpSpPr>
+                      <wps:wsp>
+                        <wps:cNvPr id="11" name="Text Box 11"/>
+                        <wps:cNvSpPr txBox="1"/>
+                        <wps:spPr>
+                          <a:xfrm>
+                            <a:off x="104171" y="3373755"/>
+                            <a:ext cx="5943600" cy="297815"/>
+                          </a:xfrm>
+                          <a:prstGeom prst="rect">
+                            <a:avLst/>
+                          </a:prstGeom>
+                          <a:solidFill>
+                            <a:prstClr val="white"/>
+                          </a:solidFill>
+                          <a:ln>
+                            <a:noFill/>
+                          </a:ln>
+                        </wps:spPr>
+                        <wps:txbx>
+                          <w:txbxContent>
+                            <w:p>
+                              <w:pPr>
+                                <w:pStyle w:val="Caption"/>
+                                <w:rPr>
+                                  <w:color w:val="auto"/>
+                                </w:rPr>
+                              </w:pPr>
+                              <w:r>
+                                <w:rPr>
+                                  <w:color w:val="auto"/>
+                                </w:rPr>
+                                <w:t xml:space="preserve">Figure </w:t>
+                              </w:r>
+                              <w:r>
+                                <w:rPr>
+                                  <w:color w:val="auto"/>
+                                </w:rPr>
+                                <w:fldChar w:fldCharType="begin"/>
+                              </w:r>
+                              <w:r>
+                                <w:rPr>
+                                  <w:color w:val="auto"/>
+                                </w:rPr>
+                                <w:instrText xml:space="preserve"> SEQ Figure \* ARABIC </w:instrText>
+                              </w:r>
+                              <w:r>
+                                <w:rPr>
+                                  <w:color w:val="auto"/>
+                                </w:rPr>
+                                <w:fldChar w:fldCharType="separate"/>
+                              </w:r>
+                              <w:r>
+                                <w:rPr>
+                                  <w:noProof/>
+                                  <w:color w:val="auto"/>
+                                </w:rPr>
+                                <w:t>4</w:t>
+                              </w:r>
+                              <w:r>
+                                <w:rPr>
+                                  <w:color w:val="auto"/>
+                                </w:rPr>
+                                <w:fldChar w:fldCharType="end"/>
+                              </w:r>
+                            </w:p>
+                          </w:txbxContent>
+                        </wps:txbx>
+                        <wps:bodyPr rot="0" spcFirstLastPara="0" vertOverflow="overflow" horzOverflow="overflow" vert="horz" wrap="square" lIns="0" tIns="0" rIns="0" bIns="0" numCol="1" spcCol="0" rtlCol="0" fromWordArt="0" anchor="t" anchorCtr="0" forceAA="0" compatLnSpc="1">
+                          <a:prstTxWarp prst="textNoShape">
+                            <a:avLst/>
+                          </a:prstTxWarp>
+                          <a:spAutoFit/>
+                        </wps:bodyPr>
+                      </wps:wsp>
+                      <pic:pic xmlns:pic="http://schemas.openxmlformats.org/drawingml/2006/picture">
+                        <pic:nvPicPr>
+                          <pic:cNvPr id="14" name="Picture 14"/>
+                          <pic:cNvPicPr>
+                            <a:picLocks noChangeAspect="1"/>
+                          </pic:cNvPicPr>
+                        </pic:nvPicPr>
+                        <pic:blipFill>
+                          <a:blip r:embed="rId15" cstate="print">
+                            <a:extLst>
+                              <a:ext uri="{28A0092B-C50C-407E-A947-70E740481C1C}">
+                                <a14:useLocalDpi xmlns:a14="http://schemas.microsoft.com/office/drawing/2010/main" val="0"/>
+                              </a:ext>
+                            </a:extLst>
+                          </a:blip>
+                          <a:stretch>
+                            <a:fillRect/>
+                          </a:stretch>
+                        </pic:blipFill>
+                        <pic:spPr>
+                          <a:xfrm>
+                            <a:off x="0" y="0"/>
+                            <a:ext cx="5943600" cy="3291840"/>
+                          </a:xfrm>
+                          <a:prstGeom prst="rect">
+                            <a:avLst/>
+                          </a:prstGeom>
+                        </pic:spPr>
+                      </pic:pic>
+                    </wpg:wgp>
+                  </a:graphicData>
+                </a:graphic>
+                <wp14:sizeRelH relativeFrom="margin">
+                  <wp14:pctWidth>0</wp14:pctWidth>
+                </wp14:sizeRelH>
+                <wp14:sizeRelV relativeFrom="margin">
+                  <wp14:pctHeight>0</wp14:pctHeight>
+                </wp14:sizeRelV>
+              </wp:anchor>
+            </w:drawing>
+          </mc:Choice>
+          <mc:Fallback>
+            <w:pict>
+              <v:group w14:anchorId="61BB7E6E" id="Group 18" o:spid="_x0000_s1029" style="position:absolute;left:0;text-align:left;margin-left:18.7pt;margin-top:257.7pt;width:476.2pt;height:289.1pt;z-index:251671552;mso-width-relative:margin;mso-height-relative:margin" coordsize="60477,36715" o:gfxdata="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">
+                <v:shape id="Text Box 11" o:spid="_x0000_s1030" type="#_x0000_t202" style="position:absolute;left:1041;top:33737;width:59436;height:2978;visibility:visible;mso-wrap-style:square;v-text-anchor:top" o:gfxdata="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" stroked="f">
+                  <v:textbox style="mso-fit-shape-to-text:t" inset="0,0,0,0">
+                    <w:txbxContent>
+                      <w:p>
+                        <w:pPr>
+                          <w:pStyle w:val="Caption"/>
+                          <w:rPr>
+                            <w:color w:val="auto"/>
+                          </w:rPr>
+                        </w:pPr>
+                        <w:r>
+                          <w:rPr>
+                            <w:color w:val="auto"/>
+                          </w:rPr>
+                          <w:t xml:space="preserve">Figure </w:t>
+                        </w:r>
+                        <w:r>
+                          <w:rPr>
+                            <w:color w:val="auto"/>
+                          </w:rPr>
+                          <w:fldChar w:fldCharType="begin"/>
+                        </w:r>
+                        <w:r>
+                          <w:rPr>
+                            <w:color w:val="auto"/>
+                          </w:rPr>
+                          <w:instrText xml:space="preserve"> SEQ Figure \* ARABIC </w:instrText>
+                        </w:r>
+                        <w:r>
+                          <w:rPr>
+                            <w:color w:val="auto"/>
+                          </w:rPr>
+                          <w:fldChar w:fldCharType="separate"/>
+                        </w:r>
+                        <w:r>
+                          <w:rPr>
+                            <w:noProof/>
+                            <w:color w:val="auto"/>
+                          </w:rPr>
+                          <w:t>4</w:t>
+                        </w:r>
+                        <w:r>
+                          <w:rPr>
+                            <w:color w:val="auto"/>
+                          </w:rPr>
+                          <w:fldChar w:fldCharType="end"/>
+                        </w:r>
+                      </w:p>
+                    </w:txbxContent>
+                  </v:textbox>
+                </v:shape>
+                <v:shape id="Picture 14" o:spid="_x0000_s1031" type="#_x0000_t75" style="position:absolute;width:59436;height:32918;visibility:visible;mso-wrap-style:square" o:gfxdata="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">
+                  <v:imagedata r:id="rId16" o:title=""/>
+                </v:shape>
+                <w10:wrap type="square"/>
+              </v:group>
+            </w:pict>
+          </mc:Fallback>
+        </mc:AlternateContent>
+      </w:r>
+      <w:r>
+        <w:rPr>
+          <w:noProof/>
+        </w:rPr>
+        <mc:AlternateContent>
+          <mc:Choice Requires="wpg">
+            <w:drawing>
+              <wp:anchor distT="0" distB="0" distL="114300" distR="114300" simplePos="0" relativeHeight="251673600" behindDoc="0" locked="0" layoutInCell="1" allowOverlap="1" wp14:anchorId="1DFAAAFB" wp14:editId="07A13551">
+                <wp:simplePos x="0" y="0"/>
+                <wp:positionH relativeFrom="margin">
+                  <wp:posOffset>381000</wp:posOffset>
+                </wp:positionH>
+                <wp:positionV relativeFrom="paragraph">
+                  <wp:posOffset>0</wp:posOffset>
+                </wp:positionV>
+                <wp:extent cx="5654040" cy="3101501"/>
+                <wp:effectExtent l="0" t="0" r="3810" b="3810"/>
+                <wp:wrapSquare wrapText="bothSides"/>
+                <wp:docPr id="19" name="Group 19"/>
+                <wp:cNvGraphicFramePr/>
+                <a:graphic xmlns:a="http://schemas.openxmlformats.org/drawingml/2006/main">
+                  <a:graphicData uri="http://schemas.microsoft.com/office/word/2010/wordprocessingGroup">
+                    <wpg:wgp>
+                      <wpg:cNvGrpSpPr/>
+                      <wpg:grpSpPr>
+                        <a:xfrm>
+                          <a:off x="0" y="0"/>
+                          <a:ext cx="5654040" cy="3101501"/>
+                          <a:chOff x="0" y="0"/>
+                          <a:chExt cx="5654040" cy="3038355"/>
+                        </a:xfrm>
+                      </wpg:grpSpPr>
+                      <pic:pic xmlns:pic="http://schemas.openxmlformats.org/drawingml/2006/picture">
+                        <pic:nvPicPr>
+                          <pic:cNvPr id="1" name="Picture 1"/>
+                          <pic:cNvPicPr>
+                            <a:picLocks noChangeAspect="1"/>
+                          </pic:cNvPicPr>
+                        </pic:nvPicPr>
+                        <pic:blipFill>
+                          <a:blip r:embed="rId17" cstate="print">
+                            <a:extLst>
+                              <a:ext uri="{28A0092B-C50C-407E-A947-70E740481C1C}">
+                                <a14:useLocalDpi xmlns:a14="http://schemas.microsoft.com/office/drawing/2010/main" val="0"/>
+                              </a:ext>
+                            </a:extLst>
+                          </a:blip>
+                          <a:stretch>
+                            <a:fillRect/>
+                          </a:stretch>
+                        </pic:blipFill>
+                        <pic:spPr>
+                          <a:xfrm>
+                            <a:off x="0" y="0"/>
+                            <a:ext cx="5654040" cy="2863215"/>
+                          </a:xfrm>
+                          <a:prstGeom prst="rect">
+                            <a:avLst/>
+                          </a:prstGeom>
+                        </pic:spPr>
+                      </pic:pic>
+                      <wps:wsp>
+                        <wps:cNvPr id="9" name="Text Box 9"/>
+                        <wps:cNvSpPr txBox="1"/>
+                        <wps:spPr>
+                          <a:xfrm>
+                            <a:off x="324091" y="2870102"/>
+                            <a:ext cx="5207501" cy="168253"/>
+                          </a:xfrm>
+                          <a:prstGeom prst="rect">
+                            <a:avLst/>
+                          </a:prstGeom>
+                          <a:solidFill>
+                            <a:prstClr val="white"/>
+                          </a:solidFill>
+                          <a:ln>
+                            <a:noFill/>
+                          </a:ln>
+                        </wps:spPr>
+                        <wps:txbx>
+                          <w:txbxContent>
+                            <w:p>
+                              <w:pPr>
+                                <w:pStyle w:val="Caption"/>
+                                <w:rPr>
+                                  <w:noProof/>
+                                  <w:color w:val="auto"/>
+                                </w:rPr>
+                              </w:pPr>
+                              <w:r>
+                                <w:rPr>
+                                  <w:color w:val="auto"/>
+                                </w:rPr>
+                                <w:t xml:space="preserve">Figure </w:t>
+                              </w:r>
+                              <w:r>
+                                <w:rPr>
+                                  <w:color w:val="auto"/>
+                                </w:rPr>
+                                <w:fldChar w:fldCharType="begin"/>
+                              </w:r>
+                              <w:r>
+                                <w:rPr>
+                                  <w:color w:val="auto"/>
+                                </w:rPr>
+                                <w:instrText xml:space="preserve"> SEQ Figure \* ARABIC </w:instrText>
+                              </w:r>
+                              <w:r>
+                                <w:rPr>
+                                  <w:color w:val="auto"/>
+                                </w:rPr>
+                                <w:fldChar w:fldCharType="separate"/>
+                              </w:r>
+                              <w:r>
+                                <w:rPr>
+                                  <w:noProof/>
+                                  <w:color w:val="auto"/>
+                                </w:rPr>
+                                <w:t>5</w:t>
+                              </w:r>
+                              <w:r>
+                                <w:rPr>
+                                  <w:color w:val="auto"/>
+                                </w:rPr>
+                                <w:fldChar w:fldCharType="end"/>
+                              </w:r>
+                            </w:p>
+                          </w:txbxContent>
+                        </wps:txbx>
+                        <wps:bodyPr rot="0" spcFirstLastPara="0" vertOverflow="overflow" horzOverflow="overflow" vert="horz" wrap="square" lIns="0" tIns="0" rIns="0" bIns="0" numCol="1" spcCol="0" rtlCol="0" fromWordArt="0" anchor="t" anchorCtr="0" forceAA="0" compatLnSpc="1">
+                          <a:prstTxWarp prst="textNoShape">
+                            <a:avLst/>
+                          </a:prstTxWarp>
+                          <a:noAutofit/>
+                        </wps:bodyPr>
+                      </wps:wsp>
+                    </wpg:wgp>
+                  </a:graphicData>
+                </a:graphic>
+                <wp14:sizeRelV relativeFrom="margin">
+                  <wp14:pctHeight>0</wp14:pctHeight>
+                </wp14:sizeRelV>
+              </wp:anchor>
+            </w:drawing>
+          </mc:Choice>
+          <mc:Fallback>
+            <w:pict>
+              <v:group w14:anchorId="1DFAAAFB" id="Group 19" o:spid="_x0000_s1032" style="position:absolute;left:0;text-align:left;margin-left:30pt;margin-top:0;width:445.2pt;height:244.2pt;z-index:251673600;mso-position-horizontal-relative:margin;mso-height-relative:margin" coordsize="56540,30383" o:gfxdata="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">
+                <v:shape id="Picture 1" o:spid="_x0000_s1033" type="#_x0000_t75" style="position:absolute;width:56540;height:28632;visibility:visible;mso-wrap-style:square" o:gfxdata="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">
+                  <v:imagedata r:id="rId18" o:title=""/>
+                </v:shape>
+                <v:shape id="Text Box 9" o:spid="_x0000_s1034" type="#_x0000_t202" style="position:absolute;left:3240;top:28701;width:52075;height:1682;visibility:visible;mso-wrap-style:square;v-text-anchor:top" o:gfxdata="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" stroked="f">
+                  <v:textbox inset="0,0,0,0">
+                    <w:txbxContent>
+                      <w:p>
+                        <w:pPr>
+                          <w:pStyle w:val="Caption"/>
+                          <w:rPr>
+                            <w:noProof/>
+                            <w:color w:val="auto"/>
+                          </w:rPr>
+                        </w:pPr>
+                        <w:r>
+                          <w:rPr>
+                            <w:color w:val="auto"/>
+                          </w:rPr>
+                          <w:t xml:space="preserve">Figure </w:t>
+                        </w:r>
+                        <w:r>
+                          <w:rPr>
+                            <w:color w:val="auto"/>
+                          </w:rPr>
+                          <w:fldChar w:fldCharType="begin"/>
+                        </w:r>
+                        <w:r>
+                          <w:rPr>
+                            <w:color w:val="auto"/>
+                          </w:rPr>
+                          <w:instrText xml:space="preserve"> SEQ Figure \* ARABIC </w:instrText>
+                        </w:r>
+                        <w:r>
+                          <w:rPr>
+                            <w:color w:val="auto"/>
+                          </w:rPr>
+                          <w:fldChar w:fldCharType="separate"/>
+                        </w:r>
+                        <w:r>
+                          <w:rPr>
+                            <w:noProof/>
+                            <w:color w:val="auto"/>
+                          </w:rPr>
+                          <w:t>5</w:t>
+                        </w:r>
+                        <w:r>
+                          <w:rPr>
+                            <w:color w:val="auto"/>
+                          </w:rPr>
+                          <w:fldChar w:fldCharType="end"/>
+                        </w:r>
+                      </w:p>
+                    </w:txbxContent>
+                  </v:textbox>
+                </v:shape>
+                <w10:wrap type="square" anchorx="margin"/>
+              </v:group>
+            </w:pict>
+          </mc:Fallback>
+        </mc:AlternateContent>
+      </w:r>
+    </w:p>
+    <w:p/>
+    <w:p>
+      <w:pPr>
+        <w:ind w:left="720"/>
+      </w:pPr>
+      <w:r>
+        <w:t>The bottom 10 countries based on the happiness score was analyzed. As shown in the graph, Syria</w:t>
+      </w:r>
+      <w:r>
+        <w:t xml:space="preserve"> has a lower score in social support, especially after 2016, but its happiness index is not the lowest. This is easily explained by the conflict the country has been. </w:t>
+      </w:r>
+      <w:r>
+        <w:t>(Fig. 6)</w:t>
+      </w:r>
+    </w:p>
+    <w:p>
+      <w:pPr>
+        <w:ind w:left="720"/>
+      </w:pPr>
+      <w:r>
+        <w:rPr>
+          <w:noProof/>
+        </w:rPr>
+        <w:lastRenderedPageBreak/>
+        <mc:AlternateContent>
+          <mc:Choice Requires="wpg">
+            <w:drawing>
+              <wp:anchor distT="0" distB="0" distL="114300" distR="114300" simplePos="0" relativeHeight="251669504" behindDoc="0" locked="0" layoutInCell="1" allowOverlap="1" wp14:anchorId="470060BF" wp14:editId="17D85674">
+                <wp:simplePos x="0" y="0"/>
+                <wp:positionH relativeFrom="column">
+                  <wp:posOffset>208344</wp:posOffset>
+                </wp:positionH>
+                <wp:positionV relativeFrom="paragraph">
+                  <wp:posOffset>246332</wp:posOffset>
+                </wp:positionV>
+                <wp:extent cx="6059344" cy="3648075"/>
+                <wp:effectExtent l="0" t="0" r="0" b="9525"/>
+                <wp:wrapSquare wrapText="bothSides"/>
+                <wp:docPr id="17" name="Group 17"/>
+                <wp:cNvGraphicFramePr/>
+                <a:graphic xmlns:a="http://schemas.openxmlformats.org/drawingml/2006/main">
+                  <a:graphicData uri="http://schemas.microsoft.com/office/word/2010/wordprocessingGroup">
+                    <wpg:wgp>
+                      <wpg:cNvGrpSpPr/>
+                      <wpg:grpSpPr>
+                        <a:xfrm>
+                          <a:off x="0" y="0"/>
+                          <a:ext cx="6059344" cy="3648075"/>
+                          <a:chOff x="0" y="0"/>
+                          <a:chExt cx="6059344" cy="3648075"/>
+                        </a:xfrm>
+                      </wpg:grpSpPr>
+                      <pic:pic xmlns:pic="http://schemas.openxmlformats.org/drawingml/2006/picture">
+                        <pic:nvPicPr>
+                          <pic:cNvPr id="12" name="Picture 12"/>
+                          <pic:cNvPicPr>
+                            <a:picLocks noChangeAspect="1"/>
+                          </pic:cNvPicPr>
+                        </pic:nvPicPr>
+                        <pic:blipFill>
+                          <a:blip r:embed="rId19" cstate="print">
+                            <a:extLst>
+                              <a:ext uri="{28A0092B-C50C-407E-A947-70E740481C1C}">
+                                <a14:useLocalDpi xmlns:a14="http://schemas.microsoft.com/office/drawing/2010/main" val="0"/>
+                              </a:ext>
+                            </a:extLst>
+                          </a:blip>
+                          <a:stretch>
+                            <a:fillRect/>
+                          </a:stretch>
+                        </pic:blipFill>
+                        <pic:spPr>
+                          <a:xfrm>
+                            <a:off x="0" y="0"/>
+                            <a:ext cx="5943600" cy="3286760"/>
+                          </a:xfrm>
+                          <a:prstGeom prst="rect">
+                            <a:avLst/>
+                          </a:prstGeom>
+                        </pic:spPr>
+                      </pic:pic>
+                      <wps:wsp>
+                        <wps:cNvPr id="13" name="Text Box 13"/>
+                        <wps:cNvSpPr txBox="1"/>
+                        <wps:spPr>
+                          <a:xfrm>
+                            <a:off x="115744" y="3350260"/>
+                            <a:ext cx="5943600" cy="297815"/>
+                          </a:xfrm>
+                          <a:prstGeom prst="rect">
+                            <a:avLst/>
+                          </a:prstGeom>
+                          <a:solidFill>
+                            <a:prstClr val="white"/>
+                          </a:solidFill>
+                          <a:ln>
+                            <a:noFill/>
+                          </a:ln>
+                        </wps:spPr>
+                        <wps:txbx>
+                          <w:txbxContent>
+                            <w:p>
+                              <w:pPr>
+                                <w:pStyle w:val="Caption"/>
+                                <w:rPr>
+                                  <w:noProof/>
+                                  <w:color w:val="auto"/>
+                                </w:rPr>
+                              </w:pPr>
+                              <w:r>
+                                <w:rPr>
+                                  <w:color w:val="auto"/>
+                                </w:rPr>
+                                <w:t xml:space="preserve">Figure </w:t>
+                              </w:r>
+                              <w:r>
+                                <w:rPr>
+                                  <w:color w:val="auto"/>
+                                </w:rPr>
+                                <w:fldChar w:fldCharType="begin"/>
+                              </w:r>
+                              <w:r>
+                                <w:rPr>
+                                  <w:color w:val="auto"/>
+                                </w:rPr>
+                                <w:instrText xml:space="preserve"> SEQ Figure \* ARABIC </w:instrText>
+                              </w:r>
+                              <w:r>
+                                <w:rPr>
+                                  <w:color w:val="auto"/>
+                                </w:rPr>
+                                <w:fldChar w:fldCharType="separate"/>
+                              </w:r>
+                              <w:r>
+                                <w:rPr>
+                                  <w:noProof/>
+                                  <w:color w:val="auto"/>
+                                </w:rPr>
+                                <w:t>6</w:t>
+                              </w:r>
+                              <w:r>
+                                <w:rPr>
+                                  <w:color w:val="auto"/>
+                                </w:rPr>
+                                <w:fldChar w:fldCharType="end"/>
+                              </w:r>
+                            </w:p>
+                          </w:txbxContent>
+                        </wps:txbx>
+                        <wps:bodyPr rot="0" spcFirstLastPara="0" vertOverflow="overflow" horzOverflow="overflow" vert="horz" wrap="square" lIns="0" tIns="0" rIns="0" bIns="0" numCol="1" spcCol="0" rtlCol="0" fromWordArt="0" anchor="t" anchorCtr="0" forceAA="0" compatLnSpc="1">
+                          <a:prstTxWarp prst="textNoShape">
+                            <a:avLst/>
+                          </a:prstTxWarp>
+                          <a:spAutoFit/>
+                        </wps:bodyPr>
+                      </wps:wsp>
+                    </wpg:wgp>
+                  </a:graphicData>
+                </a:graphic>
+              </wp:anchor>
+            </w:drawing>
+          </mc:Choice>
+          <mc:Fallback>
+            <w:pict>
+              <v:group w14:anchorId="470060BF" id="Group 17" o:spid="_x0000_s1035" style="position:absolute;left:0;text-align:left;margin-left:16.4pt;margin-top:19.4pt;width:477.1pt;height:287.25pt;z-index:251669504" coordsize="60593,36480" o:gfxdata="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">
+                <v:shape id="Picture 12" o:spid="_x0000_s1036" type="#_x0000_t75" style="position:absolute;width:59436;height:32867;visibility:visible;mso-wrap-style:square" o:gfxdata="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">
+                  <v:imagedata r:id="rId20" o:title=""/>
+                </v:shape>
+                <v:shape id="Text Box 13" o:spid="_x0000_s1037" type="#_x0000_t202" style="position:absolute;left:1157;top:33502;width:59436;height:2978;visibility:visible;mso-wrap-style:square;v-text-anchor:top" o:gfxdata="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" stroked="f">
+                  <v:textbox style="mso-fit-shape-to-text:t" inset="0,0,0,0">
+                    <w:txbxContent>
+                      <w:p>
+                        <w:pPr>
+                          <w:pStyle w:val="Caption"/>
+                          <w:rPr>
+                            <w:noProof/>
+                            <w:color w:val="auto"/>
+                          </w:rPr>
+                        </w:pPr>
+                        <w:r>
+                          <w:rPr>
+                            <w:color w:val="auto"/>
+                          </w:rPr>
+                          <w:t xml:space="preserve">Figure </w:t>
+                        </w:r>
+                        <w:r>
+                          <w:rPr>
+                            <w:color w:val="auto"/>
+                          </w:rPr>
+                          <w:fldChar w:fldCharType="begin"/>
+                        </w:r>
+                        <w:r>
+                          <w:rPr>
+                            <w:color w:val="auto"/>
+                          </w:rPr>
+                          <w:instrText xml:space="preserve"> SEQ Figure \* ARABIC </w:instrText>
+                        </w:r>
+                        <w:r>
+                          <w:rPr>
+                            <w:color w:val="auto"/>
+                          </w:rPr>
+                          <w:fldChar w:fldCharType="separate"/>
+                        </w:r>
+                        <w:r>
+                          <w:rPr>
+                            <w:noProof/>
+                            <w:color w:val="auto"/>
+                          </w:rPr>
+                          <w:t>6</w:t>
+                        </w:r>
+                        <w:r>
+                          <w:rPr>
+                            <w:color w:val="auto"/>
+                          </w:rPr>
+                          <w:fldChar w:fldCharType="end"/>
+                        </w:r>
+                      </w:p>
+                    </w:txbxContent>
+                  </v:textbox>
+                </v:shape>
+                <w10:wrap type="square"/>
+              </v:group>
+            </w:pict>
+          </mc:Fallback>
+        </mc:AlternateContent>
+      </w:r>
+    </w:p>
+    <w:p>
+      <w:pPr>
+        <w:ind w:left="720"/>
+      </w:pPr>
+    </w:p>
+    <w:p>
+      <w:pPr>
+        <w:ind w:left="720"/>
+      </w:pPr>
     </w:p>
     <w:p>
       <w:pPr>
@@ -1586,7 +2798,7 @@
                     <pic:cNvPicPr/>
                   </pic:nvPicPr>
                   <pic:blipFill>
-                    <a:blip r:embed="rId12"/>
+                    <a:blip r:embed="rId21"/>
                     <a:stretch>
                       <a:fillRect/>
                     </a:stretch>
@@ -1655,6 +2867,7 @@
         <w:t xml:space="preserve">Because of my curiosity, I added generosity score into my analysis to see any effect it has both generosity and social support together on happiness. The analysis shows that generous countries were not automatically happy until social support was added into the picture.   </w:t>
       </w:r>
       <w:r>
+        <w:lastRenderedPageBreak/>
         <w:t>Surprisingly, Myanmar has the highest level of generosity score, but its happiness score is below 4.5. It means, p</w:t>
       </w:r>
       <w:r>
@@ -1672,11 +2885,11 @@
           <w:numId w:val="29"/>
         </w:numPr>
       </w:pPr>
-      <w:bookmarkStart w:id="4" w:name="_Toc64448506"/>
+      <w:bookmarkStart w:id="6" w:name="_Toc64624226"/>
       <w:r>
         <w:t>Government Analysis</w:t>
       </w:r>
-      <w:bookmarkEnd w:id="4"/>
+      <w:bookmarkEnd w:id="6"/>
     </w:p>
     <w:p>
       <w:pPr>
@@ -1722,7 +2935,6 @@
         <w:ind w:left="1440"/>
       </w:pPr>
       <w:r>
-        <w:lastRenderedPageBreak/>
         <w:t xml:space="preserve">“0”: </w:t>
       </w:r>
       <w:r>
@@ -1831,21 +3043,21 @@
           <w:numId w:val="29"/>
         </w:numPr>
       </w:pPr>
-      <w:bookmarkStart w:id="5" w:name="_Toc64448507"/>
+      <w:bookmarkStart w:id="7" w:name="_Toc64624227"/>
       <w:r>
         <w:t>Weather Analysis</w:t>
       </w:r>
-      <w:bookmarkEnd w:id="5"/>
+      <w:bookmarkEnd w:id="7"/>
     </w:p>
     <w:p>
       <w:pPr>
         <w:ind w:left="720"/>
       </w:pPr>
-      <w:bookmarkStart w:id="6" w:name="_Hlk64495407"/>
+      <w:bookmarkStart w:id="8" w:name="_Hlk64495407"/>
       <w:r>
         <w:t>To determine the weather impact of a country on their happiness score the happiness data served as the first input</w:t>
       </w:r>
-      <w:bookmarkEnd w:id="6"/>
+      <w:bookmarkEnd w:id="8"/>
       <w:r>
         <w:t xml:space="preserve">. </w:t>
       </w:r>
@@ -1916,7 +3128,11 @@
         <w:t xml:space="preserve"> City weather data was merged back into countries and capitals list, to allow further processing by country instead of by city. Here also, any row that had no value or had an “Nan” fields were removed from the dataset. This dataframe was then again merged with the Average Happiness data file from section 1</w:t>
       </w:r>
       <w:r>
-        <w:t>, which provides average happiness over the four years 2015 – 2019 in one score. This score was used to slice the weather data into a dataframe showing weather for the top 10 happiest countries worldwide. The resulting dataset “happiness_weather_top10” was exported as a .csv file for the following visualizations.</w:t>
+        <w:t xml:space="preserve">, which </w:t>
+      </w:r>
+      <w:r>
+        <w:lastRenderedPageBreak/>
+        <w:t>provides average happiness over the four years 2015 – 2019 in one score. This score was used to slice the weather data into a dataframe showing weather for the top 10 happiest countries worldwide. The resulting dataset “happiness_weather_top10” was exported as a .csv file for the following visualizations.</w:t>
       </w:r>
     </w:p>
     <w:p>
@@ -1934,312 +3150,555 @@
     </w:p>
     <w:p>
       <w:pPr>
-        <w:ind w:left="720"/>
-      </w:pPr>
+        <w:pStyle w:val="Heading1"/>
+      </w:pPr>
+      <w:bookmarkStart w:id="9" w:name="_Toc64624228"/>
+      <w:r>
+        <w:t>What is the development of a country</w:t>
+      </w:r>
+      <w:r>
+        <w:t xml:space="preserve"> or region’s happiness over time?</w:t>
+      </w:r>
+      <w:bookmarkEnd w:id="9"/>
+    </w:p>
+    <w:p>
+      <w:r>
+        <w:t xml:space="preserve">To answer this question, we decided to focus on the changes in happiness scores for ten countries with the highest average happiness scores and ten countries with the lowest average happiness scores. The goal was to display the apparent differences in trends and overall scores. What we found was that the happiness scores for the top ten countries ranged was always above 7 on a </w:t>
+      </w:r>
+      <w:proofErr w:type="gramStart"/>
+      <w:r>
+        <w:t>10 point</w:t>
+      </w:r>
+      <w:proofErr w:type="gramEnd"/>
+      <w:r>
+        <w:t xml:space="preserve"> scale. (Fig. 7)</w:t>
+      </w:r>
+    </w:p>
+    <w:p>
+      <w:r>
+        <w:rPr>
+          <w:noProof/>
+        </w:rPr>
+        <w:drawing>
+          <wp:anchor distT="0" distB="0" distL="114300" distR="114300" simplePos="0" relativeHeight="251675648" behindDoc="0" locked="0" layoutInCell="1" allowOverlap="1" wp14:anchorId="7451D6AB" wp14:editId="4DE16A91">
+            <wp:simplePos x="0" y="0"/>
+            <wp:positionH relativeFrom="margin">
+              <wp:posOffset>-57150</wp:posOffset>
+            </wp:positionH>
+            <wp:positionV relativeFrom="paragraph">
+              <wp:posOffset>485775</wp:posOffset>
+            </wp:positionV>
+            <wp:extent cx="5943600" cy="4381500"/>
+            <wp:effectExtent l="0" t="0" r="0" b="0"/>
+            <wp:wrapSquare wrapText="bothSides"/>
+            <wp:docPr id="20" name="Picture 20" descr="Chart, line chart&#10;&#10;Description automatically generated"/>
+            <wp:cNvGraphicFramePr>
+              <a:graphicFrameLocks xmlns:a="http://schemas.openxmlformats.org/drawingml/2006/main" noChangeAspect="1"/>
+            </wp:cNvGraphicFramePr>
+            <a:graphic xmlns:a="http://schemas.openxmlformats.org/drawingml/2006/main">
+              <a:graphicData uri="http://schemas.openxmlformats.org/drawingml/2006/picture">
+                <pic:pic xmlns:pic="http://schemas.openxmlformats.org/drawingml/2006/picture">
+                  <pic:nvPicPr>
+                    <pic:cNvPr id="20" name="Picture 20" descr="Chart, line chart&#10;&#10;Description automatically generated"/>
+                    <pic:cNvPicPr/>
+                  </pic:nvPicPr>
+                  <pic:blipFill rotWithShape="1">
+                    <a:blip r:embed="rId22">
+                      <a:extLst>
+                        <a:ext uri="{28A0092B-C50C-407E-A947-70E740481C1C}">
+                          <a14:useLocalDpi xmlns:a14="http://schemas.microsoft.com/office/drawing/2010/main" val="0"/>
+                        </a:ext>
+                      </a:extLst>
+                    </a:blip>
+                    <a:srcRect b="5220"/>
+                    <a:stretch/>
+                  </pic:blipFill>
+                  <pic:spPr bwMode="auto">
+                    <a:xfrm>
+                      <a:off x="0" y="0"/>
+                      <a:ext cx="5943600" cy="4381500"/>
+                    </a:xfrm>
+                    <a:prstGeom prst="rect">
+                      <a:avLst/>
+                    </a:prstGeom>
+                    <a:ln>
+                      <a:noFill/>
+                    </a:ln>
+                    <a:extLst>
+                      <a:ext uri="{53640926-AAD7-44D8-BBD7-CCE9431645EC}">
+                        <a14:shadowObscured xmlns:a14="http://schemas.microsoft.com/office/drawing/2010/main"/>
+                      </a:ext>
+                    </a:extLst>
+                  </pic:spPr>
+                </pic:pic>
+              </a:graphicData>
+            </a:graphic>
+            <wp14:sizeRelV relativeFrom="margin">
+              <wp14:pctHeight>0</wp14:pctHeight>
+            </wp14:sizeRelV>
+          </wp:anchor>
+        </w:drawing>
+      </w:r>
+      <w:r>
+        <w:t>On the other hand, the ten countries with the lowest scores did not have any scores above</w:t>
+      </w:r>
+      <w:r>
+        <w:t xml:space="preserve"> 4.5 in the same time frame. </w:t>
+      </w:r>
+    </w:p>
+    <w:p>
+      <w:pPr>
+        <w:pStyle w:val="Caption"/>
+        <w:rPr>
+          <w:color w:val="auto"/>
+        </w:rPr>
+      </w:pPr>
+      <w:r>
+        <w:rPr>
+          <w:color w:val="auto"/>
+        </w:rPr>
+        <w:t xml:space="preserve">Figure </w:t>
+      </w:r>
+      <w:r>
+        <w:rPr>
+          <w:color w:val="auto"/>
+        </w:rPr>
+        <w:fldChar w:fldCharType="begin"/>
+      </w:r>
+      <w:r>
+        <w:rPr>
+          <w:color w:val="auto"/>
+        </w:rPr>
+        <w:instrText xml:space="preserve"> SEQ Figure \* ARABIC </w:instrText>
+      </w:r>
+      <w:r>
+        <w:rPr>
+          <w:color w:val="auto"/>
+        </w:rPr>
+        <w:fldChar w:fldCharType="separate"/>
+      </w:r>
+      <w:r>
+        <w:rPr>
+          <w:noProof/>
+          <w:color w:val="auto"/>
+        </w:rPr>
+        <w:t>7</w:t>
+      </w:r>
+      <w:r>
+        <w:rPr>
+          <w:color w:val="auto"/>
+        </w:rPr>
+        <w:fldChar w:fldCharType="end"/>
+      </w:r>
+    </w:p>
+    <w:p>
+      <w:r>
+        <w:rPr>
+          <w:noProof/>
+        </w:rPr>
+        <w:lastRenderedPageBreak/>
+        <mc:AlternateContent>
+          <mc:Choice Requires="wps">
+            <w:drawing>
+              <wp:anchor distT="0" distB="0" distL="114300" distR="114300" simplePos="0" relativeHeight="251678720" behindDoc="0" locked="0" layoutInCell="1" allowOverlap="1" wp14:anchorId="0A05D30B" wp14:editId="72193F6F">
+                <wp:simplePos x="0" y="0"/>
+                <wp:positionH relativeFrom="column">
+                  <wp:posOffset>0</wp:posOffset>
+                </wp:positionH>
+                <wp:positionV relativeFrom="paragraph">
+                  <wp:posOffset>4445000</wp:posOffset>
+                </wp:positionV>
+                <wp:extent cx="5943600" cy="635"/>
+                <wp:effectExtent l="0" t="0" r="0" b="0"/>
+                <wp:wrapSquare wrapText="bothSides"/>
+                <wp:docPr id="22" name="Text Box 22"/>
+                <wp:cNvGraphicFramePr/>
+                <a:graphic xmlns:a="http://schemas.openxmlformats.org/drawingml/2006/main">
+                  <a:graphicData uri="http://schemas.microsoft.com/office/word/2010/wordprocessingShape">
+                    <wps:wsp>
+                      <wps:cNvSpPr txBox="1"/>
+                      <wps:spPr>
+                        <a:xfrm>
+                          <a:off x="0" y="0"/>
+                          <a:ext cx="5943600" cy="635"/>
+                        </a:xfrm>
+                        <a:prstGeom prst="rect">
+                          <a:avLst/>
+                        </a:prstGeom>
+                        <a:solidFill>
+                          <a:prstClr val="white"/>
+                        </a:solidFill>
+                        <a:ln>
+                          <a:noFill/>
+                        </a:ln>
+                      </wps:spPr>
+                      <wps:txbx>
+                        <w:txbxContent>
+                          <w:p>
+                            <w:pPr>
+                              <w:pStyle w:val="Caption"/>
+                              <w:rPr>
+                                <w:noProof/>
+                                <w:color w:val="auto"/>
+                              </w:rPr>
+                            </w:pPr>
+                            <w:r>
+                              <w:rPr>
+                                <w:color w:val="auto"/>
+                              </w:rPr>
+                              <w:t xml:space="preserve">Figure </w:t>
+                            </w:r>
+                            <w:r>
+                              <w:rPr>
+                                <w:color w:val="auto"/>
+                              </w:rPr>
+                              <w:fldChar w:fldCharType="begin"/>
+                            </w:r>
+                            <w:r>
+                              <w:rPr>
+                                <w:color w:val="auto"/>
+                              </w:rPr>
+                              <w:instrText xml:space="preserve"> SEQ Figure \* ARABIC </w:instrText>
+                            </w:r>
+                            <w:r>
+                              <w:rPr>
+                                <w:color w:val="auto"/>
+                              </w:rPr>
+                              <w:fldChar w:fldCharType="separate"/>
+                            </w:r>
+                            <w:r>
+                              <w:rPr>
+                                <w:noProof/>
+                                <w:color w:val="auto"/>
+                              </w:rPr>
+                              <w:t>8</w:t>
+                            </w:r>
+                            <w:r>
+                              <w:rPr>
+                                <w:color w:val="auto"/>
+                              </w:rPr>
+                              <w:fldChar w:fldCharType="end"/>
+                            </w:r>
+                          </w:p>
+                        </w:txbxContent>
+                      </wps:txbx>
+                      <wps:bodyPr rot="0" spcFirstLastPara="0" vertOverflow="overflow" horzOverflow="overflow" vert="horz" wrap="square" lIns="0" tIns="0" rIns="0" bIns="0" numCol="1" spcCol="0" rtlCol="0" fromWordArt="0" anchor="t" anchorCtr="0" forceAA="0" compatLnSpc="1">
+                        <a:prstTxWarp prst="textNoShape">
+                          <a:avLst/>
+                        </a:prstTxWarp>
+                        <a:spAutoFit/>
+                      </wps:bodyPr>
+                    </wps:wsp>
+                  </a:graphicData>
+                </a:graphic>
+              </wp:anchor>
+            </w:drawing>
+          </mc:Choice>
+          <mc:Fallback>
+            <w:pict>
+              <v:shape w14:anchorId="0A05D30B" id="Text Box 22" o:spid="_x0000_s1038" type="#_x0000_t202" style="position:absolute;margin-left:0;margin-top:350pt;width:468pt;height:.05pt;z-index:251678720;visibility:visible;mso-wrap-style:square;mso-wrap-distance-left:9pt;mso-wrap-distance-top:0;mso-wrap-distance-right:9pt;mso-wrap-distance-bottom:0;mso-position-horizontal:absolute;mso-position-horizontal-relative:text;mso-position-vertical:absolute;mso-position-vertical-relative:text;v-text-anchor:top" o:gfxdata="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" stroked="f">
+                <v:textbox style="mso-fit-shape-to-text:t" inset="0,0,0,0">
+                  <w:txbxContent>
+                    <w:p>
+                      <w:pPr>
+                        <w:pStyle w:val="Caption"/>
+                        <w:rPr>
+                          <w:noProof/>
+                          <w:color w:val="auto"/>
+                        </w:rPr>
+                      </w:pPr>
+                      <w:r>
+                        <w:rPr>
+                          <w:color w:val="auto"/>
+                        </w:rPr>
+                        <w:t xml:space="preserve">Figure </w:t>
+                      </w:r>
+                      <w:r>
+                        <w:rPr>
+                          <w:color w:val="auto"/>
+                        </w:rPr>
+                        <w:fldChar w:fldCharType="begin"/>
+                      </w:r>
+                      <w:r>
+                        <w:rPr>
+                          <w:color w:val="auto"/>
+                        </w:rPr>
+                        <w:instrText xml:space="preserve"> SEQ Figure \* ARABIC </w:instrText>
+                      </w:r>
+                      <w:r>
+                        <w:rPr>
+                          <w:color w:val="auto"/>
+                        </w:rPr>
+                        <w:fldChar w:fldCharType="separate"/>
+                      </w:r>
+                      <w:r>
+                        <w:rPr>
+                          <w:noProof/>
+                          <w:color w:val="auto"/>
+                        </w:rPr>
+                        <w:t>8</w:t>
+                      </w:r>
+                      <w:r>
+                        <w:rPr>
+                          <w:color w:val="auto"/>
+                        </w:rPr>
+                        <w:fldChar w:fldCharType="end"/>
+                      </w:r>
+                    </w:p>
+                  </w:txbxContent>
+                </v:textbox>
+                <w10:wrap type="square"/>
+              </v:shape>
+            </w:pict>
+          </mc:Fallback>
+        </mc:AlternateContent>
+      </w:r>
+      <w:r>
+        <w:rPr>
+          <w:noProof/>
+        </w:rPr>
+        <w:drawing>
+          <wp:anchor distT="0" distB="0" distL="114300" distR="114300" simplePos="0" relativeHeight="251676672" behindDoc="0" locked="0" layoutInCell="1" allowOverlap="1" wp14:anchorId="09A3DA6C" wp14:editId="0B51F6AD">
+            <wp:simplePos x="0" y="0"/>
+            <wp:positionH relativeFrom="column">
+              <wp:posOffset>0</wp:posOffset>
+            </wp:positionH>
+            <wp:positionV relativeFrom="paragraph">
+              <wp:posOffset>0</wp:posOffset>
+            </wp:positionV>
+            <wp:extent cx="5943600" cy="4387850"/>
+            <wp:effectExtent l="0" t="0" r="0" b="0"/>
+            <wp:wrapSquare wrapText="bothSides"/>
+            <wp:docPr id="21" name="Picture 21" descr="Chart, line chart&#10;&#10;Description automatically generated"/>
+            <wp:cNvGraphicFramePr>
+              <a:graphicFrameLocks xmlns:a="http://schemas.openxmlformats.org/drawingml/2006/main" noChangeAspect="1"/>
+            </wp:cNvGraphicFramePr>
+            <a:graphic xmlns:a="http://schemas.openxmlformats.org/drawingml/2006/main">
+              <a:graphicData uri="http://schemas.openxmlformats.org/drawingml/2006/picture">
+                <pic:pic xmlns:pic="http://schemas.openxmlformats.org/drawingml/2006/picture">
+                  <pic:nvPicPr>
+                    <pic:cNvPr id="21" name="Picture 21" descr="Chart, line chart&#10;&#10;Description automatically generated"/>
+                    <pic:cNvPicPr/>
+                  </pic:nvPicPr>
+                  <pic:blipFill rotWithShape="1">
+                    <a:blip r:embed="rId23">
+                      <a:extLst>
+                        <a:ext uri="{28A0092B-C50C-407E-A947-70E740481C1C}">
+                          <a14:useLocalDpi xmlns:a14="http://schemas.microsoft.com/office/drawing/2010/main" val="0"/>
+                        </a:ext>
+                      </a:extLst>
+                    </a:blip>
+                    <a:srcRect t="1" b="5083"/>
+                    <a:stretch/>
+                  </pic:blipFill>
+                  <pic:spPr bwMode="auto">
+                    <a:xfrm>
+                      <a:off x="0" y="0"/>
+                      <a:ext cx="5943600" cy="4387850"/>
+                    </a:xfrm>
+                    <a:prstGeom prst="rect">
+                      <a:avLst/>
+                    </a:prstGeom>
+                    <a:ln>
+                      <a:noFill/>
+                    </a:ln>
+                    <a:extLst>
+                      <a:ext uri="{53640926-AAD7-44D8-BBD7-CCE9431645EC}">
+                        <a14:shadowObscured xmlns:a14="http://schemas.microsoft.com/office/drawing/2010/main"/>
+                      </a:ext>
+                    </a:extLst>
+                  </pic:spPr>
+                </pic:pic>
+              </a:graphicData>
+            </a:graphic>
+            <wp14:sizeRelV relativeFrom="margin">
+              <wp14:pctHeight>0</wp14:pctHeight>
+            </wp14:sizeRelV>
+          </wp:anchor>
+        </w:drawing>
+      </w:r>
+    </w:p>
+    <w:p>
+      <w:pPr>
+        <w:pStyle w:val="Heading1"/>
+      </w:pPr>
+      <w:bookmarkStart w:id="10" w:name="_Toc64624229"/>
+      <w:r>
+        <w:t>W</w:t>
+      </w:r>
+      <w:r>
+        <w:t>hat differences can be found between regions of the world?</w:t>
+      </w:r>
+      <w:bookmarkEnd w:id="10"/>
+    </w:p>
+    <w:p>
+      <w:proofErr w:type="gramStart"/>
+      <w:r>
+        <w:t>In order to</w:t>
+      </w:r>
+      <w:proofErr w:type="gramEnd"/>
+      <w:r>
+        <w:t xml:space="preserve"> answer this question, we needed two pieces of information, the average happiness for each country in the dataset and the region that each country was located in. After cleaning the original happiness datasets from Kaggle we were able to get both these pieces of information. Once the information was available, the data was grouped by region of the world and retrieved the average happiness score for each region. </w:t>
+      </w:r>
+    </w:p>
+    <w:p>
+      <w:r>
+        <w:t>What we found was that</w:t>
+      </w:r>
+      <w:r>
+        <w:t xml:space="preserve"> there are clear differences in the average happiness scores by regions of the world. The regions were defined the World Happiness Report 2015.</w:t>
+      </w:r>
+      <w:r>
+        <w:rPr>
+          <w:rStyle w:val="FootnoteReference"/>
+        </w:rPr>
+        <w:footnoteReference w:id="3"/>
+      </w:r>
+      <w:r>
+        <w:t xml:space="preserve"> There is regions with the highest score</w:t>
+      </w:r>
+      <w:r>
+        <w:t xml:space="preserve"> is Australia and New Zealand with an average score of 7.29, closely followed by North America with a score of 7.17. On the other end of the spectrum, we have Sub-Saharan Africa with an average score of 4.19, closely followed by Southern Asia with a score of 4.58</w:t>
+      </w:r>
+      <w:r>
+        <w:t xml:space="preserve">. It is also interesting to point out difference in regions that are in </w:t>
+      </w:r>
+      <w:proofErr w:type="gramStart"/>
+      <w:r>
+        <w:t>close proximity</w:t>
+      </w:r>
+      <w:proofErr w:type="gramEnd"/>
+      <w:r>
+        <w:t xml:space="preserve">. For example, Western Europe has an average score of 6.79, while Central and Eastern Europe has a score of 5.44. That is a 24.8 % change from the latter to the former. </w:t>
+      </w:r>
     </w:p>
     <w:p/>
+    <w:p/>
+    <w:p/>
     <w:p>
       <w:pPr>
+        <w:keepNext/>
+      </w:pPr>
+      <w:r>
         <w:rPr>
-          <w:b/>
-          <w:bCs/>
+          <w:noProof/>
         </w:rPr>
-      </w:pPr>
-      <w:r>
-        <w:rPr>
-          <w:b/>
-          <w:bCs/>
-        </w:rPr>
-        <w:br w:type="page"/>
+        <w:drawing>
+          <wp:inline distT="0" distB="0" distL="0" distR="0" wp14:anchorId="41D13AF7" wp14:editId="3ADC897B">
+            <wp:extent cx="5943600" cy="5758815"/>
+            <wp:effectExtent l="0" t="0" r="0" b="0"/>
+            <wp:docPr id="25" name="Picture 25" descr="Chart, bar chart, histogram&#10;&#10;Description automatically generated"/>
+            <wp:cNvGraphicFramePr>
+              <a:graphicFrameLocks xmlns:a="http://schemas.openxmlformats.org/drawingml/2006/main" noChangeAspect="1"/>
+            </wp:cNvGraphicFramePr>
+            <a:graphic xmlns:a="http://schemas.openxmlformats.org/drawingml/2006/main">
+              <a:graphicData uri="http://schemas.openxmlformats.org/drawingml/2006/picture">
+                <pic:pic xmlns:pic="http://schemas.openxmlformats.org/drawingml/2006/picture">
+                  <pic:nvPicPr>
+                    <pic:cNvPr id="25" name="Picture 25" descr="Chart, bar chart, histogram&#10;&#10;Description automatically generated"/>
+                    <pic:cNvPicPr/>
+                  </pic:nvPicPr>
+                  <pic:blipFill>
+                    <a:blip r:embed="rId24">
+                      <a:extLst>
+                        <a:ext uri="{28A0092B-C50C-407E-A947-70E740481C1C}">
+                          <a14:useLocalDpi xmlns:a14="http://schemas.microsoft.com/office/drawing/2010/main" val="0"/>
+                        </a:ext>
+                      </a:extLst>
+                    </a:blip>
+                    <a:stretch>
+                      <a:fillRect/>
+                    </a:stretch>
+                  </pic:blipFill>
+                  <pic:spPr>
+                    <a:xfrm>
+                      <a:off x="0" y="0"/>
+                      <a:ext cx="5943600" cy="5758815"/>
+                    </a:xfrm>
+                    <a:prstGeom prst="rect">
+                      <a:avLst/>
+                    </a:prstGeom>
+                  </pic:spPr>
+                </pic:pic>
+              </a:graphicData>
+            </a:graphic>
+          </wp:inline>
+        </w:drawing>
       </w:r>
     </w:p>
     <w:p>
       <w:pPr>
-        <w:numPr>
-          <w:ilvl w:val="0"/>
-          <w:numId w:val="24"/>
-        </w:numPr>
+        <w:pStyle w:val="Caption"/>
         <w:rPr>
-          <w:b/>
-          <w:bCs/>
+          <w:color w:val="auto"/>
         </w:rPr>
       </w:pPr>
       <w:r>
         <w:rPr>
-          <w:b/>
-          <w:bCs/>
+          <w:color w:val="auto"/>
         </w:rPr>
-        <w:lastRenderedPageBreak/>
-        <w:t>Outline the goals (scope) and purpose of your project</w:t>
+        <w:t xml:space="preserve">Figure </w:t>
+      </w:r>
+      <w:r>
+        <w:rPr>
+          <w:color w:val="auto"/>
+        </w:rPr>
+        <w:fldChar w:fldCharType="begin"/>
+      </w:r>
+      <w:r>
+        <w:rPr>
+          <w:color w:val="auto"/>
+        </w:rPr>
+        <w:instrText xml:space="preserve"> SEQ Figure \* ARABIC </w:instrText>
+      </w:r>
+      <w:r>
+        <w:rPr>
+          <w:color w:val="auto"/>
+        </w:rPr>
+        <w:fldChar w:fldCharType="separate"/>
+      </w:r>
+      <w:r>
+        <w:rPr>
+          <w:noProof/>
+          <w:color w:val="auto"/>
+        </w:rPr>
+        <w:t>9</w:t>
+      </w:r>
+      <w:r>
+        <w:rPr>
+          <w:color w:val="auto"/>
+        </w:rPr>
+        <w:fldChar w:fldCharType="end"/>
       </w:r>
     </w:p>
     <w:p>
       <w:pPr>
-        <w:ind w:left="360"/>
-        <w:rPr>
-          <w:highlight w:val="yellow"/>
-        </w:rPr>
-      </w:pPr>
-    </w:p>
-    <w:p>
-      <w:pPr>
-        <w:ind w:left="360"/>
-        <w:rPr>
-          <w:i/>
-          <w:iCs/>
-        </w:rPr>
-      </w:pPr>
-      <w:r>
-        <w:rPr>
-          <w:i/>
-          <w:iCs/>
-        </w:rPr>
-        <w:t>Our goal is to understand on a data-driven level the factors contributing to and correlating with World Happiness</w:t>
-      </w:r>
-      <w:r>
-        <w:rPr>
-          <w:i/>
-          <w:iCs/>
-        </w:rPr>
-        <w:t>. We will examine the relationships between several metrics of individual countries or regions</w:t>
-      </w:r>
-      <w:r>
-        <w:rPr>
-          <w:i/>
-          <w:iCs/>
-        </w:rPr>
-        <w:t xml:space="preserve"> and their happiness scores or ranks</w:t>
-      </w:r>
-      <w:r>
-        <w:rPr>
-          <w:i/>
-          <w:iCs/>
-        </w:rPr>
-        <w:t xml:space="preserve"> to determine their influences and effects.</w:t>
-      </w:r>
-    </w:p>
-    <w:p>
-      <w:pPr>
-        <w:ind w:left="1080"/>
-        <w:rPr>
-          <w:i/>
-          <w:iCs/>
-        </w:rPr>
-      </w:pPr>
-    </w:p>
-    <w:p>
-      <w:pPr>
-        <w:numPr>
-          <w:ilvl w:val="0"/>
-          <w:numId w:val="24"/>
-        </w:numPr>
-        <w:rPr>
-          <w:b/>
-          <w:bCs/>
-        </w:rPr>
-      </w:pPr>
-      <w:r>
-        <w:rPr>
-          <w:b/>
-          <w:bCs/>
-        </w:rPr>
-        <w:t>Create a brief summary of your interests and intent:</w:t>
-      </w:r>
-    </w:p>
-    <w:p>
-      <w:pPr>
-        <w:numPr>
-          <w:ilvl w:val="1"/>
-          <w:numId w:val="24"/>
-        </w:numPr>
-      </w:pPr>
-      <w:r>
-        <w:t>What kind of data would you like to work with, or what field are you interested in?</w:t>
-      </w:r>
-    </w:p>
-    <w:p>
-      <w:pPr>
-        <w:ind w:left="1080"/>
-        <w:rPr>
-          <w:i/>
-          <w:iCs/>
-        </w:rPr>
-      </w:pPr>
-      <w:r>
-        <w:rPr>
-          <w:i/>
-          <w:iCs/>
-        </w:rPr>
-        <w:t>We will utilize the World Happiness Report dataset at Kaggle.com to perform an analysis of different factors contributing to</w:t>
-      </w:r>
-      <w:r>
-        <w:rPr>
-          <w:i/>
-          <w:iCs/>
-        </w:rPr>
-        <w:t>,</w:t>
-      </w:r>
-      <w:r>
-        <w:rPr>
-          <w:i/>
-          <w:iCs/>
-        </w:rPr>
-        <w:t xml:space="preserve"> detracting from </w:t>
-      </w:r>
-      <w:r>
-        <w:rPr>
-          <w:i/>
-          <w:iCs/>
-        </w:rPr>
-        <w:t xml:space="preserve">or correlating with </w:t>
-      </w:r>
-      <w:r>
-        <w:rPr>
-          <w:i/>
-          <w:iCs/>
-        </w:rPr>
-        <w:t>world happiness.</w:t>
-      </w:r>
-    </w:p>
-    <w:p>
-      <w:pPr>
-        <w:ind w:left="1080"/>
-        <w:rPr>
-          <w:highlight w:val="yellow"/>
-        </w:rPr>
-      </w:pPr>
-    </w:p>
-    <w:p>
-      <w:pPr>
-        <w:numPr>
-          <w:ilvl w:val="1"/>
-          <w:numId w:val="24"/>
-        </w:numPr>
-        <w:rPr>
-          <w:b/>
-          <w:bCs/>
-        </w:rPr>
-      </w:pPr>
-      <w:r>
-        <w:rPr>
-          <w:b/>
-          <w:bCs/>
-        </w:rPr>
-        <w:t>What kind of questions could you ask of that data?</w:t>
-      </w:r>
-    </w:p>
-    <w:p>
-      <w:pPr>
-        <w:ind w:left="1080"/>
-        <w:rPr>
-          <w:i/>
-          <w:iCs/>
-        </w:rPr>
-      </w:pPr>
-      <w:r>
-        <w:rPr>
-          <w:i/>
-          <w:iCs/>
-        </w:rPr>
-        <w:t xml:space="preserve">We will be asking ourselves how a country’s economy, </w:t>
-      </w:r>
-      <w:r>
-        <w:rPr>
-          <w:i/>
-          <w:iCs/>
-        </w:rPr>
-        <w:t>life expectancy</w:t>
-      </w:r>
-      <w:r>
-        <w:rPr>
-          <w:i/>
-          <w:iCs/>
-        </w:rPr>
-        <w:t>, unemployment, weather, type of government</w:t>
-      </w:r>
-      <w:r>
-        <w:rPr>
-          <w:i/>
-          <w:iCs/>
-        </w:rPr>
-        <w:t xml:space="preserve">, access to healthcare, family size and access to technology interact with that country or region’s happiness score. </w:t>
-      </w:r>
-    </w:p>
-    <w:p>
-      <w:pPr>
-        <w:ind w:left="1080"/>
-        <w:rPr>
-          <w:i/>
-          <w:iCs/>
-        </w:rPr>
-      </w:pPr>
-      <w:r>
-        <w:rPr>
-          <w:i/>
-          <w:iCs/>
-        </w:rPr>
-        <w:t>We will be looking for factors showing the greatest or least amount influence on a country or region’s happiness score.</w:t>
-      </w:r>
-    </w:p>
-    <w:p>
-      <w:pPr>
-        <w:ind w:left="1080"/>
-        <w:rPr>
-          <w:i/>
-          <w:iCs/>
-        </w:rPr>
-      </w:pPr>
-      <w:r>
-        <w:rPr>
-          <w:i/>
-          <w:iCs/>
-        </w:rPr>
-        <w:t>We will be evaluating correlations between the different data sets described above and the world happiness report.</w:t>
-      </w:r>
-    </w:p>
-    <w:p>
-      <w:pPr>
-        <w:ind w:left="1080"/>
-        <w:rPr>
-          <w:i/>
-          <w:iCs/>
-        </w:rPr>
-      </w:pPr>
-      <w:r>
-        <w:rPr>
-          <w:i/>
-          <w:iCs/>
-        </w:rPr>
-        <w:t>Some questions we will be asking:</w:t>
-      </w:r>
-    </w:p>
-    <w:p>
-      <w:pPr>
-        <w:ind w:left="1080"/>
-        <w:rPr>
-          <w:i/>
-          <w:iCs/>
-        </w:rPr>
-      </w:pPr>
+        <w:pStyle w:val="Heading1"/>
+      </w:pPr>
+      <w:bookmarkStart w:id="11" w:name="_Toc64624230"/>
+      <w:r>
+        <w:t>References</w:t>
+      </w:r>
+      <w:bookmarkEnd w:id="11"/>
     </w:p>
     <w:p>
       <w:pPr>
         <w:pStyle w:val="ListParagraph"/>
         <w:numPr>
           <w:ilvl w:val="0"/>
-          <w:numId w:val="25"/>
+          <w:numId w:val="30"/>
         </w:numPr>
+        <w:spacing w:after="200" w:line="276" w:lineRule="auto"/>
         <w:rPr>
-          <w:i/>
-          <w:iCs/>
+          <w:rFonts w:cstheme="minorHAnsi"/>
         </w:rPr>
       </w:pPr>
       <w:r>
         <w:rPr>
-          <w:i/>
-          <w:iCs/>
+          <w:rFonts w:cstheme="minorHAnsi"/>
+          <w:shd w:val="clear" w:color="auto" w:fill="FFFFFF"/>
         </w:rPr>
-        <w:t>What factors play a role in the happiness score of a country?</w:t>
+        <w:t>Helliwell, John F., Richard Layard, and Jeffrey Sachs, eds. 2015. World Happiness Report 2015. New York: Sustainable Development Solutions Network.</w:t>
       </w:r>
     </w:p>
     <w:p>
@@ -2247,335 +3706,68 @@
         <w:pStyle w:val="ListParagraph"/>
         <w:numPr>
           <w:ilvl w:val="0"/>
-          <w:numId w:val="25"/>
+          <w:numId w:val="30"/>
         </w:numPr>
+        <w:spacing w:after="200" w:line="276" w:lineRule="auto"/>
         <w:rPr>
+          <w:rFonts w:cstheme="minorHAnsi"/>
+        </w:rPr>
+      </w:pPr>
+      <w:r>
+        <w:rPr>
+          <w:rFonts w:cstheme="minorHAnsi"/>
+          <w:shd w:val="clear" w:color="auto" w:fill="FFFFFF"/>
+        </w:rPr>
+        <w:t xml:space="preserve">“Understanding How Gallup Uses the </w:t>
+      </w:r>
+      <w:proofErr w:type="spellStart"/>
+      <w:r>
+        <w:rPr>
+          <w:rFonts w:cstheme="minorHAnsi"/>
+          <w:shd w:val="clear" w:color="auto" w:fill="FFFFFF"/>
+        </w:rPr>
+        <w:t>Cantril</w:t>
+      </w:r>
+      <w:proofErr w:type="spellEnd"/>
+      <w:r>
+        <w:rPr>
+          <w:rFonts w:cstheme="minorHAnsi"/>
+          <w:shd w:val="clear" w:color="auto" w:fill="FFFFFF"/>
+        </w:rPr>
+        <w:t xml:space="preserve"> Scale.” </w:t>
+      </w:r>
+      <w:r>
+        <w:rPr>
+          <w:rFonts w:cstheme="minorHAnsi"/>
           <w:i/>
           <w:iCs/>
+          <w:bdr w:val="none" w:sz="0" w:space="0" w:color="auto" w:frame="1"/>
+          <w:shd w:val="clear" w:color="auto" w:fill="FFFFFF"/>
         </w:rPr>
-      </w:pPr>
+        <w:t>Gallup</w:t>
+      </w:r>
       <w:r>
         <w:rPr>
-          <w:i/>
-          <w:iCs/>
+          <w:rFonts w:cstheme="minorHAnsi"/>
+          <w:shd w:val="clear" w:color="auto" w:fill="FFFFFF"/>
         </w:rPr>
-        <w:t>What is the correlation between each factor and the happiness score?</w:t>
-      </w:r>
-    </w:p>
-    <w:p>
-      <w:pPr>
-        <w:pStyle w:val="ListParagraph"/>
-        <w:numPr>
-          <w:ilvl w:val="0"/>
-          <w:numId w:val="25"/>
-        </w:numPr>
+        <w:t xml:space="preserve">, </w:t>
+      </w:r>
+      <w:r>
         <w:rPr>
-          <w:i/>
-          <w:iCs/>
+          <w:rFonts w:cstheme="minorHAnsi"/>
         </w:rPr>
-      </w:pPr>
+        <w:t>https://news.gallup.com/poll/122453/understanding-gallup-uses-cantril-scale.aspx</w:t>
+      </w:r>
       <w:r>
         <w:rPr>
-          <w:i/>
-          <w:iCs/>
+          <w:rFonts w:cstheme="minorHAnsi"/>
+          <w:shd w:val="clear" w:color="auto" w:fill="FFFFFF"/>
         </w:rPr>
-        <w:t>What is the development of a country or region’s happiness over time?</w:t>
-      </w:r>
-    </w:p>
-    <w:p>
-      <w:pPr>
-        <w:pStyle w:val="ListParagraph"/>
-        <w:numPr>
-          <w:ilvl w:val="0"/>
-          <w:numId w:val="25"/>
-        </w:numPr>
-        <w:rPr>
-          <w:i/>
-          <w:iCs/>
-        </w:rPr>
-      </w:pPr>
-      <w:r>
-        <w:rPr>
-          <w:i/>
-          <w:iCs/>
-        </w:rPr>
-        <w:t>What is different between the highest ranked countries and the lowest?</w:t>
-      </w:r>
-    </w:p>
-    <w:p>
-      <w:pPr>
-        <w:pStyle w:val="ListParagraph"/>
-        <w:numPr>
-          <w:ilvl w:val="0"/>
-          <w:numId w:val="25"/>
-        </w:numPr>
-        <w:rPr>
-          <w:i/>
-          <w:iCs/>
-        </w:rPr>
-      </w:pPr>
-      <w:r>
-        <w:rPr>
-          <w:i/>
-          <w:iCs/>
-        </w:rPr>
-        <w:t>What differences can be found between regions of the world?</w:t>
-      </w:r>
-    </w:p>
-    <w:p>
-      <w:pPr>
-        <w:rPr>
-          <w:highlight w:val="yellow"/>
-        </w:rPr>
-      </w:pPr>
-    </w:p>
-    <w:p>
-      <w:pPr>
-        <w:numPr>
-          <w:ilvl w:val="1"/>
-          <w:numId w:val="24"/>
-        </w:numPr>
-        <w:rPr>
-          <w:b/>
-          <w:bCs/>
-        </w:rPr>
-      </w:pPr>
-      <w:r>
-        <w:rPr>
-          <w:b/>
-          <w:bCs/>
-        </w:rPr>
-        <w:t>What sources might you find this data?</w:t>
-      </w:r>
-    </w:p>
-    <w:p>
-      <w:pPr>
-        <w:numPr>
-          <w:ilvl w:val="2"/>
-          <w:numId w:val="24"/>
-        </w:numPr>
-        <w:rPr>
-          <w:i/>
-          <w:iCs/>
-        </w:rPr>
-      </w:pPr>
-      <w:hyperlink r:id="rId13" w:history="1">
-        <w:r>
-          <w:rPr>
-            <w:rStyle w:val="Hyperlink"/>
-            <w:i/>
-            <w:iCs/>
-          </w:rPr>
-          <w:t>https://www.kaggle.com/unsdsn/world-happiness</w:t>
-        </w:r>
-      </w:hyperlink>
-    </w:p>
-    <w:p>
-      <w:pPr>
-        <w:numPr>
-          <w:ilvl w:val="2"/>
-          <w:numId w:val="24"/>
-        </w:numPr>
-        <w:rPr>
-          <w:i/>
-          <w:iCs/>
-        </w:rPr>
-      </w:pPr>
-      <w:r>
-        <w:rPr>
-          <w:i/>
-          <w:iCs/>
-        </w:rPr>
-        <w:t xml:space="preserve">Other data sources as </w:t>
-      </w:r>
-      <w:r>
-        <w:rPr>
-          <w:i/>
-          <w:iCs/>
-        </w:rPr>
-        <w:t>available to answer the above questions.</w:t>
-      </w:r>
-    </w:p>
-    <w:p>
-      <w:pPr>
-        <w:rPr>
-          <w:i/>
-          <w:iCs/>
-        </w:rPr>
-      </w:pPr>
-    </w:p>
-    <w:p>
-      <w:pPr>
-        <w:rPr>
-          <w:i/>
-          <w:iCs/>
-        </w:rPr>
-      </w:pPr>
-    </w:p>
-    <w:p>
-      <w:pPr>
-        <w:ind w:left="720"/>
-      </w:pPr>
-      <w:r>
-        <w:rPr>
-          <w:highlight w:val="yellow"/>
-        </w:rPr>
-        <w:t>Results</w:t>
-      </w:r>
-      <w:r>
-        <w:rPr>
-          <w:highlight w:val="yellow"/>
-        </w:rPr>
-        <w:t>: TODO each group member summarizes their findings and hypotheses</w:t>
-      </w:r>
-    </w:p>
-    <w:p>
-      <w:pPr>
-        <w:ind w:left="720"/>
-      </w:pPr>
-      <w:r>
-        <w:t>What did we find for each factor? How did we go about coming to our conclusions?</w:t>
-      </w:r>
-    </w:p>
-    <w:p>
-      <w:pPr>
-        <w:ind w:left="720"/>
-      </w:pPr>
-    </w:p>
-    <w:p>
-      <w:pPr>
-        <w:pStyle w:val="ListParagraph"/>
-        <w:numPr>
-          <w:ilvl w:val="0"/>
-          <w:numId w:val="26"/>
-        </w:numPr>
-      </w:pPr>
-      <w:r>
-        <w:t>Healthcare Spending</w:t>
-      </w:r>
-    </w:p>
-    <w:p>
-      <w:pPr>
-        <w:pStyle w:val="ListParagraph"/>
-        <w:numPr>
-          <w:ilvl w:val="1"/>
-          <w:numId w:val="26"/>
-        </w:numPr>
-      </w:pPr>
-      <w:r>
-        <w:t>The more governments spend, the happier they are</w:t>
-      </w:r>
-    </w:p>
-    <w:p>
-      <w:pPr>
-        <w:pStyle w:val="ListParagraph"/>
-        <w:numPr>
-          <w:ilvl w:val="2"/>
-          <w:numId w:val="26"/>
-        </w:numPr>
-      </w:pPr>
-      <w:r>
-        <w:t>Explain outliers, process of coming to above hypothesis.</w:t>
-      </w:r>
-    </w:p>
-    <w:p>
-      <w:pPr>
-        <w:pStyle w:val="ListParagraph"/>
-        <w:numPr>
-          <w:ilvl w:val="0"/>
-          <w:numId w:val="26"/>
-        </w:numPr>
-      </w:pPr>
-      <w:r>
-        <w:t>Unemployment</w:t>
-      </w:r>
-    </w:p>
-    <w:p>
-      <w:pPr>
-        <w:pStyle w:val="ListParagraph"/>
-        <w:numPr>
-          <w:ilvl w:val="1"/>
-          <w:numId w:val="26"/>
-        </w:numPr>
-      </w:pPr>
-    </w:p>
-    <w:p>
-      <w:pPr>
-        <w:pStyle w:val="ListParagraph"/>
-        <w:numPr>
-          <w:ilvl w:val="0"/>
-          <w:numId w:val="26"/>
-        </w:numPr>
-      </w:pPr>
-      <w:r>
-        <w:t>Government Type</w:t>
-      </w:r>
-    </w:p>
-    <w:p>
-      <w:pPr>
-        <w:pStyle w:val="ListParagraph"/>
-        <w:numPr>
-          <w:ilvl w:val="0"/>
-          <w:numId w:val="26"/>
-        </w:numPr>
-      </w:pPr>
-      <w:r>
-        <w:t>Social Support</w:t>
-      </w:r>
-    </w:p>
-    <w:p>
-      <w:pPr>
-        <w:pStyle w:val="ListParagraph"/>
-        <w:numPr>
-          <w:ilvl w:val="0"/>
-          <w:numId w:val="26"/>
-        </w:numPr>
-      </w:pPr>
-      <w:r>
-        <w:t>Weather</w:t>
-      </w:r>
-    </w:p>
-    <w:p>
-      <w:pPr>
-        <w:pStyle w:val="ListParagraph"/>
-        <w:numPr>
-          <w:ilvl w:val="1"/>
-          <w:numId w:val="26"/>
-        </w:numPr>
-      </w:pPr>
-      <w:r>
-        <w:t>Weather data is retrieved in real-time, differentiating it from the other factors, which are of a historical nature.</w:t>
-      </w:r>
-    </w:p>
-    <w:p>
-      <w:pPr>
-        <w:ind w:left="2160"/>
-      </w:pPr>
-    </w:p>
-    <w:p>
-      <w:pPr>
-        <w:pStyle w:val="Heading1"/>
-      </w:pPr>
-      <w:r>
-        <w:lastRenderedPageBreak/>
-        <w:t>What is the development of a country</w:t>
-      </w:r>
-      <w:r>
-        <w:t xml:space="preserve"> or region’s happiness over time?</w:t>
+        <w:t>.</w:t>
       </w:r>
     </w:p>
     <w:p/>
-    <w:p>
-      <w:pPr>
-        <w:pStyle w:val="Heading1"/>
-      </w:pPr>
-      <w:r>
-        <w:t>W</w:t>
-      </w:r>
-      <w:r>
-        <w:t>hat differences can be found between regions of the world?</w:t>
-      </w:r>
-    </w:p>
     <w:sectPr>
       <w:pgSz w:w="12240" w:h="15840"/>
       <w:pgMar w:top="1440" w:right="1440" w:bottom="1440" w:left="1440" w:header="720" w:footer="720" w:gutter="0"/>
@@ -2584,6 +3776,155 @@
     </w:sectPr>
   </w:body>
 </w:document>
+</file>
+
+<file path=word/endnotes.xml><?xml version="1.0" encoding="utf-8"?>
+<w:endnotes xmlns:wpc="http://schemas.microsoft.com/office/word/2010/wordprocessingCanvas" xmlns:cx="http://schemas.microsoft.com/office/drawing/2014/chartex" xmlns:cx1="http://schemas.microsoft.com/office/drawing/2015/9/8/chartex" xmlns:cx2="http://schemas.microsoft.com/office/drawing/2015/10/21/chartex" xmlns:cx3="http://schemas.microsoft.com/office/drawing/2016/5/9/chartex" xmlns:cx4="http://schemas.microsoft.com/office/drawing/2016/5/10/chartex" xmlns:cx5="http://schemas.microsoft.com/office/drawing/2016/5/11/chartex" xmlns:cx6="http://schemas.microsoft.com/office/drawing/2016/5/12/chartex" xmlns:cx7="http://schemas.microsoft.com/office/drawing/2016/5/13/chartex" xmlns:cx8="http://schemas.microsoft.com/office/drawing/2016/5/14/chartex" xmlns:mc="http://schemas.openxmlformats.org/markup-compatibility/2006" xmlns:aink="http://schemas.microsoft.com/office/drawing/2016/ink" xmlns:am3d="http://schemas.microsoft.com/office/drawing/2017/model3d" xmlns:o="urn:schemas-microsoft-com:office:office" xmlns:r="http://schemas.openxmlformats.org/officeDocument/2006/relationships" xmlns:m="http://schemas.openxmlformats.org/officeDocument/2006/math" xmlns:v="urn:schemas-microsoft-com:vml" xmlns:wp14="http://schemas.microsoft.com/office/word/2010/wordprocessingDrawing" xmlns:wp="http://schemas.openxmlformats.org/drawingml/2006/wordprocessingDrawing" xmlns:w10="urn:schemas-microsoft-com:office:word" xmlns:w="http://schemas.openxmlformats.org/wordprocessingml/2006/main" xmlns:w14="http://schemas.microsoft.com/office/word/2010/wordml" xmlns:w15="http://schemas.microsoft.com/office/word/2012/wordml" xmlns:w16cex="http://schemas.microsoft.com/office/word/2018/wordml/cex" xmlns:w16cid="http://schemas.microsoft.com/office/word/2016/wordml/cid" xmlns:w16="http://schemas.microsoft.com/office/word/2018/wordml" xmlns:w16se="http://schemas.microsoft.com/office/word/2015/wordml/symex" xmlns:wpg="http://schemas.microsoft.com/office/word/2010/wordprocessingGroup" xmlns:wpi="http://schemas.microsoft.com/office/word/2010/wordprocessingInk" xmlns:wne="http://schemas.microsoft.com/office/word/2006/wordml" xmlns:wps="http://schemas.microsoft.com/office/word/2010/wordprocessingShape" mc:Ignorable="w14 w15 w16se w16cid w16 w16cex wp14">
+  <w:endnote w:type="separator" w:id="-1">
+    <w:p>
+      <w:r>
+        <w:separator/>
+      </w:r>
+    </w:p>
+  </w:endnote>
+  <w:endnote w:type="continuationSeparator" w:id="0">
+    <w:p>
+      <w:r>
+        <w:continuationSeparator/>
+      </w:r>
+    </w:p>
+  </w:endnote>
+</w:endnotes>
+</file>
+
+<file path=word/footnotes.xml><?xml version="1.0" encoding="utf-8"?>
+<w:footnotes xmlns:wpc="http://schemas.microsoft.com/office/word/2010/wordprocessingCanvas" xmlns:cx="http://schemas.microsoft.com/office/drawing/2014/chartex" xmlns:cx1="http://schemas.microsoft.com/office/drawing/2015/9/8/chartex" xmlns:cx2="http://schemas.microsoft.com/office/drawing/2015/10/21/chartex" xmlns:cx3="http://schemas.microsoft.com/office/drawing/2016/5/9/chartex" xmlns:cx4="http://schemas.microsoft.com/office/drawing/2016/5/10/chartex" xmlns:cx5="http://schemas.microsoft.com/office/drawing/2016/5/11/chartex" xmlns:cx6="http://schemas.microsoft.com/office/drawing/2016/5/12/chartex" xmlns:cx7="http://schemas.microsoft.com/office/drawing/2016/5/13/chartex" xmlns:cx8="http://schemas.microsoft.com/office/drawing/2016/5/14/chartex" xmlns:mc="http://schemas.openxmlformats.org/markup-compatibility/2006" xmlns:aink="http://schemas.microsoft.com/office/drawing/2016/ink" xmlns:am3d="http://schemas.microsoft.com/office/drawing/2017/model3d" xmlns:o="urn:schemas-microsoft-com:office:office" xmlns:r="http://schemas.openxmlformats.org/officeDocument/2006/relationships" xmlns:m="http://schemas.openxmlformats.org/officeDocument/2006/math" xmlns:v="urn:schemas-microsoft-com:vml" xmlns:wp14="http://schemas.microsoft.com/office/word/2010/wordprocessingDrawing" xmlns:wp="http://schemas.openxmlformats.org/drawingml/2006/wordprocessingDrawing" xmlns:w10="urn:schemas-microsoft-com:office:word" xmlns:w="http://schemas.openxmlformats.org/wordprocessingml/2006/main" xmlns:w14="http://schemas.microsoft.com/office/word/2010/wordml" xmlns:w15="http://schemas.microsoft.com/office/word/2012/wordml" xmlns:w16cex="http://schemas.microsoft.com/office/word/2018/wordml/cex" xmlns:w16cid="http://schemas.microsoft.com/office/word/2016/wordml/cid" xmlns:w16="http://schemas.microsoft.com/office/word/2018/wordml" xmlns:w16se="http://schemas.microsoft.com/office/word/2015/wordml/symex" xmlns:wpg="http://schemas.microsoft.com/office/word/2010/wordprocessingGroup" xmlns:wpi="http://schemas.microsoft.com/office/word/2010/wordprocessingInk" xmlns:wne="http://schemas.microsoft.com/office/word/2006/wordml" xmlns:wps="http://schemas.microsoft.com/office/word/2010/wordprocessingShape" mc:Ignorable="w14 w15 w16se w16cid w16 w16cex wp14">
+  <w:footnote w:type="separator" w:id="-1">
+    <w:p>
+      <w:r>
+        <w:separator/>
+      </w:r>
+    </w:p>
+  </w:footnote>
+  <w:footnote w:type="continuationSeparator" w:id="0">
+    <w:p>
+      <w:r>
+        <w:continuationSeparator/>
+      </w:r>
+    </w:p>
+  </w:footnote>
+  <w:footnote w:id="1">
+    <w:p>
+      <w:pPr>
+        <w:pStyle w:val="FootnoteText"/>
+        <w:rPr>
+          <w:noProof/>
+        </w:rPr>
+      </w:pPr>
+      <w:r>
+        <w:rPr>
+          <w:rStyle w:val="FootnoteReference"/>
+        </w:rPr>
+        <w:footnoteRef/>
+      </w:r>
+      <w:r>
+        <w:t xml:space="preserve"> </w:t>
+      </w:r>
+      <w:r>
+        <w:rPr>
+          <w:noProof/>
+        </w:rPr>
+        <w:t xml:space="preserve">(Understanding How Gallup Uses the Cantril Scale, n.d.) </w:t>
+      </w:r>
+    </w:p>
+  </w:footnote>
+  <w:footnote w:id="2">
+    <w:p>
+      <w:pPr>
+        <w:pStyle w:val="FootnoteText"/>
+      </w:pPr>
+      <w:r>
+        <w:rPr>
+          <w:rStyle w:val="FootnoteReference"/>
+        </w:rPr>
+        <w:footnoteRef/>
+      </w:r>
+      <w:r>
+        <w:t xml:space="preserve"> </w:t>
+      </w:r>
+      <w:sdt>
+        <w:sdtPr>
+          <w:id w:val="-1895267261"/>
+          <w:citation/>
+        </w:sdtPr>
+        <w:sdtEndPr/>
+        <w:sdtContent>
+          <w:r>
+            <w:fldChar w:fldCharType="begin"/>
+          </w:r>
+          <w:r>
+            <w:instrText xml:space="preserve"> CITATION HappinessReport \l 1033 </w:instrText>
+          </w:r>
+          <w:r>
+            <w:fldChar w:fldCharType="separate"/>
+          </w:r>
+          <w:r>
+            <w:rPr>
+              <w:noProof/>
+            </w:rPr>
+            <w:t>(Helliwell, Layard, &amp; Sachs, 2015)</w:t>
+          </w:r>
+          <w:r>
+            <w:fldChar w:fldCharType="end"/>
+          </w:r>
+        </w:sdtContent>
+      </w:sdt>
+    </w:p>
+  </w:footnote>
+  <w:footnote w:id="3">
+    <w:p>
+      <w:pPr>
+        <w:pStyle w:val="FootnoteText"/>
+      </w:pPr>
+      <w:r>
+        <w:rPr>
+          <w:rStyle w:val="FootnoteReference"/>
+        </w:rPr>
+        <w:footnoteRef/>
+      </w:r>
+      <w:r>
+        <w:t xml:space="preserve"> </w:t>
+      </w:r>
+      <w:sdt>
+        <w:sdtPr>
+          <w:id w:val="-1575356043"/>
+          <w:citation/>
+        </w:sdtPr>
+        <w:sdtEndPr/>
+        <w:sdtContent>
+          <w:r>
+            <w:fldChar w:fldCharType="begin"/>
+          </w:r>
+          <w:r>
+            <w:instrText xml:space="preserve"> CITATION HappinessReport \l 1033 </w:instrText>
+          </w:r>
+          <w:r>
+            <w:fldChar w:fldCharType="separate"/>
+          </w:r>
+          <w:r>
+            <w:rPr>
+              <w:noProof/>
+            </w:rPr>
+            <w:t>(Helliwell, Layard, &amp; Sachs, 2015)</w:t>
+          </w:r>
+          <w:r>
+            <w:fldChar w:fldCharType="end"/>
+          </w:r>
+        </w:sdtContent>
+      </w:sdt>
+    </w:p>
+  </w:footnote>
+</w:footnotes>
 </file>
 
 <file path=word/numbering.xml><?xml version="1.0" encoding="utf-8"?>
@@ -6044,7 +7385,6 @@
     <w:basedOn w:val="Normal"/>
     <w:link w:val="HeaderChar"/>
     <w:uiPriority w:val="99"/>
-    <w:semiHidden/>
     <w:unhideWhenUsed/>
     <w:rsid w:val="006D3D74"/>
   </w:style>
@@ -6053,7 +7393,6 @@
     <w:basedOn w:val="DefaultParagraphFont"/>
     <w:link w:val="Header"/>
     <w:uiPriority w:val="99"/>
-    <w:semiHidden/>
     <w:rsid w:val="006D3D74"/>
   </w:style>
   <w:style w:type="paragraph" w:styleId="Footer">
@@ -6061,7 +7400,6 @@
     <w:basedOn w:val="Normal"/>
     <w:link w:val="FooterChar"/>
     <w:uiPriority w:val="99"/>
-    <w:semiHidden/>
     <w:unhideWhenUsed/>
     <w:rsid w:val="006D3D74"/>
   </w:style>
@@ -6070,7 +7408,6 @@
     <w:basedOn w:val="DefaultParagraphFont"/>
     <w:link w:val="Footer"/>
     <w:uiPriority w:val="99"/>
-    <w:semiHidden/>
     <w:rsid w:val="006D3D74"/>
   </w:style>
   <w:style w:type="paragraph" w:styleId="TOC9">
@@ -6139,6 +7476,29 @@
       <w:spacing w:after="100"/>
       <w:ind w:left="220"/>
     </w:pPr>
+  </w:style>
+  <w:style w:type="paragraph" w:styleId="TOC1">
+    <w:name w:val="toc 1"/>
+    <w:basedOn w:val="Normal"/>
+    <w:next w:val="Normal"/>
+    <w:autoRedefine/>
+    <w:uiPriority w:val="39"/>
+    <w:unhideWhenUsed/>
+    <w:rsid w:val="00C80F14"/>
+    <w:pPr>
+      <w:spacing w:after="100"/>
+    </w:pPr>
+  </w:style>
+  <w:style w:type="character" w:styleId="FootnoteReference">
+    <w:name w:val="footnote reference"/>
+    <w:basedOn w:val="DefaultParagraphFont"/>
+    <w:uiPriority w:val="99"/>
+    <w:semiHidden/>
+    <w:unhideWhenUsed/>
+    <w:rsid w:val="00C80F14"/>
+    <w:rPr>
+      <w:vertAlign w:val="superscript"/>
+    </w:rPr>
   </w:style>
 </w:styles>
 </file>
@@ -6405,10 +7765,6 @@
 </file>
 
 <file path=customXml/item1.xml><?xml version="1.0" encoding="utf-8"?>
-<b:Sources xmlns:b="http://schemas.openxmlformats.org/officeDocument/2006/bibliography" xmlns="http://schemas.openxmlformats.org/officeDocument/2006/bibliography" SelectedStyle="\APASixthEditionOfficeOnline.xsl" StyleName="APA" Version="6"/>
-</file>
-
-<file path=customXml/item2.xml><?xml version="1.0" encoding="utf-8"?>
 <?mso-contentType ?>
 <FormTemplates xmlns="http://schemas.microsoft.com/sharepoint/v3/contenttype/forms">
   <Display>DocumentLibraryForm</Display>
@@ -6417,7 +7773,7 @@
 </FormTemplates>
 </file>
 
-<file path=customXml/item3.xml><?xml version="1.0" encoding="utf-8"?>
+<file path=customXml/item2.xml><?xml version="1.0" encoding="utf-8"?>
 <p:properties xmlns:p="http://schemas.microsoft.com/office/2006/metadata/properties" xmlns:xsi="http://www.w3.org/2001/XMLSchema-instance" xmlns:pc="http://schemas.microsoft.com/office/infopath/2007/PartnerControls">
   <documentManagement>
     <LocLastLocAttemptVersionTypeLookup xmlns="4873beb7-5857-4685-be1f-d57550cc96cc" xsi:nil="true"/>
@@ -6553,7 +7909,7 @@
 </p:properties>
 </file>
 
-<file path=customXml/item4.xml><?xml version="1.0" encoding="utf-8"?>
+<file path=customXml/item3.xml><?xml version="1.0" encoding="utf-8"?>
 <ct:contentTypeSchema xmlns:ct="http://schemas.microsoft.com/office/2006/metadata/contentType" xmlns:ma="http://schemas.microsoft.com/office/2006/metadata/properties/metaAttributes" ct:_="" ma:_="" ma:contentTypeName="TemplateFile" ma:contentTypeID="0x0101006EDDDB5EE6D98C44930B742096920B300400F5B6D36B3EF94B4E9A635CDF2A18F5B8" ma:contentTypeVersion="72" ma:contentTypeDescription="Create a new document." ma:contentTypeScope="" ma:versionID="a23e56308344d904b51738559c3d67c9">
   <xsd:schema xmlns:xsd="http://www.w3.org/2001/XMLSchema" xmlns:xs="http://www.w3.org/2001/XMLSchema" xmlns:p="http://schemas.microsoft.com/office/2006/metadata/properties" xmlns:ns2="4873beb7-5857-4685-be1f-d57550cc96cc" targetNamespace="http://schemas.microsoft.com/office/2006/metadata/properties" ma:root="true" ma:fieldsID="cd0908cc4600e77bf5da051303e00c8d" ns2:_="">
     <xsd:import namespace="4873beb7-5857-4685-be1f-d57550cc96cc"/>
@@ -7593,15 +8949,50 @@
 </ct:contentTypeSchema>
 </file>
 
-<file path=customXml/itemProps1.xml><?xml version="1.0" encoding="utf-8"?>
-<ds:datastoreItem xmlns:ds="http://schemas.openxmlformats.org/officeDocument/2006/customXml" ds:itemID="{B83EF91C-ED05-44B3-A621-50E7BA8C6AFB}">
-  <ds:schemaRefs>
-    <ds:schemaRef ds:uri="http://schemas.openxmlformats.org/officeDocument/2006/bibliography"/>
-  </ds:schemaRefs>
-</ds:datastoreItem>
+<file path=customXml/item4.xml><?xml version="1.0" encoding="utf-8"?>
+<b:Sources xmlns:b="http://schemas.openxmlformats.org/officeDocument/2006/bibliography" xmlns="http://schemas.openxmlformats.org/officeDocument/2006/bibliography" SelectedStyle="\APASixthEditionOfficeOnline.xsl" StyleName="APA" Version="6">
+  <b:Source>
+    <b:Tag>HappinessReport</b:Tag>
+    <b:SourceType>Report</b:SourceType>
+    <b:Guid>{F3351F86-12AE-4D16-AFB1-7C7EFF78AA09}</b:Guid>
+    <b:Author>
+      <b:Author>
+        <b:NameList>
+          <b:Person>
+            <b:Last>Helliwell</b:Last>
+            <b:First>John</b:First>
+            <b:Middle>F.</b:Middle>
+          </b:Person>
+          <b:Person>
+            <b:Last>Layard</b:Last>
+            <b:First>Richard</b:First>
+          </b:Person>
+          <b:Person>
+            <b:Last>Sachs</b:Last>
+            <b:First>Jeffrey</b:First>
+          </b:Person>
+        </b:NameList>
+      </b:Author>
+    </b:Author>
+    <b:Title>World Happiness Report 2015</b:Title>
+    <b:Year>2015</b:Year>
+    <b:City>New York</b:City>
+    <b:Publisher>Sustainable Development Solutions Network</b:Publisher>
+    <b:RefOrder>1</b:RefOrder>
+  </b:Source>
+  <b:Source>
+    <b:Tag>Gallup</b:Tag>
+    <b:SourceType>InternetSite</b:SourceType>
+    <b:Guid>{108BC27D-1C23-478A-A35A-D97B6BDE42ED}</b:Guid>
+    <b:Title>Understanding How Gallup Uses the Cantril Scale</b:Title>
+    <b:InternetSiteTitle>Gallup</b:InternetSiteTitle>
+    <b:URL>https://news.gallup.com/poll/122453/understanding-gallup-uses-cantril-scale.aspx</b:URL>
+    <b:RefOrder>2</b:RefOrder>
+  </b:Source>
+</b:Sources>
 </file>
 
-<file path=customXml/itemProps2.xml><?xml version="1.0" encoding="utf-8"?>
+<file path=customXml/itemProps1.xml><?xml version="1.0" encoding="utf-8"?>
 <ds:datastoreItem xmlns:ds="http://schemas.openxmlformats.org/officeDocument/2006/customXml" ds:itemID="{C01C3C56-10DB-49F7-B061-44D8728D078A}">
   <ds:schemaRefs>
     <ds:schemaRef ds:uri="http://schemas.microsoft.com/sharepoint/v3/contenttype/forms"/>
@@ -7609,7 +9000,7 @@
 </ds:datastoreItem>
 </file>
 
-<file path=customXml/itemProps3.xml><?xml version="1.0" encoding="utf-8"?>
+<file path=customXml/itemProps2.xml><?xml version="1.0" encoding="utf-8"?>
 <ds:datastoreItem xmlns:ds="http://schemas.openxmlformats.org/officeDocument/2006/customXml" ds:itemID="{7FBDB1CC-CEFB-4E46-8174-1F0AA0D30B24}">
   <ds:schemaRefs>
     <ds:schemaRef ds:uri="http://schemas.microsoft.com/office/2006/metadata/properties"/>
@@ -7619,7 +9010,7 @@
 </ds:datastoreItem>
 </file>
 
-<file path=customXml/itemProps4.xml><?xml version="1.0" encoding="utf-8"?>
+<file path=customXml/itemProps3.xml><?xml version="1.0" encoding="utf-8"?>
 <ds:datastoreItem xmlns:ds="http://schemas.openxmlformats.org/officeDocument/2006/customXml" ds:itemID="{4B3A7E92-E05A-4924-9E8A-9F6659E5855B}">
   <ds:schemaRefs>
     <ds:schemaRef ds:uri="http://schemas.microsoft.com/office/2006/metadata/contentType"/>
@@ -7635,4 +9026,12 @@
     <ds:schemaRef ds:uri="http://schemas.microsoft.com/internal/obd"/>
   </ds:schemaRefs>
 </ds:datastoreItem>
+</file>
+
+<file path=customXml/itemProps4.xml><?xml version="1.0" encoding="utf-8"?>
+<ds:datastoreItem xmlns:ds="http://schemas.openxmlformats.org/officeDocument/2006/customXml" ds:itemID="{17F1C94A-6034-4F09-972A-CCB511546D72}">
+  <ds:schemaRefs>
+    <ds:schemaRef ds:uri="http://schemas.openxmlformats.org/officeDocument/2006/bibliography"/>
+  </ds:schemaRefs>
+</ds:datastoreItem>
 </file>
</xml_diff>

<commit_message>
modified code to prevent graph from being cropped when saved
</commit_message>
<xml_diff>
--- a/Project Analysis.docx
+++ b/Project Analysis.docx
@@ -3584,10 +3584,10 @@
           <w:noProof/>
         </w:rPr>
         <w:drawing>
-          <wp:inline distT="0" distB="0" distL="0" distR="0" wp14:anchorId="41D13AF7" wp14:editId="3ADC897B">
-            <wp:extent cx="5943600" cy="5758815"/>
-            <wp:effectExtent l="0" t="0" r="0" b="0"/>
-            <wp:docPr id="25" name="Picture 25" descr="Chart, bar chart, histogram&#10;&#10;Description automatically generated"/>
+          <wp:inline distT="0" distB="0" distL="0" distR="0" wp14:anchorId="19498E38" wp14:editId="5AC6065F">
+            <wp:extent cx="5943600" cy="5713730"/>
+            <wp:effectExtent l="0" t="0" r="0" b="1270"/>
+            <wp:docPr id="2" name="Picture 2" descr="Chart, bar chart&#10;&#10;Description automatically generated"/>
             <wp:cNvGraphicFramePr>
               <a:graphicFrameLocks xmlns:a="http://schemas.openxmlformats.org/drawingml/2006/main" noChangeAspect="1"/>
             </wp:cNvGraphicFramePr>
@@ -3595,7 +3595,7 @@
               <a:graphicData uri="http://schemas.openxmlformats.org/drawingml/2006/picture">
                 <pic:pic xmlns:pic="http://schemas.openxmlformats.org/drawingml/2006/picture">
                   <pic:nvPicPr>
-                    <pic:cNvPr id="25" name="Picture 25" descr="Chart, bar chart, histogram&#10;&#10;Description automatically generated"/>
+                    <pic:cNvPr id="2" name="Picture 2" descr="Chart, bar chart&#10;&#10;Description automatically generated"/>
                     <pic:cNvPicPr/>
                   </pic:nvPicPr>
                   <pic:blipFill>
@@ -3613,7 +3613,7 @@
                   <pic:spPr>
                     <a:xfrm>
                       <a:off x="0" y="0"/>
-                      <a:ext cx="5943600" cy="5758815"/>
+                      <a:ext cx="5943600" cy="5713730"/>
                     </a:xfrm>
                     <a:prstGeom prst="rect">
                       <a:avLst/>
@@ -7765,12 +7765,1043 @@
 </file>
 
 <file path=customXml/item1.xml><?xml version="1.0" encoding="utf-8"?>
-<?mso-contentType ?>
-<FormTemplates xmlns="http://schemas.microsoft.com/sharepoint/v3/contenttype/forms">
-  <Display>DocumentLibraryForm</Display>
-  <Edit>AssetEditForm</Edit>
-  <New>DocumentLibraryForm</New>
-</FormTemplates>
+<ct:contentTypeSchema xmlns:ct="http://schemas.microsoft.com/office/2006/metadata/contentType" xmlns:ma="http://schemas.microsoft.com/office/2006/metadata/properties/metaAttributes" ct:_="" ma:_="" ma:contentTypeName="TemplateFile" ma:contentTypeID="0x0101006EDDDB5EE6D98C44930B742096920B300400F5B6D36B3EF94B4E9A635CDF2A18F5B8" ma:contentTypeVersion="72" ma:contentTypeDescription="Create a new document." ma:contentTypeScope="" ma:versionID="a23e56308344d904b51738559c3d67c9">
+  <xsd:schema xmlns:xsd="http://www.w3.org/2001/XMLSchema" xmlns:xs="http://www.w3.org/2001/XMLSchema" xmlns:p="http://schemas.microsoft.com/office/2006/metadata/properties" xmlns:ns2="4873beb7-5857-4685-be1f-d57550cc96cc" targetNamespace="http://schemas.microsoft.com/office/2006/metadata/properties" ma:root="true" ma:fieldsID="cd0908cc4600e77bf5da051303e00c8d" ns2:_="">
+    <xsd:import namespace="4873beb7-5857-4685-be1f-d57550cc96cc"/>
+    <xsd:element name="properties">
+      <xsd:complexType>
+        <xsd:sequence>
+          <xsd:element name="documentManagement">
+            <xsd:complexType>
+              <xsd:all>
+                <xsd:element ref="ns2:AcquiredFrom" minOccurs="0"/>
+                <xsd:element ref="ns2:UACurrentWords" minOccurs="0"/>
+                <xsd:element ref="ns2:TPApplication" minOccurs="0"/>
+                <xsd:element ref="ns2:ApprovalLog" minOccurs="0"/>
+                <xsd:element ref="ns2:ApprovalStatus" minOccurs="0"/>
+                <xsd:element ref="ns2:AssetStart" minOccurs="0"/>
+                <xsd:element ref="ns2:AssetExpire" minOccurs="0"/>
+                <xsd:element ref="ns2:AssetId" minOccurs="0"/>
+                <xsd:element ref="ns2:IsSearchable" minOccurs="0"/>
+                <xsd:element ref="ns2:AssetType" minOccurs="0"/>
+                <xsd:element ref="ns2:APAuthor" minOccurs="0"/>
+                <xsd:element ref="ns2:AverageRating" minOccurs="0"/>
+                <xsd:element ref="ns2:BlockPublish" minOccurs="0"/>
+                <xsd:element ref="ns2:BugNumber" minOccurs="0"/>
+                <xsd:element ref="ns2:CampaignTagsTaxHTField0" minOccurs="0"/>
+                <xsd:element ref="ns2:TPClientViewer" minOccurs="0"/>
+                <xsd:element ref="ns2:ClipArtFilename" minOccurs="0"/>
+                <xsd:element ref="ns2:TPCommandLine" minOccurs="0"/>
+                <xsd:element ref="ns2:TPComponent" minOccurs="0"/>
+                <xsd:element ref="ns2:ContentItem" minOccurs="0"/>
+                <xsd:element ref="ns2:CrawlForDependencies" minOccurs="0"/>
+                <xsd:element ref="ns2:CSXHash" minOccurs="0"/>
+                <xsd:element ref="ns2:CSXSubmissionMarket" minOccurs="0"/>
+                <xsd:element ref="ns2:CSXUpdate" minOccurs="0"/>
+                <xsd:element ref="ns2:IntlLangReviewDate" minOccurs="0"/>
+                <xsd:element ref="ns2:IsDeleted" minOccurs="0"/>
+                <xsd:element ref="ns2:APDescription" minOccurs="0"/>
+                <xsd:element ref="ns2:DirectSourceMarket" minOccurs="0"/>
+                <xsd:element ref="ns2:Downloads" minOccurs="0"/>
+                <xsd:element ref="ns2:DSATActionTaken" minOccurs="0"/>
+                <xsd:element ref="ns2:APEditor" minOccurs="0"/>
+                <xsd:element ref="ns2:EditorialStatus" minOccurs="0"/>
+                <xsd:element ref="ns2:EditorialTags" minOccurs="0"/>
+                <xsd:element ref="ns2:TPExecutable" minOccurs="0"/>
+                <xsd:element ref="ns2:FeatureTagsTaxHTField0" minOccurs="0"/>
+                <xsd:element ref="ns2:TPFriendlyName" minOccurs="0"/>
+                <xsd:element ref="ns2:FriendlyTitle" minOccurs="0"/>
+                <xsd:element ref="ns2:PrimaryImageGen" minOccurs="0"/>
+                <xsd:element ref="ns2:HandoffToMSDN" minOccurs="0"/>
+                <xsd:element ref="ns2:InProjectListLookup" minOccurs="0"/>
+                <xsd:element ref="ns2:TPInstallLocation" minOccurs="0"/>
+                <xsd:element ref="ns2:InternalTagsTaxHTField0" minOccurs="0"/>
+                <xsd:element ref="ns2:IntlLangReview" minOccurs="0"/>
+                <xsd:element ref="ns2:IntlLangReviewer" minOccurs="0"/>
+                <xsd:element ref="ns2:MarketSpecific" minOccurs="0"/>
+                <xsd:element ref="ns2:LastCompleteVersionLookup" minOccurs="0"/>
+                <xsd:element ref="ns2:LastHandOff" minOccurs="0"/>
+                <xsd:element ref="ns2:LastModifiedDateTime" minOccurs="0"/>
+                <xsd:element ref="ns2:LastPreviewErrorLookup" minOccurs="0"/>
+                <xsd:element ref="ns2:LastPreviewResultLookup" minOccurs="0"/>
+                <xsd:element ref="ns2:LastPreviewAttemptDateLookup" minOccurs="0"/>
+                <xsd:element ref="ns2:LastPreviewedByLookup" minOccurs="0"/>
+                <xsd:element ref="ns2:LastPreviewTimeLookup" minOccurs="0"/>
+                <xsd:element ref="ns2:LastPreviewVersionLookup" minOccurs="0"/>
+                <xsd:element ref="ns2:LastPublishErrorLookup" minOccurs="0"/>
+                <xsd:element ref="ns2:LastPublishResultLookup" minOccurs="0"/>
+                <xsd:element ref="ns2:LastPublishAttemptDateLookup" minOccurs="0"/>
+                <xsd:element ref="ns2:LastPublishedByLookup" minOccurs="0"/>
+                <xsd:element ref="ns2:LastPublishTimeLookup" minOccurs="0"/>
+                <xsd:element ref="ns2:LastPublishVersionLookup" minOccurs="0"/>
+                <xsd:element ref="ns2:TPLaunchHelpLinkType" minOccurs="0"/>
+                <xsd:element ref="ns2:LegacyData" minOccurs="0"/>
+                <xsd:element ref="ns2:TPLaunchHelpLink" minOccurs="0"/>
+                <xsd:element ref="ns2:LocComments" minOccurs="0"/>
+                <xsd:element ref="ns2:LocLastLocAttemptVersionLookup" minOccurs="0"/>
+                <xsd:element ref="ns2:LocLastLocAttemptVersionTypeLookup" minOccurs="0"/>
+                <xsd:element ref="ns2:LocManualTestRequired" minOccurs="0"/>
+                <xsd:element ref="ns2:LocMarketGroupTiers2" minOccurs="0"/>
+                <xsd:element ref="ns2:LocNewPublishedVersionLookup" minOccurs="0"/>
+                <xsd:element ref="ns2:LocOverallHandbackStatusLookup" minOccurs="0"/>
+                <xsd:element ref="ns2:LocOverallLocStatusLookup" minOccurs="0"/>
+                <xsd:element ref="ns2:LocOverallPreviewStatusLookup" minOccurs="0"/>
+                <xsd:element ref="ns2:LocOverallPublishStatusLookup" minOccurs="0"/>
+                <xsd:element ref="ns2:IntlLocPriority" minOccurs="0"/>
+                <xsd:element ref="ns2:LocProcessedForHandoffsLookup" minOccurs="0"/>
+                <xsd:element ref="ns2:LocProcessedForMarketsLookup" minOccurs="0"/>
+                <xsd:element ref="ns2:LocPublishedDependentAssetsLookup" minOccurs="0"/>
+                <xsd:element ref="ns2:LocPublishedLinkedAssetsLookup" minOccurs="0"/>
+                <xsd:element ref="ns2:LocRecommendedHandoff" minOccurs="0"/>
+                <xsd:element ref="ns2:LocalizationTagsTaxHTField0" minOccurs="0"/>
+                <xsd:element ref="ns2:MachineTranslated" minOccurs="0"/>
+                <xsd:element ref="ns2:Manager" minOccurs="0"/>
+                <xsd:element ref="ns2:Markets" minOccurs="0"/>
+                <xsd:element ref="ns2:Milestone" minOccurs="0"/>
+                <xsd:element ref="ns2:TPNamespace" minOccurs="0"/>
+                <xsd:element ref="ns2:NumericId" minOccurs="0"/>
+                <xsd:element ref="ns2:NumOfRatingsLookup" minOccurs="0"/>
+                <xsd:element ref="ns2:OOCacheId" minOccurs="0"/>
+                <xsd:element ref="ns2:OpenTemplate" minOccurs="0"/>
+                <xsd:element ref="ns2:OriginAsset" minOccurs="0"/>
+                <xsd:element ref="ns2:OriginalRelease" minOccurs="0"/>
+                <xsd:element ref="ns2:OriginalSourceMarket" minOccurs="0"/>
+                <xsd:element ref="ns2:OutputCachingOn" minOccurs="0"/>
+                <xsd:element ref="ns2:ParentAssetId" minOccurs="0"/>
+                <xsd:element ref="ns2:PlannedPubDate" minOccurs="0"/>
+                <xsd:element ref="ns2:PolicheckWords" minOccurs="0"/>
+                <xsd:element ref="ns2:BusinessGroup" minOccurs="0"/>
+                <xsd:element ref="ns2:UAProjectedTotalWords" minOccurs="0"/>
+                <xsd:element ref="ns2:Provider" minOccurs="0"/>
+                <xsd:element ref="ns2:Providers" minOccurs="0"/>
+                <xsd:element ref="ns2:PublishStatusLookup" minOccurs="0"/>
+                <xsd:element ref="ns2:PublishTargets" minOccurs="0"/>
+                <xsd:element ref="ns2:RecommendationsModifier" minOccurs="0"/>
+                <xsd:element ref="ns2:ArtSampleDocs" minOccurs="0"/>
+                <xsd:element ref="ns2:ScenarioTagsTaxHTField0" minOccurs="0"/>
+                <xsd:element ref="ns2:ShowIn" minOccurs="0"/>
+                <xsd:element ref="ns2:SourceTitle" minOccurs="0"/>
+                <xsd:element ref="ns2:CSXSubmissionDate" minOccurs="0"/>
+                <xsd:element ref="ns2:SubmitterId" minOccurs="0"/>
+                <xsd:element ref="ns2:TaxCatchAll" minOccurs="0"/>
+                <xsd:element ref="ns2:TaxCatchAllLabel" minOccurs="0"/>
+                <xsd:element ref="ns2:TemplateStatus" minOccurs="0"/>
+                <xsd:element ref="ns2:TemplateTemplateType" minOccurs="0"/>
+                <xsd:element ref="ns2:ThumbnailAssetId" minOccurs="0"/>
+                <xsd:element ref="ns2:TimesCloned" minOccurs="0"/>
+                <xsd:element ref="ns2:TrustLevel" minOccurs="0"/>
+                <xsd:element ref="ns2:UALocComments" minOccurs="0"/>
+                <xsd:element ref="ns2:UALocRecommendation" minOccurs="0"/>
+                <xsd:element ref="ns2:UANotes" minOccurs="0"/>
+                <xsd:element ref="ns2:TPAppVersion" minOccurs="0"/>
+                <xsd:element ref="ns2:VoteCount" minOccurs="0"/>
+              </xsd:all>
+            </xsd:complexType>
+          </xsd:element>
+        </xsd:sequence>
+      </xsd:complexType>
+    </xsd:element>
+  </xsd:schema>
+  <xsd:schema xmlns:xsd="http://www.w3.org/2001/XMLSchema" xmlns:xs="http://www.w3.org/2001/XMLSchema" xmlns:dms="http://schemas.microsoft.com/office/2006/documentManagement/types" xmlns:pc="http://schemas.microsoft.com/office/infopath/2007/PartnerControls" targetNamespace="4873beb7-5857-4685-be1f-d57550cc96cc" elementFormDefault="qualified">
+    <xsd:import namespace="http://schemas.microsoft.com/office/2006/documentManagement/types"/>
+    <xsd:import namespace="http://schemas.microsoft.com/office/infopath/2007/PartnerControls"/>
+    <xsd:element name="AcquiredFrom" ma:index="1" nillable="true" ma:displayName="Acquired From" ma:default="Internal MS" ma:internalName="AcquiredFrom" ma:readOnly="false">
+      <xsd:simpleType>
+        <xsd:restriction base="dms:Choice">
+          <xsd:enumeration value="Internal MS"/>
+          <xsd:enumeration value="Community"/>
+          <xsd:enumeration value="MVP"/>
+          <xsd:enumeration value="Publisher"/>
+          <xsd:enumeration value="Partner"/>
+          <xsd:enumeration value="None"/>
+        </xsd:restriction>
+      </xsd:simpleType>
+    </xsd:element>
+    <xsd:element name="UACurrentWords" ma:index="2" nillable="true" ma:displayName="Actual Word Count" ma:default="" ma:internalName="UACurrentWords" ma:readOnly="false">
+      <xsd:simpleType>
+        <xsd:restriction base="dms:Unknown"/>
+      </xsd:simpleType>
+    </xsd:element>
+    <xsd:element name="TPApplication" ma:index="3" nillable="true" ma:displayName="Application to Open Template With" ma:default="" ma:internalName="TPApplication">
+      <xsd:simpleType>
+        <xsd:restriction base="dms:Text"/>
+      </xsd:simpleType>
+    </xsd:element>
+    <xsd:element name="ApprovalLog" ma:index="4" nillable="true" ma:displayName="Approval Log" ma:default="" ma:hidden="true" ma:internalName="ApprovalLog" ma:readOnly="false">
+      <xsd:simpleType>
+        <xsd:restriction base="dms:Note"/>
+      </xsd:simpleType>
+    </xsd:element>
+    <xsd:element name="ApprovalStatus" ma:index="5" nillable="true" ma:displayName="Approval Status" ma:default="InProgress" ma:internalName="ApprovalStatus" ma:readOnly="false">
+      <xsd:simpleType>
+        <xsd:restriction base="dms:Choice">
+          <xsd:enumeration value="InProgress"/>
+          <xsd:enumeration value="Rejected"/>
+          <xsd:enumeration value="Questionable"/>
+          <xsd:enumeration value="ApprovedAutomatic"/>
+          <xsd:enumeration value="ApprovedManual"/>
+          <xsd:enumeration value="On Hold"/>
+          <xsd:enumeration value="Needs Review"/>
+          <xsd:enumeration value="A Violation"/>
+          <xsd:enumeration value="Unpublished Violation"/>
+        </xsd:restriction>
+      </xsd:simpleType>
+    </xsd:element>
+    <xsd:element name="AssetStart" ma:index="6" nillable="true" ma:displayName="Asset Begin Date" ma:default="[Today]" ma:internalName="AssetStart" ma:readOnly="false">
+      <xsd:simpleType>
+        <xsd:restriction base="dms:DateTime"/>
+      </xsd:simpleType>
+    </xsd:element>
+    <xsd:element name="AssetExpire" ma:index="7" nillable="true" ma:displayName="Asset End Date" ma:default="2029-01-01T08:00:00Z" ma:format="DateTime" ma:internalName="AssetExpire" ma:readOnly="false">
+      <xsd:simpleType>
+        <xsd:restriction base="dms:DateTime"/>
+      </xsd:simpleType>
+    </xsd:element>
+    <xsd:element name="AssetId" ma:index="8" nillable="true" ma:displayName="Asset ID" ma:default="" ma:indexed="true" ma:internalName="AssetId" ma:readOnly="false">
+      <xsd:simpleType>
+        <xsd:restriction base="dms:Text">
+          <xsd:maxLength value="255"/>
+        </xsd:restriction>
+      </xsd:simpleType>
+    </xsd:element>
+    <xsd:element name="IsSearchable" ma:index="9" nillable="true" ma:displayName="Asset Searchable?" ma:default="true" ma:internalName="IsSearchable" ma:readOnly="false">
+      <xsd:simpleType>
+        <xsd:restriction base="dms:Boolean"/>
+      </xsd:simpleType>
+    </xsd:element>
+    <xsd:element name="AssetType" ma:index="10" nillable="true" ma:displayName="Asset Type" ma:default="" ma:internalName="AssetType" ma:readOnly="false">
+      <xsd:simpleType>
+        <xsd:restriction base="dms:Unknown"/>
+      </xsd:simpleType>
+    </xsd:element>
+    <xsd:element name="APAuthor" ma:index="11" nillable="true" ma:displayName="Author" ma:default="" ma:list="UserInfo" ma:internalName="APAuthor" ma:readOnly="false">
+      <xsd:complexType>
+        <xsd:complexContent>
+          <xsd:extension base="dms:User">
+            <xsd:sequence>
+              <xsd:element name="UserInfo" minOccurs="0" maxOccurs="unbounded">
+                <xsd:complexType>
+                  <xsd:sequence>
+                    <xsd:element name="DisplayName" type="xsd:string" minOccurs="0"/>
+                    <xsd:element name="AccountId" type="dms:UserId" minOccurs="0" nillable="true"/>
+                    <xsd:element name="AccountType" type="xsd:string" minOccurs="0"/>
+                  </xsd:sequence>
+                </xsd:complexType>
+              </xsd:element>
+            </xsd:sequence>
+          </xsd:extension>
+        </xsd:complexContent>
+      </xsd:complexType>
+    </xsd:element>
+    <xsd:element name="AverageRating" ma:index="12" nillable="true" ma:displayName="Average Rating" ma:internalName="AverageRating" ma:readOnly="false">
+      <xsd:simpleType>
+        <xsd:restriction base="dms:Text"/>
+      </xsd:simpleType>
+    </xsd:element>
+    <xsd:element name="BlockPublish" ma:index="13" nillable="true" ma:displayName="Block from Publishing?" ma:default="" ma:internalName="BlockPublish" ma:readOnly="false">
+      <xsd:simpleType>
+        <xsd:restriction base="dms:Boolean"/>
+      </xsd:simpleType>
+    </xsd:element>
+    <xsd:element name="BugNumber" ma:index="14" nillable="true" ma:displayName="Bug Number" ma:default="" ma:internalName="BugNumber" ma:readOnly="false">
+      <xsd:simpleType>
+        <xsd:restriction base="dms:Text"/>
+      </xsd:simpleType>
+    </xsd:element>
+    <xsd:element name="CampaignTagsTaxHTField0" ma:index="16" nillable="true" ma:taxonomy="true" ma:internalName="CampaignTagsTaxHTField0" ma:taxonomyFieldName="CampaignTags" ma:displayName="Campaigns" ma:readOnly="false" ma:default="" ma:fieldId="{1df42cc3-2301-4f11-a52a-6ead923c29ed}" ma:taxonomyMulti="true" ma:sspId="8f79753a-75d3-41f5-8ca3-40b843941b4f" ma:termSetId="ca0e50d4-faa1-44ce-961e-bb1441c60e66" ma:anchorId="00000000-0000-0000-0000-000000000000" ma:open="false" ma:isKeyword="false">
+      <xsd:complexType>
+        <xsd:sequence>
+          <xsd:element ref="pc:Terms" minOccurs="0" maxOccurs="1"/>
+        </xsd:sequence>
+      </xsd:complexType>
+    </xsd:element>
+    <xsd:element name="TPClientViewer" ma:index="17" nillable="true" ma:displayName="Client Viewer" ma:default="" ma:internalName="TPClientViewer">
+      <xsd:simpleType>
+        <xsd:restriction base="dms:Text"/>
+      </xsd:simpleType>
+    </xsd:element>
+    <xsd:element name="ClipArtFilename" ma:index="18" nillable="true" ma:displayName="Clip Art Name" ma:default="" ma:internalName="ClipArtFilename" ma:readOnly="false">
+      <xsd:simpleType>
+        <xsd:restriction base="dms:Text"/>
+      </xsd:simpleType>
+    </xsd:element>
+    <xsd:element name="TPCommandLine" ma:index="19" nillable="true" ma:displayName="Command Line" ma:default="" ma:internalName="TPCommandLine">
+      <xsd:simpleType>
+        <xsd:restriction base="dms:Text"/>
+      </xsd:simpleType>
+    </xsd:element>
+    <xsd:element name="TPComponent" ma:index="20" nillable="true" ma:displayName="Component" ma:default="" ma:internalName="TPComponent">
+      <xsd:simpleType>
+        <xsd:restriction base="dms:Text"/>
+      </xsd:simpleType>
+    </xsd:element>
+    <xsd:element name="ContentItem" ma:index="21" nillable="true" ma:displayName="Content Item" ma:default="" ma:hidden="true" ma:internalName="ContentItem" ma:readOnly="false">
+      <xsd:simpleType>
+        <xsd:restriction base="dms:Unknown"/>
+      </xsd:simpleType>
+    </xsd:element>
+    <xsd:element name="CrawlForDependencies" ma:index="23" nillable="true" ma:displayName="Crawl for Dependencies?" ma:default="true" ma:internalName="CrawlForDependencies" ma:readOnly="false">
+      <xsd:simpleType>
+        <xsd:restriction base="dms:Boolean"/>
+      </xsd:simpleType>
+    </xsd:element>
+    <xsd:element name="CSXHash" ma:index="26" nillable="true" ma:displayName="CSX Hash" ma:default="" ma:indexed="true" ma:internalName="CSXHash" ma:readOnly="false">
+      <xsd:simpleType>
+        <xsd:restriction base="dms:Text"/>
+      </xsd:simpleType>
+    </xsd:element>
+    <xsd:element name="CSXSubmissionMarket" ma:index="27" nillable="true" ma:displayName="CSX Submission Market" ma:default="" ma:list="{2FBD1B11-2ACE-4FDC-B5A3-635D4ADF6F1B}" ma:internalName="CSXSubmissionMarket" ma:readOnly="false" ma:showField="MarketName" ma:web="4873beb7-5857-4685-be1f-d57550cc96cc">
+      <xsd:simpleType>
+        <xsd:restriction base="dms:Lookup"/>
+      </xsd:simpleType>
+    </xsd:element>
+    <xsd:element name="CSXUpdate" ma:index="28" nillable="true" ma:displayName="CSX Updated?" ma:default="false" ma:internalName="CSXUpdate" ma:readOnly="false">
+      <xsd:simpleType>
+        <xsd:restriction base="dms:Boolean"/>
+      </xsd:simpleType>
+    </xsd:element>
+    <xsd:element name="IntlLangReviewDate" ma:index="29" nillable="true" ma:displayName="Date to Complete Intl QA" ma:default="" ma:internalName="IntlLangReviewDate" ma:readOnly="false">
+      <xsd:simpleType>
+        <xsd:restriction base="dms:DateTime"/>
+      </xsd:simpleType>
+    </xsd:element>
+    <xsd:element name="IsDeleted" ma:index="30" nillable="true" ma:displayName="Deleted?" ma:default="" ma:internalName="IsDeleted" ma:readOnly="false">
+      <xsd:simpleType>
+        <xsd:restriction base="dms:Boolean"/>
+      </xsd:simpleType>
+    </xsd:element>
+    <xsd:element name="APDescription" ma:index="31" nillable="true" ma:displayName="Description" ma:default="" ma:internalName="APDescription" ma:readOnly="false">
+      <xsd:simpleType>
+        <xsd:restriction base="dms:Note"/>
+      </xsd:simpleType>
+    </xsd:element>
+    <xsd:element name="DirectSourceMarket" ma:index="32" nillable="true" ma:displayName="Direct Source Market Group" ma:default="" ma:internalName="DirectSourceMarket" ma:readOnly="false">
+      <xsd:simpleType>
+        <xsd:restriction base="dms:Text"/>
+      </xsd:simpleType>
+    </xsd:element>
+    <xsd:element name="Downloads" ma:index="33" nillable="true" ma:displayName="Downloads" ma:default="0" ma:hidden="true" ma:internalName="Downloads" ma:readOnly="false">
+      <xsd:simpleType>
+        <xsd:restriction base="dms:Unknown"/>
+      </xsd:simpleType>
+    </xsd:element>
+    <xsd:element name="DSATActionTaken" ma:index="34" nillable="true" ma:displayName="DSAT Action Taken" ma:default="" ma:internalName="DSATActionTaken" ma:readOnly="false">
+      <xsd:simpleType>
+        <xsd:restriction base="dms:Choice">
+          <xsd:enumeration value="Best Bets"/>
+          <xsd:enumeration value="Expire"/>
+          <xsd:enumeration value="Hide"/>
+          <xsd:enumeration value="None"/>
+        </xsd:restriction>
+      </xsd:simpleType>
+    </xsd:element>
+    <xsd:element name="APEditor" ma:index="35" nillable="true" ma:displayName="Editor" ma:default="" ma:list="UserInfo" ma:internalName="APEditor" ma:readOnly="false">
+      <xsd:complexType>
+        <xsd:complexContent>
+          <xsd:extension base="dms:User">
+            <xsd:sequence>
+              <xsd:element name="UserInfo" minOccurs="0" maxOccurs="unbounded">
+                <xsd:complexType>
+                  <xsd:sequence>
+                    <xsd:element name="DisplayName" type="xsd:string" minOccurs="0"/>
+                    <xsd:element name="AccountId" type="dms:UserId" minOccurs="0" nillable="true"/>
+                    <xsd:element name="AccountType" type="xsd:string" minOccurs="0"/>
+                  </xsd:sequence>
+                </xsd:complexType>
+              </xsd:element>
+            </xsd:sequence>
+          </xsd:extension>
+        </xsd:complexContent>
+      </xsd:complexType>
+    </xsd:element>
+    <xsd:element name="EditorialStatus" ma:index="36" nillable="true" ma:displayName="Editorial Status" ma:default="" ma:internalName="EditorialStatus" ma:readOnly="false">
+      <xsd:simpleType>
+        <xsd:restriction base="dms:Unknown"/>
+      </xsd:simpleType>
+    </xsd:element>
+    <xsd:element name="EditorialTags" ma:index="37" nillable="true" ma:displayName="Editorial Tags" ma:default="" ma:internalName="EditorialTags">
+      <xsd:simpleType>
+        <xsd:restriction base="dms:Unknown"/>
+      </xsd:simpleType>
+    </xsd:element>
+    <xsd:element name="TPExecutable" ma:index="38" nillable="true" ma:displayName="Executable" ma:default="" ma:internalName="TPExecutable">
+      <xsd:simpleType>
+        <xsd:restriction base="dms:Text"/>
+      </xsd:simpleType>
+    </xsd:element>
+    <xsd:element name="FeatureTagsTaxHTField0" ma:index="40" nillable="true" ma:taxonomy="true" ma:internalName="FeatureTagsTaxHTField0" ma:taxonomyFieldName="FeatureTags" ma:displayName="Features" ma:readOnly="false" ma:default="" ma:fieldId="{7fc0d542-15c6-4882-a8e3-13bca44403fb}" ma:taxonomyMulti="true" ma:sspId="8f79753a-75d3-41f5-8ca3-40b843941b4f" ma:termSetId="f1ab6845-967d-4854-a0ba-4ec07f0f8113" ma:anchorId="00000000-0000-0000-0000-000000000000" ma:open="false" ma:isKeyword="false">
+      <xsd:complexType>
+        <xsd:sequence>
+          <xsd:element ref="pc:Terms" minOccurs="0" maxOccurs="1"/>
+        </xsd:sequence>
+      </xsd:complexType>
+    </xsd:element>
+    <xsd:element name="TPFriendlyName" ma:index="41" nillable="true" ma:displayName="Friendly Name" ma:default="" ma:internalName="TPFriendlyName">
+      <xsd:simpleType>
+        <xsd:restriction base="dms:Text"/>
+      </xsd:simpleType>
+    </xsd:element>
+    <xsd:element name="FriendlyTitle" ma:index="42" nillable="true" ma:displayName="Friendly Title" ma:default="" ma:description="Shorter title to be used when displaying search results" ma:internalName="FriendlyTitle" ma:readOnly="false">
+      <xsd:simpleType>
+        <xsd:restriction base="dms:Text"/>
+      </xsd:simpleType>
+    </xsd:element>
+    <xsd:element name="PrimaryImageGen" ma:index="43" nillable="true" ma:displayName="Generate Images?" ma:default="true" ma:internalName="PrimaryImageGen">
+      <xsd:simpleType>
+        <xsd:restriction base="dms:Boolean"/>
+      </xsd:simpleType>
+    </xsd:element>
+    <xsd:element name="HandoffToMSDN" ma:index="44" nillable="true" ma:displayName="Handoff To MSDN Date" ma:default="" ma:internalName="HandoffToMSDN" ma:readOnly="false">
+      <xsd:simpleType>
+        <xsd:restriction base="dms:DateTime"/>
+      </xsd:simpleType>
+    </xsd:element>
+    <xsd:element name="InProjectListLookup" ma:index="45" nillable="true" ma:displayName="InProjectListLookup" ma:list="{9E343742-310B-4684-A24C-1D137CB4B230}" ma:internalName="InProjectListLookup" ma:readOnly="true" ma:showField="InProjectList" ma:web="4873beb7-5857-4685-be1f-d57550cc96cc">
+      <xsd:complexType>
+        <xsd:complexContent>
+          <xsd:extension base="dms:MultiChoiceLookup">
+            <xsd:sequence>
+              <xsd:element name="Value" type="dms:Lookup" maxOccurs="unbounded" minOccurs="0" nillable="true"/>
+            </xsd:sequence>
+          </xsd:extension>
+        </xsd:complexContent>
+      </xsd:complexType>
+    </xsd:element>
+    <xsd:element name="TPInstallLocation" ma:index="46" nillable="true" ma:displayName="Install Location" ma:default="" ma:internalName="TPInstallLocation">
+      <xsd:simpleType>
+        <xsd:restriction base="dms:Text"/>
+      </xsd:simpleType>
+    </xsd:element>
+    <xsd:element name="InternalTagsTaxHTField0" ma:index="48" nillable="true" ma:taxonomy="true" ma:internalName="InternalTagsTaxHTField0" ma:taxonomyFieldName="InternalTags" ma:displayName="Internal Tags" ma:readOnly="false" ma:default="" ma:fieldId="{1490b8a4-2706-41ec-b5e3-73176dccf34e}" ma:taxonomyMulti="true" ma:sspId="8f79753a-75d3-41f5-8ca3-40b843941b4f" ma:termSetId="82b6639e-f7fc-4c18-ad2d-003a6e707765" ma:anchorId="00000000-0000-0000-0000-000000000000" ma:open="false" ma:isKeyword="false">
+      <xsd:complexType>
+        <xsd:sequence>
+          <xsd:element ref="pc:Terms" minOccurs="0" maxOccurs="1"/>
+        </xsd:sequence>
+      </xsd:complexType>
+    </xsd:element>
+    <xsd:element name="IntlLangReview" ma:index="49" nillable="true" ma:displayName="Intl Lang QA Review Required?" ma:default="" ma:internalName="IntlLangReview" ma:readOnly="false">
+      <xsd:simpleType>
+        <xsd:restriction base="dms:Boolean"/>
+      </xsd:simpleType>
+    </xsd:element>
+    <xsd:element name="IntlLangReviewer" ma:index="50" nillable="true" ma:displayName="Intl Lang QA Reviewer" ma:default="" ma:internalName="IntlLangReviewer" ma:readOnly="false">
+      <xsd:simpleType>
+        <xsd:restriction base="dms:Text"/>
+      </xsd:simpleType>
+    </xsd:element>
+    <xsd:element name="MarketSpecific" ma:index="51" nillable="true" ma:displayName="Is Market Specific?" ma:default="" ma:internalName="MarketSpecific" ma:readOnly="false">
+      <xsd:simpleType>
+        <xsd:restriction base="dms:Boolean"/>
+      </xsd:simpleType>
+    </xsd:element>
+    <xsd:element name="LastCompleteVersionLookup" ma:index="52" nillable="true" ma:displayName="Last Complete Version Lookup" ma:default="" ma:list="{9E343742-310B-4684-A24C-1D137CB4B230}" ma:internalName="LastCompleteVersionLookup" ma:readOnly="true" ma:showField="LastCompleteVersion" ma:web="4873beb7-5857-4685-be1f-d57550cc96cc">
+      <xsd:complexType>
+        <xsd:complexContent>
+          <xsd:extension base="dms:MultiChoiceLookup">
+            <xsd:sequence>
+              <xsd:element name="Value" type="dms:Lookup" maxOccurs="unbounded" minOccurs="0" nillable="true"/>
+            </xsd:sequence>
+          </xsd:extension>
+        </xsd:complexContent>
+      </xsd:complexType>
+    </xsd:element>
+    <xsd:element name="LastHandOff" ma:index="53" nillable="true" ma:displayName="Last Hand-off" ma:default="" ma:internalName="LastHandOff" ma:readOnly="false">
+      <xsd:simpleType>
+        <xsd:restriction base="dms:DateTime"/>
+      </xsd:simpleType>
+    </xsd:element>
+    <xsd:element name="LastModifiedDateTime" ma:index="54" nillable="true" ma:displayName="Last Modified Date" ma:default="" ma:internalName="LastModifiedDateTime" ma:readOnly="false">
+      <xsd:simpleType>
+        <xsd:restriction base="dms:DateTime"/>
+      </xsd:simpleType>
+    </xsd:element>
+    <xsd:element name="LastPreviewErrorLookup" ma:index="55" nillable="true" ma:displayName="Last Preview Attempt Error" ma:default="" ma:list="{9E343742-310B-4684-A24C-1D137CB4B230}" ma:internalName="LastPreviewErrorLookup" ma:readOnly="true" ma:showField="LastPreviewError" ma:web="4873beb7-5857-4685-be1f-d57550cc96cc">
+      <xsd:complexType>
+        <xsd:complexContent>
+          <xsd:extension base="dms:MultiChoiceLookup">
+            <xsd:sequence>
+              <xsd:element name="Value" type="dms:Lookup" maxOccurs="unbounded" minOccurs="0" nillable="true"/>
+            </xsd:sequence>
+          </xsd:extension>
+        </xsd:complexContent>
+      </xsd:complexType>
+    </xsd:element>
+    <xsd:element name="LastPreviewResultLookup" ma:index="56" nillable="true" ma:displayName="Last Preview Attempt Result" ma:default="" ma:list="{9E343742-310B-4684-A24C-1D137CB4B230}" ma:internalName="LastPreviewResultLookup" ma:readOnly="true" ma:showField="LastPreviewResult" ma:web="4873beb7-5857-4685-be1f-d57550cc96cc">
+      <xsd:complexType>
+        <xsd:complexContent>
+          <xsd:extension base="dms:MultiChoiceLookup">
+            <xsd:sequence>
+              <xsd:element name="Value" type="dms:Lookup" maxOccurs="unbounded" minOccurs="0" nillable="true"/>
+            </xsd:sequence>
+          </xsd:extension>
+        </xsd:complexContent>
+      </xsd:complexType>
+    </xsd:element>
+    <xsd:element name="LastPreviewAttemptDateLookup" ma:index="57" nillable="true" ma:displayName="Last Preview Attempted On" ma:default="" ma:list="{9E343742-310B-4684-A24C-1D137CB4B230}" ma:internalName="LastPreviewAttemptDateLookup" ma:readOnly="true" ma:showField="LastPreviewAttemptDate" ma:web="4873beb7-5857-4685-be1f-d57550cc96cc">
+      <xsd:complexType>
+        <xsd:complexContent>
+          <xsd:extension base="dms:MultiChoiceLookup">
+            <xsd:sequence>
+              <xsd:element name="Value" type="dms:Lookup" maxOccurs="unbounded" minOccurs="0" nillable="true"/>
+            </xsd:sequence>
+          </xsd:extension>
+        </xsd:complexContent>
+      </xsd:complexType>
+    </xsd:element>
+    <xsd:element name="LastPreviewedByLookup" ma:index="58" nillable="true" ma:displayName="Last Previewed By" ma:default="" ma:list="{9E343742-310B-4684-A24C-1D137CB4B230}" ma:internalName="LastPreviewedByLookup" ma:readOnly="true" ma:showField="LastPreviewedBy" ma:web="4873beb7-5857-4685-be1f-d57550cc96cc">
+      <xsd:complexType>
+        <xsd:complexContent>
+          <xsd:extension base="dms:MultiChoiceLookup">
+            <xsd:sequence>
+              <xsd:element name="Value" type="dms:Lookup" maxOccurs="unbounded" minOccurs="0" nillable="true"/>
+            </xsd:sequence>
+          </xsd:extension>
+        </xsd:complexContent>
+      </xsd:complexType>
+    </xsd:element>
+    <xsd:element name="LastPreviewTimeLookup" ma:index="59" nillable="true" ma:displayName="Last Previewed Date" ma:default="" ma:list="{9E343742-310B-4684-A24C-1D137CB4B230}" ma:internalName="LastPreviewTimeLookup" ma:readOnly="true" ma:showField="LastPreviewTime" ma:web="4873beb7-5857-4685-be1f-d57550cc96cc">
+      <xsd:complexType>
+        <xsd:complexContent>
+          <xsd:extension base="dms:MultiChoiceLookup">
+            <xsd:sequence>
+              <xsd:element name="Value" type="dms:Lookup" maxOccurs="unbounded" minOccurs="0" nillable="true"/>
+            </xsd:sequence>
+          </xsd:extension>
+        </xsd:complexContent>
+      </xsd:complexType>
+    </xsd:element>
+    <xsd:element name="LastPreviewVersionLookup" ma:index="60" nillable="true" ma:displayName="Last Previewed Version" ma:default="" ma:list="{9E343742-310B-4684-A24C-1D137CB4B230}" ma:internalName="LastPreviewVersionLookup" ma:readOnly="true" ma:showField="LastPreviewVersion" ma:web="4873beb7-5857-4685-be1f-d57550cc96cc">
+      <xsd:complexType>
+        <xsd:complexContent>
+          <xsd:extension base="dms:MultiChoiceLookup">
+            <xsd:sequence>
+              <xsd:element name="Value" type="dms:Lookup" maxOccurs="unbounded" minOccurs="0" nillable="true"/>
+            </xsd:sequence>
+          </xsd:extension>
+        </xsd:complexContent>
+      </xsd:complexType>
+    </xsd:element>
+    <xsd:element name="LastPublishErrorLookup" ma:index="61" nillable="true" ma:displayName="Last Publish Attempt Error" ma:default="" ma:list="{9E343742-310B-4684-A24C-1D137CB4B230}" ma:internalName="LastPublishErrorLookup" ma:readOnly="true" ma:showField="LastPublishError" ma:web="4873beb7-5857-4685-be1f-d57550cc96cc">
+      <xsd:complexType>
+        <xsd:complexContent>
+          <xsd:extension base="dms:MultiChoiceLookup">
+            <xsd:sequence>
+              <xsd:element name="Value" type="dms:Lookup" maxOccurs="unbounded" minOccurs="0" nillable="true"/>
+            </xsd:sequence>
+          </xsd:extension>
+        </xsd:complexContent>
+      </xsd:complexType>
+    </xsd:element>
+    <xsd:element name="LastPublishResultLookup" ma:index="62" nillable="true" ma:displayName="Last Publish Attempt Result" ma:default="" ma:list="{9E343742-310B-4684-A24C-1D137CB4B230}" ma:internalName="LastPublishResultLookup" ma:readOnly="true" ma:showField="LastPublishResult" ma:web="4873beb7-5857-4685-be1f-d57550cc96cc">
+      <xsd:complexType>
+        <xsd:complexContent>
+          <xsd:extension base="dms:MultiChoiceLookup">
+            <xsd:sequence>
+              <xsd:element name="Value" type="dms:Lookup" maxOccurs="unbounded" minOccurs="0" nillable="true"/>
+            </xsd:sequence>
+          </xsd:extension>
+        </xsd:complexContent>
+      </xsd:complexType>
+    </xsd:element>
+    <xsd:element name="LastPublishAttemptDateLookup" ma:index="63" nillable="true" ma:displayName="Last Publish Attempted On" ma:default="" ma:list="{9E343742-310B-4684-A24C-1D137CB4B230}" ma:internalName="LastPublishAttemptDateLookup" ma:readOnly="true" ma:showField="LastPublishAttemptDate" ma:web="4873beb7-5857-4685-be1f-d57550cc96cc">
+      <xsd:complexType>
+        <xsd:complexContent>
+          <xsd:extension base="dms:MultiChoiceLookup">
+            <xsd:sequence>
+              <xsd:element name="Value" type="dms:Lookup" maxOccurs="unbounded" minOccurs="0" nillable="true"/>
+            </xsd:sequence>
+          </xsd:extension>
+        </xsd:complexContent>
+      </xsd:complexType>
+    </xsd:element>
+    <xsd:element name="LastPublishedByLookup" ma:index="64" nillable="true" ma:displayName="Last Published By" ma:default="" ma:list="{9E343742-310B-4684-A24C-1D137CB4B230}" ma:internalName="LastPublishedByLookup" ma:readOnly="true" ma:showField="LastPublishedBy" ma:web="4873beb7-5857-4685-be1f-d57550cc96cc">
+      <xsd:complexType>
+        <xsd:complexContent>
+          <xsd:extension base="dms:MultiChoiceLookup">
+            <xsd:sequence>
+              <xsd:element name="Value" type="dms:Lookup" maxOccurs="unbounded" minOccurs="0" nillable="true"/>
+            </xsd:sequence>
+          </xsd:extension>
+        </xsd:complexContent>
+      </xsd:complexType>
+    </xsd:element>
+    <xsd:element name="LastPublishTimeLookup" ma:index="65" nillable="true" ma:displayName="Last Published Date" ma:default="" ma:list="{9E343742-310B-4684-A24C-1D137CB4B230}" ma:internalName="LastPublishTimeLookup" ma:readOnly="true" ma:showField="LastPublishTime" ma:web="4873beb7-5857-4685-be1f-d57550cc96cc">
+      <xsd:complexType>
+        <xsd:complexContent>
+          <xsd:extension base="dms:MultiChoiceLookup">
+            <xsd:sequence>
+              <xsd:element name="Value" type="dms:Lookup" maxOccurs="unbounded" minOccurs="0" nillable="true"/>
+            </xsd:sequence>
+          </xsd:extension>
+        </xsd:complexContent>
+      </xsd:complexType>
+    </xsd:element>
+    <xsd:element name="LastPublishVersionLookup" ma:index="66" nillable="true" ma:displayName="Last Published Version" ma:default="" ma:list="{9E343742-310B-4684-A24C-1D137CB4B230}" ma:internalName="LastPublishVersionLookup" ma:readOnly="true" ma:showField="LastPublishVersion" ma:web="4873beb7-5857-4685-be1f-d57550cc96cc">
+      <xsd:complexType>
+        <xsd:complexContent>
+          <xsd:extension base="dms:MultiChoiceLookup">
+            <xsd:sequence>
+              <xsd:element name="Value" type="dms:Lookup" maxOccurs="unbounded" minOccurs="0" nillable="true"/>
+            </xsd:sequence>
+          </xsd:extension>
+        </xsd:complexContent>
+      </xsd:complexType>
+    </xsd:element>
+    <xsd:element name="TPLaunchHelpLinkType" ma:index="67" nillable="true" ma:displayName="Launch Help Link Type" ma:default="Template" ma:internalName="TPLaunchHelpLinkType">
+      <xsd:simpleType>
+        <xsd:restriction base="dms:Choice">
+          <xsd:enumeration value="Template"/>
+          <xsd:enumeration value="Training"/>
+          <xsd:enumeration value="URL"/>
+          <xsd:enumeration value="None"/>
+        </xsd:restriction>
+      </xsd:simpleType>
+    </xsd:element>
+    <xsd:element name="LegacyData" ma:index="68" nillable="true" ma:displayName="Legacy Data" ma:default="" ma:internalName="LegacyData" ma:readOnly="false">
+      <xsd:simpleType>
+        <xsd:restriction base="dms:Note"/>
+      </xsd:simpleType>
+    </xsd:element>
+    <xsd:element name="TPLaunchHelpLink" ma:index="69" nillable="true" ma:displayName="Link to Launch Help Topic" ma:default="" ma:internalName="TPLaunchHelpLink">
+      <xsd:simpleType>
+        <xsd:restriction base="dms:Text"/>
+      </xsd:simpleType>
+    </xsd:element>
+    <xsd:element name="LocComments" ma:index="70" nillable="true" ma:displayName="Loc Approval Comments" ma:default="" ma:internalName="LocComments" ma:readOnly="false">
+      <xsd:simpleType>
+        <xsd:restriction base="dms:Note"/>
+      </xsd:simpleType>
+    </xsd:element>
+    <xsd:element name="LocLastLocAttemptVersionLookup" ma:index="71" nillable="true" ma:displayName="Loc Last Loc Attempt Version" ma:default="" ma:list="{7DD1DCEC-E449-43D3-891F-7DC62F62AD21}" ma:internalName="LocLastLocAttemptVersionLookup" ma:readOnly="false" ma:showField="LastLocAttemptVersion" ma:web="4873beb7-5857-4685-be1f-d57550cc96cc">
+      <xsd:simpleType>
+        <xsd:restriction base="dms:Lookup"/>
+      </xsd:simpleType>
+    </xsd:element>
+    <xsd:element name="LocLastLocAttemptVersionTypeLookup" ma:index="72" nillable="true" ma:displayName="Loc Last Loc Attempt Version Type" ma:default="" ma:list="{7DD1DCEC-E449-43D3-891F-7DC62F62AD21}" ma:internalName="LocLastLocAttemptVersionTypeLookup" ma:readOnly="true" ma:showField="LastLocAttemptVersionType" ma:web="4873beb7-5857-4685-be1f-d57550cc96cc">
+      <xsd:simpleType>
+        <xsd:restriction base="dms:Lookup"/>
+      </xsd:simpleType>
+    </xsd:element>
+    <xsd:element name="LocManualTestRequired" ma:index="73" nillable="true" ma:displayName="Loc Manual Test Required" ma:default="" ma:internalName="LocManualTestRequired" ma:readOnly="false">
+      <xsd:simpleType>
+        <xsd:restriction base="dms:Boolean"/>
+      </xsd:simpleType>
+    </xsd:element>
+    <xsd:element name="LocMarketGroupTiers2" ma:index="74" nillable="true" ma:displayName="Loc Market Group Tiers" ma:internalName="LocMarketGroupTiers2" ma:readOnly="false">
+      <xsd:simpleType>
+        <xsd:restriction base="dms:Unknown"/>
+      </xsd:simpleType>
+    </xsd:element>
+    <xsd:element name="LocNewPublishedVersionLookup" ma:index="75" nillable="true" ma:displayName="Loc New Published Version Lookup" ma:default="" ma:list="{7DD1DCEC-E449-43D3-891F-7DC62F62AD21}" ma:internalName="LocNewPublishedVersionLookup" ma:readOnly="true" ma:showField="NewPublishedVersion" ma:web="4873beb7-5857-4685-be1f-d57550cc96cc">
+      <xsd:simpleType>
+        <xsd:restriction base="dms:Lookup"/>
+      </xsd:simpleType>
+    </xsd:element>
+    <xsd:element name="LocOverallHandbackStatusLookup" ma:index="76" nillable="true" ma:displayName="Loc Overall Handback Status" ma:default="" ma:list="{7DD1DCEC-E449-43D3-891F-7DC62F62AD21}" ma:internalName="LocOverallHandbackStatusLookup" ma:readOnly="true" ma:showField="OverallHandbackStatus" ma:web="4873beb7-5857-4685-be1f-d57550cc96cc">
+      <xsd:simpleType>
+        <xsd:restriction base="dms:Lookup"/>
+      </xsd:simpleType>
+    </xsd:element>
+    <xsd:element name="LocOverallLocStatusLookup" ma:index="77" nillable="true" ma:displayName="Loc Overall Localize Status" ma:default="" ma:list="{7DD1DCEC-E449-43D3-891F-7DC62F62AD21}" ma:internalName="LocOverallLocStatusLookup" ma:readOnly="true" ma:showField="OverallLocStatus" ma:web="4873beb7-5857-4685-be1f-d57550cc96cc">
+      <xsd:simpleType>
+        <xsd:restriction base="dms:Lookup"/>
+      </xsd:simpleType>
+    </xsd:element>
+    <xsd:element name="LocOverallPreviewStatusLookup" ma:index="78" nillable="true" ma:displayName="Loc Overall Preview Status" ma:default="" ma:list="{7DD1DCEC-E449-43D3-891F-7DC62F62AD21}" ma:internalName="LocOverallPreviewStatusLookup" ma:readOnly="true" ma:showField="OverallPreviewStatus" ma:web="4873beb7-5857-4685-be1f-d57550cc96cc">
+      <xsd:simpleType>
+        <xsd:restriction base="dms:Lookup"/>
+      </xsd:simpleType>
+    </xsd:element>
+    <xsd:element name="LocOverallPublishStatusLookup" ma:index="79" nillable="true" ma:displayName="Loc Overall Publish Status" ma:default="" ma:list="{7DD1DCEC-E449-43D3-891F-7DC62F62AD21}" ma:internalName="LocOverallPublishStatusLookup" ma:readOnly="true" ma:showField="OverallPublishStatus" ma:web="4873beb7-5857-4685-be1f-d57550cc96cc">
+      <xsd:simpleType>
+        <xsd:restriction base="dms:Lookup"/>
+      </xsd:simpleType>
+    </xsd:element>
+    <xsd:element name="IntlLocPriority" ma:index="80" nillable="true" ma:displayName="Loc Priority" ma:default="" ma:internalName="IntlLocPriority" ma:readOnly="false">
+      <xsd:simpleType>
+        <xsd:restriction base="dms:Unknown"/>
+      </xsd:simpleType>
+    </xsd:element>
+    <xsd:element name="LocProcessedForHandoffsLookup" ma:index="81" nillable="true" ma:displayName="Loc Processed For Handoffs" ma:default="" ma:list="{7DD1DCEC-E449-43D3-891F-7DC62F62AD21}" ma:internalName="LocProcessedForHandoffsLookup" ma:readOnly="true" ma:showField="ProcessedForHandoffs" ma:web="4873beb7-5857-4685-be1f-d57550cc96cc">
+      <xsd:simpleType>
+        <xsd:restriction base="dms:Lookup"/>
+      </xsd:simpleType>
+    </xsd:element>
+    <xsd:element name="LocProcessedForMarketsLookup" ma:index="82" nillable="true" ma:displayName="Loc Processed For Markets" ma:default="" ma:list="{7DD1DCEC-E449-43D3-891F-7DC62F62AD21}" ma:internalName="LocProcessedForMarketsLookup" ma:readOnly="true" ma:showField="ProcessedForMarkets" ma:web="4873beb7-5857-4685-be1f-d57550cc96cc">
+      <xsd:simpleType>
+        <xsd:restriction base="dms:Lookup"/>
+      </xsd:simpleType>
+    </xsd:element>
+    <xsd:element name="LocPublishedDependentAssetsLookup" ma:index="83" nillable="true" ma:displayName="Loc Published Dependent Assets" ma:default="" ma:list="{7DD1DCEC-E449-43D3-891F-7DC62F62AD21}" ma:internalName="LocPublishedDependentAssetsLookup" ma:readOnly="true" ma:showField="PublishedDependentAssets" ma:web="4873beb7-5857-4685-be1f-d57550cc96cc">
+      <xsd:simpleType>
+        <xsd:restriction base="dms:Lookup"/>
+      </xsd:simpleType>
+    </xsd:element>
+    <xsd:element name="LocPublishedLinkedAssetsLookup" ma:index="84" nillable="true" ma:displayName="Loc Published Linked Assets" ma:default="" ma:list="{7DD1DCEC-E449-43D3-891F-7DC62F62AD21}" ma:internalName="LocPublishedLinkedAssetsLookup" ma:readOnly="true" ma:showField="PublishedLinkedAssets" ma:web="4873beb7-5857-4685-be1f-d57550cc96cc">
+      <xsd:simpleType>
+        <xsd:restriction base="dms:Lookup"/>
+      </xsd:simpleType>
+    </xsd:element>
+    <xsd:element name="LocRecommendedHandoff" ma:index="85" nillable="true" ma:displayName="Loc Recommended Handoff" ma:default="" ma:indexed="true" ma:internalName="LocRecommendedHandoff" ma:readOnly="false">
+      <xsd:simpleType>
+        <xsd:restriction base="dms:Text"/>
+      </xsd:simpleType>
+    </xsd:element>
+    <xsd:element name="LocalizationTagsTaxHTField0" ma:index="87" nillable="true" ma:taxonomy="true" ma:internalName="LocalizationTagsTaxHTField0" ma:taxonomyFieldName="LocalizationTags" ma:displayName="Localization Tags" ma:readOnly="false" ma:default="" ma:fieldId="{00f02cb3-2c7c-424a-9c61-10e9b6878429}" ma:taxonomyMulti="true" ma:sspId="8f79753a-75d3-41f5-8ca3-40b843941b4f" ma:termSetId="5b7703a5-8e8b-4b58-8b31-1cea35331da3" ma:anchorId="00000000-0000-0000-0000-000000000000" ma:open="false" ma:isKeyword="false">
+      <xsd:complexType>
+        <xsd:sequence>
+          <xsd:element ref="pc:Terms" minOccurs="0" maxOccurs="1"/>
+        </xsd:sequence>
+      </xsd:complexType>
+    </xsd:element>
+    <xsd:element name="MachineTranslated" ma:index="88" nillable="true" ma:displayName="Machine Translated" ma:default="" ma:internalName="MachineTranslated" ma:readOnly="false">
+      <xsd:simpleType>
+        <xsd:restriction base="dms:Boolean"/>
+      </xsd:simpleType>
+    </xsd:element>
+    <xsd:element name="Manager" ma:index="89" nillable="true" ma:displayName="Manager" ma:hidden="true" ma:internalName="Manager" ma:readOnly="false">
+      <xsd:simpleType>
+        <xsd:restriction base="dms:Text"/>
+      </xsd:simpleType>
+    </xsd:element>
+    <xsd:element name="Markets" ma:index="90" nillable="true" ma:displayName="Markets" ma:default="" ma:description="Leave blank to show in all markets" ma:list="{2FBD1B11-2ACE-4FDC-B5A3-635D4ADF6F1B}" ma:internalName="Markets" ma:readOnly="false" ma:showField="MarketName" ma:web="4873beb7-5857-4685-be1f-d57550cc96cc">
+      <xsd:complexType>
+        <xsd:complexContent>
+          <xsd:extension base="dms:MultiChoiceLookup">
+            <xsd:sequence>
+              <xsd:element name="Value" type="dms:Lookup" maxOccurs="unbounded" minOccurs="0" nillable="true"/>
+            </xsd:sequence>
+          </xsd:extension>
+        </xsd:complexContent>
+      </xsd:complexType>
+    </xsd:element>
+    <xsd:element name="Milestone" ma:index="91" nillable="true" ma:displayName="Milestone" ma:default="" ma:internalName="Milestone" ma:readOnly="false">
+      <xsd:simpleType>
+        <xsd:restriction base="dms:Unknown"/>
+      </xsd:simpleType>
+    </xsd:element>
+    <xsd:element name="TPNamespace" ma:index="94" nillable="true" ma:displayName="Namespace" ma:default="" ma:internalName="TPNamespace">
+      <xsd:simpleType>
+        <xsd:restriction base="dms:Text"/>
+      </xsd:simpleType>
+    </xsd:element>
+    <xsd:element name="NumericId" ma:index="95" nillable="true" ma:displayName="Numeric ID" ma:default="" ma:indexed="true" ma:internalName="NumericId" ma:readOnly="false">
+      <xsd:simpleType>
+        <xsd:restriction base="dms:Number"/>
+      </xsd:simpleType>
+    </xsd:element>
+    <xsd:element name="NumOfRatingsLookup" ma:index="96" nillable="true" ma:displayName="NumOfRatings" ma:default="" ma:list="{9E343742-310B-4684-A24C-1D137CB4B230}" ma:internalName="NumOfRatingsLookup" ma:readOnly="true" ma:showField="NumOfRatings" ma:web="4873beb7-5857-4685-be1f-d57550cc96cc">
+      <xsd:complexType>
+        <xsd:complexContent>
+          <xsd:extension base="dms:MultiChoiceLookup">
+            <xsd:sequence>
+              <xsd:element name="Value" type="dms:Lookup" maxOccurs="unbounded" minOccurs="0" nillable="true"/>
+            </xsd:sequence>
+          </xsd:extension>
+        </xsd:complexContent>
+      </xsd:complexType>
+    </xsd:element>
+    <xsd:element name="OOCacheId" ma:index="97" nillable="true" ma:displayName="OOCacheId" ma:internalName="OOCacheId" ma:readOnly="false">
+      <xsd:simpleType>
+        <xsd:restriction base="dms:Text"/>
+      </xsd:simpleType>
+    </xsd:element>
+    <xsd:element name="OpenTemplate" ma:index="98" nillable="true" ma:displayName="Open Template" ma:default="true" ma:internalName="OpenTemplate">
+      <xsd:simpleType>
+        <xsd:restriction base="dms:Boolean"/>
+      </xsd:simpleType>
+    </xsd:element>
+    <xsd:element name="OriginAsset" ma:index="99" nillable="true" ma:displayName="Origin Asset" ma:default="" ma:internalName="OriginAsset" ma:readOnly="false">
+      <xsd:simpleType>
+        <xsd:restriction base="dms:Text"/>
+      </xsd:simpleType>
+    </xsd:element>
+    <xsd:element name="OriginalRelease" ma:index="100" nillable="true" ma:displayName="Original Release" ma:default="15" ma:internalName="OriginalRelease" ma:readOnly="false">
+      <xsd:simpleType>
+        <xsd:restriction base="dms:Choice">
+          <xsd:enumeration value="14"/>
+          <xsd:enumeration value="15"/>
+          <xsd:enumeration value="16"/>
+        </xsd:restriction>
+      </xsd:simpleType>
+    </xsd:element>
+    <xsd:element name="OriginalSourceMarket" ma:index="101" nillable="true" ma:displayName="Original Source Market Group" ma:default="" ma:internalName="OriginalSourceMarket" ma:readOnly="false">
+      <xsd:simpleType>
+        <xsd:restriction base="dms:Text"/>
+      </xsd:simpleType>
+    </xsd:element>
+    <xsd:element name="OutputCachingOn" ma:index="102" nillable="true" ma:displayName="Output Caching" ma:default="true" ma:hidden="true" ma:internalName="OutputCachingOn" ma:readOnly="false">
+      <xsd:simpleType>
+        <xsd:restriction base="dms:Boolean"/>
+      </xsd:simpleType>
+    </xsd:element>
+    <xsd:element name="ParentAssetId" ma:index="103" nillable="true" ma:displayName="Parent Asset Id" ma:default="" ma:internalName="ParentAssetId" ma:readOnly="false">
+      <xsd:simpleType>
+        <xsd:restriction base="dms:Text"/>
+      </xsd:simpleType>
+    </xsd:element>
+    <xsd:element name="PlannedPubDate" ma:index="104" nillable="true" ma:displayName="Planned Publish Date" ma:default="" ma:indexed="true" ma:internalName="PlannedPubDate" ma:readOnly="false">
+      <xsd:simpleType>
+        <xsd:restriction base="dms:DateTime"/>
+      </xsd:simpleType>
+    </xsd:element>
+    <xsd:element name="PolicheckWords" ma:index="105" nillable="true" ma:displayName="Policheck Words" ma:default="" ma:internalName="PolicheckWords" ma:readOnly="false">
+      <xsd:simpleType>
+        <xsd:restriction base="dms:Text"/>
+      </xsd:simpleType>
+    </xsd:element>
+    <xsd:element name="BusinessGroup" ma:index="106" nillable="true" ma:displayName="Product Division Owner" ma:default="" ma:internalName="BusinessGroup" ma:readOnly="false">
+      <xsd:simpleType>
+        <xsd:restriction base="dms:Unknown"/>
+      </xsd:simpleType>
+    </xsd:element>
+    <xsd:element name="UAProjectedTotalWords" ma:index="107" nillable="true" ma:displayName="Projected Word Count" ma:default="" ma:internalName="UAProjectedTotalWords" ma:readOnly="false">
+      <xsd:simpleType>
+        <xsd:restriction base="dms:Unknown"/>
+      </xsd:simpleType>
+    </xsd:element>
+    <xsd:element name="Provider" ma:index="108" nillable="true" ma:displayName="Provider" ma:default="" ma:internalName="Provider" ma:readOnly="false">
+      <xsd:simpleType>
+        <xsd:restriction base="dms:Unknown"/>
+      </xsd:simpleType>
+    </xsd:element>
+    <xsd:element name="Providers" ma:index="109" nillable="true" ma:displayName="Providers" ma:default="" ma:internalName="Providers">
+      <xsd:simpleType>
+        <xsd:restriction base="dms:Unknown"/>
+      </xsd:simpleType>
+    </xsd:element>
+    <xsd:element name="PublishStatusLookup" ma:index="110" nillable="true" ma:displayName="Publish Status" ma:default="" ma:list="{9E343742-310B-4684-A24C-1D137CB4B230}" ma:internalName="PublishStatusLookup" ma:readOnly="false" ma:showField="PublishStatus" ma:web="4873beb7-5857-4685-be1f-d57550cc96cc">
+      <xsd:complexType>
+        <xsd:complexContent>
+          <xsd:extension base="dms:MultiChoiceLookup">
+            <xsd:sequence>
+              <xsd:element name="Value" type="dms:Lookup" maxOccurs="unbounded" minOccurs="0" nillable="true"/>
+            </xsd:sequence>
+          </xsd:extension>
+        </xsd:complexContent>
+      </xsd:complexType>
+    </xsd:element>
+    <xsd:element name="PublishTargets" ma:index="111" nillable="true" ma:displayName="Publish Target" ma:default="OfficeOnlineVNext" ma:internalName="PublishTargets" ma:readOnly="false">
+      <xsd:simpleType>
+        <xsd:restriction base="dms:Unknown"/>
+      </xsd:simpleType>
+    </xsd:element>
+    <xsd:element name="RecommendationsModifier" ma:index="112" nillable="true" ma:displayName="Recommendations Modifier" ma:default="" ma:internalName="RecommendationsModifier" ma:readOnly="false">
+      <xsd:simpleType>
+        <xsd:restriction base="dms:Number"/>
+      </xsd:simpleType>
+    </xsd:element>
+    <xsd:element name="ArtSampleDocs" ma:index="113" nillable="true" ma:displayName="Sample Docs" ma:default="" ma:hidden="true" ma:internalName="ArtSampleDocs" ma:readOnly="false">
+      <xsd:simpleType>
+        <xsd:restriction base="dms:Text"/>
+      </xsd:simpleType>
+    </xsd:element>
+    <xsd:element name="ScenarioTagsTaxHTField0" ma:index="115" nillable="true" ma:taxonomy="true" ma:internalName="ScenarioTagsTaxHTField0" ma:taxonomyFieldName="ScenarioTags" ma:displayName="Scenarios" ma:readOnly="false" ma:default="" ma:fieldId="{93aef74d-6c78-4815-8310-51477dceeccc}" ma:taxonomyMulti="true" ma:sspId="8f79753a-75d3-41f5-8ca3-40b843941b4f" ma:termSetId="4b7d5f16-e2f2-4fc0-bab3-6e8b931e57d6" ma:anchorId="00000000-0000-0000-0000-000000000000" ma:open="false" ma:isKeyword="false">
+      <xsd:complexType>
+        <xsd:sequence>
+          <xsd:element ref="pc:Terms" minOccurs="0" maxOccurs="1"/>
+        </xsd:sequence>
+      </xsd:complexType>
+    </xsd:element>
+    <xsd:element name="ShowIn" ma:index="117" nillable="true" ma:displayName="Show In" ma:default="Show everywhere" ma:internalName="ShowIn" ma:readOnly="false">
+      <xsd:simpleType>
+        <xsd:restriction base="dms:Choice">
+          <xsd:enumeration value="Hide on web"/>
+          <xsd:enumeration value="On Web no search"/>
+          <xsd:enumeration value="Show everywhere"/>
+          <xsd:enumeration value="Special use only"/>
+        </xsd:restriction>
+      </xsd:simpleType>
+    </xsd:element>
+    <xsd:element name="SourceTitle" ma:index="118" nillable="true" ma:displayName="Source Title" ma:default="" ma:indexed="true" ma:internalName="SourceTitle" ma:readOnly="false">
+      <xsd:simpleType>
+        <xsd:restriction base="dms:Text"/>
+      </xsd:simpleType>
+    </xsd:element>
+    <xsd:element name="CSXSubmissionDate" ma:index="119" nillable="true" ma:displayName="Submission Date" ma:default="" ma:internalName="CSXSubmissionDate" ma:readOnly="false">
+      <xsd:simpleType>
+        <xsd:restriction base="dms:DateTime"/>
+      </xsd:simpleType>
+    </xsd:element>
+    <xsd:element name="SubmitterId" ma:index="120" nillable="true" ma:displayName="Submitter ID" ma:default="" ma:internalName="SubmitterId" ma:readOnly="false">
+      <xsd:simpleType>
+        <xsd:restriction base="dms:Text"/>
+      </xsd:simpleType>
+    </xsd:element>
+    <xsd:element name="TaxCatchAll" ma:index="121" nillable="true" ma:displayName="Taxonomy Catch All Column" ma:hidden="true" ma:list="{530f955b-6704-4601-bd83-f81d87f1e440}" ma:internalName="TaxCatchAll" ma:showField="CatchAllData" ma:web="4873beb7-5857-4685-be1f-d57550cc96cc">
+      <xsd:complexType>
+        <xsd:complexContent>
+          <xsd:extension base="dms:MultiChoiceLookup">
+            <xsd:sequence>
+              <xsd:element name="Value" type="dms:Lookup" maxOccurs="unbounded" minOccurs="0" nillable="true"/>
+            </xsd:sequence>
+          </xsd:extension>
+        </xsd:complexContent>
+      </xsd:complexType>
+    </xsd:element>
+    <xsd:element name="TaxCatchAllLabel" ma:index="122" nillable="true" ma:displayName="Taxonomy Catch All Column1" ma:hidden="true" ma:list="{530f955b-6704-4601-bd83-f81d87f1e440}" ma:internalName="TaxCatchAllLabel" ma:readOnly="true" ma:showField="CatchAllDataLabel" ma:web="4873beb7-5857-4685-be1f-d57550cc96cc">
+      <xsd:complexType>
+        <xsd:complexContent>
+          <xsd:extension base="dms:MultiChoiceLookup">
+            <xsd:sequence>
+              <xsd:element name="Value" type="dms:Lookup" maxOccurs="unbounded" minOccurs="0" nillable="true"/>
+            </xsd:sequence>
+          </xsd:extension>
+        </xsd:complexContent>
+      </xsd:complexType>
+    </xsd:element>
+    <xsd:element name="TemplateStatus" ma:index="123" nillable="true" ma:displayName="Template Status" ma:default="" ma:internalName="TemplateStatus">
+      <xsd:simpleType>
+        <xsd:restriction base="dms:Unknown"/>
+      </xsd:simpleType>
+    </xsd:element>
+    <xsd:element name="TemplateTemplateType" ma:index="124" nillable="true" ma:displayName="Template Type" ma:default="" ma:internalName="TemplateTemplateType">
+      <xsd:simpleType>
+        <xsd:restriction base="dms:Unknown"/>
+      </xsd:simpleType>
+    </xsd:element>
+    <xsd:element name="ThumbnailAssetId" ma:index="125" nillable="true" ma:displayName="Thumbnail Image Asset" ma:default="" ma:internalName="ThumbnailAssetId" ma:readOnly="false">
+      <xsd:simpleType>
+        <xsd:restriction base="dms:Text"/>
+      </xsd:simpleType>
+    </xsd:element>
+    <xsd:element name="TimesCloned" ma:index="126" nillable="true" ma:displayName="Times Cloned" ma:default="" ma:internalName="TimesCloned" ma:readOnly="false">
+      <xsd:simpleType>
+        <xsd:restriction base="dms:Number"/>
+      </xsd:simpleType>
+    </xsd:element>
+    <xsd:element name="TrustLevel" ma:index="128" nillable="true" ma:displayName="Trust Level" ma:default="1 Microsoft Managed Content" ma:internalName="TrustLevel" ma:readOnly="false">
+      <xsd:simpleType>
+        <xsd:restriction base="dms:Unknown"/>
+      </xsd:simpleType>
+    </xsd:element>
+    <xsd:element name="UALocComments" ma:index="129" nillable="true" ma:displayName="UA Loc Comments" ma:default="" ma:internalName="UALocComments" ma:readOnly="false">
+      <xsd:simpleType>
+        <xsd:restriction base="dms:Note"/>
+      </xsd:simpleType>
+    </xsd:element>
+    <xsd:element name="UALocRecommendation" ma:index="130" nillable="true" ma:displayName="UA Loc Recommendation" ma:default="Localize" ma:internalName="UALocRecommendation" ma:readOnly="false">
+      <xsd:simpleType>
+        <xsd:restriction base="dms:Choice">
+          <xsd:enumeration value="Localize"/>
+          <xsd:enumeration value="Never Localize"/>
+          <xsd:enumeration value="Priority Localize"/>
+        </xsd:restriction>
+      </xsd:simpleType>
+    </xsd:element>
+    <xsd:element name="UANotes" ma:index="131" nillable="true" ma:displayName="UA Notes" ma:default="" ma:internalName="UANotes" ma:readOnly="false">
+      <xsd:simpleType>
+        <xsd:restriction base="dms:Note"/>
+      </xsd:simpleType>
+    </xsd:element>
+    <xsd:element name="TPAppVersion" ma:index="132" nillable="true" ma:displayName="Version" ma:default="" ma:internalName="TPAppVersion">
+      <xsd:simpleType>
+        <xsd:restriction base="dms:Text"/>
+      </xsd:simpleType>
+    </xsd:element>
+    <xsd:element name="VoteCount" ma:index="133" nillable="true" ma:displayName="Vote Count" ma:default="" ma:internalName="VoteCount" ma:readOnly="false">
+      <xsd:simpleType>
+        <xsd:restriction base="dms:Unknown"/>
+      </xsd:simpleType>
+    </xsd:element>
+  </xsd:schema>
+  <xsd:schema xmlns="http://schemas.openxmlformats.org/package/2006/metadata/core-properties" xmlns:xsd="http://www.w3.org/2001/XMLSchema" xmlns:xsi="http://www.w3.org/2001/XMLSchema-instance" xmlns:dc="http://purl.org/dc/elements/1.1/" xmlns:dcterms="http://purl.org/dc/terms/" xmlns:odoc="http://schemas.microsoft.com/internal/obd" targetNamespace="http://schemas.openxmlformats.org/package/2006/metadata/core-properties" elementFormDefault="qualified" attributeFormDefault="unqualified" blockDefault="#all">
+    <xsd:import namespace="http://purl.org/dc/elements/1.1/" schemaLocation="http://dublincore.org/schemas/xmls/qdc/2003/04/02/dc.xsd"/>
+    <xsd:import namespace="http://purl.org/dc/terms/" schemaLocation="http://dublincore.org/schemas/xmls/qdc/2003/04/02/dcterms.xsd"/>
+    <xsd:element name="coreProperties" type="CT_coreProperties"/>
+    <xsd:complexType name="CT_coreProperties">
+      <xsd:all>
+        <xsd:element ref="dc:creator" minOccurs="0" maxOccurs="1"/>
+        <xsd:element ref="dcterms:created" minOccurs="0" maxOccurs="1"/>
+        <xsd:element ref="dc:identifier" minOccurs="0" maxOccurs="1"/>
+        <xsd:element name="contentType" minOccurs="0" maxOccurs="1" type="xsd:string" ma:index="22" ma:displayName="Content Type"/>
+        <xsd:element ref="dc:title" minOccurs="0" maxOccurs="1" ma:index="127" ma:displayName="Title"/>
+        <xsd:element ref="dc:subject" minOccurs="0" maxOccurs="1"/>
+        <xsd:element ref="dc:description" minOccurs="0" maxOccurs="1"/>
+        <xsd:element name="keywords" minOccurs="0" maxOccurs="1" type="xsd:string"/>
+        <xsd:element ref="dc:language" minOccurs="0" maxOccurs="1"/>
+        <xsd:element name="category" minOccurs="0" maxOccurs="1" type="xsd:string"/>
+        <xsd:element name="version" minOccurs="0" maxOccurs="1" type="xsd:string"/>
+        <xsd:element name="revision" minOccurs="0" maxOccurs="1" type="xsd:string">
+          <xsd:annotation>
+            <xsd:documentation>
+                        This value indicates the number of saves or revisions. The application is responsible for updating this value after each revision.
+                    </xsd:documentation>
+          </xsd:annotation>
+        </xsd:element>
+        <xsd:element name="lastModifiedBy" minOccurs="0" maxOccurs="1" type="xsd:string"/>
+        <xsd:element ref="dcterms:modified" minOccurs="0" maxOccurs="1"/>
+        <xsd:element name="contentStatus" minOccurs="0" maxOccurs="1" type="xsd:string"/>
+      </xsd:all>
+    </xsd:complexType>
+  </xsd:schema>
+  <xs:schema xmlns:pc="http://schemas.microsoft.com/office/infopath/2007/PartnerControls" xmlns:xs="http://www.w3.org/2001/XMLSchema" targetNamespace="http://schemas.microsoft.com/office/infopath/2007/PartnerControls" elementFormDefault="qualified" attributeFormDefault="unqualified">
+    <xs:element name="Person">
+      <xs:complexType>
+        <xs:sequence>
+          <xs:element ref="pc:DisplayName" minOccurs="0"/>
+          <xs:element ref="pc:AccountId" minOccurs="0"/>
+          <xs:element ref="pc:AccountType" minOccurs="0"/>
+        </xs:sequence>
+      </xs:complexType>
+    </xs:element>
+    <xs:element name="DisplayName" type="xs:string"/>
+    <xs:element name="AccountId" type="xs:string"/>
+    <xs:element name="AccountType" type="xs:string"/>
+    <xs:element name="BDCAssociatedEntity">
+      <xs:complexType>
+        <xs:sequence>
+          <xs:element ref="pc:BDCEntity" minOccurs="0" maxOccurs="unbounded"/>
+        </xs:sequence>
+        <xs:attribute ref="pc:EntityNamespace"/>
+        <xs:attribute ref="pc:EntityName"/>
+        <xs:attribute ref="pc:SystemInstanceName"/>
+        <xs:attribute ref="pc:AssociationName"/>
+      </xs:complexType>
+    </xs:element>
+    <xs:attribute name="EntityNamespace" type="xs:string"/>
+    <xs:attribute name="EntityName" type="xs:string"/>
+    <xs:attribute name="SystemInstanceName" type="xs:string"/>
+    <xs:attribute name="AssociationName" type="xs:string"/>
+    <xs:element name="BDCEntity">
+      <xs:complexType>
+        <xs:sequence>
+          <xs:element ref="pc:EntityDisplayName" minOccurs="0"/>
+          <xs:element ref="pc:EntityInstanceReference" minOccurs="0"/>
+          <xs:element ref="pc:EntityId1" minOccurs="0"/>
+          <xs:element ref="pc:EntityId2" minOccurs="0"/>
+          <xs:element ref="pc:EntityId3" minOccurs="0"/>
+          <xs:element ref="pc:EntityId4" minOccurs="0"/>
+          <xs:element ref="pc:EntityId5" minOccurs="0"/>
+        </xs:sequence>
+      </xs:complexType>
+    </xs:element>
+    <xs:element name="EntityDisplayName" type="xs:string"/>
+    <xs:element name="EntityInstanceReference" type="xs:string"/>
+    <xs:element name="EntityId1" type="xs:string"/>
+    <xs:element name="EntityId2" type="xs:string"/>
+    <xs:element name="EntityId3" type="xs:string"/>
+    <xs:element name="EntityId4" type="xs:string"/>
+    <xs:element name="EntityId5" type="xs:string"/>
+    <xs:element name="Terms">
+      <xs:complexType>
+        <xs:sequence>
+          <xs:element ref="pc:TermInfo" minOccurs="0" maxOccurs="unbounded"/>
+        </xs:sequence>
+      </xs:complexType>
+    </xs:element>
+    <xs:element name="TermInfo">
+      <xs:complexType>
+        <xs:sequence>
+          <xs:element ref="pc:TermName" minOccurs="0"/>
+          <xs:element ref="pc:TermId" minOccurs="0"/>
+        </xs:sequence>
+      </xs:complexType>
+    </xs:element>
+    <xs:element name="TermName" type="xs:string"/>
+    <xs:element name="TermId" type="xs:string"/>
+  </xs:schema>
+</ct:contentTypeSchema>
 </file>
 
 <file path=customXml/item2.xml><?xml version="1.0" encoding="utf-8"?>
@@ -7910,1043 +8941,12 @@
 </file>
 
 <file path=customXml/item3.xml><?xml version="1.0" encoding="utf-8"?>
-<ct:contentTypeSchema xmlns:ct="http://schemas.microsoft.com/office/2006/metadata/contentType" xmlns:ma="http://schemas.microsoft.com/office/2006/metadata/properties/metaAttributes" ct:_="" ma:_="" ma:contentTypeName="TemplateFile" ma:contentTypeID="0x0101006EDDDB5EE6D98C44930B742096920B300400F5B6D36B3EF94B4E9A635CDF2A18F5B8" ma:contentTypeVersion="72" ma:contentTypeDescription="Create a new document." ma:contentTypeScope="" ma:versionID="a23e56308344d904b51738559c3d67c9">
-  <xsd:schema xmlns:xsd="http://www.w3.org/2001/XMLSchema" xmlns:xs="http://www.w3.org/2001/XMLSchema" xmlns:p="http://schemas.microsoft.com/office/2006/metadata/properties" xmlns:ns2="4873beb7-5857-4685-be1f-d57550cc96cc" targetNamespace="http://schemas.microsoft.com/office/2006/metadata/properties" ma:root="true" ma:fieldsID="cd0908cc4600e77bf5da051303e00c8d" ns2:_="">
-    <xsd:import namespace="4873beb7-5857-4685-be1f-d57550cc96cc"/>
-    <xsd:element name="properties">
-      <xsd:complexType>
-        <xsd:sequence>
-          <xsd:element name="documentManagement">
-            <xsd:complexType>
-              <xsd:all>
-                <xsd:element ref="ns2:AcquiredFrom" minOccurs="0"/>
-                <xsd:element ref="ns2:UACurrentWords" minOccurs="0"/>
-                <xsd:element ref="ns2:TPApplication" minOccurs="0"/>
-                <xsd:element ref="ns2:ApprovalLog" minOccurs="0"/>
-                <xsd:element ref="ns2:ApprovalStatus" minOccurs="0"/>
-                <xsd:element ref="ns2:AssetStart" minOccurs="0"/>
-                <xsd:element ref="ns2:AssetExpire" minOccurs="0"/>
-                <xsd:element ref="ns2:AssetId" minOccurs="0"/>
-                <xsd:element ref="ns2:IsSearchable" minOccurs="0"/>
-                <xsd:element ref="ns2:AssetType" minOccurs="0"/>
-                <xsd:element ref="ns2:APAuthor" minOccurs="0"/>
-                <xsd:element ref="ns2:AverageRating" minOccurs="0"/>
-                <xsd:element ref="ns2:BlockPublish" minOccurs="0"/>
-                <xsd:element ref="ns2:BugNumber" minOccurs="0"/>
-                <xsd:element ref="ns2:CampaignTagsTaxHTField0" minOccurs="0"/>
-                <xsd:element ref="ns2:TPClientViewer" minOccurs="0"/>
-                <xsd:element ref="ns2:ClipArtFilename" minOccurs="0"/>
-                <xsd:element ref="ns2:TPCommandLine" minOccurs="0"/>
-                <xsd:element ref="ns2:TPComponent" minOccurs="0"/>
-                <xsd:element ref="ns2:ContentItem" minOccurs="0"/>
-                <xsd:element ref="ns2:CrawlForDependencies" minOccurs="0"/>
-                <xsd:element ref="ns2:CSXHash" minOccurs="0"/>
-                <xsd:element ref="ns2:CSXSubmissionMarket" minOccurs="0"/>
-                <xsd:element ref="ns2:CSXUpdate" minOccurs="0"/>
-                <xsd:element ref="ns2:IntlLangReviewDate" minOccurs="0"/>
-                <xsd:element ref="ns2:IsDeleted" minOccurs="0"/>
-                <xsd:element ref="ns2:APDescription" minOccurs="0"/>
-                <xsd:element ref="ns2:DirectSourceMarket" minOccurs="0"/>
-                <xsd:element ref="ns2:Downloads" minOccurs="0"/>
-                <xsd:element ref="ns2:DSATActionTaken" minOccurs="0"/>
-                <xsd:element ref="ns2:APEditor" minOccurs="0"/>
-                <xsd:element ref="ns2:EditorialStatus" minOccurs="0"/>
-                <xsd:element ref="ns2:EditorialTags" minOccurs="0"/>
-                <xsd:element ref="ns2:TPExecutable" minOccurs="0"/>
-                <xsd:element ref="ns2:FeatureTagsTaxHTField0" minOccurs="0"/>
-                <xsd:element ref="ns2:TPFriendlyName" minOccurs="0"/>
-                <xsd:element ref="ns2:FriendlyTitle" minOccurs="0"/>
-                <xsd:element ref="ns2:PrimaryImageGen" minOccurs="0"/>
-                <xsd:element ref="ns2:HandoffToMSDN" minOccurs="0"/>
-                <xsd:element ref="ns2:InProjectListLookup" minOccurs="0"/>
-                <xsd:element ref="ns2:TPInstallLocation" minOccurs="0"/>
-                <xsd:element ref="ns2:InternalTagsTaxHTField0" minOccurs="0"/>
-                <xsd:element ref="ns2:IntlLangReview" minOccurs="0"/>
-                <xsd:element ref="ns2:IntlLangReviewer" minOccurs="0"/>
-                <xsd:element ref="ns2:MarketSpecific" minOccurs="0"/>
-                <xsd:element ref="ns2:LastCompleteVersionLookup" minOccurs="0"/>
-                <xsd:element ref="ns2:LastHandOff" minOccurs="0"/>
-                <xsd:element ref="ns2:LastModifiedDateTime" minOccurs="0"/>
-                <xsd:element ref="ns2:LastPreviewErrorLookup" minOccurs="0"/>
-                <xsd:element ref="ns2:LastPreviewResultLookup" minOccurs="0"/>
-                <xsd:element ref="ns2:LastPreviewAttemptDateLookup" minOccurs="0"/>
-                <xsd:element ref="ns2:LastPreviewedByLookup" minOccurs="0"/>
-                <xsd:element ref="ns2:LastPreviewTimeLookup" minOccurs="0"/>
-                <xsd:element ref="ns2:LastPreviewVersionLookup" minOccurs="0"/>
-                <xsd:element ref="ns2:LastPublishErrorLookup" minOccurs="0"/>
-                <xsd:element ref="ns2:LastPublishResultLookup" minOccurs="0"/>
-                <xsd:element ref="ns2:LastPublishAttemptDateLookup" minOccurs="0"/>
-                <xsd:element ref="ns2:LastPublishedByLookup" minOccurs="0"/>
-                <xsd:element ref="ns2:LastPublishTimeLookup" minOccurs="0"/>
-                <xsd:element ref="ns2:LastPublishVersionLookup" minOccurs="0"/>
-                <xsd:element ref="ns2:TPLaunchHelpLinkType" minOccurs="0"/>
-                <xsd:element ref="ns2:LegacyData" minOccurs="0"/>
-                <xsd:element ref="ns2:TPLaunchHelpLink" minOccurs="0"/>
-                <xsd:element ref="ns2:LocComments" minOccurs="0"/>
-                <xsd:element ref="ns2:LocLastLocAttemptVersionLookup" minOccurs="0"/>
-                <xsd:element ref="ns2:LocLastLocAttemptVersionTypeLookup" minOccurs="0"/>
-                <xsd:element ref="ns2:LocManualTestRequired" minOccurs="0"/>
-                <xsd:element ref="ns2:LocMarketGroupTiers2" minOccurs="0"/>
-                <xsd:element ref="ns2:LocNewPublishedVersionLookup" minOccurs="0"/>
-                <xsd:element ref="ns2:LocOverallHandbackStatusLookup" minOccurs="0"/>
-                <xsd:element ref="ns2:LocOverallLocStatusLookup" minOccurs="0"/>
-                <xsd:element ref="ns2:LocOverallPreviewStatusLookup" minOccurs="0"/>
-                <xsd:element ref="ns2:LocOverallPublishStatusLookup" minOccurs="0"/>
-                <xsd:element ref="ns2:IntlLocPriority" minOccurs="0"/>
-                <xsd:element ref="ns2:LocProcessedForHandoffsLookup" minOccurs="0"/>
-                <xsd:element ref="ns2:LocProcessedForMarketsLookup" minOccurs="0"/>
-                <xsd:element ref="ns2:LocPublishedDependentAssetsLookup" minOccurs="0"/>
-                <xsd:element ref="ns2:LocPublishedLinkedAssetsLookup" minOccurs="0"/>
-                <xsd:element ref="ns2:LocRecommendedHandoff" minOccurs="0"/>
-                <xsd:element ref="ns2:LocalizationTagsTaxHTField0" minOccurs="0"/>
-                <xsd:element ref="ns2:MachineTranslated" minOccurs="0"/>
-                <xsd:element ref="ns2:Manager" minOccurs="0"/>
-                <xsd:element ref="ns2:Markets" minOccurs="0"/>
-                <xsd:element ref="ns2:Milestone" minOccurs="0"/>
-                <xsd:element ref="ns2:TPNamespace" minOccurs="0"/>
-                <xsd:element ref="ns2:NumericId" minOccurs="0"/>
-                <xsd:element ref="ns2:NumOfRatingsLookup" minOccurs="0"/>
-                <xsd:element ref="ns2:OOCacheId" minOccurs="0"/>
-                <xsd:element ref="ns2:OpenTemplate" minOccurs="0"/>
-                <xsd:element ref="ns2:OriginAsset" minOccurs="0"/>
-                <xsd:element ref="ns2:OriginalRelease" minOccurs="0"/>
-                <xsd:element ref="ns2:OriginalSourceMarket" minOccurs="0"/>
-                <xsd:element ref="ns2:OutputCachingOn" minOccurs="0"/>
-                <xsd:element ref="ns2:ParentAssetId" minOccurs="0"/>
-                <xsd:element ref="ns2:PlannedPubDate" minOccurs="0"/>
-                <xsd:element ref="ns2:PolicheckWords" minOccurs="0"/>
-                <xsd:element ref="ns2:BusinessGroup" minOccurs="0"/>
-                <xsd:element ref="ns2:UAProjectedTotalWords" minOccurs="0"/>
-                <xsd:element ref="ns2:Provider" minOccurs="0"/>
-                <xsd:element ref="ns2:Providers" minOccurs="0"/>
-                <xsd:element ref="ns2:PublishStatusLookup" minOccurs="0"/>
-                <xsd:element ref="ns2:PublishTargets" minOccurs="0"/>
-                <xsd:element ref="ns2:RecommendationsModifier" minOccurs="0"/>
-                <xsd:element ref="ns2:ArtSampleDocs" minOccurs="0"/>
-                <xsd:element ref="ns2:ScenarioTagsTaxHTField0" minOccurs="0"/>
-                <xsd:element ref="ns2:ShowIn" minOccurs="0"/>
-                <xsd:element ref="ns2:SourceTitle" minOccurs="0"/>
-                <xsd:element ref="ns2:CSXSubmissionDate" minOccurs="0"/>
-                <xsd:element ref="ns2:SubmitterId" minOccurs="0"/>
-                <xsd:element ref="ns2:TaxCatchAll" minOccurs="0"/>
-                <xsd:element ref="ns2:TaxCatchAllLabel" minOccurs="0"/>
-                <xsd:element ref="ns2:TemplateStatus" minOccurs="0"/>
-                <xsd:element ref="ns2:TemplateTemplateType" minOccurs="0"/>
-                <xsd:element ref="ns2:ThumbnailAssetId" minOccurs="0"/>
-                <xsd:element ref="ns2:TimesCloned" minOccurs="0"/>
-                <xsd:element ref="ns2:TrustLevel" minOccurs="0"/>
-                <xsd:element ref="ns2:UALocComments" minOccurs="0"/>
-                <xsd:element ref="ns2:UALocRecommendation" minOccurs="0"/>
-                <xsd:element ref="ns2:UANotes" minOccurs="0"/>
-                <xsd:element ref="ns2:TPAppVersion" minOccurs="0"/>
-                <xsd:element ref="ns2:VoteCount" minOccurs="0"/>
-              </xsd:all>
-            </xsd:complexType>
-          </xsd:element>
-        </xsd:sequence>
-      </xsd:complexType>
-    </xsd:element>
-  </xsd:schema>
-  <xsd:schema xmlns:xsd="http://www.w3.org/2001/XMLSchema" xmlns:xs="http://www.w3.org/2001/XMLSchema" xmlns:dms="http://schemas.microsoft.com/office/2006/documentManagement/types" xmlns:pc="http://schemas.microsoft.com/office/infopath/2007/PartnerControls" targetNamespace="4873beb7-5857-4685-be1f-d57550cc96cc" elementFormDefault="qualified">
-    <xsd:import namespace="http://schemas.microsoft.com/office/2006/documentManagement/types"/>
-    <xsd:import namespace="http://schemas.microsoft.com/office/infopath/2007/PartnerControls"/>
-    <xsd:element name="AcquiredFrom" ma:index="1" nillable="true" ma:displayName="Acquired From" ma:default="Internal MS" ma:internalName="AcquiredFrom" ma:readOnly="false">
-      <xsd:simpleType>
-        <xsd:restriction base="dms:Choice">
-          <xsd:enumeration value="Internal MS"/>
-          <xsd:enumeration value="Community"/>
-          <xsd:enumeration value="MVP"/>
-          <xsd:enumeration value="Publisher"/>
-          <xsd:enumeration value="Partner"/>
-          <xsd:enumeration value="None"/>
-        </xsd:restriction>
-      </xsd:simpleType>
-    </xsd:element>
-    <xsd:element name="UACurrentWords" ma:index="2" nillable="true" ma:displayName="Actual Word Count" ma:default="" ma:internalName="UACurrentWords" ma:readOnly="false">
-      <xsd:simpleType>
-        <xsd:restriction base="dms:Unknown"/>
-      </xsd:simpleType>
-    </xsd:element>
-    <xsd:element name="TPApplication" ma:index="3" nillable="true" ma:displayName="Application to Open Template With" ma:default="" ma:internalName="TPApplication">
-      <xsd:simpleType>
-        <xsd:restriction base="dms:Text"/>
-      </xsd:simpleType>
-    </xsd:element>
-    <xsd:element name="ApprovalLog" ma:index="4" nillable="true" ma:displayName="Approval Log" ma:default="" ma:hidden="true" ma:internalName="ApprovalLog" ma:readOnly="false">
-      <xsd:simpleType>
-        <xsd:restriction base="dms:Note"/>
-      </xsd:simpleType>
-    </xsd:element>
-    <xsd:element name="ApprovalStatus" ma:index="5" nillable="true" ma:displayName="Approval Status" ma:default="InProgress" ma:internalName="ApprovalStatus" ma:readOnly="false">
-      <xsd:simpleType>
-        <xsd:restriction base="dms:Choice">
-          <xsd:enumeration value="InProgress"/>
-          <xsd:enumeration value="Rejected"/>
-          <xsd:enumeration value="Questionable"/>
-          <xsd:enumeration value="ApprovedAutomatic"/>
-          <xsd:enumeration value="ApprovedManual"/>
-          <xsd:enumeration value="On Hold"/>
-          <xsd:enumeration value="Needs Review"/>
-          <xsd:enumeration value="A Violation"/>
-          <xsd:enumeration value="Unpublished Violation"/>
-        </xsd:restriction>
-      </xsd:simpleType>
-    </xsd:element>
-    <xsd:element name="AssetStart" ma:index="6" nillable="true" ma:displayName="Asset Begin Date" ma:default="[Today]" ma:internalName="AssetStart" ma:readOnly="false">
-      <xsd:simpleType>
-        <xsd:restriction base="dms:DateTime"/>
-      </xsd:simpleType>
-    </xsd:element>
-    <xsd:element name="AssetExpire" ma:index="7" nillable="true" ma:displayName="Asset End Date" ma:default="2029-01-01T08:00:00Z" ma:format="DateTime" ma:internalName="AssetExpire" ma:readOnly="false">
-      <xsd:simpleType>
-        <xsd:restriction base="dms:DateTime"/>
-      </xsd:simpleType>
-    </xsd:element>
-    <xsd:element name="AssetId" ma:index="8" nillable="true" ma:displayName="Asset ID" ma:default="" ma:indexed="true" ma:internalName="AssetId" ma:readOnly="false">
-      <xsd:simpleType>
-        <xsd:restriction base="dms:Text">
-          <xsd:maxLength value="255"/>
-        </xsd:restriction>
-      </xsd:simpleType>
-    </xsd:element>
-    <xsd:element name="IsSearchable" ma:index="9" nillable="true" ma:displayName="Asset Searchable?" ma:default="true" ma:internalName="IsSearchable" ma:readOnly="false">
-      <xsd:simpleType>
-        <xsd:restriction base="dms:Boolean"/>
-      </xsd:simpleType>
-    </xsd:element>
-    <xsd:element name="AssetType" ma:index="10" nillable="true" ma:displayName="Asset Type" ma:default="" ma:internalName="AssetType" ma:readOnly="false">
-      <xsd:simpleType>
-        <xsd:restriction base="dms:Unknown"/>
-      </xsd:simpleType>
-    </xsd:element>
-    <xsd:element name="APAuthor" ma:index="11" nillable="true" ma:displayName="Author" ma:default="" ma:list="UserInfo" ma:internalName="APAuthor" ma:readOnly="false">
-      <xsd:complexType>
-        <xsd:complexContent>
-          <xsd:extension base="dms:User">
-            <xsd:sequence>
-              <xsd:element name="UserInfo" minOccurs="0" maxOccurs="unbounded">
-                <xsd:complexType>
-                  <xsd:sequence>
-                    <xsd:element name="DisplayName" type="xsd:string" minOccurs="0"/>
-                    <xsd:element name="AccountId" type="dms:UserId" minOccurs="0" nillable="true"/>
-                    <xsd:element name="AccountType" type="xsd:string" minOccurs="0"/>
-                  </xsd:sequence>
-                </xsd:complexType>
-              </xsd:element>
-            </xsd:sequence>
-          </xsd:extension>
-        </xsd:complexContent>
-      </xsd:complexType>
-    </xsd:element>
-    <xsd:element name="AverageRating" ma:index="12" nillable="true" ma:displayName="Average Rating" ma:internalName="AverageRating" ma:readOnly="false">
-      <xsd:simpleType>
-        <xsd:restriction base="dms:Text"/>
-      </xsd:simpleType>
-    </xsd:element>
-    <xsd:element name="BlockPublish" ma:index="13" nillable="true" ma:displayName="Block from Publishing?" ma:default="" ma:internalName="BlockPublish" ma:readOnly="false">
-      <xsd:simpleType>
-        <xsd:restriction base="dms:Boolean"/>
-      </xsd:simpleType>
-    </xsd:element>
-    <xsd:element name="BugNumber" ma:index="14" nillable="true" ma:displayName="Bug Number" ma:default="" ma:internalName="BugNumber" ma:readOnly="false">
-      <xsd:simpleType>
-        <xsd:restriction base="dms:Text"/>
-      </xsd:simpleType>
-    </xsd:element>
-    <xsd:element name="CampaignTagsTaxHTField0" ma:index="16" nillable="true" ma:taxonomy="true" ma:internalName="CampaignTagsTaxHTField0" ma:taxonomyFieldName="CampaignTags" ma:displayName="Campaigns" ma:readOnly="false" ma:default="" ma:fieldId="{1df42cc3-2301-4f11-a52a-6ead923c29ed}" ma:taxonomyMulti="true" ma:sspId="8f79753a-75d3-41f5-8ca3-40b843941b4f" ma:termSetId="ca0e50d4-faa1-44ce-961e-bb1441c60e66" ma:anchorId="00000000-0000-0000-0000-000000000000" ma:open="false" ma:isKeyword="false">
-      <xsd:complexType>
-        <xsd:sequence>
-          <xsd:element ref="pc:Terms" minOccurs="0" maxOccurs="1"/>
-        </xsd:sequence>
-      </xsd:complexType>
-    </xsd:element>
-    <xsd:element name="TPClientViewer" ma:index="17" nillable="true" ma:displayName="Client Viewer" ma:default="" ma:internalName="TPClientViewer">
-      <xsd:simpleType>
-        <xsd:restriction base="dms:Text"/>
-      </xsd:simpleType>
-    </xsd:element>
-    <xsd:element name="ClipArtFilename" ma:index="18" nillable="true" ma:displayName="Clip Art Name" ma:default="" ma:internalName="ClipArtFilename" ma:readOnly="false">
-      <xsd:simpleType>
-        <xsd:restriction base="dms:Text"/>
-      </xsd:simpleType>
-    </xsd:element>
-    <xsd:element name="TPCommandLine" ma:index="19" nillable="true" ma:displayName="Command Line" ma:default="" ma:internalName="TPCommandLine">
-      <xsd:simpleType>
-        <xsd:restriction base="dms:Text"/>
-      </xsd:simpleType>
-    </xsd:element>
-    <xsd:element name="TPComponent" ma:index="20" nillable="true" ma:displayName="Component" ma:default="" ma:internalName="TPComponent">
-      <xsd:simpleType>
-        <xsd:restriction base="dms:Text"/>
-      </xsd:simpleType>
-    </xsd:element>
-    <xsd:element name="ContentItem" ma:index="21" nillable="true" ma:displayName="Content Item" ma:default="" ma:hidden="true" ma:internalName="ContentItem" ma:readOnly="false">
-      <xsd:simpleType>
-        <xsd:restriction base="dms:Unknown"/>
-      </xsd:simpleType>
-    </xsd:element>
-    <xsd:element name="CrawlForDependencies" ma:index="23" nillable="true" ma:displayName="Crawl for Dependencies?" ma:default="true" ma:internalName="CrawlForDependencies" ma:readOnly="false">
-      <xsd:simpleType>
-        <xsd:restriction base="dms:Boolean"/>
-      </xsd:simpleType>
-    </xsd:element>
-    <xsd:element name="CSXHash" ma:index="26" nillable="true" ma:displayName="CSX Hash" ma:default="" ma:indexed="true" ma:internalName="CSXHash" ma:readOnly="false">
-      <xsd:simpleType>
-        <xsd:restriction base="dms:Text"/>
-      </xsd:simpleType>
-    </xsd:element>
-    <xsd:element name="CSXSubmissionMarket" ma:index="27" nillable="true" ma:displayName="CSX Submission Market" ma:default="" ma:list="{2FBD1B11-2ACE-4FDC-B5A3-635D4ADF6F1B}" ma:internalName="CSXSubmissionMarket" ma:readOnly="false" ma:showField="MarketName" ma:web="4873beb7-5857-4685-be1f-d57550cc96cc">
-      <xsd:simpleType>
-        <xsd:restriction base="dms:Lookup"/>
-      </xsd:simpleType>
-    </xsd:element>
-    <xsd:element name="CSXUpdate" ma:index="28" nillable="true" ma:displayName="CSX Updated?" ma:default="false" ma:internalName="CSXUpdate" ma:readOnly="false">
-      <xsd:simpleType>
-        <xsd:restriction base="dms:Boolean"/>
-      </xsd:simpleType>
-    </xsd:element>
-    <xsd:element name="IntlLangReviewDate" ma:index="29" nillable="true" ma:displayName="Date to Complete Intl QA" ma:default="" ma:internalName="IntlLangReviewDate" ma:readOnly="false">
-      <xsd:simpleType>
-        <xsd:restriction base="dms:DateTime"/>
-      </xsd:simpleType>
-    </xsd:element>
-    <xsd:element name="IsDeleted" ma:index="30" nillable="true" ma:displayName="Deleted?" ma:default="" ma:internalName="IsDeleted" ma:readOnly="false">
-      <xsd:simpleType>
-        <xsd:restriction base="dms:Boolean"/>
-      </xsd:simpleType>
-    </xsd:element>
-    <xsd:element name="APDescription" ma:index="31" nillable="true" ma:displayName="Description" ma:default="" ma:internalName="APDescription" ma:readOnly="false">
-      <xsd:simpleType>
-        <xsd:restriction base="dms:Note"/>
-      </xsd:simpleType>
-    </xsd:element>
-    <xsd:element name="DirectSourceMarket" ma:index="32" nillable="true" ma:displayName="Direct Source Market Group" ma:default="" ma:internalName="DirectSourceMarket" ma:readOnly="false">
-      <xsd:simpleType>
-        <xsd:restriction base="dms:Text"/>
-      </xsd:simpleType>
-    </xsd:element>
-    <xsd:element name="Downloads" ma:index="33" nillable="true" ma:displayName="Downloads" ma:default="0" ma:hidden="true" ma:internalName="Downloads" ma:readOnly="false">
-      <xsd:simpleType>
-        <xsd:restriction base="dms:Unknown"/>
-      </xsd:simpleType>
-    </xsd:element>
-    <xsd:element name="DSATActionTaken" ma:index="34" nillable="true" ma:displayName="DSAT Action Taken" ma:default="" ma:internalName="DSATActionTaken" ma:readOnly="false">
-      <xsd:simpleType>
-        <xsd:restriction base="dms:Choice">
-          <xsd:enumeration value="Best Bets"/>
-          <xsd:enumeration value="Expire"/>
-          <xsd:enumeration value="Hide"/>
-          <xsd:enumeration value="None"/>
-        </xsd:restriction>
-      </xsd:simpleType>
-    </xsd:element>
-    <xsd:element name="APEditor" ma:index="35" nillable="true" ma:displayName="Editor" ma:default="" ma:list="UserInfo" ma:internalName="APEditor" ma:readOnly="false">
-      <xsd:complexType>
-        <xsd:complexContent>
-          <xsd:extension base="dms:User">
-            <xsd:sequence>
-              <xsd:element name="UserInfo" minOccurs="0" maxOccurs="unbounded">
-                <xsd:complexType>
-                  <xsd:sequence>
-                    <xsd:element name="DisplayName" type="xsd:string" minOccurs="0"/>
-                    <xsd:element name="AccountId" type="dms:UserId" minOccurs="0" nillable="true"/>
-                    <xsd:element name="AccountType" type="xsd:string" minOccurs="0"/>
-                  </xsd:sequence>
-                </xsd:complexType>
-              </xsd:element>
-            </xsd:sequence>
-          </xsd:extension>
-        </xsd:complexContent>
-      </xsd:complexType>
-    </xsd:element>
-    <xsd:element name="EditorialStatus" ma:index="36" nillable="true" ma:displayName="Editorial Status" ma:default="" ma:internalName="EditorialStatus" ma:readOnly="false">
-      <xsd:simpleType>
-        <xsd:restriction base="dms:Unknown"/>
-      </xsd:simpleType>
-    </xsd:element>
-    <xsd:element name="EditorialTags" ma:index="37" nillable="true" ma:displayName="Editorial Tags" ma:default="" ma:internalName="EditorialTags">
-      <xsd:simpleType>
-        <xsd:restriction base="dms:Unknown"/>
-      </xsd:simpleType>
-    </xsd:element>
-    <xsd:element name="TPExecutable" ma:index="38" nillable="true" ma:displayName="Executable" ma:default="" ma:internalName="TPExecutable">
-      <xsd:simpleType>
-        <xsd:restriction base="dms:Text"/>
-      </xsd:simpleType>
-    </xsd:element>
-    <xsd:element name="FeatureTagsTaxHTField0" ma:index="40" nillable="true" ma:taxonomy="true" ma:internalName="FeatureTagsTaxHTField0" ma:taxonomyFieldName="FeatureTags" ma:displayName="Features" ma:readOnly="false" ma:default="" ma:fieldId="{7fc0d542-15c6-4882-a8e3-13bca44403fb}" ma:taxonomyMulti="true" ma:sspId="8f79753a-75d3-41f5-8ca3-40b843941b4f" ma:termSetId="f1ab6845-967d-4854-a0ba-4ec07f0f8113" ma:anchorId="00000000-0000-0000-0000-000000000000" ma:open="false" ma:isKeyword="false">
-      <xsd:complexType>
-        <xsd:sequence>
-          <xsd:element ref="pc:Terms" minOccurs="0" maxOccurs="1"/>
-        </xsd:sequence>
-      </xsd:complexType>
-    </xsd:element>
-    <xsd:element name="TPFriendlyName" ma:index="41" nillable="true" ma:displayName="Friendly Name" ma:default="" ma:internalName="TPFriendlyName">
-      <xsd:simpleType>
-        <xsd:restriction base="dms:Text"/>
-      </xsd:simpleType>
-    </xsd:element>
-    <xsd:element name="FriendlyTitle" ma:index="42" nillable="true" ma:displayName="Friendly Title" ma:default="" ma:description="Shorter title to be used when displaying search results" ma:internalName="FriendlyTitle" ma:readOnly="false">
-      <xsd:simpleType>
-        <xsd:restriction base="dms:Text"/>
-      </xsd:simpleType>
-    </xsd:element>
-    <xsd:element name="PrimaryImageGen" ma:index="43" nillable="true" ma:displayName="Generate Images?" ma:default="true" ma:internalName="PrimaryImageGen">
-      <xsd:simpleType>
-        <xsd:restriction base="dms:Boolean"/>
-      </xsd:simpleType>
-    </xsd:element>
-    <xsd:element name="HandoffToMSDN" ma:index="44" nillable="true" ma:displayName="Handoff To MSDN Date" ma:default="" ma:internalName="HandoffToMSDN" ma:readOnly="false">
-      <xsd:simpleType>
-        <xsd:restriction base="dms:DateTime"/>
-      </xsd:simpleType>
-    </xsd:element>
-    <xsd:element name="InProjectListLookup" ma:index="45" nillable="true" ma:displayName="InProjectListLookup" ma:list="{9E343742-310B-4684-A24C-1D137CB4B230}" ma:internalName="InProjectListLookup" ma:readOnly="true" ma:showField="InProjectList" ma:web="4873beb7-5857-4685-be1f-d57550cc96cc">
-      <xsd:complexType>
-        <xsd:complexContent>
-          <xsd:extension base="dms:MultiChoiceLookup">
-            <xsd:sequence>
-              <xsd:element name="Value" type="dms:Lookup" maxOccurs="unbounded" minOccurs="0" nillable="true"/>
-            </xsd:sequence>
-          </xsd:extension>
-        </xsd:complexContent>
-      </xsd:complexType>
-    </xsd:element>
-    <xsd:element name="TPInstallLocation" ma:index="46" nillable="true" ma:displayName="Install Location" ma:default="" ma:internalName="TPInstallLocation">
-      <xsd:simpleType>
-        <xsd:restriction base="dms:Text"/>
-      </xsd:simpleType>
-    </xsd:element>
-    <xsd:element name="InternalTagsTaxHTField0" ma:index="48" nillable="true" ma:taxonomy="true" ma:internalName="InternalTagsTaxHTField0" ma:taxonomyFieldName="InternalTags" ma:displayName="Internal Tags" ma:readOnly="false" ma:default="" ma:fieldId="{1490b8a4-2706-41ec-b5e3-73176dccf34e}" ma:taxonomyMulti="true" ma:sspId="8f79753a-75d3-41f5-8ca3-40b843941b4f" ma:termSetId="82b6639e-f7fc-4c18-ad2d-003a6e707765" ma:anchorId="00000000-0000-0000-0000-000000000000" ma:open="false" ma:isKeyword="false">
-      <xsd:complexType>
-        <xsd:sequence>
-          <xsd:element ref="pc:Terms" minOccurs="0" maxOccurs="1"/>
-        </xsd:sequence>
-      </xsd:complexType>
-    </xsd:element>
-    <xsd:element name="IntlLangReview" ma:index="49" nillable="true" ma:displayName="Intl Lang QA Review Required?" ma:default="" ma:internalName="IntlLangReview" ma:readOnly="false">
-      <xsd:simpleType>
-        <xsd:restriction base="dms:Boolean"/>
-      </xsd:simpleType>
-    </xsd:element>
-    <xsd:element name="IntlLangReviewer" ma:index="50" nillable="true" ma:displayName="Intl Lang QA Reviewer" ma:default="" ma:internalName="IntlLangReviewer" ma:readOnly="false">
-      <xsd:simpleType>
-        <xsd:restriction base="dms:Text"/>
-      </xsd:simpleType>
-    </xsd:element>
-    <xsd:element name="MarketSpecific" ma:index="51" nillable="true" ma:displayName="Is Market Specific?" ma:default="" ma:internalName="MarketSpecific" ma:readOnly="false">
-      <xsd:simpleType>
-        <xsd:restriction base="dms:Boolean"/>
-      </xsd:simpleType>
-    </xsd:element>
-    <xsd:element name="LastCompleteVersionLookup" ma:index="52" nillable="true" ma:displayName="Last Complete Version Lookup" ma:default="" ma:list="{9E343742-310B-4684-A24C-1D137CB4B230}" ma:internalName="LastCompleteVersionLookup" ma:readOnly="true" ma:showField="LastCompleteVersion" ma:web="4873beb7-5857-4685-be1f-d57550cc96cc">
-      <xsd:complexType>
-        <xsd:complexContent>
-          <xsd:extension base="dms:MultiChoiceLookup">
-            <xsd:sequence>
-              <xsd:element name="Value" type="dms:Lookup" maxOccurs="unbounded" minOccurs="0" nillable="true"/>
-            </xsd:sequence>
-          </xsd:extension>
-        </xsd:complexContent>
-      </xsd:complexType>
-    </xsd:element>
-    <xsd:element name="LastHandOff" ma:index="53" nillable="true" ma:displayName="Last Hand-off" ma:default="" ma:internalName="LastHandOff" ma:readOnly="false">
-      <xsd:simpleType>
-        <xsd:restriction base="dms:DateTime"/>
-      </xsd:simpleType>
-    </xsd:element>
-    <xsd:element name="LastModifiedDateTime" ma:index="54" nillable="true" ma:displayName="Last Modified Date" ma:default="" ma:internalName="LastModifiedDateTime" ma:readOnly="false">
-      <xsd:simpleType>
-        <xsd:restriction base="dms:DateTime"/>
-      </xsd:simpleType>
-    </xsd:element>
-    <xsd:element name="LastPreviewErrorLookup" ma:index="55" nillable="true" ma:displayName="Last Preview Attempt Error" ma:default="" ma:list="{9E343742-310B-4684-A24C-1D137CB4B230}" ma:internalName="LastPreviewErrorLookup" ma:readOnly="true" ma:showField="LastPreviewError" ma:web="4873beb7-5857-4685-be1f-d57550cc96cc">
-      <xsd:complexType>
-        <xsd:complexContent>
-          <xsd:extension base="dms:MultiChoiceLookup">
-            <xsd:sequence>
-              <xsd:element name="Value" type="dms:Lookup" maxOccurs="unbounded" minOccurs="0" nillable="true"/>
-            </xsd:sequence>
-          </xsd:extension>
-        </xsd:complexContent>
-      </xsd:complexType>
-    </xsd:element>
-    <xsd:element name="LastPreviewResultLookup" ma:index="56" nillable="true" ma:displayName="Last Preview Attempt Result" ma:default="" ma:list="{9E343742-310B-4684-A24C-1D137CB4B230}" ma:internalName="LastPreviewResultLookup" ma:readOnly="true" ma:showField="LastPreviewResult" ma:web="4873beb7-5857-4685-be1f-d57550cc96cc">
-      <xsd:complexType>
-        <xsd:complexContent>
-          <xsd:extension base="dms:MultiChoiceLookup">
-            <xsd:sequence>
-              <xsd:element name="Value" type="dms:Lookup" maxOccurs="unbounded" minOccurs="0" nillable="true"/>
-            </xsd:sequence>
-          </xsd:extension>
-        </xsd:complexContent>
-      </xsd:complexType>
-    </xsd:element>
-    <xsd:element name="LastPreviewAttemptDateLookup" ma:index="57" nillable="true" ma:displayName="Last Preview Attempted On" ma:default="" ma:list="{9E343742-310B-4684-A24C-1D137CB4B230}" ma:internalName="LastPreviewAttemptDateLookup" ma:readOnly="true" ma:showField="LastPreviewAttemptDate" ma:web="4873beb7-5857-4685-be1f-d57550cc96cc">
-      <xsd:complexType>
-        <xsd:complexContent>
-          <xsd:extension base="dms:MultiChoiceLookup">
-            <xsd:sequence>
-              <xsd:element name="Value" type="dms:Lookup" maxOccurs="unbounded" minOccurs="0" nillable="true"/>
-            </xsd:sequence>
-          </xsd:extension>
-        </xsd:complexContent>
-      </xsd:complexType>
-    </xsd:element>
-    <xsd:element name="LastPreviewedByLookup" ma:index="58" nillable="true" ma:displayName="Last Previewed By" ma:default="" ma:list="{9E343742-310B-4684-A24C-1D137CB4B230}" ma:internalName="LastPreviewedByLookup" ma:readOnly="true" ma:showField="LastPreviewedBy" ma:web="4873beb7-5857-4685-be1f-d57550cc96cc">
-      <xsd:complexType>
-        <xsd:complexContent>
-          <xsd:extension base="dms:MultiChoiceLookup">
-            <xsd:sequence>
-              <xsd:element name="Value" type="dms:Lookup" maxOccurs="unbounded" minOccurs="0" nillable="true"/>
-            </xsd:sequence>
-          </xsd:extension>
-        </xsd:complexContent>
-      </xsd:complexType>
-    </xsd:element>
-    <xsd:element name="LastPreviewTimeLookup" ma:index="59" nillable="true" ma:displayName="Last Previewed Date" ma:default="" ma:list="{9E343742-310B-4684-A24C-1D137CB4B230}" ma:internalName="LastPreviewTimeLookup" ma:readOnly="true" ma:showField="LastPreviewTime" ma:web="4873beb7-5857-4685-be1f-d57550cc96cc">
-      <xsd:complexType>
-        <xsd:complexContent>
-          <xsd:extension base="dms:MultiChoiceLookup">
-            <xsd:sequence>
-              <xsd:element name="Value" type="dms:Lookup" maxOccurs="unbounded" minOccurs="0" nillable="true"/>
-            </xsd:sequence>
-          </xsd:extension>
-        </xsd:complexContent>
-      </xsd:complexType>
-    </xsd:element>
-    <xsd:element name="LastPreviewVersionLookup" ma:index="60" nillable="true" ma:displayName="Last Previewed Version" ma:default="" ma:list="{9E343742-310B-4684-A24C-1D137CB4B230}" ma:internalName="LastPreviewVersionLookup" ma:readOnly="true" ma:showField="LastPreviewVersion" ma:web="4873beb7-5857-4685-be1f-d57550cc96cc">
-      <xsd:complexType>
-        <xsd:complexContent>
-          <xsd:extension base="dms:MultiChoiceLookup">
-            <xsd:sequence>
-              <xsd:element name="Value" type="dms:Lookup" maxOccurs="unbounded" minOccurs="0" nillable="true"/>
-            </xsd:sequence>
-          </xsd:extension>
-        </xsd:complexContent>
-      </xsd:complexType>
-    </xsd:element>
-    <xsd:element name="LastPublishErrorLookup" ma:index="61" nillable="true" ma:displayName="Last Publish Attempt Error" ma:default="" ma:list="{9E343742-310B-4684-A24C-1D137CB4B230}" ma:internalName="LastPublishErrorLookup" ma:readOnly="true" ma:showField="LastPublishError" ma:web="4873beb7-5857-4685-be1f-d57550cc96cc">
-      <xsd:complexType>
-        <xsd:complexContent>
-          <xsd:extension base="dms:MultiChoiceLookup">
-            <xsd:sequence>
-              <xsd:element name="Value" type="dms:Lookup" maxOccurs="unbounded" minOccurs="0" nillable="true"/>
-            </xsd:sequence>
-          </xsd:extension>
-        </xsd:complexContent>
-      </xsd:complexType>
-    </xsd:element>
-    <xsd:element name="LastPublishResultLookup" ma:index="62" nillable="true" ma:displayName="Last Publish Attempt Result" ma:default="" ma:list="{9E343742-310B-4684-A24C-1D137CB4B230}" ma:internalName="LastPublishResultLookup" ma:readOnly="true" ma:showField="LastPublishResult" ma:web="4873beb7-5857-4685-be1f-d57550cc96cc">
-      <xsd:complexType>
-        <xsd:complexContent>
-          <xsd:extension base="dms:MultiChoiceLookup">
-            <xsd:sequence>
-              <xsd:element name="Value" type="dms:Lookup" maxOccurs="unbounded" minOccurs="0" nillable="true"/>
-            </xsd:sequence>
-          </xsd:extension>
-        </xsd:complexContent>
-      </xsd:complexType>
-    </xsd:element>
-    <xsd:element name="LastPublishAttemptDateLookup" ma:index="63" nillable="true" ma:displayName="Last Publish Attempted On" ma:default="" ma:list="{9E343742-310B-4684-A24C-1D137CB4B230}" ma:internalName="LastPublishAttemptDateLookup" ma:readOnly="true" ma:showField="LastPublishAttemptDate" ma:web="4873beb7-5857-4685-be1f-d57550cc96cc">
-      <xsd:complexType>
-        <xsd:complexContent>
-          <xsd:extension base="dms:MultiChoiceLookup">
-            <xsd:sequence>
-              <xsd:element name="Value" type="dms:Lookup" maxOccurs="unbounded" minOccurs="0" nillable="true"/>
-            </xsd:sequence>
-          </xsd:extension>
-        </xsd:complexContent>
-      </xsd:complexType>
-    </xsd:element>
-    <xsd:element name="LastPublishedByLookup" ma:index="64" nillable="true" ma:displayName="Last Published By" ma:default="" ma:list="{9E343742-310B-4684-A24C-1D137CB4B230}" ma:internalName="LastPublishedByLookup" ma:readOnly="true" ma:showField="LastPublishedBy" ma:web="4873beb7-5857-4685-be1f-d57550cc96cc">
-      <xsd:complexType>
-        <xsd:complexContent>
-          <xsd:extension base="dms:MultiChoiceLookup">
-            <xsd:sequence>
-              <xsd:element name="Value" type="dms:Lookup" maxOccurs="unbounded" minOccurs="0" nillable="true"/>
-            </xsd:sequence>
-          </xsd:extension>
-        </xsd:complexContent>
-      </xsd:complexType>
-    </xsd:element>
-    <xsd:element name="LastPublishTimeLookup" ma:index="65" nillable="true" ma:displayName="Last Published Date" ma:default="" ma:list="{9E343742-310B-4684-A24C-1D137CB4B230}" ma:internalName="LastPublishTimeLookup" ma:readOnly="true" ma:showField="LastPublishTime" ma:web="4873beb7-5857-4685-be1f-d57550cc96cc">
-      <xsd:complexType>
-        <xsd:complexContent>
-          <xsd:extension base="dms:MultiChoiceLookup">
-            <xsd:sequence>
-              <xsd:element name="Value" type="dms:Lookup" maxOccurs="unbounded" minOccurs="0" nillable="true"/>
-            </xsd:sequence>
-          </xsd:extension>
-        </xsd:complexContent>
-      </xsd:complexType>
-    </xsd:element>
-    <xsd:element name="LastPublishVersionLookup" ma:index="66" nillable="true" ma:displayName="Last Published Version" ma:default="" ma:list="{9E343742-310B-4684-A24C-1D137CB4B230}" ma:internalName="LastPublishVersionLookup" ma:readOnly="true" ma:showField="LastPublishVersion" ma:web="4873beb7-5857-4685-be1f-d57550cc96cc">
-      <xsd:complexType>
-        <xsd:complexContent>
-          <xsd:extension base="dms:MultiChoiceLookup">
-            <xsd:sequence>
-              <xsd:element name="Value" type="dms:Lookup" maxOccurs="unbounded" minOccurs="0" nillable="true"/>
-            </xsd:sequence>
-          </xsd:extension>
-        </xsd:complexContent>
-      </xsd:complexType>
-    </xsd:element>
-    <xsd:element name="TPLaunchHelpLinkType" ma:index="67" nillable="true" ma:displayName="Launch Help Link Type" ma:default="Template" ma:internalName="TPLaunchHelpLinkType">
-      <xsd:simpleType>
-        <xsd:restriction base="dms:Choice">
-          <xsd:enumeration value="Template"/>
-          <xsd:enumeration value="Training"/>
-          <xsd:enumeration value="URL"/>
-          <xsd:enumeration value="None"/>
-        </xsd:restriction>
-      </xsd:simpleType>
-    </xsd:element>
-    <xsd:element name="LegacyData" ma:index="68" nillable="true" ma:displayName="Legacy Data" ma:default="" ma:internalName="LegacyData" ma:readOnly="false">
-      <xsd:simpleType>
-        <xsd:restriction base="dms:Note"/>
-      </xsd:simpleType>
-    </xsd:element>
-    <xsd:element name="TPLaunchHelpLink" ma:index="69" nillable="true" ma:displayName="Link to Launch Help Topic" ma:default="" ma:internalName="TPLaunchHelpLink">
-      <xsd:simpleType>
-        <xsd:restriction base="dms:Text"/>
-      </xsd:simpleType>
-    </xsd:element>
-    <xsd:element name="LocComments" ma:index="70" nillable="true" ma:displayName="Loc Approval Comments" ma:default="" ma:internalName="LocComments" ma:readOnly="false">
-      <xsd:simpleType>
-        <xsd:restriction base="dms:Note"/>
-      </xsd:simpleType>
-    </xsd:element>
-    <xsd:element name="LocLastLocAttemptVersionLookup" ma:index="71" nillable="true" ma:displayName="Loc Last Loc Attempt Version" ma:default="" ma:list="{7DD1DCEC-E449-43D3-891F-7DC62F62AD21}" ma:internalName="LocLastLocAttemptVersionLookup" ma:readOnly="false" ma:showField="LastLocAttemptVersion" ma:web="4873beb7-5857-4685-be1f-d57550cc96cc">
-      <xsd:simpleType>
-        <xsd:restriction base="dms:Lookup"/>
-      </xsd:simpleType>
-    </xsd:element>
-    <xsd:element name="LocLastLocAttemptVersionTypeLookup" ma:index="72" nillable="true" ma:displayName="Loc Last Loc Attempt Version Type" ma:default="" ma:list="{7DD1DCEC-E449-43D3-891F-7DC62F62AD21}" ma:internalName="LocLastLocAttemptVersionTypeLookup" ma:readOnly="true" ma:showField="LastLocAttemptVersionType" ma:web="4873beb7-5857-4685-be1f-d57550cc96cc">
-      <xsd:simpleType>
-        <xsd:restriction base="dms:Lookup"/>
-      </xsd:simpleType>
-    </xsd:element>
-    <xsd:element name="LocManualTestRequired" ma:index="73" nillable="true" ma:displayName="Loc Manual Test Required" ma:default="" ma:internalName="LocManualTestRequired" ma:readOnly="false">
-      <xsd:simpleType>
-        <xsd:restriction base="dms:Boolean"/>
-      </xsd:simpleType>
-    </xsd:element>
-    <xsd:element name="LocMarketGroupTiers2" ma:index="74" nillable="true" ma:displayName="Loc Market Group Tiers" ma:internalName="LocMarketGroupTiers2" ma:readOnly="false">
-      <xsd:simpleType>
-        <xsd:restriction base="dms:Unknown"/>
-      </xsd:simpleType>
-    </xsd:element>
-    <xsd:element name="LocNewPublishedVersionLookup" ma:index="75" nillable="true" ma:displayName="Loc New Published Version Lookup" ma:default="" ma:list="{7DD1DCEC-E449-43D3-891F-7DC62F62AD21}" ma:internalName="LocNewPublishedVersionLookup" ma:readOnly="true" ma:showField="NewPublishedVersion" ma:web="4873beb7-5857-4685-be1f-d57550cc96cc">
-      <xsd:simpleType>
-        <xsd:restriction base="dms:Lookup"/>
-      </xsd:simpleType>
-    </xsd:element>
-    <xsd:element name="LocOverallHandbackStatusLookup" ma:index="76" nillable="true" ma:displayName="Loc Overall Handback Status" ma:default="" ma:list="{7DD1DCEC-E449-43D3-891F-7DC62F62AD21}" ma:internalName="LocOverallHandbackStatusLookup" ma:readOnly="true" ma:showField="OverallHandbackStatus" ma:web="4873beb7-5857-4685-be1f-d57550cc96cc">
-      <xsd:simpleType>
-        <xsd:restriction base="dms:Lookup"/>
-      </xsd:simpleType>
-    </xsd:element>
-    <xsd:element name="LocOverallLocStatusLookup" ma:index="77" nillable="true" ma:displayName="Loc Overall Localize Status" ma:default="" ma:list="{7DD1DCEC-E449-43D3-891F-7DC62F62AD21}" ma:internalName="LocOverallLocStatusLookup" ma:readOnly="true" ma:showField="OverallLocStatus" ma:web="4873beb7-5857-4685-be1f-d57550cc96cc">
-      <xsd:simpleType>
-        <xsd:restriction base="dms:Lookup"/>
-      </xsd:simpleType>
-    </xsd:element>
-    <xsd:element name="LocOverallPreviewStatusLookup" ma:index="78" nillable="true" ma:displayName="Loc Overall Preview Status" ma:default="" ma:list="{7DD1DCEC-E449-43D3-891F-7DC62F62AD21}" ma:internalName="LocOverallPreviewStatusLookup" ma:readOnly="true" ma:showField="OverallPreviewStatus" ma:web="4873beb7-5857-4685-be1f-d57550cc96cc">
-      <xsd:simpleType>
-        <xsd:restriction base="dms:Lookup"/>
-      </xsd:simpleType>
-    </xsd:element>
-    <xsd:element name="LocOverallPublishStatusLookup" ma:index="79" nillable="true" ma:displayName="Loc Overall Publish Status" ma:default="" ma:list="{7DD1DCEC-E449-43D3-891F-7DC62F62AD21}" ma:internalName="LocOverallPublishStatusLookup" ma:readOnly="true" ma:showField="OverallPublishStatus" ma:web="4873beb7-5857-4685-be1f-d57550cc96cc">
-      <xsd:simpleType>
-        <xsd:restriction base="dms:Lookup"/>
-      </xsd:simpleType>
-    </xsd:element>
-    <xsd:element name="IntlLocPriority" ma:index="80" nillable="true" ma:displayName="Loc Priority" ma:default="" ma:internalName="IntlLocPriority" ma:readOnly="false">
-      <xsd:simpleType>
-        <xsd:restriction base="dms:Unknown"/>
-      </xsd:simpleType>
-    </xsd:element>
-    <xsd:element name="LocProcessedForHandoffsLookup" ma:index="81" nillable="true" ma:displayName="Loc Processed For Handoffs" ma:default="" ma:list="{7DD1DCEC-E449-43D3-891F-7DC62F62AD21}" ma:internalName="LocProcessedForHandoffsLookup" ma:readOnly="true" ma:showField="ProcessedForHandoffs" ma:web="4873beb7-5857-4685-be1f-d57550cc96cc">
-      <xsd:simpleType>
-        <xsd:restriction base="dms:Lookup"/>
-      </xsd:simpleType>
-    </xsd:element>
-    <xsd:element name="LocProcessedForMarketsLookup" ma:index="82" nillable="true" ma:displayName="Loc Processed For Markets" ma:default="" ma:list="{7DD1DCEC-E449-43D3-891F-7DC62F62AD21}" ma:internalName="LocProcessedForMarketsLookup" ma:readOnly="true" ma:showField="ProcessedForMarkets" ma:web="4873beb7-5857-4685-be1f-d57550cc96cc">
-      <xsd:simpleType>
-        <xsd:restriction base="dms:Lookup"/>
-      </xsd:simpleType>
-    </xsd:element>
-    <xsd:element name="LocPublishedDependentAssetsLookup" ma:index="83" nillable="true" ma:displayName="Loc Published Dependent Assets" ma:default="" ma:list="{7DD1DCEC-E449-43D3-891F-7DC62F62AD21}" ma:internalName="LocPublishedDependentAssetsLookup" ma:readOnly="true" ma:showField="PublishedDependentAssets" ma:web="4873beb7-5857-4685-be1f-d57550cc96cc">
-      <xsd:simpleType>
-        <xsd:restriction base="dms:Lookup"/>
-      </xsd:simpleType>
-    </xsd:element>
-    <xsd:element name="LocPublishedLinkedAssetsLookup" ma:index="84" nillable="true" ma:displayName="Loc Published Linked Assets" ma:default="" ma:list="{7DD1DCEC-E449-43D3-891F-7DC62F62AD21}" ma:internalName="LocPublishedLinkedAssetsLookup" ma:readOnly="true" ma:showField="PublishedLinkedAssets" ma:web="4873beb7-5857-4685-be1f-d57550cc96cc">
-      <xsd:simpleType>
-        <xsd:restriction base="dms:Lookup"/>
-      </xsd:simpleType>
-    </xsd:element>
-    <xsd:element name="LocRecommendedHandoff" ma:index="85" nillable="true" ma:displayName="Loc Recommended Handoff" ma:default="" ma:indexed="true" ma:internalName="LocRecommendedHandoff" ma:readOnly="false">
-      <xsd:simpleType>
-        <xsd:restriction base="dms:Text"/>
-      </xsd:simpleType>
-    </xsd:element>
-    <xsd:element name="LocalizationTagsTaxHTField0" ma:index="87" nillable="true" ma:taxonomy="true" ma:internalName="LocalizationTagsTaxHTField0" ma:taxonomyFieldName="LocalizationTags" ma:displayName="Localization Tags" ma:readOnly="false" ma:default="" ma:fieldId="{00f02cb3-2c7c-424a-9c61-10e9b6878429}" ma:taxonomyMulti="true" ma:sspId="8f79753a-75d3-41f5-8ca3-40b843941b4f" ma:termSetId="5b7703a5-8e8b-4b58-8b31-1cea35331da3" ma:anchorId="00000000-0000-0000-0000-000000000000" ma:open="false" ma:isKeyword="false">
-      <xsd:complexType>
-        <xsd:sequence>
-          <xsd:element ref="pc:Terms" minOccurs="0" maxOccurs="1"/>
-        </xsd:sequence>
-      </xsd:complexType>
-    </xsd:element>
-    <xsd:element name="MachineTranslated" ma:index="88" nillable="true" ma:displayName="Machine Translated" ma:default="" ma:internalName="MachineTranslated" ma:readOnly="false">
-      <xsd:simpleType>
-        <xsd:restriction base="dms:Boolean"/>
-      </xsd:simpleType>
-    </xsd:element>
-    <xsd:element name="Manager" ma:index="89" nillable="true" ma:displayName="Manager" ma:hidden="true" ma:internalName="Manager" ma:readOnly="false">
-      <xsd:simpleType>
-        <xsd:restriction base="dms:Text"/>
-      </xsd:simpleType>
-    </xsd:element>
-    <xsd:element name="Markets" ma:index="90" nillable="true" ma:displayName="Markets" ma:default="" ma:description="Leave blank to show in all markets" ma:list="{2FBD1B11-2ACE-4FDC-B5A3-635D4ADF6F1B}" ma:internalName="Markets" ma:readOnly="false" ma:showField="MarketName" ma:web="4873beb7-5857-4685-be1f-d57550cc96cc">
-      <xsd:complexType>
-        <xsd:complexContent>
-          <xsd:extension base="dms:MultiChoiceLookup">
-            <xsd:sequence>
-              <xsd:element name="Value" type="dms:Lookup" maxOccurs="unbounded" minOccurs="0" nillable="true"/>
-            </xsd:sequence>
-          </xsd:extension>
-        </xsd:complexContent>
-      </xsd:complexType>
-    </xsd:element>
-    <xsd:element name="Milestone" ma:index="91" nillable="true" ma:displayName="Milestone" ma:default="" ma:internalName="Milestone" ma:readOnly="false">
-      <xsd:simpleType>
-        <xsd:restriction base="dms:Unknown"/>
-      </xsd:simpleType>
-    </xsd:element>
-    <xsd:element name="TPNamespace" ma:index="94" nillable="true" ma:displayName="Namespace" ma:default="" ma:internalName="TPNamespace">
-      <xsd:simpleType>
-        <xsd:restriction base="dms:Text"/>
-      </xsd:simpleType>
-    </xsd:element>
-    <xsd:element name="NumericId" ma:index="95" nillable="true" ma:displayName="Numeric ID" ma:default="" ma:indexed="true" ma:internalName="NumericId" ma:readOnly="false">
-      <xsd:simpleType>
-        <xsd:restriction base="dms:Number"/>
-      </xsd:simpleType>
-    </xsd:element>
-    <xsd:element name="NumOfRatingsLookup" ma:index="96" nillable="true" ma:displayName="NumOfRatings" ma:default="" ma:list="{9E343742-310B-4684-A24C-1D137CB4B230}" ma:internalName="NumOfRatingsLookup" ma:readOnly="true" ma:showField="NumOfRatings" ma:web="4873beb7-5857-4685-be1f-d57550cc96cc">
-      <xsd:complexType>
-        <xsd:complexContent>
-          <xsd:extension base="dms:MultiChoiceLookup">
-            <xsd:sequence>
-              <xsd:element name="Value" type="dms:Lookup" maxOccurs="unbounded" minOccurs="0" nillable="true"/>
-            </xsd:sequence>
-          </xsd:extension>
-        </xsd:complexContent>
-      </xsd:complexType>
-    </xsd:element>
-    <xsd:element name="OOCacheId" ma:index="97" nillable="true" ma:displayName="OOCacheId" ma:internalName="OOCacheId" ma:readOnly="false">
-      <xsd:simpleType>
-        <xsd:restriction base="dms:Text"/>
-      </xsd:simpleType>
-    </xsd:element>
-    <xsd:element name="OpenTemplate" ma:index="98" nillable="true" ma:displayName="Open Template" ma:default="true" ma:internalName="OpenTemplate">
-      <xsd:simpleType>
-        <xsd:restriction base="dms:Boolean"/>
-      </xsd:simpleType>
-    </xsd:element>
-    <xsd:element name="OriginAsset" ma:index="99" nillable="true" ma:displayName="Origin Asset" ma:default="" ma:internalName="OriginAsset" ma:readOnly="false">
-      <xsd:simpleType>
-        <xsd:restriction base="dms:Text"/>
-      </xsd:simpleType>
-    </xsd:element>
-    <xsd:element name="OriginalRelease" ma:index="100" nillable="true" ma:displayName="Original Release" ma:default="15" ma:internalName="OriginalRelease" ma:readOnly="false">
-      <xsd:simpleType>
-        <xsd:restriction base="dms:Choice">
-          <xsd:enumeration value="14"/>
-          <xsd:enumeration value="15"/>
-          <xsd:enumeration value="16"/>
-        </xsd:restriction>
-      </xsd:simpleType>
-    </xsd:element>
-    <xsd:element name="OriginalSourceMarket" ma:index="101" nillable="true" ma:displayName="Original Source Market Group" ma:default="" ma:internalName="OriginalSourceMarket" ma:readOnly="false">
-      <xsd:simpleType>
-        <xsd:restriction base="dms:Text"/>
-      </xsd:simpleType>
-    </xsd:element>
-    <xsd:element name="OutputCachingOn" ma:index="102" nillable="true" ma:displayName="Output Caching" ma:default="true" ma:hidden="true" ma:internalName="OutputCachingOn" ma:readOnly="false">
-      <xsd:simpleType>
-        <xsd:restriction base="dms:Boolean"/>
-      </xsd:simpleType>
-    </xsd:element>
-    <xsd:element name="ParentAssetId" ma:index="103" nillable="true" ma:displayName="Parent Asset Id" ma:default="" ma:internalName="ParentAssetId" ma:readOnly="false">
-      <xsd:simpleType>
-        <xsd:restriction base="dms:Text"/>
-      </xsd:simpleType>
-    </xsd:element>
-    <xsd:element name="PlannedPubDate" ma:index="104" nillable="true" ma:displayName="Planned Publish Date" ma:default="" ma:indexed="true" ma:internalName="PlannedPubDate" ma:readOnly="false">
-      <xsd:simpleType>
-        <xsd:restriction base="dms:DateTime"/>
-      </xsd:simpleType>
-    </xsd:element>
-    <xsd:element name="PolicheckWords" ma:index="105" nillable="true" ma:displayName="Policheck Words" ma:default="" ma:internalName="PolicheckWords" ma:readOnly="false">
-      <xsd:simpleType>
-        <xsd:restriction base="dms:Text"/>
-      </xsd:simpleType>
-    </xsd:element>
-    <xsd:element name="BusinessGroup" ma:index="106" nillable="true" ma:displayName="Product Division Owner" ma:default="" ma:internalName="BusinessGroup" ma:readOnly="false">
-      <xsd:simpleType>
-        <xsd:restriction base="dms:Unknown"/>
-      </xsd:simpleType>
-    </xsd:element>
-    <xsd:element name="UAProjectedTotalWords" ma:index="107" nillable="true" ma:displayName="Projected Word Count" ma:default="" ma:internalName="UAProjectedTotalWords" ma:readOnly="false">
-      <xsd:simpleType>
-        <xsd:restriction base="dms:Unknown"/>
-      </xsd:simpleType>
-    </xsd:element>
-    <xsd:element name="Provider" ma:index="108" nillable="true" ma:displayName="Provider" ma:default="" ma:internalName="Provider" ma:readOnly="false">
-      <xsd:simpleType>
-        <xsd:restriction base="dms:Unknown"/>
-      </xsd:simpleType>
-    </xsd:element>
-    <xsd:element name="Providers" ma:index="109" nillable="true" ma:displayName="Providers" ma:default="" ma:internalName="Providers">
-      <xsd:simpleType>
-        <xsd:restriction base="dms:Unknown"/>
-      </xsd:simpleType>
-    </xsd:element>
-    <xsd:element name="PublishStatusLookup" ma:index="110" nillable="true" ma:displayName="Publish Status" ma:default="" ma:list="{9E343742-310B-4684-A24C-1D137CB4B230}" ma:internalName="PublishStatusLookup" ma:readOnly="false" ma:showField="PublishStatus" ma:web="4873beb7-5857-4685-be1f-d57550cc96cc">
-      <xsd:complexType>
-        <xsd:complexContent>
-          <xsd:extension base="dms:MultiChoiceLookup">
-            <xsd:sequence>
-              <xsd:element name="Value" type="dms:Lookup" maxOccurs="unbounded" minOccurs="0" nillable="true"/>
-            </xsd:sequence>
-          </xsd:extension>
-        </xsd:complexContent>
-      </xsd:complexType>
-    </xsd:element>
-    <xsd:element name="PublishTargets" ma:index="111" nillable="true" ma:displayName="Publish Target" ma:default="OfficeOnlineVNext" ma:internalName="PublishTargets" ma:readOnly="false">
-      <xsd:simpleType>
-        <xsd:restriction base="dms:Unknown"/>
-      </xsd:simpleType>
-    </xsd:element>
-    <xsd:element name="RecommendationsModifier" ma:index="112" nillable="true" ma:displayName="Recommendations Modifier" ma:default="" ma:internalName="RecommendationsModifier" ma:readOnly="false">
-      <xsd:simpleType>
-        <xsd:restriction base="dms:Number"/>
-      </xsd:simpleType>
-    </xsd:element>
-    <xsd:element name="ArtSampleDocs" ma:index="113" nillable="true" ma:displayName="Sample Docs" ma:default="" ma:hidden="true" ma:internalName="ArtSampleDocs" ma:readOnly="false">
-      <xsd:simpleType>
-        <xsd:restriction base="dms:Text"/>
-      </xsd:simpleType>
-    </xsd:element>
-    <xsd:element name="ScenarioTagsTaxHTField0" ma:index="115" nillable="true" ma:taxonomy="true" ma:internalName="ScenarioTagsTaxHTField0" ma:taxonomyFieldName="ScenarioTags" ma:displayName="Scenarios" ma:readOnly="false" ma:default="" ma:fieldId="{93aef74d-6c78-4815-8310-51477dceeccc}" ma:taxonomyMulti="true" ma:sspId="8f79753a-75d3-41f5-8ca3-40b843941b4f" ma:termSetId="4b7d5f16-e2f2-4fc0-bab3-6e8b931e57d6" ma:anchorId="00000000-0000-0000-0000-000000000000" ma:open="false" ma:isKeyword="false">
-      <xsd:complexType>
-        <xsd:sequence>
-          <xsd:element ref="pc:Terms" minOccurs="0" maxOccurs="1"/>
-        </xsd:sequence>
-      </xsd:complexType>
-    </xsd:element>
-    <xsd:element name="ShowIn" ma:index="117" nillable="true" ma:displayName="Show In" ma:default="Show everywhere" ma:internalName="ShowIn" ma:readOnly="false">
-      <xsd:simpleType>
-        <xsd:restriction base="dms:Choice">
-          <xsd:enumeration value="Hide on web"/>
-          <xsd:enumeration value="On Web no search"/>
-          <xsd:enumeration value="Show everywhere"/>
-          <xsd:enumeration value="Special use only"/>
-        </xsd:restriction>
-      </xsd:simpleType>
-    </xsd:element>
-    <xsd:element name="SourceTitle" ma:index="118" nillable="true" ma:displayName="Source Title" ma:default="" ma:indexed="true" ma:internalName="SourceTitle" ma:readOnly="false">
-      <xsd:simpleType>
-        <xsd:restriction base="dms:Text"/>
-      </xsd:simpleType>
-    </xsd:element>
-    <xsd:element name="CSXSubmissionDate" ma:index="119" nillable="true" ma:displayName="Submission Date" ma:default="" ma:internalName="CSXSubmissionDate" ma:readOnly="false">
-      <xsd:simpleType>
-        <xsd:restriction base="dms:DateTime"/>
-      </xsd:simpleType>
-    </xsd:element>
-    <xsd:element name="SubmitterId" ma:index="120" nillable="true" ma:displayName="Submitter ID" ma:default="" ma:internalName="SubmitterId" ma:readOnly="false">
-      <xsd:simpleType>
-        <xsd:restriction base="dms:Text"/>
-      </xsd:simpleType>
-    </xsd:element>
-    <xsd:element name="TaxCatchAll" ma:index="121" nillable="true" ma:displayName="Taxonomy Catch All Column" ma:hidden="true" ma:list="{530f955b-6704-4601-bd83-f81d87f1e440}" ma:internalName="TaxCatchAll" ma:showField="CatchAllData" ma:web="4873beb7-5857-4685-be1f-d57550cc96cc">
-      <xsd:complexType>
-        <xsd:complexContent>
-          <xsd:extension base="dms:MultiChoiceLookup">
-            <xsd:sequence>
-              <xsd:element name="Value" type="dms:Lookup" maxOccurs="unbounded" minOccurs="0" nillable="true"/>
-            </xsd:sequence>
-          </xsd:extension>
-        </xsd:complexContent>
-      </xsd:complexType>
-    </xsd:element>
-    <xsd:element name="TaxCatchAllLabel" ma:index="122" nillable="true" ma:displayName="Taxonomy Catch All Column1" ma:hidden="true" ma:list="{530f955b-6704-4601-bd83-f81d87f1e440}" ma:internalName="TaxCatchAllLabel" ma:readOnly="true" ma:showField="CatchAllDataLabel" ma:web="4873beb7-5857-4685-be1f-d57550cc96cc">
-      <xsd:complexType>
-        <xsd:complexContent>
-          <xsd:extension base="dms:MultiChoiceLookup">
-            <xsd:sequence>
-              <xsd:element name="Value" type="dms:Lookup" maxOccurs="unbounded" minOccurs="0" nillable="true"/>
-            </xsd:sequence>
-          </xsd:extension>
-        </xsd:complexContent>
-      </xsd:complexType>
-    </xsd:element>
-    <xsd:element name="TemplateStatus" ma:index="123" nillable="true" ma:displayName="Template Status" ma:default="" ma:internalName="TemplateStatus">
-      <xsd:simpleType>
-        <xsd:restriction base="dms:Unknown"/>
-      </xsd:simpleType>
-    </xsd:element>
-    <xsd:element name="TemplateTemplateType" ma:index="124" nillable="true" ma:displayName="Template Type" ma:default="" ma:internalName="TemplateTemplateType">
-      <xsd:simpleType>
-        <xsd:restriction base="dms:Unknown"/>
-      </xsd:simpleType>
-    </xsd:element>
-    <xsd:element name="ThumbnailAssetId" ma:index="125" nillable="true" ma:displayName="Thumbnail Image Asset" ma:default="" ma:internalName="ThumbnailAssetId" ma:readOnly="false">
-      <xsd:simpleType>
-        <xsd:restriction base="dms:Text"/>
-      </xsd:simpleType>
-    </xsd:element>
-    <xsd:element name="TimesCloned" ma:index="126" nillable="true" ma:displayName="Times Cloned" ma:default="" ma:internalName="TimesCloned" ma:readOnly="false">
-      <xsd:simpleType>
-        <xsd:restriction base="dms:Number"/>
-      </xsd:simpleType>
-    </xsd:element>
-    <xsd:element name="TrustLevel" ma:index="128" nillable="true" ma:displayName="Trust Level" ma:default="1 Microsoft Managed Content" ma:internalName="TrustLevel" ma:readOnly="false">
-      <xsd:simpleType>
-        <xsd:restriction base="dms:Unknown"/>
-      </xsd:simpleType>
-    </xsd:element>
-    <xsd:element name="UALocComments" ma:index="129" nillable="true" ma:displayName="UA Loc Comments" ma:default="" ma:internalName="UALocComments" ma:readOnly="false">
-      <xsd:simpleType>
-        <xsd:restriction base="dms:Note"/>
-      </xsd:simpleType>
-    </xsd:element>
-    <xsd:element name="UALocRecommendation" ma:index="130" nillable="true" ma:displayName="UA Loc Recommendation" ma:default="Localize" ma:internalName="UALocRecommendation" ma:readOnly="false">
-      <xsd:simpleType>
-        <xsd:restriction base="dms:Choice">
-          <xsd:enumeration value="Localize"/>
-          <xsd:enumeration value="Never Localize"/>
-          <xsd:enumeration value="Priority Localize"/>
-        </xsd:restriction>
-      </xsd:simpleType>
-    </xsd:element>
-    <xsd:element name="UANotes" ma:index="131" nillable="true" ma:displayName="UA Notes" ma:default="" ma:internalName="UANotes" ma:readOnly="false">
-      <xsd:simpleType>
-        <xsd:restriction base="dms:Note"/>
-      </xsd:simpleType>
-    </xsd:element>
-    <xsd:element name="TPAppVersion" ma:index="132" nillable="true" ma:displayName="Version" ma:default="" ma:internalName="TPAppVersion">
-      <xsd:simpleType>
-        <xsd:restriction base="dms:Text"/>
-      </xsd:simpleType>
-    </xsd:element>
-    <xsd:element name="VoteCount" ma:index="133" nillable="true" ma:displayName="Vote Count" ma:default="" ma:internalName="VoteCount" ma:readOnly="false">
-      <xsd:simpleType>
-        <xsd:restriction base="dms:Unknown"/>
-      </xsd:simpleType>
-    </xsd:element>
-  </xsd:schema>
-  <xsd:schema xmlns="http://schemas.openxmlformats.org/package/2006/metadata/core-properties" xmlns:xsd="http://www.w3.org/2001/XMLSchema" xmlns:xsi="http://www.w3.org/2001/XMLSchema-instance" xmlns:dc="http://purl.org/dc/elements/1.1/" xmlns:dcterms="http://purl.org/dc/terms/" xmlns:odoc="http://schemas.microsoft.com/internal/obd" targetNamespace="http://schemas.openxmlformats.org/package/2006/metadata/core-properties" elementFormDefault="qualified" attributeFormDefault="unqualified" blockDefault="#all">
-    <xsd:import namespace="http://purl.org/dc/elements/1.1/" schemaLocation="http://dublincore.org/schemas/xmls/qdc/2003/04/02/dc.xsd"/>
-    <xsd:import namespace="http://purl.org/dc/terms/" schemaLocation="http://dublincore.org/schemas/xmls/qdc/2003/04/02/dcterms.xsd"/>
-    <xsd:element name="coreProperties" type="CT_coreProperties"/>
-    <xsd:complexType name="CT_coreProperties">
-      <xsd:all>
-        <xsd:element ref="dc:creator" minOccurs="0" maxOccurs="1"/>
-        <xsd:element ref="dcterms:created" minOccurs="0" maxOccurs="1"/>
-        <xsd:element ref="dc:identifier" minOccurs="0" maxOccurs="1"/>
-        <xsd:element name="contentType" minOccurs="0" maxOccurs="1" type="xsd:string" ma:index="22" ma:displayName="Content Type"/>
-        <xsd:element ref="dc:title" minOccurs="0" maxOccurs="1" ma:index="127" ma:displayName="Title"/>
-        <xsd:element ref="dc:subject" minOccurs="0" maxOccurs="1"/>
-        <xsd:element ref="dc:description" minOccurs="0" maxOccurs="1"/>
-        <xsd:element name="keywords" minOccurs="0" maxOccurs="1" type="xsd:string"/>
-        <xsd:element ref="dc:language" minOccurs="0" maxOccurs="1"/>
-        <xsd:element name="category" minOccurs="0" maxOccurs="1" type="xsd:string"/>
-        <xsd:element name="version" minOccurs="0" maxOccurs="1" type="xsd:string"/>
-        <xsd:element name="revision" minOccurs="0" maxOccurs="1" type="xsd:string">
-          <xsd:annotation>
-            <xsd:documentation>
-                        This value indicates the number of saves or revisions. The application is responsible for updating this value after each revision.
-                    </xsd:documentation>
-          </xsd:annotation>
-        </xsd:element>
-        <xsd:element name="lastModifiedBy" minOccurs="0" maxOccurs="1" type="xsd:string"/>
-        <xsd:element ref="dcterms:modified" minOccurs="0" maxOccurs="1"/>
-        <xsd:element name="contentStatus" minOccurs="0" maxOccurs="1" type="xsd:string"/>
-      </xsd:all>
-    </xsd:complexType>
-  </xsd:schema>
-  <xs:schema xmlns:pc="http://schemas.microsoft.com/office/infopath/2007/PartnerControls" xmlns:xs="http://www.w3.org/2001/XMLSchema" targetNamespace="http://schemas.microsoft.com/office/infopath/2007/PartnerControls" elementFormDefault="qualified" attributeFormDefault="unqualified">
-    <xs:element name="Person">
-      <xs:complexType>
-        <xs:sequence>
-          <xs:element ref="pc:DisplayName" minOccurs="0"/>
-          <xs:element ref="pc:AccountId" minOccurs="0"/>
-          <xs:element ref="pc:AccountType" minOccurs="0"/>
-        </xs:sequence>
-      </xs:complexType>
-    </xs:element>
-    <xs:element name="DisplayName" type="xs:string"/>
-    <xs:element name="AccountId" type="xs:string"/>
-    <xs:element name="AccountType" type="xs:string"/>
-    <xs:element name="BDCAssociatedEntity">
-      <xs:complexType>
-        <xs:sequence>
-          <xs:element ref="pc:BDCEntity" minOccurs="0" maxOccurs="unbounded"/>
-        </xs:sequence>
-        <xs:attribute ref="pc:EntityNamespace"/>
-        <xs:attribute ref="pc:EntityName"/>
-        <xs:attribute ref="pc:SystemInstanceName"/>
-        <xs:attribute ref="pc:AssociationName"/>
-      </xs:complexType>
-    </xs:element>
-    <xs:attribute name="EntityNamespace" type="xs:string"/>
-    <xs:attribute name="EntityName" type="xs:string"/>
-    <xs:attribute name="SystemInstanceName" type="xs:string"/>
-    <xs:attribute name="AssociationName" type="xs:string"/>
-    <xs:element name="BDCEntity">
-      <xs:complexType>
-        <xs:sequence>
-          <xs:element ref="pc:EntityDisplayName" minOccurs="0"/>
-          <xs:element ref="pc:EntityInstanceReference" minOccurs="0"/>
-          <xs:element ref="pc:EntityId1" minOccurs="0"/>
-          <xs:element ref="pc:EntityId2" minOccurs="0"/>
-          <xs:element ref="pc:EntityId3" minOccurs="0"/>
-          <xs:element ref="pc:EntityId4" minOccurs="0"/>
-          <xs:element ref="pc:EntityId5" minOccurs="0"/>
-        </xs:sequence>
-      </xs:complexType>
-    </xs:element>
-    <xs:element name="EntityDisplayName" type="xs:string"/>
-    <xs:element name="EntityInstanceReference" type="xs:string"/>
-    <xs:element name="EntityId1" type="xs:string"/>
-    <xs:element name="EntityId2" type="xs:string"/>
-    <xs:element name="EntityId3" type="xs:string"/>
-    <xs:element name="EntityId4" type="xs:string"/>
-    <xs:element name="EntityId5" type="xs:string"/>
-    <xs:element name="Terms">
-      <xs:complexType>
-        <xs:sequence>
-          <xs:element ref="pc:TermInfo" minOccurs="0" maxOccurs="unbounded"/>
-        </xs:sequence>
-      </xs:complexType>
-    </xs:element>
-    <xs:element name="TermInfo">
-      <xs:complexType>
-        <xs:sequence>
-          <xs:element ref="pc:TermName" minOccurs="0"/>
-          <xs:element ref="pc:TermId" minOccurs="0"/>
-        </xs:sequence>
-      </xs:complexType>
-    </xs:element>
-    <xs:element name="TermName" type="xs:string"/>
-    <xs:element name="TermId" type="xs:string"/>
-  </xs:schema>
-</ct:contentTypeSchema>
+<?mso-contentType ?>
+<FormTemplates xmlns="http://schemas.microsoft.com/sharepoint/v3/contenttype/forms">
+  <Display>DocumentLibraryForm</Display>
+  <Edit>AssetEditForm</Edit>
+  <New>DocumentLibraryForm</New>
+</FormTemplates>
 </file>
 
 <file path=customXml/item4.xml><?xml version="1.0" encoding="utf-8"?>
@@ -8993,24 +8993,6 @@
 </file>
 
 <file path=customXml/itemProps1.xml><?xml version="1.0" encoding="utf-8"?>
-<ds:datastoreItem xmlns:ds="http://schemas.openxmlformats.org/officeDocument/2006/customXml" ds:itemID="{C01C3C56-10DB-49F7-B061-44D8728D078A}">
-  <ds:schemaRefs>
-    <ds:schemaRef ds:uri="http://schemas.microsoft.com/sharepoint/v3/contenttype/forms"/>
-  </ds:schemaRefs>
-</ds:datastoreItem>
-</file>
-
-<file path=customXml/itemProps2.xml><?xml version="1.0" encoding="utf-8"?>
-<ds:datastoreItem xmlns:ds="http://schemas.openxmlformats.org/officeDocument/2006/customXml" ds:itemID="{7FBDB1CC-CEFB-4E46-8174-1F0AA0D30B24}">
-  <ds:schemaRefs>
-    <ds:schemaRef ds:uri="http://schemas.microsoft.com/office/2006/metadata/properties"/>
-    <ds:schemaRef ds:uri="http://schemas.microsoft.com/office/infopath/2007/PartnerControls"/>
-    <ds:schemaRef ds:uri="4873beb7-5857-4685-be1f-d57550cc96cc"/>
-  </ds:schemaRefs>
-</ds:datastoreItem>
-</file>
-
-<file path=customXml/itemProps3.xml><?xml version="1.0" encoding="utf-8"?>
 <ds:datastoreItem xmlns:ds="http://schemas.openxmlformats.org/officeDocument/2006/customXml" ds:itemID="{4B3A7E92-E05A-4924-9E8A-9F6659E5855B}">
   <ds:schemaRefs>
     <ds:schemaRef ds:uri="http://schemas.microsoft.com/office/2006/metadata/contentType"/>
@@ -9028,6 +9010,24 @@
 </ds:datastoreItem>
 </file>
 
+<file path=customXml/itemProps2.xml><?xml version="1.0" encoding="utf-8"?>
+<ds:datastoreItem xmlns:ds="http://schemas.openxmlformats.org/officeDocument/2006/customXml" ds:itemID="{7FBDB1CC-CEFB-4E46-8174-1F0AA0D30B24}">
+  <ds:schemaRefs>
+    <ds:schemaRef ds:uri="http://schemas.microsoft.com/office/2006/metadata/properties"/>
+    <ds:schemaRef ds:uri="http://schemas.microsoft.com/office/infopath/2007/PartnerControls"/>
+    <ds:schemaRef ds:uri="4873beb7-5857-4685-be1f-d57550cc96cc"/>
+  </ds:schemaRefs>
+</ds:datastoreItem>
+</file>
+
+<file path=customXml/itemProps3.xml><?xml version="1.0" encoding="utf-8"?>
+<ds:datastoreItem xmlns:ds="http://schemas.openxmlformats.org/officeDocument/2006/customXml" ds:itemID="{C01C3C56-10DB-49F7-B061-44D8728D078A}">
+  <ds:schemaRefs>
+    <ds:schemaRef ds:uri="http://schemas.microsoft.com/sharepoint/v3/contenttype/forms"/>
+  </ds:schemaRefs>
+</ds:datastoreItem>
+</file>
+
 <file path=customXml/itemProps4.xml><?xml version="1.0" encoding="utf-8"?>
 <ds:datastoreItem xmlns:ds="http://schemas.openxmlformats.org/officeDocument/2006/customXml" ds:itemID="{17F1C94A-6034-4F09-972A-CCB511546D72}">
   <ds:schemaRefs>

</xml_diff>

<commit_message>
updated ReadMe and Analysis document
</commit_message>
<xml_diff>
--- a/Project Analysis.docx
+++ b/Project Analysis.docx
@@ -91,7 +91,7 @@
           <w:r>
             <w:fldChar w:fldCharType="separate"/>
           </w:r>
-          <w:hyperlink w:anchor="_Toc64624221" w:history="1">
+          <w:hyperlink w:anchor="_Toc64706348" w:history="1">
             <w:r>
               <w:rPr>
                 <w:rStyle w:val="Hyperlink"/>
@@ -118,7 +118,7 @@
                 <w:noProof/>
                 <w:webHidden/>
               </w:rPr>
-              <w:instrText xml:space="preserve"> PAGEREF _Toc64624221 \h </w:instrText>
+              <w:instrText xml:space="preserve"> PAGEREF _Toc64706348 \h </w:instrText>
             </w:r>
             <w:r>
               <w:rPr>
@@ -160,7 +160,7 @@
               <w:noProof/>
             </w:rPr>
           </w:pPr>
-          <w:hyperlink w:anchor="_Toc64624222" w:history="1">
+          <w:hyperlink w:anchor="_Toc64706349" w:history="1">
             <w:r>
               <w:rPr>
                 <w:rStyle w:val="Hyperlink"/>
@@ -187,7 +187,7 @@
                 <w:noProof/>
                 <w:webHidden/>
               </w:rPr>
-              <w:instrText xml:space="preserve"> PAGEREF _Toc64624222 \h </w:instrText>
+              <w:instrText xml:space="preserve"> PAGEREF _Toc64706349 \h </w:instrText>
             </w:r>
             <w:r>
               <w:rPr>
@@ -230,7 +230,7 @@
               <w:noProof/>
             </w:rPr>
           </w:pPr>
-          <w:hyperlink w:anchor="_Toc64624223" w:history="1">
+          <w:hyperlink w:anchor="_Toc64706350" w:history="1">
             <w:r>
               <w:rPr>
                 <w:rStyle w:val="Hyperlink"/>
@@ -271,7 +271,7 @@
                 <w:noProof/>
                 <w:webHidden/>
               </w:rPr>
-              <w:instrText xml:space="preserve"> PAGEREF _Toc64624223 \h </w:instrText>
+              <w:instrText xml:space="preserve"> PAGEREF _Toc64706350 \h </w:instrText>
             </w:r>
             <w:r>
               <w:rPr>
@@ -314,7 +314,7 @@
               <w:noProof/>
             </w:rPr>
           </w:pPr>
-          <w:hyperlink w:anchor="_Toc64624224" w:history="1">
+          <w:hyperlink w:anchor="_Toc64706351" w:history="1">
             <w:r>
               <w:rPr>
                 <w:rStyle w:val="Hyperlink"/>
@@ -355,7 +355,7 @@
                 <w:noProof/>
                 <w:webHidden/>
               </w:rPr>
-              <w:instrText xml:space="preserve"> PAGEREF _Toc64624224 \h </w:instrText>
+              <w:instrText xml:space="preserve"> PAGEREF _Toc64706351 \h </w:instrText>
             </w:r>
             <w:r>
               <w:rPr>
@@ -398,7 +398,7 @@
               <w:noProof/>
             </w:rPr>
           </w:pPr>
-          <w:hyperlink w:anchor="_Toc64624225" w:history="1">
+          <w:hyperlink w:anchor="_Toc64706352" w:history="1">
             <w:r>
               <w:rPr>
                 <w:rStyle w:val="Hyperlink"/>
@@ -439,7 +439,7 @@
                 <w:noProof/>
                 <w:webHidden/>
               </w:rPr>
-              <w:instrText xml:space="preserve"> PAGEREF _Toc64624225 \h </w:instrText>
+              <w:instrText xml:space="preserve"> PAGEREF _Toc64706352 \h </w:instrText>
             </w:r>
             <w:r>
               <w:rPr>
@@ -482,7 +482,7 @@
               <w:noProof/>
             </w:rPr>
           </w:pPr>
-          <w:hyperlink w:anchor="_Toc64624226" w:history="1">
+          <w:hyperlink w:anchor="_Toc64706353" w:history="1">
             <w:r>
               <w:rPr>
                 <w:rStyle w:val="Hyperlink"/>
@@ -523,7 +523,7 @@
                 <w:noProof/>
                 <w:webHidden/>
               </w:rPr>
-              <w:instrText xml:space="preserve"> PAGEREF _Toc64624226 \h </w:instrText>
+              <w:instrText xml:space="preserve"> PAGEREF _Toc64706353 \h </w:instrText>
             </w:r>
             <w:r>
               <w:rPr>
@@ -543,7 +543,7 @@
                 <w:noProof/>
                 <w:webHidden/>
               </w:rPr>
-              <w:t>8</w:t>
+              <w:t>7</w:t>
             </w:r>
             <w:r>
               <w:rPr>
@@ -566,7 +566,7 @@
               <w:noProof/>
             </w:rPr>
           </w:pPr>
-          <w:hyperlink w:anchor="_Toc64624227" w:history="1">
+          <w:hyperlink w:anchor="_Toc64706354" w:history="1">
             <w:r>
               <w:rPr>
                 <w:rStyle w:val="Hyperlink"/>
@@ -607,7 +607,7 @@
                 <w:noProof/>
                 <w:webHidden/>
               </w:rPr>
-              <w:instrText xml:space="preserve"> PAGEREF _Toc64624227 \h </w:instrText>
+              <w:instrText xml:space="preserve"> PAGEREF _Toc64706354 \h </w:instrText>
             </w:r>
             <w:r>
               <w:rPr>
@@ -649,7 +649,7 @@
               <w:noProof/>
             </w:rPr>
           </w:pPr>
-          <w:hyperlink w:anchor="_Toc64624228" w:history="1">
+          <w:hyperlink w:anchor="_Toc64706355" w:history="1">
             <w:r>
               <w:rPr>
                 <w:rStyle w:val="Hyperlink"/>
@@ -676,7 +676,76 @@
                 <w:noProof/>
                 <w:webHidden/>
               </w:rPr>
-              <w:instrText xml:space="preserve"> PAGEREF _Toc64624228 \h </w:instrText>
+              <w:instrText xml:space="preserve"> PAGEREF _Toc64706355 \h </w:instrText>
+            </w:r>
+            <w:r>
+              <w:rPr>
+                <w:noProof/>
+                <w:webHidden/>
+              </w:rPr>
+            </w:r>
+            <w:r>
+              <w:rPr>
+                <w:noProof/>
+                <w:webHidden/>
+              </w:rPr>
+              <w:fldChar w:fldCharType="separate"/>
+            </w:r>
+            <w:r>
+              <w:rPr>
+                <w:noProof/>
+                <w:webHidden/>
+              </w:rPr>
+              <w:t>9</w:t>
+            </w:r>
+            <w:r>
+              <w:rPr>
+                <w:noProof/>
+                <w:webHidden/>
+              </w:rPr>
+              <w:fldChar w:fldCharType="end"/>
+            </w:r>
+          </w:hyperlink>
+        </w:p>
+        <w:p>
+          <w:pPr>
+            <w:pStyle w:val="TOC1"/>
+            <w:tabs>
+              <w:tab w:val="right" w:leader="dot" w:pos="9350"/>
+            </w:tabs>
+            <w:rPr>
+              <w:rFonts w:eastAsiaTheme="minorEastAsia"/>
+              <w:noProof/>
+            </w:rPr>
+          </w:pPr>
+          <w:hyperlink w:anchor="_Toc64706356" w:history="1">
+            <w:r>
+              <w:rPr>
+                <w:rStyle w:val="Hyperlink"/>
+                <w:noProof/>
+              </w:rPr>
+              <w:t>What differences can be found between regions of the world?</w:t>
+            </w:r>
+            <w:r>
+              <w:rPr>
+                <w:noProof/>
+                <w:webHidden/>
+              </w:rPr>
+              <w:tab/>
+            </w:r>
+            <w:r>
+              <w:rPr>
+                <w:noProof/>
+                <w:webHidden/>
+              </w:rPr>
+              <w:fldChar w:fldCharType="begin"/>
+            </w:r>
+            <w:r>
+              <w:rPr>
+                <w:noProof/>
+                <w:webHidden/>
+              </w:rPr>
+              <w:instrText xml:space="preserve"> PAGEREF _Toc64706356 \h </w:instrText>
             </w:r>
             <w:r>
               <w:rPr>
@@ -718,13 +787,13 @@
               <w:noProof/>
             </w:rPr>
           </w:pPr>
-          <w:hyperlink w:anchor="_Toc64624229" w:history="1">
+          <w:hyperlink w:anchor="_Toc64706357" w:history="1">
             <w:r>
               <w:rPr>
                 <w:rStyle w:val="Hyperlink"/>
                 <w:noProof/>
               </w:rPr>
-              <w:t>What differences can be found between regions of the world?</w:t>
+              <w:t>References / Sources</w:t>
             </w:r>
             <w:r>
               <w:rPr>
@@ -745,76 +814,7 @@
                 <w:noProof/>
                 <w:webHidden/>
               </w:rPr>
-              <w:instrText xml:space="preserve"> PAGEREF _Toc64624229 \h </w:instrText>
-            </w:r>
-            <w:r>
-              <w:rPr>
-                <w:noProof/>
-                <w:webHidden/>
-              </w:rPr>
-            </w:r>
-            <w:r>
-              <w:rPr>
-                <w:noProof/>
-                <w:webHidden/>
-              </w:rPr>
-              <w:fldChar w:fldCharType="separate"/>
-            </w:r>
-            <w:r>
-              <w:rPr>
-                <w:noProof/>
-                <w:webHidden/>
-              </w:rPr>
-              <w:t>12</w:t>
-            </w:r>
-            <w:r>
-              <w:rPr>
-                <w:noProof/>
-                <w:webHidden/>
-              </w:rPr>
-              <w:fldChar w:fldCharType="end"/>
-            </w:r>
-          </w:hyperlink>
-        </w:p>
-        <w:p>
-          <w:pPr>
-            <w:pStyle w:val="TOC1"/>
-            <w:tabs>
-              <w:tab w:val="right" w:leader="dot" w:pos="9350"/>
-            </w:tabs>
-            <w:rPr>
-              <w:rFonts w:eastAsiaTheme="minorEastAsia"/>
-              <w:noProof/>
-            </w:rPr>
-          </w:pPr>
-          <w:hyperlink w:anchor="_Toc64624230" w:history="1">
-            <w:r>
-              <w:rPr>
-                <w:rStyle w:val="Hyperlink"/>
-                <w:noProof/>
-              </w:rPr>
-              <w:t>References</w:t>
-            </w:r>
-            <w:r>
-              <w:rPr>
-                <w:noProof/>
-                <w:webHidden/>
-              </w:rPr>
-              <w:tab/>
-            </w:r>
-            <w:r>
-              <w:rPr>
-                <w:noProof/>
-                <w:webHidden/>
-              </w:rPr>
-              <w:fldChar w:fldCharType="begin"/>
-            </w:r>
-            <w:r>
-              <w:rPr>
-                <w:noProof/>
-                <w:webHidden/>
-              </w:rPr>
-              <w:instrText xml:space="preserve"> PAGEREF _Toc64624230 \h </w:instrText>
+              <w:instrText xml:space="preserve"> PAGEREF _Toc64706357 \h </w:instrText>
             </w:r>
             <w:r>
               <w:rPr>
@@ -875,7 +875,7 @@
       <w:pPr>
         <w:pStyle w:val="Heading1"/>
       </w:pPr>
-      <w:bookmarkStart w:id="0" w:name="_Toc64624221"/>
+      <w:bookmarkStart w:id="0" w:name="_Toc64706348"/>
       <w:r>
         <w:lastRenderedPageBreak/>
         <w:t>Happiness Data Report</w:t>
@@ -1087,7 +1087,7 @@
       <w:pPr>
         <w:pStyle w:val="Heading1"/>
       </w:pPr>
-      <w:bookmarkStart w:id="1" w:name="_Toc64624222"/>
+      <w:bookmarkStart w:id="1" w:name="_Toc64706349"/>
       <w:r>
         <w:t>What factors play a role in the happiness score of a country?</w:t>
       </w:r>
@@ -1101,7 +1101,7 @@
           <w:numId w:val="29"/>
         </w:numPr>
       </w:pPr>
-      <w:bookmarkStart w:id="2" w:name="_Toc64624223"/>
+      <w:bookmarkStart w:id="2" w:name="_Toc64706350"/>
       <w:r>
         <w:t>Unemployment Analysis</w:t>
       </w:r>
@@ -1284,7 +1284,7 @@
           <w:numId w:val="29"/>
         </w:numPr>
       </w:pPr>
-      <w:bookmarkStart w:id="3" w:name="_Toc64624224"/>
+      <w:bookmarkStart w:id="3" w:name="_Toc64706351"/>
       <w:r>
         <w:lastRenderedPageBreak/>
         <w:t>Government health spend vs. Happiness</w:t>
@@ -1773,7 +1773,7 @@
           <w:numId w:val="29"/>
         </w:numPr>
       </w:pPr>
-      <w:bookmarkStart w:id="5" w:name="_Toc64624225"/>
+      <w:bookmarkStart w:id="5" w:name="_Toc64706352"/>
       <w:r>
         <w:t xml:space="preserve">Social Support </w:t>
       </w:r>
@@ -2721,111 +2721,45 @@
       <w:pPr>
         <w:ind w:left="720"/>
       </w:pPr>
+      <w:r>
+        <w:t xml:space="preserve">Based on the overall evaluation, I want to say that lack of social support seems to affect the happiness index up to a certain level. </w:t>
+      </w:r>
+      <w:r>
+        <w:t>Th</w:t>
+      </w:r>
+      <w:r>
+        <w:t>is analysis</w:t>
+      </w:r>
+      <w:r>
+        <w:t xml:space="preserve"> </w:t>
+      </w:r>
+      <w:r>
+        <w:t>suggests</w:t>
+      </w:r>
+      <w:r>
+        <w:t xml:space="preserve"> that there is a strong correlation between</w:t>
+      </w:r>
+      <w:r>
+        <w:t xml:space="preserve"> social support and average happiness score of a country</w:t>
+      </w:r>
+      <w:r>
+        <w:t>, but it is not as I suspected as a linear relationship. Further analysis needed to find what kind of effect social support score has on happiness index</w:t>
+      </w:r>
+      <w:r>
+        <w:t xml:space="preserve">, and to see family size </w:t>
+      </w:r>
+      <w:r>
+        <w:t>and social support has any correlation.</w:t>
+      </w:r>
     </w:p>
     <w:p>
       <w:pPr>
         <w:ind w:left="720"/>
       </w:pPr>
-    </w:p>
-    <w:p>
-      <w:pPr>
-        <w:ind w:left="720"/>
-      </w:pPr>
-    </w:p>
-    <w:p>
-      <w:pPr>
-        <w:ind w:left="720"/>
-      </w:pPr>
-      <w:r>
-        <w:rPr>
-          <w:noProof/>
-        </w:rPr>
-        <w:drawing>
-          <wp:inline distT="0" distB="0" distL="0" distR="0" wp14:anchorId="08CEFA44" wp14:editId="53244D19">
-            <wp:extent cx="5943600" cy="2164080"/>
-            <wp:effectExtent l="0" t="0" r="0" b="7620"/>
-            <wp:docPr id="4" name="Picture 4"/>
-            <wp:cNvGraphicFramePr>
-              <a:graphicFrameLocks xmlns:a="http://schemas.openxmlformats.org/drawingml/2006/main" noChangeAspect="1"/>
-            </wp:cNvGraphicFramePr>
-            <a:graphic xmlns:a="http://schemas.openxmlformats.org/drawingml/2006/main">
-              <a:graphicData uri="http://schemas.openxmlformats.org/drawingml/2006/picture">
-                <pic:pic xmlns:pic="http://schemas.openxmlformats.org/drawingml/2006/picture">
-                  <pic:nvPicPr>
-                    <pic:cNvPr id="1" name=""/>
-                    <pic:cNvPicPr/>
-                  </pic:nvPicPr>
-                  <pic:blipFill>
-                    <a:blip r:embed="rId21"/>
-                    <a:stretch>
-                      <a:fillRect/>
-                    </a:stretch>
-                  </pic:blipFill>
-                  <pic:spPr>
-                    <a:xfrm>
-                      <a:off x="0" y="0"/>
-                      <a:ext cx="5943600" cy="2164080"/>
-                    </a:xfrm>
-                    <a:prstGeom prst="rect">
-                      <a:avLst/>
-                    </a:prstGeom>
-                  </pic:spPr>
-                </pic:pic>
-              </a:graphicData>
-            </a:graphic>
-          </wp:inline>
-        </w:drawing>
-      </w:r>
-    </w:p>
-    <w:p>
-      <w:pPr>
-        <w:ind w:left="720"/>
-      </w:pPr>
-    </w:p>
-    <w:p>
-      <w:pPr>
-        <w:ind w:left="720"/>
-      </w:pPr>
-      <w:r>
-        <w:t xml:space="preserve">Based on the overall evaluation, I want to say that lack of social support seems to affect the happiness index up to a certain level. </w:t>
-      </w:r>
-      <w:r>
-        <w:t>Th</w:t>
-      </w:r>
-      <w:r>
-        <w:t>is analysis</w:t>
-      </w:r>
-      <w:r>
-        <w:t xml:space="preserve"> </w:t>
-      </w:r>
-      <w:r>
-        <w:t>suggests</w:t>
-      </w:r>
-      <w:r>
-        <w:t xml:space="preserve"> that there is a strong correlation between</w:t>
-      </w:r>
-      <w:r>
-        <w:t xml:space="preserve"> social support and average happiness score of a country</w:t>
-      </w:r>
-      <w:r>
-        <w:t>, but it is not as I suspected as a linear relationship. Further analysis needed to find what kind of effect social support score has on happiness index</w:t>
-      </w:r>
-      <w:r>
-        <w:t xml:space="preserve">, and to see family size </w:t>
-      </w:r>
-      <w:r>
-        <w:t>and social support has any correlation.</w:t>
-      </w:r>
-    </w:p>
-    <w:p>
-      <w:pPr>
-        <w:ind w:left="720"/>
-      </w:pPr>
       <w:r>
         <w:t xml:space="preserve">Because of my curiosity, I added generosity score into my analysis to see any effect it has both generosity and social support together on happiness. The analysis shows that generous countries were not automatically happy until social support was added into the picture.   </w:t>
       </w:r>
       <w:r>
-        <w:lastRenderedPageBreak/>
         <w:t>Surprisingly, Myanmar has the highest level of generosity score, but its happiness score is below 4.5. It means, p</w:t>
       </w:r>
       <w:r>
@@ -2843,7 +2777,7 @@
           <w:numId w:val="29"/>
         </w:numPr>
       </w:pPr>
-      <w:bookmarkStart w:id="6" w:name="_Toc64624226"/>
+      <w:bookmarkStart w:id="6" w:name="_Toc64706353"/>
       <w:r>
         <w:t>Government Analysis</w:t>
       </w:r>
@@ -2887,6 +2821,7 @@
         <w:rPr>
           <w:noProof/>
         </w:rPr>
+        <w:lastRenderedPageBreak/>
         <w:drawing>
           <wp:inline distT="0" distB="0" distL="0" distR="0" wp14:anchorId="4A10B2E8" wp14:editId="134E6BC2">
             <wp:extent cx="4601845" cy="4617660"/>
@@ -2903,7 +2838,7 @@
                     <pic:cNvPicPr/>
                   </pic:nvPicPr>
                   <pic:blipFill>
-                    <a:blip r:embed="rId22">
+                    <a:blip r:embed="rId21">
                       <a:extLst>
                         <a:ext uri="{28A0092B-C50C-407E-A947-70E740481C1C}">
                           <a14:useLocalDpi xmlns:a14="http://schemas.microsoft.com/office/drawing/2010/main" val="0"/>
@@ -3058,7 +2993,6 @@
         <w:ind w:left="1440"/>
       </w:pPr>
       <w:r>
-        <w:lastRenderedPageBreak/>
         <w:t>“2”:</w:t>
       </w:r>
       <w:r>
@@ -3111,7 +3045,7 @@
           <w:numId w:val="29"/>
         </w:numPr>
       </w:pPr>
-      <w:bookmarkStart w:id="7" w:name="_Toc64624227"/>
+      <w:bookmarkStart w:id="7" w:name="_Toc64706354"/>
       <w:r>
         <w:t>Weather Analysis</w:t>
       </w:r>
@@ -3142,7 +3076,11 @@
         <w:t>pvnb” c</w:t>
       </w:r>
       <w:r>
-        <w:t>ountries were combined with a list of the nations’ capitals and for each capital, a current weather report was pulled. The question to be answered with this aspect of our project is not what weather influences happiness, but what weather can be expected were we to visit one of the ten on average happiest countries from the World Happiness Report.</w:t>
+        <w:t xml:space="preserve">ountries were combined </w:t>
+      </w:r>
+      <w:r>
+        <w:lastRenderedPageBreak/>
+        <w:t>with a list of the nations’ capitals and for each capital, a current weather report was pulled. The question to be answered with this aspect of our project is not what weather influences happiness, but what weather can be expected were we to visit one of the ten on average happiest countries from the World Happiness Report.</w:t>
       </w:r>
     </w:p>
     <w:p>
@@ -3221,7 +3159,6 @@
         <w:rPr>
           <w:noProof/>
         </w:rPr>
-        <w:lastRenderedPageBreak/>
         <w:drawing>
           <wp:inline distT="0" distB="0" distL="0" distR="0" wp14:anchorId="7FCA8DCF" wp14:editId="2427784B">
             <wp:extent cx="4770120" cy="3180081"/>
@@ -3238,7 +3175,7 @@
                     <pic:cNvPicPr/>
                   </pic:nvPicPr>
                   <pic:blipFill>
-                    <a:blip r:embed="rId23">
+                    <a:blip r:embed="rId22">
                       <a:extLst>
                         <a:ext uri="{28A0092B-C50C-407E-A947-70E740481C1C}">
                           <a14:useLocalDpi xmlns:a14="http://schemas.microsoft.com/office/drawing/2010/main" val="0"/>
@@ -3314,7 +3251,7 @@
       <w:pPr>
         <w:pStyle w:val="Heading1"/>
       </w:pPr>
-      <w:bookmarkStart w:id="9" w:name="_Toc64624228"/>
+      <w:bookmarkStart w:id="9" w:name="_Toc64706355"/>
       <w:r>
         <w:t>What is the development of a country</w:t>
       </w:r>
@@ -3325,7 +3262,11 @@
     </w:p>
     <w:p>
       <w:r>
-        <w:t xml:space="preserve">To answer this question, we decided to focus on the changes in happiness scores for ten countries with the highest average happiness scores and ten countries with the lowest average happiness scores. The goal was to display the apparent differences in trends and overall scores. What we found was that the happiness scores for the top ten countries ranged was always above 7 on a 10 point scale. (Fig. </w:t>
+        <w:t xml:space="preserve">To answer this question, we decided to focus on the changes in happiness scores for ten countries with the highest average happiness scores and ten countries with the lowest average happiness scores. The </w:t>
+      </w:r>
+      <w:r>
+        <w:lastRenderedPageBreak/>
+        <w:t xml:space="preserve">goal was to display the apparent differences in trends and overall scores. What we found was that the happiness scores for the top ten countries ranged was always above 7 on a 10 point scale. (Fig. </w:t>
       </w:r>
       <w:r>
         <w:t>9</w:t>
@@ -3339,7 +3280,6 @@
         <w:rPr>
           <w:noProof/>
         </w:rPr>
-        <w:lastRenderedPageBreak/>
         <w:drawing>
           <wp:anchor distT="0" distB="0" distL="114300" distR="114300" simplePos="0" relativeHeight="251675648" behindDoc="0" locked="0" layoutInCell="1" allowOverlap="1" wp14:anchorId="7451D6AB" wp14:editId="4DE16A91">
             <wp:simplePos x="0" y="0"/>
@@ -3364,7 +3304,7 @@
                     <pic:cNvPicPr/>
                   </pic:nvPicPr>
                   <pic:blipFill rotWithShape="1">
-                    <a:blip r:embed="rId24">
+                    <a:blip r:embed="rId23">
                       <a:extLst>
                         <a:ext uri="{28A0092B-C50C-407E-A947-70E740481C1C}">
                           <a14:useLocalDpi xmlns:a14="http://schemas.microsoft.com/office/drawing/2010/main" val="0"/>
@@ -3645,7 +3585,7 @@
                     <pic:cNvPicPr/>
                   </pic:nvPicPr>
                   <pic:blipFill rotWithShape="1">
-                    <a:blip r:embed="rId25">
+                    <a:blip r:embed="rId24">
                       <a:extLst>
                         <a:ext uri="{28A0092B-C50C-407E-A947-70E740481C1C}">
                           <a14:useLocalDpi xmlns:a14="http://schemas.microsoft.com/office/drawing/2010/main" val="0"/>
@@ -3686,7 +3626,7 @@
       <w:pPr>
         <w:pStyle w:val="Heading1"/>
       </w:pPr>
-      <w:bookmarkStart w:id="10" w:name="_Toc64624229"/>
+      <w:bookmarkStart w:id="10" w:name="_Toc64706356"/>
       <w:r>
         <w:t>W</w:t>
       </w:r>
@@ -3753,7 +3693,7 @@
                     <pic:cNvPicPr/>
                   </pic:nvPicPr>
                   <pic:blipFill>
-                    <a:blip r:embed="rId26">
+                    <a:blip r:embed="rId25">
                       <a:extLst>
                         <a:ext uri="{28A0092B-C50C-407E-A947-70E740481C1C}">
                           <a14:useLocalDpi xmlns:a14="http://schemas.microsoft.com/office/drawing/2010/main" val="0"/>
@@ -3834,7 +3774,6 @@
           <w:szCs w:val="32"/>
         </w:rPr>
       </w:pPr>
-      <w:bookmarkStart w:id="11" w:name="_Toc64624230"/>
       <w:r>
         <w:br w:type="page"/>
       </w:r>
@@ -3843,23 +3782,24 @@
       <w:pPr>
         <w:pStyle w:val="Heading1"/>
       </w:pPr>
+      <w:bookmarkStart w:id="11" w:name="_Toc64706357"/>
       <w:r>
         <w:lastRenderedPageBreak/>
         <w:t>References</w:t>
       </w:r>
+      <w:r>
+        <w:t xml:space="preserve"> </w:t>
+      </w:r>
+      <w:r>
+        <w:t>/</w:t>
+      </w:r>
+      <w:r>
+        <w:t xml:space="preserve"> </w:t>
+      </w:r>
+      <w:r>
+        <w:t>Sources</w:t>
+      </w:r>
       <w:bookmarkEnd w:id="11"/>
-      <w:r>
-        <w:t xml:space="preserve"> </w:t>
-      </w:r>
-      <w:r>
-        <w:t>/</w:t>
-      </w:r>
-      <w:r>
-        <w:t xml:space="preserve"> </w:t>
-      </w:r>
-      <w:r>
-        <w:t>Sources</w:t>
-      </w:r>
     </w:p>
     <w:p/>
     <w:p>
@@ -3934,7 +3874,7 @@
         </w:rPr>
         <w:t xml:space="preserve">, </w:t>
       </w:r>
-      <w:hyperlink r:id="rId27" w:history="1">
+      <w:hyperlink r:id="rId26" w:history="1">
         <w:r>
           <w:rPr>
             <w:rStyle w:val="Hyperlink"/>
@@ -3984,7 +3924,7 @@
         </w:rPr>
         <w:t> </w:t>
       </w:r>
-      <w:hyperlink r:id="rId28" w:tgtFrame="_blank" w:history="1">
+      <w:hyperlink r:id="rId27" w:tgtFrame="_blank" w:history="1">
         <w:r>
           <w:rPr>
             <w:rStyle w:val="Hyperlink"/>
@@ -4041,7 +3981,7 @@
           <w:rFonts w:cstheme="minorHAnsi"/>
         </w:rPr>
       </w:pPr>
-      <w:hyperlink r:id="rId29" w:history="1">
+      <w:hyperlink r:id="rId28" w:history="1">
         <w:r>
           <w:rPr>
             <w:rStyle w:val="Hyperlink"/>
@@ -4078,7 +4018,7 @@
         </w:rPr>
         <w:br/>
       </w:r>
-      <w:hyperlink r:id="rId30" w:history="1">
+      <w:hyperlink r:id="rId29" w:anchor="sort=%40imfdate%20descending" w:history="1">
         <w:r>
           <w:rPr>
             <w:rStyle w:val="Hyperlink"/>
@@ -4121,7 +4061,7 @@
         </w:rPr>
         <w:br/>
       </w:r>
-      <w:hyperlink r:id="rId31" w:tgtFrame="_blank" w:history="1">
+      <w:hyperlink r:id="rId30" w:tgtFrame="_blank" w:history="1">
         <w:r>
           <w:rPr>
             <w:rStyle w:val="Hyperlink"/>
@@ -4156,7 +4096,7 @@
         </w:rPr>
         <w:br/>
       </w:r>
-      <w:hyperlink r:id="rId32" w:tgtFrame="_blank" w:history="1">
+      <w:hyperlink r:id="rId31" w:tgtFrame="_blank" w:history="1">
         <w:r>
           <w:rPr>
             <w:rStyle w:val="Hyperlink"/>
@@ -8163,6 +8103,49 @@
 </file>
 
 <file path=customXml/item1.xml><?xml version="1.0" encoding="utf-8"?>
+<b:Sources xmlns:b="http://schemas.openxmlformats.org/officeDocument/2006/bibliography" xmlns="http://schemas.openxmlformats.org/officeDocument/2006/bibliography" SelectedStyle="\APASixthEditionOfficeOnline.xsl" StyleName="APA" Version="6">
+  <b:Source>
+    <b:Tag>HappinessReport</b:Tag>
+    <b:SourceType>Report</b:SourceType>
+    <b:Guid>{F3351F86-12AE-4D16-AFB1-7C7EFF78AA09}</b:Guid>
+    <b:Author>
+      <b:Author>
+        <b:NameList>
+          <b:Person>
+            <b:Last>Helliwell</b:Last>
+            <b:First>John</b:First>
+            <b:Middle>F.</b:Middle>
+          </b:Person>
+          <b:Person>
+            <b:Last>Layard</b:Last>
+            <b:First>Richard</b:First>
+          </b:Person>
+          <b:Person>
+            <b:Last>Sachs</b:Last>
+            <b:First>Jeffrey</b:First>
+          </b:Person>
+        </b:NameList>
+      </b:Author>
+    </b:Author>
+    <b:Title>World Happiness Report 2015</b:Title>
+    <b:Year>2015</b:Year>
+    <b:City>New York</b:City>
+    <b:Publisher>Sustainable Development Solutions Network</b:Publisher>
+    <b:RefOrder>1</b:RefOrder>
+  </b:Source>
+  <b:Source>
+    <b:Tag>Gallup</b:Tag>
+    <b:SourceType>InternetSite</b:SourceType>
+    <b:Guid>{108BC27D-1C23-478A-A35A-D97B6BDE42ED}</b:Guid>
+    <b:Title>Understanding How Gallup Uses the Cantril Scale</b:Title>
+    <b:InternetSiteTitle>Gallup</b:InternetSiteTitle>
+    <b:URL>https://news.gallup.com/poll/122453/understanding-gallup-uses-cantril-scale.aspx</b:URL>
+    <b:RefOrder>2</b:RefOrder>
+  </b:Source>
+</b:Sources>
+</file>
+
+<file path=customXml/item2.xml><?xml version="1.0" encoding="utf-8"?>
 <?mso-contentType ?>
 <FormTemplates xmlns="http://schemas.microsoft.com/sharepoint/v3/contenttype/forms">
   <Display>DocumentLibraryForm</Display>
@@ -8171,7 +8154,7 @@
 </FormTemplates>
 </file>
 
-<file path=customXml/item2.xml><?xml version="1.0" encoding="utf-8"?>
+<file path=customXml/item3.xml><?xml version="1.0" encoding="utf-8"?>
 <p:properties xmlns:p="http://schemas.microsoft.com/office/2006/metadata/properties" xmlns:xsi="http://www.w3.org/2001/XMLSchema-instance" xmlns:pc="http://schemas.microsoft.com/office/infopath/2007/PartnerControls">
   <documentManagement>
     <LocLastLocAttemptVersionTypeLookup xmlns="4873beb7-5857-4685-be1f-d57550cc96cc" xsi:nil="true"/>
@@ -8307,7 +8290,7 @@
 </p:properties>
 </file>
 
-<file path=customXml/item3.xml><?xml version="1.0" encoding="utf-8"?>
+<file path=customXml/item4.xml><?xml version="1.0" encoding="utf-8"?>
 <ct:contentTypeSchema xmlns:ct="http://schemas.microsoft.com/office/2006/metadata/contentType" xmlns:ma="http://schemas.microsoft.com/office/2006/metadata/properties/metaAttributes" ct:_="" ma:_="" ma:contentTypeName="TemplateFile" ma:contentTypeID="0x0101006EDDDB5EE6D98C44930B742096920B300400F5B6D36B3EF94B4E9A635CDF2A18F5B8" ma:contentTypeVersion="72" ma:contentTypeDescription="Create a new document." ma:contentTypeScope="" ma:versionID="a23e56308344d904b51738559c3d67c9">
   <xsd:schema xmlns:xsd="http://www.w3.org/2001/XMLSchema" xmlns:xs="http://www.w3.org/2001/XMLSchema" xmlns:p="http://schemas.microsoft.com/office/2006/metadata/properties" xmlns:ns2="4873beb7-5857-4685-be1f-d57550cc96cc" targetNamespace="http://schemas.microsoft.com/office/2006/metadata/properties" ma:root="true" ma:fieldsID="cd0908cc4600e77bf5da051303e00c8d" ns2:_="">
     <xsd:import namespace="4873beb7-5857-4685-be1f-d57550cc96cc"/>
@@ -9347,50 +9330,15 @@
 </ct:contentTypeSchema>
 </file>
 
-<file path=customXml/item4.xml><?xml version="1.0" encoding="utf-8"?>
-<b:Sources xmlns:b="http://schemas.openxmlformats.org/officeDocument/2006/bibliography" xmlns="http://schemas.openxmlformats.org/officeDocument/2006/bibliography" SelectedStyle="\APASixthEditionOfficeOnline.xsl" StyleName="APA" Version="6">
-  <b:Source>
-    <b:Tag>HappinessReport</b:Tag>
-    <b:SourceType>Report</b:SourceType>
-    <b:Guid>{F3351F86-12AE-4D16-AFB1-7C7EFF78AA09}</b:Guid>
-    <b:Author>
-      <b:Author>
-        <b:NameList>
-          <b:Person>
-            <b:Last>Helliwell</b:Last>
-            <b:First>John</b:First>
-            <b:Middle>F.</b:Middle>
-          </b:Person>
-          <b:Person>
-            <b:Last>Layard</b:Last>
-            <b:First>Richard</b:First>
-          </b:Person>
-          <b:Person>
-            <b:Last>Sachs</b:Last>
-            <b:First>Jeffrey</b:First>
-          </b:Person>
-        </b:NameList>
-      </b:Author>
-    </b:Author>
-    <b:Title>World Happiness Report 2015</b:Title>
-    <b:Year>2015</b:Year>
-    <b:City>New York</b:City>
-    <b:Publisher>Sustainable Development Solutions Network</b:Publisher>
-    <b:RefOrder>1</b:RefOrder>
-  </b:Source>
-  <b:Source>
-    <b:Tag>Gallup</b:Tag>
-    <b:SourceType>InternetSite</b:SourceType>
-    <b:Guid>{108BC27D-1C23-478A-A35A-D97B6BDE42ED}</b:Guid>
-    <b:Title>Understanding How Gallup Uses the Cantril Scale</b:Title>
-    <b:InternetSiteTitle>Gallup</b:InternetSiteTitle>
-    <b:URL>https://news.gallup.com/poll/122453/understanding-gallup-uses-cantril-scale.aspx</b:URL>
-    <b:RefOrder>2</b:RefOrder>
-  </b:Source>
-</b:Sources>
+<file path=customXml/itemProps1.xml><?xml version="1.0" encoding="utf-8"?>
+<ds:datastoreItem xmlns:ds="http://schemas.openxmlformats.org/officeDocument/2006/customXml" ds:itemID="{17F1C94A-6034-4F09-972A-CCB511546D72}">
+  <ds:schemaRefs>
+    <ds:schemaRef ds:uri="http://schemas.openxmlformats.org/officeDocument/2006/bibliography"/>
+  </ds:schemaRefs>
+</ds:datastoreItem>
 </file>
 
-<file path=customXml/itemProps1.xml><?xml version="1.0" encoding="utf-8"?>
+<file path=customXml/itemProps2.xml><?xml version="1.0" encoding="utf-8"?>
 <ds:datastoreItem xmlns:ds="http://schemas.openxmlformats.org/officeDocument/2006/customXml" ds:itemID="{C01C3C56-10DB-49F7-B061-44D8728D078A}">
   <ds:schemaRefs>
     <ds:schemaRef ds:uri="http://schemas.microsoft.com/sharepoint/v3/contenttype/forms"/>
@@ -9398,7 +9346,7 @@
 </ds:datastoreItem>
 </file>
 
-<file path=customXml/itemProps2.xml><?xml version="1.0" encoding="utf-8"?>
+<file path=customXml/itemProps3.xml><?xml version="1.0" encoding="utf-8"?>
 <ds:datastoreItem xmlns:ds="http://schemas.openxmlformats.org/officeDocument/2006/customXml" ds:itemID="{7FBDB1CC-CEFB-4E46-8174-1F0AA0D30B24}">
   <ds:schemaRefs>
     <ds:schemaRef ds:uri="http://schemas.microsoft.com/office/2006/metadata/properties"/>
@@ -9408,7 +9356,7 @@
 </ds:datastoreItem>
 </file>
 
-<file path=customXml/itemProps3.xml><?xml version="1.0" encoding="utf-8"?>
+<file path=customXml/itemProps4.xml><?xml version="1.0" encoding="utf-8"?>
 <ds:datastoreItem xmlns:ds="http://schemas.openxmlformats.org/officeDocument/2006/customXml" ds:itemID="{4B3A7E92-E05A-4924-9E8A-9F6659E5855B}">
   <ds:schemaRefs>
     <ds:schemaRef ds:uri="http://schemas.microsoft.com/office/2006/metadata/contentType"/>
@@ -9424,12 +9372,4 @@
     <ds:schemaRef ds:uri="http://schemas.microsoft.com/internal/obd"/>
   </ds:schemaRefs>
 </ds:datastoreItem>
-</file>
-
-<file path=customXml/itemProps4.xml><?xml version="1.0" encoding="utf-8"?>
-<ds:datastoreItem xmlns:ds="http://schemas.openxmlformats.org/officeDocument/2006/customXml" ds:itemID="{17F1C94A-6034-4F09-972A-CCB511546D72}">
-  <ds:schemaRefs>
-    <ds:schemaRef ds:uri="http://schemas.openxmlformats.org/officeDocument/2006/bibliography"/>
-  </ds:schemaRefs>
-</ds:datastoreItem>
 </file>
</xml_diff>